<commit_message>
still way behind ;(
</commit_message>
<xml_diff>
--- a/coursework_writeup.docx
+++ b/coursework_writeup.docx
@@ -78,7 +78,7 @@
             </w:rPr>
             <w:fldChar w:fldCharType="separate"/>
           </w:r>
-          <w:hyperlink w:anchor="_Toc158801620" w:history="1">
+          <w:hyperlink w:anchor="_Toc160780941" w:history="1">
             <w:r>
               <w:rPr>
                 <w:rStyle w:val="Hyperlink"/>
@@ -101,7 +101,7 @@
               <w:rPr>
                 <w:webHidden/>
               </w:rPr>
-              <w:instrText xml:space="preserve"> PAGEREF _Toc158801620 \h </w:instrText>
+              <w:instrText xml:space="preserve"> PAGEREF _Toc160780941 \h </w:instrText>
             </w:r>
             <w:r>
               <w:rPr>
@@ -141,7 +141,7 @@
               <w:lang w:eastAsia="en-GB"/>
             </w:rPr>
           </w:pPr>
-          <w:hyperlink w:anchor="_Toc158801621" w:history="1">
+          <w:hyperlink w:anchor="_Toc160780942" w:history="1">
             <w:r>
               <w:rPr>
                 <w:rStyle w:val="Hyperlink"/>
@@ -168,7 +168,7 @@
                 <w:noProof/>
                 <w:webHidden/>
               </w:rPr>
-              <w:instrText xml:space="preserve"> PAGEREF _Toc158801621 \h </w:instrText>
+              <w:instrText xml:space="preserve"> PAGEREF _Toc160780942 \h </w:instrText>
             </w:r>
             <w:r>
               <w:rPr>
@@ -212,7 +212,7 @@
               <w:lang w:eastAsia="en-GB"/>
             </w:rPr>
           </w:pPr>
-          <w:hyperlink w:anchor="_Toc158801622" w:history="1">
+          <w:hyperlink w:anchor="_Toc160780943" w:history="1">
             <w:r>
               <w:rPr>
                 <w:rStyle w:val="Hyperlink"/>
@@ -239,7 +239,7 @@
                 <w:noProof/>
                 <w:webHidden/>
               </w:rPr>
-              <w:instrText xml:space="preserve"> PAGEREF _Toc158801622 \h </w:instrText>
+              <w:instrText xml:space="preserve"> PAGEREF _Toc160780943 \h </w:instrText>
             </w:r>
             <w:r>
               <w:rPr>
@@ -283,7 +283,7 @@
               <w:lang w:eastAsia="en-GB"/>
             </w:rPr>
           </w:pPr>
-          <w:hyperlink w:anchor="_Toc158801623" w:history="1">
+          <w:hyperlink w:anchor="_Toc160780944" w:history="1">
             <w:r>
               <w:rPr>
                 <w:rStyle w:val="Hyperlink"/>
@@ -310,7 +310,7 @@
                 <w:noProof/>
                 <w:webHidden/>
               </w:rPr>
-              <w:instrText xml:space="preserve"> PAGEREF _Toc158801623 \h </w:instrText>
+              <w:instrText xml:space="preserve"> PAGEREF _Toc160780944 \h </w:instrText>
             </w:r>
             <w:r>
               <w:rPr>
@@ -330,7 +330,7 @@
                 <w:noProof/>
                 <w:webHidden/>
               </w:rPr>
-              <w:t>5</w:t>
+              <w:t>6</w:t>
             </w:r>
             <w:r>
               <w:rPr>
@@ -354,7 +354,7 @@
               <w:lang w:eastAsia="en-GB"/>
             </w:rPr>
           </w:pPr>
-          <w:hyperlink w:anchor="_Toc158801624" w:history="1">
+          <w:hyperlink w:anchor="_Toc160780945" w:history="1">
             <w:r>
               <w:rPr>
                 <w:rStyle w:val="Hyperlink"/>
@@ -381,7 +381,7 @@
                 <w:noProof/>
                 <w:webHidden/>
               </w:rPr>
-              <w:instrText xml:space="preserve"> PAGEREF _Toc158801624 \h </w:instrText>
+              <w:instrText xml:space="preserve"> PAGEREF _Toc160780945 \h </w:instrText>
             </w:r>
             <w:r>
               <w:rPr>
@@ -401,7 +401,7 @@
                 <w:noProof/>
                 <w:webHidden/>
               </w:rPr>
-              <w:t>6</w:t>
+              <w:t>7</w:t>
             </w:r>
             <w:r>
               <w:rPr>
@@ -425,7 +425,7 @@
               <w:lang w:eastAsia="en-GB"/>
             </w:rPr>
           </w:pPr>
-          <w:hyperlink w:anchor="_Toc158801625" w:history="1">
+          <w:hyperlink w:anchor="_Toc160780946" w:history="1">
             <w:r>
               <w:rPr>
                 <w:rStyle w:val="Hyperlink"/>
@@ -452,7 +452,7 @@
                 <w:noProof/>
                 <w:webHidden/>
               </w:rPr>
-              <w:instrText xml:space="preserve"> PAGEREF _Toc158801625 \h </w:instrText>
+              <w:instrText xml:space="preserve"> PAGEREF _Toc160780946 \h </w:instrText>
             </w:r>
             <w:r>
               <w:rPr>
@@ -472,7 +472,7 @@
                 <w:noProof/>
                 <w:webHidden/>
               </w:rPr>
-              <w:t>7</w:t>
+              <w:t>8</w:t>
             </w:r>
             <w:r>
               <w:rPr>
@@ -496,7 +496,7 @@
               <w:lang w:eastAsia="en-GB"/>
             </w:rPr>
           </w:pPr>
-          <w:hyperlink w:anchor="_Toc158801626" w:history="1">
+          <w:hyperlink w:anchor="_Toc160780947" w:history="1">
             <w:r>
               <w:rPr>
                 <w:rStyle w:val="Hyperlink"/>
@@ -523,7 +523,7 @@
                 <w:noProof/>
                 <w:webHidden/>
               </w:rPr>
-              <w:instrText xml:space="preserve"> PAGEREF _Toc158801626 \h </w:instrText>
+              <w:instrText xml:space="preserve"> PAGEREF _Toc160780947 \h </w:instrText>
             </w:r>
             <w:r>
               <w:rPr>
@@ -543,7 +543,7 @@
                 <w:noProof/>
                 <w:webHidden/>
               </w:rPr>
-              <w:t>8</w:t>
+              <w:t>9</w:t>
             </w:r>
             <w:r>
               <w:rPr>
@@ -567,7 +567,7 @@
               <w:lang w:eastAsia="en-GB"/>
             </w:rPr>
           </w:pPr>
-          <w:hyperlink w:anchor="_Toc158801627" w:history="1">
+          <w:hyperlink w:anchor="_Toc160780948" w:history="1">
             <w:r>
               <w:rPr>
                 <w:rStyle w:val="Hyperlink"/>
@@ -594,7 +594,7 @@
                 <w:noProof/>
                 <w:webHidden/>
               </w:rPr>
-              <w:instrText xml:space="preserve"> PAGEREF _Toc158801627 \h </w:instrText>
+              <w:instrText xml:space="preserve"> PAGEREF _Toc160780948 \h </w:instrText>
             </w:r>
             <w:r>
               <w:rPr>
@@ -614,7 +614,139 @@
                 <w:noProof/>
                 <w:webHidden/>
               </w:rPr>
-              <w:t>9</w:t>
+              <w:t>10</w:t>
+            </w:r>
+            <w:r>
+              <w:rPr>
+                <w:noProof/>
+                <w:webHidden/>
+              </w:rPr>
+              <w:fldChar w:fldCharType="end"/>
+            </w:r>
+          </w:hyperlink>
+        </w:p>
+        <w:p>
+          <w:pPr>
+            <w:pStyle w:val="TOC1"/>
+            <w:rPr>
+              <w:rFonts w:eastAsiaTheme="minorEastAsia"/>
+              <w:b w:val="0"/>
+              <w:bCs w:val="0"/>
+              <w:szCs w:val="24"/>
+              <w:lang w:eastAsia="en-GB"/>
+            </w:rPr>
+          </w:pPr>
+          <w:hyperlink w:anchor="_Toc160780949" w:history="1">
+            <w:r>
+              <w:rPr>
+                <w:rStyle w:val="Hyperlink"/>
+              </w:rPr>
+              <w:t>Design</w:t>
+            </w:r>
+            <w:r>
+              <w:rPr>
+                <w:webHidden/>
+              </w:rPr>
+              <w:tab/>
+            </w:r>
+            <w:r>
+              <w:rPr>
+                <w:webHidden/>
+              </w:rPr>
+              <w:fldChar w:fldCharType="begin"/>
+            </w:r>
+            <w:r>
+              <w:rPr>
+                <w:webHidden/>
+              </w:rPr>
+              <w:instrText xml:space="preserve"> PAGEREF _Toc160780949 \h </w:instrText>
+            </w:r>
+            <w:r>
+              <w:rPr>
+                <w:webHidden/>
+              </w:rPr>
+            </w:r>
+            <w:r>
+              <w:rPr>
+                <w:webHidden/>
+              </w:rPr>
+              <w:fldChar w:fldCharType="separate"/>
+            </w:r>
+            <w:r>
+              <w:rPr>
+                <w:webHidden/>
+              </w:rPr>
+              <w:t>11</w:t>
+            </w:r>
+            <w:r>
+              <w:rPr>
+                <w:webHidden/>
+              </w:rPr>
+              <w:fldChar w:fldCharType="end"/>
+            </w:r>
+          </w:hyperlink>
+        </w:p>
+        <w:p>
+          <w:pPr>
+            <w:pStyle w:val="TOC2"/>
+            <w:tabs>
+              <w:tab w:val="right" w:leader="dot" w:pos="9016"/>
+            </w:tabs>
+            <w:rPr>
+              <w:rFonts w:eastAsiaTheme="minorEastAsia"/>
+              <w:noProof/>
+              <w:szCs w:val="24"/>
+              <w:lang w:eastAsia="en-GB"/>
+            </w:rPr>
+          </w:pPr>
+          <w:hyperlink w:anchor="_Toc160780950" w:history="1">
+            <w:r>
+              <w:rPr>
+                <w:rStyle w:val="Hyperlink"/>
+                <w:noProof/>
+              </w:rPr>
+              <w:t>Tables</w:t>
+            </w:r>
+            <w:r>
+              <w:rPr>
+                <w:noProof/>
+                <w:webHidden/>
+              </w:rPr>
+              <w:tab/>
+            </w:r>
+            <w:r>
+              <w:rPr>
+                <w:noProof/>
+                <w:webHidden/>
+              </w:rPr>
+              <w:fldChar w:fldCharType="begin"/>
+            </w:r>
+            <w:r>
+              <w:rPr>
+                <w:noProof/>
+                <w:webHidden/>
+              </w:rPr>
+              <w:instrText xml:space="preserve"> PAGEREF _Toc160780950 \h </w:instrText>
+            </w:r>
+            <w:r>
+              <w:rPr>
+                <w:noProof/>
+                <w:webHidden/>
+              </w:rPr>
+            </w:r>
+            <w:r>
+              <w:rPr>
+                <w:noProof/>
+                <w:webHidden/>
+              </w:rPr>
+              <w:fldChar w:fldCharType="separate"/>
+            </w:r>
+            <w:r>
+              <w:rPr>
+                <w:noProof/>
+                <w:webHidden/>
+              </w:rPr>
+              <w:t>11</w:t>
             </w:r>
             <w:r>
               <w:rPr>
@@ -665,7 +797,7 @@
       <w:pPr>
         <w:pStyle w:val="Heading1"/>
       </w:pPr>
-      <w:bookmarkStart w:id="0" w:name="_Toc158801620"/>
+      <w:bookmarkStart w:id="0" w:name="_Toc160780941"/>
       <w:r>
         <w:rPr>
           <w:rFonts w:ascii="Calibri" w:hAnsi="Calibri" w:cs="Calibri"/>
@@ -674,7 +806,7 @@
         </w:rPr>
         <w:lastRenderedPageBreak/>
         <w:drawing>
-          <wp:anchor distT="0" distB="0" distL="114300" distR="114300" simplePos="0" relativeHeight="251658240" behindDoc="1" locked="0" layoutInCell="1" allowOverlap="1" wp14:anchorId="02D68097" wp14:editId="0D28E3FC">
+          <wp:anchor distT="0" distB="0" distL="114300" distR="114300" simplePos="0" relativeHeight="251656192" behindDoc="1" locked="0" layoutInCell="1" allowOverlap="1" wp14:anchorId="02D68097" wp14:editId="26794AA3">
             <wp:simplePos x="0" y="0"/>
             <wp:positionH relativeFrom="column">
               <wp:posOffset>92075</wp:posOffset>
@@ -739,7 +871,7 @@
       <w:pPr>
         <w:pStyle w:val="Heading2"/>
       </w:pPr>
-      <w:bookmarkStart w:id="1" w:name="_Toc158801621"/>
+      <w:bookmarkStart w:id="1" w:name="_Toc160780942"/>
       <w:r>
         <w:t xml:space="preserve">Project </w:t>
       </w:r>
@@ -814,7 +946,33 @@
     </w:p>
     <w:p>
       <w:r>
-        <w:t>When a teacher at school wants to organise transportation for a group of students, they have to email the school’s transportation office and request a minibus with a certain capacity for a certain time. The minibus also needs a driver, and sometimes the minibuses are hired instead of taken from the school’s fleet.</w:t>
+        <w:t xml:space="preserve">When a teacher at school wants to organise transportation for a group of students, they </w:t>
+      </w:r>
+      <w:proofErr w:type="gramStart"/>
+      <w:r>
+        <w:t>have to</w:t>
+      </w:r>
+      <w:proofErr w:type="gramEnd"/>
+      <w:r>
+        <w:t xml:space="preserve"> email the school’s transportation office and request a minibus with a certain capacity for a certain time. The minibus also needs a driver, and sometimes the </w:t>
+      </w:r>
+      <w:r>
+        <w:t xml:space="preserve">drivers </w:t>
+      </w:r>
+      <w:r>
+        <w:t xml:space="preserve">are hired instead of </w:t>
+      </w:r>
+      <w:r>
+        <w:t>being school staff</w:t>
+      </w:r>
+      <w:r>
+        <w:t>.</w:t>
+      </w:r>
+      <w:r>
+        <w:t xml:space="preserve"> Staff requesting transport can either drive themselves or choose to use a hired driver. The school has a small number of hired drivers on casual contracts.</w:t>
+      </w:r>
+      <w:r>
+        <w:t xml:space="preserve"> Additionally, the school sometimes hires minibuses instead of using those from its own fleet.</w:t>
       </w:r>
     </w:p>
     <w:p>
@@ -838,7 +996,13 @@
         </w:numPr>
       </w:pPr>
       <w:r>
-        <w:t>Vehicle type,</w:t>
+        <w:t>Vehicle typ</w:t>
+      </w:r>
+      <w:r>
+        <w:t>e</w:t>
+      </w:r>
+      <w:r>
+        <w:t>,</w:t>
       </w:r>
     </w:p>
     <w:p>
@@ -874,7 +1038,7 @@
         </w:numPr>
       </w:pPr>
       <w:r>
-        <w:t>Cost code to be charged (?),</w:t>
+        <w:t>Date/time returned,</w:t>
       </w:r>
     </w:p>
     <w:p>
@@ -886,7 +1050,19 @@
         </w:numPr>
       </w:pPr>
       <w:r>
-        <w:t>Date/time returned,</w:t>
+        <w:t>Whether a hired driver is required.</w:t>
+      </w:r>
+    </w:p>
+    <w:p>
+      <w:pPr>
+        <w:pStyle w:val="ListParagraph"/>
+        <w:numPr>
+          <w:ilvl w:val="0"/>
+          <w:numId w:val="5"/>
+        </w:numPr>
+      </w:pPr>
+      <w:r>
+        <w:t>Booking process:</w:t>
       </w:r>
     </w:p>
     <w:p>
@@ -898,7 +1074,80 @@
         </w:numPr>
       </w:pPr>
       <w:r>
-        <w:t>Driver or casual driver required (?).</w:t>
+        <w:t>Provide all above information for each vehicle.</w:t>
+      </w:r>
+    </w:p>
+    <w:p>
+      <w:pPr>
+        <w:pStyle w:val="ListParagraph"/>
+        <w:numPr>
+          <w:ilvl w:val="1"/>
+          <w:numId w:val="5"/>
+        </w:numPr>
+      </w:pPr>
+      <w:r>
+        <w:lastRenderedPageBreak/>
+        <w:t>If you request a driver, the job is added to a shared spreadsheet and an email is sent to the group of drivers notifying them; the drivers choose to take jobs for times when they are available.</w:t>
+      </w:r>
+    </w:p>
+    <w:p>
+      <w:pPr>
+        <w:pStyle w:val="ListParagraph"/>
+        <w:numPr>
+          <w:ilvl w:val="2"/>
+          <w:numId w:val="5"/>
+        </w:numPr>
+      </w:pPr>
+      <w:r>
+        <w:t>The drivers are not full-time employees, and as such are not obliged to take the jobs. As a result, this part can take a few days.</w:t>
+      </w:r>
+    </w:p>
+    <w:p>
+      <w:pPr>
+        <w:pStyle w:val="ListParagraph"/>
+        <w:numPr>
+          <w:ilvl w:val="1"/>
+          <w:numId w:val="5"/>
+        </w:numPr>
+      </w:pPr>
+      <w:r>
+        <w:t xml:space="preserve">Once a driver has accepted a job, the requestor will be informed that their request has been </w:t>
+      </w:r>
+      <w:r>
+        <w:t>accepted</w:t>
+      </w:r>
+      <w:r>
+        <w:t>.</w:t>
+      </w:r>
+    </w:p>
+    <w:p>
+      <w:pPr>
+        <w:pStyle w:val="ListParagraph"/>
+        <w:numPr>
+          <w:ilvl w:val="1"/>
+          <w:numId w:val="5"/>
+        </w:numPr>
+      </w:pPr>
+      <w:r>
+        <w:t>The current system aims to respond within 4 days of a request.</w:t>
+      </w:r>
+    </w:p>
+    <w:p>
+      <w:pPr>
+        <w:pStyle w:val="ListParagraph"/>
+        <w:numPr>
+          <w:ilvl w:val="1"/>
+          <w:numId w:val="5"/>
+        </w:numPr>
+      </w:pPr>
+      <w:r>
+        <w:t xml:space="preserve">Requestors can talk to drivers directly, but any change of plan must still be reflected in the spreadsheet so that the drivers are appropriately </w:t>
+      </w:r>
+      <w:r>
+        <w:t>paid,</w:t>
+      </w:r>
+      <w:r>
+        <w:t xml:space="preserve"> and the office knows when they are busy.</w:t>
       </w:r>
     </w:p>
     <w:p>
@@ -910,7 +1159,7 @@
         </w:numPr>
       </w:pPr>
       <w:r>
-        <w:t>Booking process:</w:t>
+        <w:t>Additional details:</w:t>
       </w:r>
     </w:p>
     <w:p>
@@ -922,7 +1171,7 @@
         </w:numPr>
       </w:pPr>
       <w:r>
-        <w:t>Provide all above information for each vehicle.</w:t>
+        <w:t>The school has four casual drivers currently on the books.</w:t>
       </w:r>
     </w:p>
     <w:p>
@@ -934,20 +1183,7 @@
         </w:numPr>
       </w:pPr>
       <w:r>
-        <w:lastRenderedPageBreak/>
-        <w:t>If you request a driver, the job is added to a shared spreadsheet and an email is sent to the group of drivers notifying them; the drivers choose to take jobs for times when they are available.</w:t>
-      </w:r>
-    </w:p>
-    <w:p>
-      <w:pPr>
-        <w:pStyle w:val="ListParagraph"/>
-        <w:numPr>
-          <w:ilvl w:val="2"/>
-          <w:numId w:val="5"/>
-        </w:numPr>
-      </w:pPr>
-      <w:r>
-        <w:t>The drivers are not full-time employees, and as such are not obliged to take the jobs. As a result, this part can take a few days.</w:t>
+        <w:t>They have the same recruitment checks as permanent staff, but they have casual contracts (they can work as much or little as they want).</w:t>
       </w:r>
     </w:p>
     <w:p>
@@ -959,10 +1195,41 @@
         </w:numPr>
       </w:pPr>
       <w:r>
-        <w:t xml:space="preserve">Once a driver has accepted a job, the requestor will be informed that their request has been </w:t>
-      </w:r>
-      <w:r>
-        <w:t>accepted</w:t>
+        <w:t>There are some drivers currently on holiday (general point being that driver time off should be accounted for)</w:t>
+      </w:r>
+      <w:r>
+        <w:t>.</w:t>
+      </w:r>
+    </w:p>
+    <w:p>
+      <w:pPr>
+        <w:pStyle w:val="Heading4"/>
+      </w:pPr>
+      <w:r>
+        <w:t>Description of the problem</w:t>
+      </w:r>
+    </w:p>
+    <w:p>
+      <w:r>
+        <w:t>The problems with the current system that I am trying to solve are as follows:</w:t>
+      </w:r>
+    </w:p>
+    <w:p>
+      <w:pPr>
+        <w:pStyle w:val="ListParagraph"/>
+        <w:numPr>
+          <w:ilvl w:val="0"/>
+          <w:numId w:val="5"/>
+        </w:numPr>
+      </w:pPr>
+      <w:r>
+        <w:t>Requests come through by email to the office that manages transportation, and those emails can get lost</w:t>
+      </w:r>
+      <w:r>
+        <w:t xml:space="preserve"> in the inbox, or take a long time to be actioned on</w:t>
+      </w:r>
+      <w:r>
+        <w:t xml:space="preserve"> by the office</w:t>
       </w:r>
       <w:r>
         <w:t>.</w:t>
@@ -977,7 +1244,10 @@
         </w:numPr>
       </w:pPr>
       <w:r>
-        <w:t>The current system aims to respond within 4 days of a request.</w:t>
+        <w:t>A computerized system would be able to keep track of individual requests</w:t>
+      </w:r>
+      <w:r>
+        <w:t xml:space="preserve"> and remind administrators to action on them.</w:t>
       </w:r>
     </w:p>
     <w:p>
@@ -989,13 +1259,19 @@
         </w:numPr>
       </w:pPr>
       <w:r>
-        <w:t xml:space="preserve">Requestors can talk to drivers directly, but any change of plan must still be reflected in the spreadsheet so that the drivers are appropriately </w:t>
-      </w:r>
-      <w:r>
-        <w:t>paid,</w:t>
-      </w:r>
-      <w:r>
-        <w:t xml:space="preserve"> and the office knows when they are busy.</w:t>
+        <w:t>Since the requests will be kept track of in an online database, they will be easily accessible.</w:t>
+      </w:r>
+    </w:p>
+    <w:p>
+      <w:pPr>
+        <w:pStyle w:val="ListParagraph"/>
+        <w:numPr>
+          <w:ilvl w:val="1"/>
+          <w:numId w:val="5"/>
+        </w:numPr>
+      </w:pPr>
+      <w:r>
+        <w:t>Once logged in, the website would allow easy traversal to all its features eliminating any confusion, lack of clarity, or miscommunication.</w:t>
       </w:r>
     </w:p>
     <w:p>
@@ -1007,7 +1283,10 @@
         </w:numPr>
       </w:pPr>
       <w:r>
-        <w:t>Additional details:</w:t>
+        <w:t xml:space="preserve">The number of staff </w:t>
+      </w:r>
+      <w:r>
+        <w:t>that can drive large minibuses is dwindling due to some recent legislation change in the UK which means that staff need special training to legally drive the minibuses on their licence.</w:t>
       </w:r>
     </w:p>
     <w:p>
@@ -1019,7 +1298,7 @@
         </w:numPr>
       </w:pPr>
       <w:r>
-        <w:t>The school has four casual drivers currently on the books.</w:t>
+        <w:t>The current system can’t deal with the heightened demand for drivers.</w:t>
       </w:r>
     </w:p>
     <w:p>
@@ -1031,7 +1310,22 @@
         </w:numPr>
       </w:pPr>
       <w:r>
-        <w:t>They have the same recruitment checks as permanent staff, but they have casual contracts (they can work as much or little as they want).</w:t>
+        <w:t>The new system would streamline requests</w:t>
+      </w:r>
+      <w:r>
+        <w:t>, allowing reduced numbers of drivers to handle a greater number of requests.</w:t>
+      </w:r>
+    </w:p>
+    <w:p>
+      <w:pPr>
+        <w:pStyle w:val="ListParagraph"/>
+        <w:numPr>
+          <w:ilvl w:val="0"/>
+          <w:numId w:val="5"/>
+        </w:numPr>
+      </w:pPr>
+      <w:r>
+        <w:t>It is often unclear whether all drivers are aware that a job is available.</w:t>
       </w:r>
     </w:p>
     <w:p>
@@ -1043,44 +1337,19 @@
         </w:numPr>
       </w:pPr>
       <w:r>
-        <w:t>There are some drivers currently on holiday (general point being that driver time off should be accounted for)</w:t>
-      </w:r>
-      <w:r>
-        <w:t>.</w:t>
-      </w:r>
-    </w:p>
-    <w:p>
-      <w:pPr>
-        <w:pStyle w:val="Heading4"/>
-      </w:pPr>
-      <w:r>
-        <w:t>Description of the problem</w:t>
-      </w:r>
-    </w:p>
-    <w:p>
-      <w:r>
-        <w:t>The problems with the current system that I am trying to solve are as follows:</w:t>
-      </w:r>
-    </w:p>
-    <w:p>
-      <w:pPr>
-        <w:pStyle w:val="ListParagraph"/>
-        <w:numPr>
-          <w:ilvl w:val="0"/>
-          <w:numId w:val="5"/>
-        </w:numPr>
-      </w:pPr>
-      <w:r>
-        <w:t>Requests come through by email to the office that manages transportation, and those emails can get lost</w:t>
-      </w:r>
-      <w:r>
-        <w:t xml:space="preserve"> in the inbox, or take a long time to be actioned on</w:t>
-      </w:r>
-      <w:r>
-        <w:t xml:space="preserve"> by the office</w:t>
-      </w:r>
-      <w:r>
-        <w:t>.</w:t>
+        <w:t xml:space="preserve">The new system will make jobs </w:t>
+      </w:r>
+      <w:r>
+        <w:t xml:space="preserve">obviously </w:t>
+      </w:r>
+      <w:r>
+        <w:t xml:space="preserve">and readily visible to drivers on </w:t>
+      </w:r>
+      <w:r>
+        <w:t xml:space="preserve">the main page. This will ensure that all drivers can clearly </w:t>
+      </w:r>
+      <w:r>
+        <w:t>see what jobs are available to them.</w:t>
       </w:r>
     </w:p>
     <w:p>
@@ -1092,79 +1361,9 @@
         </w:numPr>
       </w:pPr>
       <w:r>
-        <w:t>A computerized system would be able to keep track of individual requests</w:t>
-      </w:r>
-      <w:r>
-        <w:t xml:space="preserve"> and remind administrators to action on them.</w:t>
-      </w:r>
-    </w:p>
-    <w:p>
-      <w:pPr>
-        <w:pStyle w:val="ListParagraph"/>
-        <w:numPr>
-          <w:ilvl w:val="1"/>
-          <w:numId w:val="5"/>
-        </w:numPr>
-      </w:pPr>
-      <w:r>
-        <w:t>Since the requests will be kept track of in an online database, they will be easily accessible.</w:t>
-      </w:r>
-    </w:p>
-    <w:p>
-      <w:pPr>
-        <w:pStyle w:val="ListParagraph"/>
-        <w:numPr>
-          <w:ilvl w:val="1"/>
-          <w:numId w:val="5"/>
-        </w:numPr>
-      </w:pPr>
-      <w:r>
-        <w:t>Once logged in, the website would allow easy traversal to all its features eliminating any confusion, lack of clarity, or miscommunication.</w:t>
-      </w:r>
-    </w:p>
-    <w:p>
-      <w:pPr>
-        <w:pStyle w:val="ListParagraph"/>
-        <w:numPr>
-          <w:ilvl w:val="0"/>
-          <w:numId w:val="5"/>
-        </w:numPr>
-      </w:pPr>
-      <w:r>
-        <w:t xml:space="preserve">The number of staff </w:t>
-      </w:r>
-      <w:r>
-        <w:t>that can drive large minibuses is dwindling due to some recent legislation change in the UK which means that staff need special training to legally drive the minibuses on their licence.</w:t>
-      </w:r>
-    </w:p>
-    <w:p>
-      <w:pPr>
-        <w:pStyle w:val="ListParagraph"/>
-        <w:numPr>
-          <w:ilvl w:val="1"/>
-          <w:numId w:val="5"/>
-        </w:numPr>
-      </w:pPr>
-      <w:r>
-        <w:t>The current system can’t deal with the heightened demand for drivers.</w:t>
-      </w:r>
-    </w:p>
-    <w:p>
-      <w:pPr>
-        <w:pStyle w:val="ListParagraph"/>
-        <w:numPr>
-          <w:ilvl w:val="1"/>
-          <w:numId w:val="5"/>
-        </w:numPr>
-      </w:pPr>
-      <w:r>
-        <w:t>The new system would streamline requests</w:t>
-      </w:r>
-      <w:r>
-        <w:t>, allowing reduced numbers of drivers to handle a greater number of requests.</w:t>
-      </w:r>
-    </w:p>
-    <w:p/>
+        <w:t>I should also add a means by which drivers can indicate that they have read a job so that the coordinator can confirm that all drivers are aware of their options.</w:t>
+      </w:r>
+    </w:p>
     <w:p>
       <w:pPr>
         <w:rPr>
@@ -1182,7 +1381,7 @@
       <w:pPr>
         <w:pStyle w:val="Heading2"/>
       </w:pPr>
-      <w:bookmarkStart w:id="2" w:name="_Toc158801622"/>
+      <w:bookmarkStart w:id="2" w:name="_Toc160780943"/>
       <w:r>
         <w:lastRenderedPageBreak/>
         <w:t>Stakeholders</w:t>
@@ -1438,13 +1637,7 @@
         </w:numPr>
       </w:pPr>
       <w:r>
-        <w:t>“</w:t>
-      </w:r>
-      <w:r>
-        <w:t>As far as British Driving legislation, I would suggest you go on the DVLA Website as this explains everything to do with transport licencing laws and is up to date.</w:t>
-      </w:r>
-      <w:r>
-        <w:t>”</w:t>
+        <w:t>“As far as British Driving legislation, I would suggest you go on the DVLA Website as this explains everything to do with transport licencing laws and is up to date.”</w:t>
       </w:r>
     </w:p>
     <w:p>
@@ -1509,9 +1702,12 @@
     </w:p>
     <w:p>
       <w:r>
+        <w:rPr>
+          <w:noProof/>
+        </w:rPr>
         <w:lastRenderedPageBreak/>
         <w:drawing>
-          <wp:anchor distT="0" distB="0" distL="114300" distR="114300" simplePos="0" relativeHeight="251660288" behindDoc="0" locked="0" layoutInCell="1" allowOverlap="1" wp14:anchorId="0CC754B9" wp14:editId="0A69935D">
+          <wp:anchor distT="0" distB="0" distL="114300" distR="114300" simplePos="0" relativeHeight="251658240" behindDoc="0" locked="0" layoutInCell="1" allowOverlap="1" wp14:anchorId="0CC754B9" wp14:editId="16310BFC">
             <wp:simplePos x="0" y="0"/>
             <wp:positionH relativeFrom="column">
               <wp:posOffset>0</wp:posOffset>
@@ -1556,7 +1752,6 @@
       </w:r>
     </w:p>
     <w:p>
-      <w:bookmarkStart w:id="3" w:name="_Toc158801623"/>
       <w:r>
         <w:br w:type="page"/>
       </w:r>
@@ -1565,6 +1760,7 @@
       <w:pPr>
         <w:pStyle w:val="Heading2"/>
       </w:pPr>
+      <w:bookmarkStart w:id="3" w:name="_Toc160780944"/>
       <w:r>
         <w:lastRenderedPageBreak/>
         <w:t>Research</w:t>
@@ -1599,6 +1795,9 @@
     <w:p>
       <w:r>
         <w:t xml:space="preserve">I followed Kristian’s advice </w:t>
+      </w:r>
+      <w:r>
+        <w:t>and looked on the DVLA website to research the recent changes to UK licencing laws.</w:t>
       </w:r>
     </w:p>
     <w:p>
@@ -1618,7 +1817,7 @@
       <w:pPr>
         <w:pStyle w:val="Heading2"/>
       </w:pPr>
-      <w:bookmarkStart w:id="4" w:name="_Toc158801624"/>
+      <w:bookmarkStart w:id="4" w:name="_Toc160780945"/>
       <w:r>
         <w:lastRenderedPageBreak/>
         <w:t>Essential features</w:t>
@@ -1694,7 +1893,15 @@
         </w:numPr>
       </w:pPr>
       <w:r>
-        <w:t>Any member of staff who wants to drive themselves in a school minibus must have this role in order to be designated as driver on the system.</w:t>
+        <w:t xml:space="preserve">Any member of staff who wants to drive themselves in a school minibus must have this role </w:t>
+      </w:r>
+      <w:proofErr w:type="gramStart"/>
+      <w:r>
+        <w:t>in order to</w:t>
+      </w:r>
+      <w:proofErr w:type="gramEnd"/>
+      <w:r>
+        <w:t xml:space="preserve"> be designated as driver on the system.</w:t>
       </w:r>
     </w:p>
     <w:p>
@@ -1750,8 +1957,13 @@
       <w:r>
         <w:t xml:space="preserve">(both staff and hired) </w:t>
       </w:r>
-      <w:r>
-        <w:t>have to provide the details of what they can legally drive on their licence.</w:t>
+      <w:proofErr w:type="gramStart"/>
+      <w:r>
+        <w:t>have to</w:t>
+      </w:r>
+      <w:proofErr w:type="gramEnd"/>
+      <w:r>
+        <w:t xml:space="preserve"> provide the details of what they can legally drive on their licence.</w:t>
       </w:r>
     </w:p>
     <w:p>
@@ -1840,6 +2052,9 @@
           <w:numId w:val="7"/>
         </w:numPr>
       </w:pPr>
+      <w:r>
+        <w:t>The coordinator is the one who oversees the requesting and accepting of all jobs.</w:t>
+      </w:r>
     </w:p>
     <w:p>
       <w:pPr>
@@ -1858,7 +2073,7 @@
       <w:pPr>
         <w:pStyle w:val="Heading2"/>
       </w:pPr>
-      <w:bookmarkStart w:id="5" w:name="_Toc158801625"/>
+      <w:bookmarkStart w:id="5" w:name="_Toc160780946"/>
       <w:r>
         <w:lastRenderedPageBreak/>
         <w:t>Limitations</w:t>
@@ -1911,7 +2126,13 @@
         </w:numPr>
       </w:pPr>
       <w:r>
-        <w:t>This means that it will not automate payments to the hired drivers, although it can calculate how much they are owed.</w:t>
+        <w:t>This means that it will not automate payments to the hired drivers, although it can calculate how much they are owed</w:t>
+      </w:r>
+      <w:r>
+        <w:t xml:space="preserve"> so that higher authorities can handle the actual payment</w:t>
+      </w:r>
+      <w:r>
+        <w:t>.</w:t>
       </w:r>
     </w:p>
     <w:p>
@@ -1923,7 +2144,7 @@
       <w:pPr>
         <w:pStyle w:val="Heading2"/>
       </w:pPr>
-      <w:bookmarkStart w:id="6" w:name="_Toc158801626"/>
+      <w:bookmarkStart w:id="6" w:name="_Toc160780947"/>
       <w:r>
         <w:lastRenderedPageBreak/>
         <w:t>Hardware &amp; software requirements</w:t>
@@ -1961,7 +2182,7 @@
       <w:pPr>
         <w:pStyle w:val="Heading2"/>
       </w:pPr>
-      <w:bookmarkStart w:id="7" w:name="_Toc158801627"/>
+      <w:bookmarkStart w:id="7" w:name="_Toc160780948"/>
       <w:r>
         <w:lastRenderedPageBreak/>
         <w:t>Success criteria</w:t>
@@ -1990,17 +2211,860 @@
       <w:pPr>
         <w:pStyle w:val="Heading1"/>
       </w:pPr>
+      <w:bookmarkStart w:id="8" w:name="_Toc160780949"/>
       <w:r>
         <w:lastRenderedPageBreak/>
         <w:t>Design</w:t>
       </w:r>
+      <w:bookmarkEnd w:id="8"/>
     </w:p>
     <w:p>
       <w:pPr>
         <w:pStyle w:val="Heading2"/>
       </w:pPr>
+      <w:bookmarkStart w:id="9" w:name="_Toc160780950"/>
       <w:r>
         <w:t>Tables</w:t>
+      </w:r>
+      <w:bookmarkEnd w:id="9"/>
+    </w:p>
+    <w:p>
+      <w:pPr>
+        <w:pStyle w:val="Heading4"/>
+      </w:pPr>
+      <w:r>
+        <w:t>Entity relationship diagram</w:t>
+      </w:r>
+    </w:p>
+    <w:p>
+      <w:r>
+        <w:t>I will have three tables in the database for this system.</w:t>
+      </w:r>
+    </w:p>
+    <w:p>
+      <w:r>
+        <w:t xml:space="preserve">One </w:t>
+      </w:r>
+      <w:r>
+        <w:t xml:space="preserve">will </w:t>
+      </w:r>
+      <w:r>
+        <w:t xml:space="preserve">represent the </w:t>
+      </w:r>
+      <w:r>
+        <w:t xml:space="preserve">school’s </w:t>
+      </w:r>
+      <w:r>
+        <w:t xml:space="preserve">fleet of </w:t>
+      </w:r>
+      <w:r>
+        <w:t>vehicles</w:t>
+      </w:r>
+      <w:r>
+        <w:t xml:space="preserve">. This will need to store information about each vehicle such as registration number and maximum capacity. It will also need to </w:t>
+      </w:r>
+      <w:proofErr w:type="gramStart"/>
+      <w:r>
+        <w:t>take into account</w:t>
+      </w:r>
+      <w:proofErr w:type="gramEnd"/>
+      <w:r>
+        <w:t xml:space="preserve"> the hired vehicles</w:t>
+      </w:r>
+      <w:r>
+        <w:t>, and one way to do this is to have a Boolean variable attached to each vehicle in the table that indicates whether they are currently in school or not. This means that if the same vehicle is hired more than once, its information doesn’t need to be re-entered. An alternative method could be to instead have a date</w:t>
+      </w:r>
+      <w:r>
+        <w:t>/time</w:t>
+      </w:r>
+      <w:r>
+        <w:t xml:space="preserve"> in and out for each minibus, and I think this method is superior. This is because </w:t>
+      </w:r>
+      <w:r>
+        <w:t xml:space="preserve">if a vehicle is in school now, it might be requested for a job in a week, in which time it will have been returned. As such, the end date of the renting </w:t>
+      </w:r>
+      <w:r>
+        <w:t>(</w:t>
+      </w:r>
+      <w:proofErr w:type="spellStart"/>
+      <w:r>
+        <w:t>NotAvailableFrom</w:t>
+      </w:r>
+      <w:proofErr w:type="spellEnd"/>
+      <w:r>
+        <w:t xml:space="preserve">) </w:t>
+      </w:r>
+      <w:r>
+        <w:t>should be stored to avoid this problem</w:t>
+      </w:r>
+      <w:r>
+        <w:t>. I do not think the start date is necessary.</w:t>
+      </w:r>
+    </w:p>
+    <w:p>
+      <w:r>
+        <w:rPr>
+          <w:noProof/>
+        </w:rPr>
+        <mc:AlternateContent>
+          <mc:Choice Requires="wpg">
+            <w:drawing>
+              <wp:anchor distT="0" distB="0" distL="114300" distR="114300" simplePos="0" relativeHeight="251668480" behindDoc="0" locked="0" layoutInCell="1" allowOverlap="1" wp14:anchorId="49E39412" wp14:editId="43D46325">
+                <wp:simplePos x="0" y="0"/>
+                <wp:positionH relativeFrom="column">
+                  <wp:posOffset>-639305</wp:posOffset>
+                </wp:positionH>
+                <wp:positionV relativeFrom="paragraph">
+                  <wp:posOffset>3336</wp:posOffset>
+                </wp:positionV>
+                <wp:extent cx="7011670" cy="1757045"/>
+                <wp:effectExtent l="0" t="0" r="17780" b="14605"/>
+                <wp:wrapTopAndBottom/>
+                <wp:docPr id="1510551827" name="Group 1"/>
+                <wp:cNvGraphicFramePr/>
+                <a:graphic xmlns:a="http://schemas.openxmlformats.org/drawingml/2006/main">
+                  <a:graphicData uri="http://schemas.microsoft.com/office/word/2010/wordprocessingGroup">
+                    <wpg:wgp>
+                      <wpg:cNvGrpSpPr/>
+                      <wpg:grpSpPr>
+                        <a:xfrm>
+                          <a:off x="0" y="0"/>
+                          <a:ext cx="7011670" cy="1757045"/>
+                          <a:chOff x="0" y="0"/>
+                          <a:chExt cx="7012176" cy="1757121"/>
+                        </a:xfrm>
+                      </wpg:grpSpPr>
+                      <wps:wsp>
+                        <wps:cNvPr id="217" name="Text Box 2"/>
+                        <wps:cNvSpPr txBox="1">
+                          <a:spLocks noChangeArrowheads="1"/>
+                        </wps:cNvSpPr>
+                        <wps:spPr bwMode="auto">
+                          <a:xfrm>
+                            <a:off x="2514600" y="0"/>
+                            <a:ext cx="1990725" cy="271145"/>
+                          </a:xfrm>
+                          <a:prstGeom prst="rect">
+                            <a:avLst/>
+                          </a:prstGeom>
+                          <a:noFill/>
+                          <a:ln w="9525">
+                            <a:solidFill>
+                              <a:schemeClr val="tx1"/>
+                            </a:solidFill>
+                            <a:miter lim="800000"/>
+                            <a:headEnd/>
+                            <a:tailEnd/>
+                          </a:ln>
+                        </wps:spPr>
+                        <wps:txbx>
+                          <w:txbxContent>
+                            <w:p>
+                              <w:pPr>
+                                <w:jc w:val="center"/>
+                              </w:pPr>
+                              <w:r>
+                                <w:rPr>
+                                  <w:b/>
+                                  <w:bCs/>
+                                </w:rPr>
+                                <w:t>Requests</w:t>
+                              </w:r>
+                            </w:p>
+                          </w:txbxContent>
+                        </wps:txbx>
+                        <wps:bodyPr rot="0" vert="horz" wrap="square" lIns="91440" tIns="45720" rIns="91440" bIns="45720" anchor="t" anchorCtr="0">
+                          <a:noAutofit/>
+                        </wps:bodyPr>
+                      </wps:wsp>
+                      <wps:wsp>
+                        <wps:cNvPr id="406190484" name="Text Box 2"/>
+                        <wps:cNvSpPr txBox="1">
+                          <a:spLocks noChangeArrowheads="1"/>
+                        </wps:cNvSpPr>
+                        <wps:spPr bwMode="auto">
+                          <a:xfrm>
+                            <a:off x="5021451" y="3875"/>
+                            <a:ext cx="1990725" cy="271145"/>
+                          </a:xfrm>
+                          <a:prstGeom prst="rect">
+                            <a:avLst/>
+                          </a:prstGeom>
+                          <a:noFill/>
+                          <a:ln w="9525">
+                            <a:solidFill>
+                              <a:schemeClr val="tx1"/>
+                            </a:solidFill>
+                            <a:miter lim="800000"/>
+                            <a:headEnd/>
+                            <a:tailEnd/>
+                          </a:ln>
+                        </wps:spPr>
+                        <wps:txbx>
+                          <w:txbxContent>
+                            <w:p>
+                              <w:pPr>
+                                <w:jc w:val="center"/>
+                              </w:pPr>
+                              <w:r>
+                                <w:rPr>
+                                  <w:b/>
+                                  <w:bCs/>
+                                </w:rPr>
+                                <w:t>Users</w:t>
+                              </w:r>
+                            </w:p>
+                          </w:txbxContent>
+                        </wps:txbx>
+                        <wps:bodyPr rot="0" vert="horz" wrap="square" lIns="91440" tIns="45720" rIns="91440" bIns="45720" anchor="t" anchorCtr="0">
+                          <a:noAutofit/>
+                        </wps:bodyPr>
+                      </wps:wsp>
+                      <wps:wsp>
+                        <wps:cNvPr id="658424141" name="Text Box 2"/>
+                        <wps:cNvSpPr txBox="1">
+                          <a:spLocks noChangeArrowheads="1"/>
+                        </wps:cNvSpPr>
+                        <wps:spPr bwMode="auto">
+                          <a:xfrm>
+                            <a:off x="0" y="0"/>
+                            <a:ext cx="1990725" cy="271145"/>
+                          </a:xfrm>
+                          <a:prstGeom prst="rect">
+                            <a:avLst/>
+                          </a:prstGeom>
+                          <a:noFill/>
+                          <a:ln w="9525">
+                            <a:solidFill>
+                              <a:schemeClr val="tx1"/>
+                            </a:solidFill>
+                            <a:miter lim="800000"/>
+                            <a:headEnd/>
+                            <a:tailEnd/>
+                          </a:ln>
+                        </wps:spPr>
+                        <wps:txbx>
+                          <w:txbxContent>
+                            <w:p>
+                              <w:pPr>
+                                <w:jc w:val="center"/>
+                              </w:pPr>
+                              <w:r>
+                                <w:rPr>
+                                  <w:b/>
+                                  <w:bCs/>
+                                </w:rPr>
+                                <w:t>Transport</w:t>
+                              </w:r>
+                            </w:p>
+                          </w:txbxContent>
+                        </wps:txbx>
+                        <wps:bodyPr rot="0" vert="horz" wrap="square" lIns="91440" tIns="45720" rIns="91440" bIns="45720" anchor="t" anchorCtr="0">
+                          <a:noAutofit/>
+                        </wps:bodyPr>
+                      </wps:wsp>
+                      <wps:wsp>
+                        <wps:cNvPr id="1819754352" name="Text Box 2"/>
+                        <wps:cNvSpPr txBox="1">
+                          <a:spLocks noChangeArrowheads="1"/>
+                        </wps:cNvSpPr>
+                        <wps:spPr bwMode="auto">
+                          <a:xfrm>
+                            <a:off x="5021451" y="271221"/>
+                            <a:ext cx="1990725" cy="1485900"/>
+                          </a:xfrm>
+                          <a:prstGeom prst="rect">
+                            <a:avLst/>
+                          </a:prstGeom>
+                          <a:noFill/>
+                          <a:ln w="9525">
+                            <a:solidFill>
+                              <a:schemeClr val="tx1"/>
+                            </a:solidFill>
+                            <a:miter lim="800000"/>
+                            <a:headEnd/>
+                            <a:tailEnd/>
+                          </a:ln>
+                        </wps:spPr>
+                        <wps:txbx>
+                          <w:txbxContent>
+                            <w:p>
+                              <w:r>
+                                <w:rPr>
+                                  <w:u w:val="thick"/>
+                                </w:rPr>
+                                <w:t>UserID</w:t>
+                              </w:r>
+                              <w:r>
+                                <w:br/>
+                                <w:t>Password</w:t>
+                              </w:r>
+                              <w:r>
+                                <w:br/>
+                                <w:t>Email</w:t>
+                              </w:r>
+                              <w:r>
+                                <w:br/>
+                                <w:t>Telephonenumber</w:t>
+                              </w:r>
+                              <w:r>
+                                <w:br/>
+                                <w:t>Forename</w:t>
+                              </w:r>
+                              <w:r>
+                                <w:br/>
+                                <w:t>Surname</w:t>
+                              </w:r>
+                              <w:r>
+                                <w:br/>
+                                <w:t>IsDriver</w:t>
+                              </w:r>
+                            </w:p>
+                          </w:txbxContent>
+                        </wps:txbx>
+                        <wps:bodyPr rot="0" vert="horz" wrap="square" lIns="91440" tIns="45720" rIns="91440" bIns="45720" anchor="t" anchorCtr="0">
+                          <a:noAutofit/>
+                        </wps:bodyPr>
+                      </wps:wsp>
+                      <wps:wsp>
+                        <wps:cNvPr id="947528806" name="Text Box 2"/>
+                        <wps:cNvSpPr txBox="1">
+                          <a:spLocks noChangeArrowheads="1"/>
+                        </wps:cNvSpPr>
+                        <wps:spPr bwMode="auto">
+                          <a:xfrm>
+                            <a:off x="2514600" y="271221"/>
+                            <a:ext cx="1990725" cy="1485900"/>
+                          </a:xfrm>
+                          <a:prstGeom prst="rect">
+                            <a:avLst/>
+                          </a:prstGeom>
+                          <a:noFill/>
+                          <a:ln w="9525">
+                            <a:solidFill>
+                              <a:schemeClr val="tx1"/>
+                            </a:solidFill>
+                            <a:miter lim="800000"/>
+                            <a:headEnd/>
+                            <a:tailEnd/>
+                          </a:ln>
+                        </wps:spPr>
+                        <wps:txbx>
+                          <w:txbxContent>
+                            <w:p>
+                              <w:r>
+                                <w:rPr>
+                                  <w:u w:val="thick"/>
+                                </w:rPr>
+                                <w:t>RequestID</w:t>
+                              </w:r>
+                              <w:r>
+                                <w:br/>
+                                <w:t>Date/time out</w:t>
+                              </w:r>
+                              <w:r>
+                                <w:br/>
+                                <w:t>Date/time in</w:t>
+                              </w:r>
+                              <w:r>
+                                <w:br/>
+                                <w:t>DriverID (foreign UserID)</w:t>
+                              </w:r>
+                              <w:r>
+                                <w:br/>
+                                <w:t>VehicleID (foreign)</w:t>
+                              </w:r>
+                            </w:p>
+                          </w:txbxContent>
+                        </wps:txbx>
+                        <wps:bodyPr rot="0" vert="horz" wrap="square" lIns="91440" tIns="45720" rIns="91440" bIns="45720" anchor="t" anchorCtr="0">
+                          <a:noAutofit/>
+                        </wps:bodyPr>
+                      </wps:wsp>
+                      <wps:wsp>
+                        <wps:cNvPr id="360575032" name="Text Box 2"/>
+                        <wps:cNvSpPr txBox="1">
+                          <a:spLocks noChangeArrowheads="1"/>
+                        </wps:cNvSpPr>
+                        <wps:spPr bwMode="auto">
+                          <a:xfrm>
+                            <a:off x="0" y="271221"/>
+                            <a:ext cx="1990725" cy="1485900"/>
+                          </a:xfrm>
+                          <a:prstGeom prst="rect">
+                            <a:avLst/>
+                          </a:prstGeom>
+                          <a:noFill/>
+                          <a:ln w="9525">
+                            <a:solidFill>
+                              <a:schemeClr val="tx1"/>
+                            </a:solidFill>
+                            <a:miter lim="800000"/>
+                            <a:headEnd/>
+                            <a:tailEnd/>
+                          </a:ln>
+                        </wps:spPr>
+                        <wps:txbx>
+                          <w:txbxContent>
+                            <w:p>
+                              <w:r>
+                                <w:rPr>
+                                  <w:u w:val="thick"/>
+                                </w:rPr>
+                                <w:t>VehicleID</w:t>
+                              </w:r>
+                              <w:r>
+                                <w:br/>
+                                <w:t>RegNum</w:t>
+                              </w:r>
+                              <w:r>
+                                <w:br/>
+                                <w:t>Capacity</w:t>
+                              </w:r>
+                              <w:r>
+                                <w:br/>
+                              </w:r>
+                              <w:proofErr w:type="spellStart"/>
+                              <w:r>
+                                <w:t>NotAvailableFrom</w:t>
+                              </w:r>
+                              <w:proofErr w:type="spellEnd"/>
+                            </w:p>
+                          </w:txbxContent>
+                        </wps:txbx>
+                        <wps:bodyPr rot="0" vert="horz" wrap="square" lIns="91440" tIns="45720" rIns="91440" bIns="45720" anchor="t" anchorCtr="0">
+                          <a:noAutofit/>
+                        </wps:bodyPr>
+                      </wps:wsp>
+                      <wpg:grpSp>
+                        <wpg:cNvPr id="1575811741" name="Group 3"/>
+                        <wpg:cNvGrpSpPr/>
+                        <wpg:grpSpPr>
+                          <a:xfrm flipH="1">
+                            <a:off x="1991532" y="693550"/>
+                            <a:ext cx="522605" cy="443865"/>
+                            <a:chOff x="0" y="0"/>
+                            <a:chExt cx="521335" cy="444321"/>
+                          </a:xfrm>
+                        </wpg:grpSpPr>
+                        <wps:wsp>
+                          <wps:cNvPr id="387749683" name="Straight Connector 1"/>
+                          <wps:cNvCnPr/>
+                          <wps:spPr>
+                            <a:xfrm flipV="1">
+                              <a:off x="0" y="215721"/>
+                              <a:ext cx="521335" cy="0"/>
+                            </a:xfrm>
+                            <a:prstGeom prst="line">
+                              <a:avLst/>
+                            </a:prstGeom>
+                            <a:ln w="12700">
+                              <a:solidFill>
+                                <a:schemeClr val="tx1"/>
+                              </a:solidFill>
+                            </a:ln>
+                          </wps:spPr>
+                          <wps:style>
+                            <a:lnRef idx="1">
+                              <a:schemeClr val="dk1"/>
+                            </a:lnRef>
+                            <a:fillRef idx="0">
+                              <a:schemeClr val="dk1"/>
+                            </a:fillRef>
+                            <a:effectRef idx="0">
+                              <a:schemeClr val="dk1"/>
+                            </a:effectRef>
+                            <a:fontRef idx="minor">
+                              <a:schemeClr val="tx1"/>
+                            </a:fontRef>
+                          </wps:style>
+                          <wps:bodyPr/>
+                        </wps:wsp>
+                        <wps:wsp>
+                          <wps:cNvPr id="834561256" name="Straight Connector 1"/>
+                          <wps:cNvCnPr/>
+                          <wps:spPr>
+                            <a:xfrm flipH="1">
+                              <a:off x="0" y="215721"/>
+                              <a:ext cx="227330" cy="228600"/>
+                            </a:xfrm>
+                            <a:prstGeom prst="line">
+                              <a:avLst/>
+                            </a:prstGeom>
+                            <a:ln w="12700">
+                              <a:solidFill>
+                                <a:schemeClr val="tx1"/>
+                              </a:solidFill>
+                            </a:ln>
+                          </wps:spPr>
+                          <wps:style>
+                            <a:lnRef idx="1">
+                              <a:schemeClr val="dk1"/>
+                            </a:lnRef>
+                            <a:fillRef idx="0">
+                              <a:schemeClr val="dk1"/>
+                            </a:fillRef>
+                            <a:effectRef idx="0">
+                              <a:schemeClr val="dk1"/>
+                            </a:effectRef>
+                            <a:fontRef idx="minor">
+                              <a:schemeClr val="tx1"/>
+                            </a:fontRef>
+                          </wps:style>
+                          <wps:bodyPr/>
+                        </wps:wsp>
+                        <wps:wsp>
+                          <wps:cNvPr id="691228399" name="Straight Connector 1"/>
+                          <wps:cNvCnPr/>
+                          <wps:spPr>
+                            <a:xfrm>
+                              <a:off x="0" y="0"/>
+                              <a:ext cx="227330" cy="214630"/>
+                            </a:xfrm>
+                            <a:prstGeom prst="line">
+                              <a:avLst/>
+                            </a:prstGeom>
+                            <a:ln w="12700">
+                              <a:solidFill>
+                                <a:schemeClr val="tx1"/>
+                              </a:solidFill>
+                            </a:ln>
+                          </wps:spPr>
+                          <wps:style>
+                            <a:lnRef idx="1">
+                              <a:schemeClr val="dk1"/>
+                            </a:lnRef>
+                            <a:fillRef idx="0">
+                              <a:schemeClr val="dk1"/>
+                            </a:fillRef>
+                            <a:effectRef idx="0">
+                              <a:schemeClr val="dk1"/>
+                            </a:effectRef>
+                            <a:fontRef idx="minor">
+                              <a:schemeClr val="tx1"/>
+                            </a:fontRef>
+                          </wps:style>
+                          <wps:bodyPr/>
+                        </wps:wsp>
+                      </wpg:grpSp>
+                      <wpg:grpSp>
+                        <wpg:cNvPr id="536838959" name="Group 2"/>
+                        <wpg:cNvGrpSpPr/>
+                        <wpg:grpSpPr>
+                          <a:xfrm>
+                            <a:off x="4502258" y="693550"/>
+                            <a:ext cx="516890" cy="443230"/>
+                            <a:chOff x="0" y="0"/>
+                            <a:chExt cx="522250" cy="443830"/>
+                          </a:xfrm>
+                        </wpg:grpSpPr>
+                        <wps:wsp>
+                          <wps:cNvPr id="539548804" name="Straight Connector 1"/>
+                          <wps:cNvCnPr/>
+                          <wps:spPr>
+                            <a:xfrm flipV="1">
+                              <a:off x="0" y="215230"/>
+                              <a:ext cx="522250" cy="0"/>
+                            </a:xfrm>
+                            <a:prstGeom prst="line">
+                              <a:avLst/>
+                            </a:prstGeom>
+                            <a:ln w="12700">
+                              <a:solidFill>
+                                <a:schemeClr val="tx1"/>
+                              </a:solidFill>
+                            </a:ln>
+                          </wps:spPr>
+                          <wps:style>
+                            <a:lnRef idx="1">
+                              <a:schemeClr val="dk1"/>
+                            </a:lnRef>
+                            <a:fillRef idx="0">
+                              <a:schemeClr val="dk1"/>
+                            </a:fillRef>
+                            <a:effectRef idx="0">
+                              <a:schemeClr val="dk1"/>
+                            </a:effectRef>
+                            <a:fontRef idx="minor">
+                              <a:schemeClr val="tx1"/>
+                            </a:fontRef>
+                          </wps:style>
+                          <wps:bodyPr/>
+                        </wps:wsp>
+                        <wps:wsp>
+                          <wps:cNvPr id="1410851355" name="Straight Connector 1"/>
+                          <wps:cNvCnPr/>
+                          <wps:spPr>
+                            <a:xfrm flipH="1">
+                              <a:off x="0" y="215230"/>
+                              <a:ext cx="228283" cy="228600"/>
+                            </a:xfrm>
+                            <a:prstGeom prst="line">
+                              <a:avLst/>
+                            </a:prstGeom>
+                            <a:ln w="12700">
+                              <a:solidFill>
+                                <a:schemeClr val="tx1"/>
+                              </a:solidFill>
+                            </a:ln>
+                          </wps:spPr>
+                          <wps:style>
+                            <a:lnRef idx="1">
+                              <a:schemeClr val="dk1"/>
+                            </a:lnRef>
+                            <a:fillRef idx="0">
+                              <a:schemeClr val="dk1"/>
+                            </a:fillRef>
+                            <a:effectRef idx="0">
+                              <a:schemeClr val="dk1"/>
+                            </a:effectRef>
+                            <a:fontRef idx="minor">
+                              <a:schemeClr val="tx1"/>
+                            </a:fontRef>
+                          </wps:style>
+                          <wps:bodyPr/>
+                        </wps:wsp>
+                        <wps:wsp>
+                          <wps:cNvPr id="637473394" name="Straight Connector 1"/>
+                          <wps:cNvCnPr/>
+                          <wps:spPr>
+                            <a:xfrm>
+                              <a:off x="0" y="0"/>
+                              <a:ext cx="227965" cy="214947"/>
+                            </a:xfrm>
+                            <a:prstGeom prst="line">
+                              <a:avLst/>
+                            </a:prstGeom>
+                            <a:ln w="12700">
+                              <a:solidFill>
+                                <a:schemeClr val="tx1"/>
+                              </a:solidFill>
+                            </a:ln>
+                          </wps:spPr>
+                          <wps:style>
+                            <a:lnRef idx="1">
+                              <a:schemeClr val="dk1"/>
+                            </a:lnRef>
+                            <a:fillRef idx="0">
+                              <a:schemeClr val="dk1"/>
+                            </a:fillRef>
+                            <a:effectRef idx="0">
+                              <a:schemeClr val="dk1"/>
+                            </a:effectRef>
+                            <a:fontRef idx="minor">
+                              <a:schemeClr val="tx1"/>
+                            </a:fontRef>
+                          </wps:style>
+                          <wps:bodyPr/>
+                        </wps:wsp>
+                      </wpg:grpSp>
+                    </wpg:wgp>
+                  </a:graphicData>
+                </a:graphic>
+              </wp:anchor>
+            </w:drawing>
+          </mc:Choice>
+          <mc:Fallback>
+            <w:pict>
+              <v:group w14:anchorId="49E39412" id="Group 1" o:spid="_x0000_s1026" style="position:absolute;margin-left:-50.35pt;margin-top:.25pt;width:552.1pt;height:138.35pt;z-index:251668480" coordsize="70121,17571" o:gfxdata="UEsDBBQABgAIAAAAIQC2gziS/gAAAOEBAAATAAAAW0NvbnRlbnRfVHlwZXNdLnhtbJSRQU7DMBBF&#10;90jcwfIWJU67QAgl6YK0S0CoHGBkTxKLZGx5TGhvj5O2G0SRWNoz/78nu9wcxkFMGNg6quQqL6RA&#10;0s5Y6ir5vt9lD1JwBDIwOMJKHpHlpr69KfdHjyxSmriSfYz+USnWPY7AufNIadK6MEJMx9ApD/oD&#10;OlTrorhX2lFEilmcO2RdNtjC5xDF9pCuTyYBB5bi6bQ4syoJ3g9WQ0ymaiLzg5KdCXlKLjvcW893&#10;SUOqXwnz5DrgnHtJTxOsQfEKIT7DmDSUCaxw7Rqn8787ZsmRM9e2VmPeBN4uqYvTtW7jvijg9N/y&#10;JsXecLq0q+WD6m8AAAD//wMAUEsDBBQABgAIAAAAIQA4/SH/1gAAAJQBAAALAAAAX3JlbHMvLnJl&#10;bHOkkMFqwzAMhu+DvYPRfXGawxijTi+j0GvpHsDYimMaW0Yy2fr2M4PBMnrbUb/Q94l/f/hMi1qR&#10;JVI2sOt6UJgd+ZiDgffL8ekFlFSbvV0oo4EbChzGx4f9GRdb25HMsYhqlCwG5lrLq9biZkxWOiqY&#10;22YiTra2kYMu1l1tQD30/bPm3wwYN0x18gb45AdQl1tp5j/sFB2T0FQ7R0nTNEV3j6o9feQzro1i&#10;OWA14Fm+Q8a1a8+Bvu/d/dMb2JY5uiPbhG/ktn4cqGU/er3pcvwCAAD//wMAUEsDBBQABgAIAAAA&#10;IQA5uFhlEwUAAGsjAAAOAAAAZHJzL2Uyb0RvYy54bWzsWltv2zYYfR+w/0DofbFIkboYcYoubbMB&#10;3VYs3d4ZXWyhEqlRTOz01+8jqVucuC1iZDNq58HRhdejw4/nO9L5q01dobtctaUUCw+f+R7KRSqz&#10;UiwX3l8f3/0Ue6jVXGS8kiJfePd56726+PGH83Uzz4lcySrLFYJGRDtfNwtvpXUzn83adJXXvD2T&#10;TS7gZiFVzTWcquUsU3wNrdfVjPh+OFtLlTVKpnnbwtU37qZ3YdsvijzVfxRFm2tULTwYm7a/yv7e&#10;mN/ZxTmfLxVvVmXaDYM/YxQ1LwV0OjT1hmuOblX5qKm6TJVsZaHPUlnPZFGUaW7nALPB/tZsrpS8&#10;bexclvP1shlgAmi3cHp2s+nvd1equW4+KEBi3SwBC3tm5rIpVG3+wyjRxkJ2P0CWbzRK4WLkYxxG&#10;gGwK93DEIp8yB2q6AuQf1UtXb8eaBEfhWBMTbGrO+o5nD4azboAg7YhBux8G1yve5Bbadg4YfFCo&#10;zBYeDMhDgtdA1I9mhj/LDSJmUKZ3KGZwQnoDl2Gy9nm3zXuZfmqRkJcrLpb5a6XkepXzDMbnpjOp&#10;6tppTSM3699kBt3wWy1tQ1tgE4Zp6AOujyHHSeJHhDngSISxQ3zAjc8b1eqrXNbIHCw8BavA9sHv&#10;3rfaQdwXMc9XyHdlVcF1Pq8EWi+8hEHz5rSVVZmZm/bErMn8slLojsNq0pv+cT0oVZcaFnRV1gsv&#10;9s2fY4OB5K3IbCeal5U7hjFXAh65wcjA4gDSm5tNh/mNzO4BLSXdwoVAAwcrqT57aA2LduG1/9xy&#10;lXuo+lUA4gmm1Kxye0JZROBETe/cTO9wkUJTMBMPucNLbSODw+Q1PJmitHCZ4bmRdGMFIrqhvjgj&#10;qR/ixKcxPRBeMp8A37DlZRBH3Vrvo8FRUNNGCsv9kRdHzNCQxZRQTIETBxE5jzdmui2s366OPnTi&#10;GCcRowEjB8LMaeyEfZs4vcPnT0ZPTGOWuN3z+9rZLUuDE0s7yZnQiJE49kEIH0T4nArPIycpPZG0&#10;I2kQ+ixifnAokdTt8UdOT6u9D1+CdpaCyZeWk1QbA6FijKNRN1q3A3U7gy36RWcCFVXZ/NLn4Z1H&#10;AQkIZoamkDaHScBYl372WywjBKjsUmdKgzj8RrOCERwEQz0a/P9WBSRfEU3COOj3jWuteLlcaXQp&#10;hYCMXyo0JClgXVyKzuLpM21ns1gU/95CsVte8Ii2JcoUBwvtbm1SlcIYLHy+w3VwVgMmEYicZ3kN&#10;T5sHrb6vctNeJf7MCxAbo1Xz0L/IPvX+hS1pqhTgdAyVulHtqtSVNdVy6zN+a8WhtO1RCj1UrEsh&#10;lcPiYa+j1VK48r1l4uY6xgDj7Ziz/86fiAPKQkzYIF/2oOH2Yt5NQ0KiIIDbxnQkJDZGmZl67xw+&#10;csBOXJw6dyPzvy8uhgnkVHGQJPuFRLMuv2R5PyAfuLRAxBP5igMOhOOLBCdC7CuObT3CAthL44QN&#10;5HFypHP/vy5HJqyhkOgTBi++dokQHMZJF71AhBBHID7/2hsTEC8EBI2Neka8bBFvnGZvpL+4O82C&#10;hFFIXgd3eo/ov1OEDPhMRNyAw2ntgXw44LXXqZHh1eWLvLYD89mPGQa5v1/kfzKlGFTIIx7CZgPb&#10;zUmFdNvfSRFbazMMIgrqNNkzJk72E8dAG+lGsxhUSALZq5PAmIKNeFIhBx0Jx+3ZJmn2iw6bs3Rf&#10;n5hPRqbnttT4jczFvwAAAP//AwBQSwMEFAAGAAgAAAAhAAN8CzbgAAAACgEAAA8AAABkcnMvZG93&#10;bnJldi54bWxMj0FrwkAQhe+F/odlCr3pbiI2JWYjIm1PUqgWircxGZNgdjZk1yT++66n9vaG93jv&#10;m2w9mVYM1LvGsoZorkAQF7ZsuNLwfXifvYJwHrnE1jJpuJGDdf74kGFa2pG/aNj7SoQSdilqqL3v&#10;UildUZNBN7cdcfDOtjfow9lXsuxxDOWmlbFSL9Jgw2Ghxo62NRWX/dVo+Bhx3Cyit2F3OW9vx8Py&#10;82cXkdbPT9NmBcLT5P/CcMcP6JAHppO9culEq2EWKZWErIYliLuv1CKok4Y4SWKQeSb/v5D/AgAA&#10;//8DAFBLAQItABQABgAIAAAAIQC2gziS/gAAAOEBAAATAAAAAAAAAAAAAAAAAAAAAABbQ29udGVu&#10;dF9UeXBlc10ueG1sUEsBAi0AFAAGAAgAAAAhADj9If/WAAAAlAEAAAsAAAAAAAAAAAAAAAAALwEA&#10;AF9yZWxzLy5yZWxzUEsBAi0AFAAGAAgAAAAhADm4WGUTBQAAayMAAA4AAAAAAAAAAAAAAAAALgIA&#10;AGRycy9lMm9Eb2MueG1sUEsBAi0AFAAGAAgAAAAhAAN8CzbgAAAACgEAAA8AAAAAAAAAAAAAAAAA&#10;bQcAAGRycy9kb3ducmV2LnhtbFBLBQYAAAAABAAEAPMAAAB6CAAAAAA=&#10;">
+                <v:shapetype id="_x0000_t202" coordsize="21600,21600" o:spt="202" path="m,l,21600r21600,l21600,xe">
+                  <v:stroke joinstyle="miter"/>
+                  <v:path gradientshapeok="t" o:connecttype="rect"/>
+                </v:shapetype>
+                <v:shape id="Text Box 2" o:spid="_x0000_s1027" type="#_x0000_t202" style="position:absolute;left:25146;width:19907;height:2711;visibility:visible;mso-wrap-style:square;v-text-anchor:top" o:gfxdata="UEsDBBQABgAIAAAAIQDb4fbL7gAAAIUBAAATAAAAW0NvbnRlbnRfVHlwZXNdLnhtbHyQz07DMAyH&#10;70i8Q+QralM4IITa7kDhCAiNB7ASt43WOlEcyvb2pNu4IODoPz9/n1xv9vOkForiPDdwXVagiI23&#10;jocG3rdPxR0oScgWJ8/UwIEENu3lRb09BBKV0ywNjCmFe63FjDSjlD4Q50nv44wpl3HQAc0OB9I3&#10;VXWrjedEnIq03oC27qjHjympx31un0wiTQLq4bS4shrAECZnMGVTvbD9QSnOhDInjzsyuiBXWQP0&#10;r4R18jfgnHvJr4nOknrFmJ5xzhraRtHWf3Kkpfz/yGo5S+H73hkquyhdjr3R8m2lj09svwAAAP//&#10;AwBQSwMEFAAGAAgAAAAhAFr0LFu/AAAAFQEAAAsAAABfcmVscy8ucmVsc2zPwWrDMAwG4Ptg72B0&#10;X5TuUMaI01uh19I+gLGVxCy2jGSy9e1nemrHjpL4P0nD4SetZiPRyNnCruvBUPYcYp4tXC/Htw8w&#10;Wl0ObuVMFm6kcBhfX4Yzra62kC6xqGlKVgtLreUTUf1CyWnHhXKbTCzJ1VbKjMX5LzcTvvf9HuXR&#10;gPHJNKdgQU5hB+ZyK23zHztFL6w81c5zQp6m6P9TMfB3PtPWFCczVQtB9N4U2rp2HOA44NMz4y8A&#10;AAD//wMAUEsDBBQABgAIAAAAIQBgpNG8wgAAANwAAAAPAAAAZHJzL2Rvd25yZXYueG1sRI9LC8Iw&#10;EITvgv8hrOBNUz2oVKP4QBDRgw/E49KsbbHZlCZq/fdGEDwOM/MNM5nVphBPqlxuWUGvG4EgTqzO&#10;OVVwPq07IxDOI2ssLJOCNzmYTZuNCcbavvhAz6NPRYCwi1FB5n0ZS+mSjAy6ri2Jg3ezlUEfZJVK&#10;XeErwE0h+1E0kAZzDgsZlrTMKLkfH0bB5vTeHobL/cBsF6vr7iLdZb3aKdVu1fMxCE+1/4d/7Y1W&#10;0O8N4XsmHAE5/QAAAP//AwBQSwECLQAUAAYACAAAACEA2+H2y+4AAACFAQAAEwAAAAAAAAAAAAAA&#10;AAAAAAAAW0NvbnRlbnRfVHlwZXNdLnhtbFBLAQItABQABgAIAAAAIQBa9CxbvwAAABUBAAALAAAA&#10;AAAAAAAAAAAAAB8BAABfcmVscy8ucmVsc1BLAQItABQABgAIAAAAIQBgpNG8wgAAANwAAAAPAAAA&#10;AAAAAAAAAAAAAAcCAABkcnMvZG93bnJldi54bWxQSwUGAAAAAAMAAwC3AAAA9gIAAAAA&#10;" filled="f" strokecolor="black [3213]">
+                  <v:textbox>
+                    <w:txbxContent>
+                      <w:p>
+                        <w:pPr>
+                          <w:jc w:val="center"/>
+                        </w:pPr>
+                        <w:r>
+                          <w:rPr>
+                            <w:b/>
+                            <w:bCs/>
+                          </w:rPr>
+                          <w:t>Requests</w:t>
+                        </w:r>
+                      </w:p>
+                    </w:txbxContent>
+                  </v:textbox>
+                </v:shape>
+                <v:shape id="Text Box 2" o:spid="_x0000_s1028" type="#_x0000_t202" style="position:absolute;left:50214;top:38;width:19907;height:2712;visibility:visible;mso-wrap-style:square;v-text-anchor:top" o:gfxdata="UEsDBBQABgAIAAAAIQDb4fbL7gAAAIUBAAATAAAAW0NvbnRlbnRfVHlwZXNdLnhtbHyQz07DMAyH&#10;70i8Q+QralM4IITa7kDhCAiNB7ASt43WOlEcyvb2pNu4IODoPz9/n1xv9vOkForiPDdwXVagiI23&#10;jocG3rdPxR0oScgWJ8/UwIEENu3lRb09BBKV0ywNjCmFe63FjDSjlD4Q50nv44wpl3HQAc0OB9I3&#10;VXWrjedEnIq03oC27qjHjympx31un0wiTQLq4bS4shrAECZnMGVTvbD9QSnOhDInjzsyuiBXWQP0&#10;r4R18jfgnHvJr4nOknrFmJ5xzhraRtHWf3Kkpfz/yGo5S+H73hkquyhdjr3R8m2lj09svwAAAP//&#10;AwBQSwMEFAAGAAgAAAAhAFr0LFu/AAAAFQEAAAsAAABfcmVscy8ucmVsc2zPwWrDMAwG4Ptg72B0&#10;X5TuUMaI01uh19I+gLGVxCy2jGSy9e1nemrHjpL4P0nD4SetZiPRyNnCruvBUPYcYp4tXC/Htw8w&#10;Wl0ObuVMFm6kcBhfX4Yzra62kC6xqGlKVgtLreUTUf1CyWnHhXKbTCzJ1VbKjMX5LzcTvvf9HuXR&#10;gPHJNKdgQU5hB+ZyK23zHztFL6w81c5zQp6m6P9TMfB3PtPWFCczVQtB9N4U2rp2HOA44NMz4y8A&#10;AAD//wMAUEsDBBQABgAIAAAAIQCVJKWaywAAAOIAAAAPAAAAZHJzL2Rvd25yZXYueG1sRI9Pa8JA&#10;FMTvQr/D8gredNcSUhtdpVUEEXvwD+LxkX0modm3Ibtq/PbdQsHjMDO/YabzztbiRq2vHGsYDRUI&#10;4tyZigsNx8NqMAbhA7LB2jFpeJCH+eylN8XMuDvv6LYPhYgQ9hlqKENoMil9XpJFP3QNcfQurrUY&#10;omwLaVq8R7it5ZtSqbRYcVwosaFFSfnP/mo1rA+Pze598Z3azdfyvD1Jf1ott1r3X7vPCYhAXXiG&#10;/9troyFR6ehDJeME/i7FOyBnvwAAAP//AwBQSwECLQAUAAYACAAAACEA2+H2y+4AAACFAQAAEwAA&#10;AAAAAAAAAAAAAAAAAAAAW0NvbnRlbnRfVHlwZXNdLnhtbFBLAQItABQABgAIAAAAIQBa9CxbvwAA&#10;ABUBAAALAAAAAAAAAAAAAAAAAB8BAABfcmVscy8ucmVsc1BLAQItABQABgAIAAAAIQCVJKWaywAA&#10;AOIAAAAPAAAAAAAAAAAAAAAAAAcCAABkcnMvZG93bnJldi54bWxQSwUGAAAAAAMAAwC3AAAA/wIA&#10;AAAA&#10;" filled="f" strokecolor="black [3213]">
+                  <v:textbox>
+                    <w:txbxContent>
+                      <w:p>
+                        <w:pPr>
+                          <w:jc w:val="center"/>
+                        </w:pPr>
+                        <w:r>
+                          <w:rPr>
+                            <w:b/>
+                            <w:bCs/>
+                          </w:rPr>
+                          <w:t>Users</w:t>
+                        </w:r>
+                      </w:p>
+                    </w:txbxContent>
+                  </v:textbox>
+                </v:shape>
+                <v:shape id="Text Box 2" o:spid="_x0000_s1029" type="#_x0000_t202" style="position:absolute;width:19907;height:2711;visibility:visible;mso-wrap-style:square;v-text-anchor:top" o:gfxdata="UEsDBBQABgAIAAAAIQDb4fbL7gAAAIUBAAATAAAAW0NvbnRlbnRfVHlwZXNdLnhtbHyQz07DMAyH&#10;70i8Q+QralM4IITa7kDhCAiNB7ASt43WOlEcyvb2pNu4IODoPz9/n1xv9vOkForiPDdwXVagiI23&#10;jocG3rdPxR0oScgWJ8/UwIEENu3lRb09BBKV0ywNjCmFe63FjDSjlD4Q50nv44wpl3HQAc0OB9I3&#10;VXWrjedEnIq03oC27qjHjympx31un0wiTQLq4bS4shrAECZnMGVTvbD9QSnOhDInjzsyuiBXWQP0&#10;r4R18jfgnHvJr4nOknrFmJ5xzhraRtHWf3Kkpfz/yGo5S+H73hkquyhdjr3R8m2lj09svwAAAP//&#10;AwBQSwMEFAAGAAgAAAAhAFr0LFu/AAAAFQEAAAsAAABfcmVscy8ucmVsc2zPwWrDMAwG4Ptg72B0&#10;X5TuUMaI01uh19I+gLGVxCy2jGSy9e1nemrHjpL4P0nD4SetZiPRyNnCruvBUPYcYp4tXC/Htw8w&#10;Wl0ObuVMFm6kcBhfX4Yzra62kC6xqGlKVgtLreUTUf1CyWnHhXKbTCzJ1VbKjMX5LzcTvvf9HuXR&#10;gPHJNKdgQU5hB+ZyK23zHztFL6w81c5zQp6m6P9TMfB3PtPWFCczVQtB9N4U2rp2HOA44NMz4y8A&#10;AAD//wMAUEsDBBQABgAIAAAAIQD+z3/VywAAAOIAAAAPAAAAZHJzL2Rvd25yZXYueG1sRI9Ba8JA&#10;FITvhf6H5RW81U0kppK6SqsIInqIFunxkX1NQrNvQ3bV+O9dQfA4zMw3zHTem0acqXO1ZQXxMAJB&#10;XFhdc6ng57B6n4BwHlljY5kUXMnBfPb6MsVM2wvndN77UgQIuwwVVN63mZSuqMigG9qWOHh/tjPo&#10;g+xKqTu8BLhp5CiKUmmw5rBQYUuLior//ckoWB+um/xjsUvN5nv5uz1Kd1wtt0oN3vqvTxCeev8M&#10;P9prrSAdT5JREicx3C+FOyBnNwAAAP//AwBQSwECLQAUAAYACAAAACEA2+H2y+4AAACFAQAAEwAA&#10;AAAAAAAAAAAAAAAAAAAAW0NvbnRlbnRfVHlwZXNdLnhtbFBLAQItABQABgAIAAAAIQBa9CxbvwAA&#10;ABUBAAALAAAAAAAAAAAAAAAAAB8BAABfcmVscy8ucmVsc1BLAQItABQABgAIAAAAIQD+z3/VywAA&#10;AOIAAAAPAAAAAAAAAAAAAAAAAAcCAABkcnMvZG93bnJldi54bWxQSwUGAAAAAAMAAwC3AAAA/wIA&#10;AAAA&#10;" filled="f" strokecolor="black [3213]">
+                  <v:textbox>
+                    <w:txbxContent>
+                      <w:p>
+                        <w:pPr>
+                          <w:jc w:val="center"/>
+                        </w:pPr>
+                        <w:r>
+                          <w:rPr>
+                            <w:b/>
+                            <w:bCs/>
+                          </w:rPr>
+                          <w:t>Transport</w:t>
+                        </w:r>
+                      </w:p>
+                    </w:txbxContent>
+                  </v:textbox>
+                </v:shape>
+                <v:shape id="Text Box 2" o:spid="_x0000_s1030" type="#_x0000_t202" style="position:absolute;left:50214;top:2712;width:19907;height:14859;visibility:visible;mso-wrap-style:square;v-text-anchor:top" o:gfxdata="UEsDBBQABgAIAAAAIQDb4fbL7gAAAIUBAAATAAAAW0NvbnRlbnRfVHlwZXNdLnhtbHyQz07DMAyH&#10;70i8Q+QralM4IITa7kDhCAiNB7ASt43WOlEcyvb2pNu4IODoPz9/n1xv9vOkForiPDdwXVagiI23&#10;jocG3rdPxR0oScgWJ8/UwIEENu3lRb09BBKV0ywNjCmFe63FjDSjlD4Q50nv44wpl3HQAc0OB9I3&#10;VXWrjedEnIq03oC27qjHjympx31un0wiTQLq4bS4shrAECZnMGVTvbD9QSnOhDInjzsyuiBXWQP0&#10;r4R18jfgnHvJr4nOknrFmJ5xzhraRtHWf3Kkpfz/yGo5S+H73hkquyhdjr3R8m2lj09svwAAAP//&#10;AwBQSwMEFAAGAAgAAAAhAFr0LFu/AAAAFQEAAAsAAABfcmVscy8ucmVsc2zPwWrDMAwG4Ptg72B0&#10;X5TuUMaI01uh19I+gLGVxCy2jGSy9e1nemrHjpL4P0nD4SetZiPRyNnCruvBUPYcYp4tXC/Htw8w&#10;Wl0ObuVMFm6kcBhfX4Yzra62kC6xqGlKVgtLreUTUf1CyWnHhXKbTCzJ1VbKjMX5LzcTvvf9HuXR&#10;gPHJNKdgQU5hB+ZyK23zHztFL6w81c5zQp6m6P9TMfB3PtPWFCczVQtB9N4U2rp2HOA44NMz4y8A&#10;AAD//wMAUEsDBBQABgAIAAAAIQD7d7sKyAAAAOMAAAAPAAAAZHJzL2Rvd25yZXYueG1sRE9Li8Iw&#10;EL4L+x/CLHjTVHd9VaPsKoKIHnwgHodmbMs2k9JErf9+Iwge53vPZFabQtyocrllBZ12BII4sTrn&#10;VMHxsGwNQTiPrLGwTAoe5GA2/WhMMNb2zju67X0qQgi7GBVk3pexlC7JyKBr25I4cBdbGfThrFKp&#10;K7yHcFPIbhT1pcGcQ0OGJc0zSv72V6NgdXisd4P5tm/Wv4vz5iTdabnYKNX8rH/GIDzV/i1+uVc6&#10;zB92RoPe91evC8+fAgBy+g8AAP//AwBQSwECLQAUAAYACAAAACEA2+H2y+4AAACFAQAAEwAAAAAA&#10;AAAAAAAAAAAAAAAAW0NvbnRlbnRfVHlwZXNdLnhtbFBLAQItABQABgAIAAAAIQBa9CxbvwAAABUB&#10;AAALAAAAAAAAAAAAAAAAAB8BAABfcmVscy8ucmVsc1BLAQItABQABgAIAAAAIQD7d7sKyAAAAOMA&#10;AAAPAAAAAAAAAAAAAAAAAAcCAABkcnMvZG93bnJldi54bWxQSwUGAAAAAAMAAwC3AAAA/AIAAAAA&#10;" filled="f" strokecolor="black [3213]">
+                  <v:textbox>
+                    <w:txbxContent>
+                      <w:p>
+                        <w:r>
+                          <w:rPr>
+                            <w:u w:val="thick"/>
+                          </w:rPr>
+                          <w:t>UserID</w:t>
+                        </w:r>
+                        <w:r>
+                          <w:br/>
+                          <w:t>Password</w:t>
+                        </w:r>
+                        <w:r>
+                          <w:br/>
+                          <w:t>Email</w:t>
+                        </w:r>
+                        <w:r>
+                          <w:br/>
+                          <w:t>Telephonenumber</w:t>
+                        </w:r>
+                        <w:r>
+                          <w:br/>
+                          <w:t>Forename</w:t>
+                        </w:r>
+                        <w:r>
+                          <w:br/>
+                          <w:t>Surname</w:t>
+                        </w:r>
+                        <w:r>
+                          <w:br/>
+                          <w:t>IsDriver</w:t>
+                        </w:r>
+                      </w:p>
+                    </w:txbxContent>
+                  </v:textbox>
+                </v:shape>
+                <v:shape id="Text Box 2" o:spid="_x0000_s1031" type="#_x0000_t202" style="position:absolute;left:25146;top:2712;width:19907;height:14859;visibility:visible;mso-wrap-style:square;v-text-anchor:top" o:gfxdata="UEsDBBQABgAIAAAAIQDb4fbL7gAAAIUBAAATAAAAW0NvbnRlbnRfVHlwZXNdLnhtbHyQz07DMAyH&#10;70i8Q+QralM4IITa7kDhCAiNB7ASt43WOlEcyvb2pNu4IODoPz9/n1xv9vOkForiPDdwXVagiI23&#10;jocG3rdPxR0oScgWJ8/UwIEENu3lRb09BBKV0ywNjCmFe63FjDSjlD4Q50nv44wpl3HQAc0OB9I3&#10;VXWrjedEnIq03oC27qjHjympx31un0wiTQLq4bS4shrAECZnMGVTvbD9QSnOhDInjzsyuiBXWQP0&#10;r4R18jfgnHvJr4nOknrFmJ5xzhraRtHWf3Kkpfz/yGo5S+H73hkquyhdjr3R8m2lj09svwAAAP//&#10;AwBQSwMEFAAGAAgAAAAhAFr0LFu/AAAAFQEAAAsAAABfcmVscy8ucmVsc2zPwWrDMAwG4Ptg72B0&#10;X5TuUMaI01uh19I+gLGVxCy2jGSy9e1nemrHjpL4P0nD4SetZiPRyNnCruvBUPYcYp4tXC/Htw8w&#10;Wl0ObuVMFm6kcBhfX4Yzra62kC6xqGlKVgtLreUTUf1CyWnHhXKbTCzJ1VbKjMX5LzcTvvf9HuXR&#10;gPHJNKdgQU5hB+ZyK23zHztFL6w81c5zQp6m6P9TMfB3PtPWFCczVQtB9N4U2rp2HOA44NMz4y8A&#10;AAD//wMAUEsDBBQABgAIAAAAIQARhVlQywAAAOIAAAAPAAAAZHJzL2Rvd25yZXYueG1sRI9Ba8JA&#10;FITvhf6H5RV6q5tKjWl0lVYRRPSgkdDjI/tMQrNvQ3bV+O9dodDjMDPfMNN5bxpxoc7VlhW8DyIQ&#10;xIXVNZcKjtnqLQHhPLLGxjIpuJGD+ez5aYqptlfe0+XgSxEg7FJUUHnfplK6oiKDbmBb4uCdbGfQ&#10;B9mVUnd4DXDTyGEUxdJgzWGhwpYWFRW/h7NRsM5um/14sYvN5nv5s82ly1fLrVKvL/3XBISn3v+H&#10;/9prreDzYzwaJkkUw+NSuANydgcAAP//AwBQSwECLQAUAAYACAAAACEA2+H2y+4AAACFAQAAEwAA&#10;AAAAAAAAAAAAAAAAAAAAW0NvbnRlbnRfVHlwZXNdLnhtbFBLAQItABQABgAIAAAAIQBa9CxbvwAA&#10;ABUBAAALAAAAAAAAAAAAAAAAAB8BAABfcmVscy8ucmVsc1BLAQItABQABgAIAAAAIQARhVlQywAA&#10;AOIAAAAPAAAAAAAAAAAAAAAAAAcCAABkcnMvZG93bnJldi54bWxQSwUGAAAAAAMAAwC3AAAA/wIA&#10;AAAA&#10;" filled="f" strokecolor="black [3213]">
+                  <v:textbox>
+                    <w:txbxContent>
+                      <w:p>
+                        <w:r>
+                          <w:rPr>
+                            <w:u w:val="thick"/>
+                          </w:rPr>
+                          <w:t>RequestID</w:t>
+                        </w:r>
+                        <w:r>
+                          <w:br/>
+                          <w:t>Date/time out</w:t>
+                        </w:r>
+                        <w:r>
+                          <w:br/>
+                          <w:t>Date/time in</w:t>
+                        </w:r>
+                        <w:r>
+                          <w:br/>
+                          <w:t>DriverID (foreign UserID)</w:t>
+                        </w:r>
+                        <w:r>
+                          <w:br/>
+                          <w:t>VehicleID (foreign)</w:t>
+                        </w:r>
+                      </w:p>
+                    </w:txbxContent>
+                  </v:textbox>
+                </v:shape>
+                <v:shape id="Text Box 2" o:spid="_x0000_s1032" type="#_x0000_t202" style="position:absolute;top:2712;width:19907;height:14859;visibility:visible;mso-wrap-style:square;v-text-anchor:top" o:gfxdata="UEsDBBQABgAIAAAAIQDb4fbL7gAAAIUBAAATAAAAW0NvbnRlbnRfVHlwZXNdLnhtbHyQz07DMAyH&#10;70i8Q+QralM4IITa7kDhCAiNB7ASt43WOlEcyvb2pNu4IODoPz9/n1xv9vOkForiPDdwXVagiI23&#10;jocG3rdPxR0oScgWJ8/UwIEENu3lRb09BBKV0ywNjCmFe63FjDSjlD4Q50nv44wpl3HQAc0OB9I3&#10;VXWrjedEnIq03oC27qjHjympx31un0wiTQLq4bS4shrAECZnMGVTvbD9QSnOhDInjzsyuiBXWQP0&#10;r4R18jfgnHvJr4nOknrFmJ5xzhraRtHWf3Kkpfz/yGo5S+H73hkquyhdjr3R8m2lj09svwAAAP//&#10;AwBQSwMEFAAGAAgAAAAhAFr0LFu/AAAAFQEAAAsAAABfcmVscy8ucmVsc2zPwWrDMAwG4Ptg72B0&#10;X5TuUMaI01uh19I+gLGVxCy2jGSy9e1nemrHjpL4P0nD4SetZiPRyNnCruvBUPYcYp4tXC/Htw8w&#10;Wl0ObuVMFm6kcBhfX4Yzra62kC6xqGlKVgtLreUTUf1CyWnHhXKbTCzJ1VbKjMX5LzcTvvf9HuXR&#10;gPHJNKdgQU5hB+ZyK23zHztFL6w81c5zQp6m6P9TMfB3PtPWFCczVQtB9N4U2rp2HOA44NMz4y8A&#10;AAD//wMAUEsDBBQABgAIAAAAIQAnzxSZywAAAOIAAAAPAAAAZHJzL2Rvd25yZXYueG1sRI9Ba8JA&#10;FITvQv/D8gq9md0qxpK6SqsIIvYQLdLjI/uahGbfhuw2xn/fFYQeh5n5hlmsBtuInjpfO9bwnCgQ&#10;xIUzNZcaPk/b8QsIH5ANNo5Jw5U8rJYPowVmxl04p/4YShEh7DPUUIXQZlL6oiKLPnEtcfS+XWcx&#10;RNmV0nR4iXDbyIlSqbRYc1yosKV1RcXP8ddq2J2u+3y+/kjt/n3zdThLf95uDlo/PQ5vryACDeE/&#10;fG/vjIZpqmbzmZpO4HYp3gG5/AMAAP//AwBQSwECLQAUAAYACAAAACEA2+H2y+4AAACFAQAAEwAA&#10;AAAAAAAAAAAAAAAAAAAAW0NvbnRlbnRfVHlwZXNdLnhtbFBLAQItABQABgAIAAAAIQBa9CxbvwAA&#10;ABUBAAALAAAAAAAAAAAAAAAAAB8BAABfcmVscy8ucmVsc1BLAQItABQABgAIAAAAIQAnzxSZywAA&#10;AOIAAAAPAAAAAAAAAAAAAAAAAAcCAABkcnMvZG93bnJldi54bWxQSwUGAAAAAAMAAwC3AAAA/wIA&#10;AAAA&#10;" filled="f" strokecolor="black [3213]">
+                  <v:textbox>
+                    <w:txbxContent>
+                      <w:p>
+                        <w:r>
+                          <w:rPr>
+                            <w:u w:val="thick"/>
+                          </w:rPr>
+                          <w:t>VehicleID</w:t>
+                        </w:r>
+                        <w:r>
+                          <w:br/>
+                          <w:t>RegNum</w:t>
+                        </w:r>
+                        <w:r>
+                          <w:br/>
+                          <w:t>Capacity</w:t>
+                        </w:r>
+                        <w:r>
+                          <w:br/>
+                        </w:r>
+                        <w:proofErr w:type="spellStart"/>
+                        <w:r>
+                          <w:t>NotAvailableFrom</w:t>
+                        </w:r>
+                        <w:proofErr w:type="spellEnd"/>
+                      </w:p>
+                    </w:txbxContent>
+                  </v:textbox>
+                </v:shape>
+                <v:group id="Group 3" o:spid="_x0000_s1033" style="position:absolute;left:19915;top:6935;width:5226;height:4439;flip:x" coordsize="521335,444321" o:gfxdata="UEsDBBQABgAIAAAAIQDb4fbL7gAAAIUBAAATAAAAW0NvbnRlbnRfVHlwZXNdLnhtbHyQz07DMAyH&#10;70i8Q+QralM4IITa7kDhCAiNB7ASt43WOlEcyvb2pNu4IODoPz9/n1xv9vOkForiPDdwXVagiI23&#10;jocG3rdPxR0oScgWJ8/UwIEENu3lRb09BBKV0ywNjCmFe63FjDSjlD4Q50nv44wpl3HQAc0OB9I3&#10;VXWrjedEnIq03oC27qjHjympx31un0wiTQLq4bS4shrAECZnMGVTvbD9QSnOhDInjzsyuiBXWQP0&#10;r4R18jfgnHvJr4nOknrFmJ5xzhraRtHWf3Kkpfz/yGo5S+H73hkquyhdjr3R8m2lj09svwAAAP//&#10;AwBQSwMEFAAGAAgAAAAhAFr0LFu/AAAAFQEAAAsAAABfcmVscy8ucmVsc2zPwWrDMAwG4Ptg72B0&#10;X5TuUMaI01uh19I+gLGVxCy2jGSy9e1nemrHjpL4P0nD4SetZiPRyNnCruvBUPYcYp4tXC/Htw8w&#10;Wl0ObuVMFm6kcBhfX4Yzra62kC6xqGlKVgtLreUTUf1CyWnHhXKbTCzJ1VbKjMX5LzcTvvf9HuXR&#10;gPHJNKdgQU5hB+ZyK23zHztFL6w81c5zQp6m6P9TMfB3PtPWFCczVQtB9N4U2rp2HOA44NMz4y8A&#10;AAD//wMAUEsDBBQABgAIAAAAIQCZmRJZxgAAAOMAAAAPAAAAZHJzL2Rvd25yZXYueG1sRE9fa8Iw&#10;EH8f+B3CCb7NtFKnVKOIMJHhyzoVH4/mbIPNpTSZdt/eDAZ7vN//W65724g7dd44VpCOExDEpdOG&#10;KwXHr/fXOQgfkDU2jknBD3lYrwYvS8y1e/An3YtQiRjCPkcFdQhtLqUva7Lox64ljtzVdRZDPLtK&#10;6g4fMdw2cpIkb9Ki4dhQY0vbmspb8W0VnDYmo+x8+TgkJdFey8uuMJlSo2G/WYAI1Id/8Z97r+P8&#10;6Ww6T9NZlsLvTxEAuXoCAAD//wMAUEsBAi0AFAAGAAgAAAAhANvh9svuAAAAhQEAABMAAAAAAAAA&#10;AAAAAAAAAAAAAFtDb250ZW50X1R5cGVzXS54bWxQSwECLQAUAAYACAAAACEAWvQsW78AAAAVAQAA&#10;CwAAAAAAAAAAAAAAAAAfAQAAX3JlbHMvLnJlbHNQSwECLQAUAAYACAAAACEAmZkSWcYAAADjAAAA&#10;DwAAAAAAAAAAAAAAAAAHAgAAZHJzL2Rvd25yZXYueG1sUEsFBgAAAAADAAMAtwAAAPoCAAAAAA==&#10;">
+                  <v:line id="Straight Connector 1" o:spid="_x0000_s1034" style="position:absolute;flip:y;visibility:visible;mso-wrap-style:square" from="0,215721" to="521335,215721" o:connectortype="straight" o:gfxdata="UEsDBBQABgAIAAAAIQDb4fbL7gAAAIUBAAATAAAAW0NvbnRlbnRfVHlwZXNdLnhtbHyQz07DMAyH&#10;70i8Q+QralM4IITa7kDhCAiNB7ASt43WOlEcyvb2pNu4IODoPz9/n1xv9vOkForiPDdwXVagiI23&#10;jocG3rdPxR0oScgWJ8/UwIEENu3lRb09BBKV0ywNjCmFe63FjDSjlD4Q50nv44wpl3HQAc0OB9I3&#10;VXWrjedEnIq03oC27qjHjympx31un0wiTQLq4bS4shrAECZnMGVTvbD9QSnOhDInjzsyuiBXWQP0&#10;r4R18jfgnHvJr4nOknrFmJ5xzhraRtHWf3Kkpfz/yGo5S+H73hkquyhdjr3R8m2lj09svwAAAP//&#10;AwBQSwMEFAAGAAgAAAAhAFr0LFu/AAAAFQEAAAsAAABfcmVscy8ucmVsc2zPwWrDMAwG4Ptg72B0&#10;X5TuUMaI01uh19I+gLGVxCy2jGSy9e1nemrHjpL4P0nD4SetZiPRyNnCruvBUPYcYp4tXC/Htw8w&#10;Wl0ObuVMFm6kcBhfX4Yzra62kC6xqGlKVgtLreUTUf1CyWnHhXKbTCzJ1VbKjMX5LzcTvvf9HuXR&#10;gPHJNKdgQU5hB+ZyK23zHztFL6w81c5zQp6m6P9TMfB3PtPWFCczVQtB9N4U2rp2HOA44NMz4y8A&#10;AAD//wMAUEsDBBQABgAIAAAAIQAtCjK1zQAAAOIAAAAPAAAAZHJzL2Rvd25yZXYueG1sRI9BS8NA&#10;FITvgv9heYIXsRtbadK022KFEktFsHrx9sy+JqHZt+nu2sZ/3y0IHoeZ+YaZLXrTiiM531hW8DBI&#10;QBCXVjdcKfj8WN1nIHxA1thaJgW/5GExv76aYa7tid/puA2ViBD2OSqoQ+hyKX1Zk0E/sB1x9HbW&#10;GQxRukpqh6cIN60cJslYGmw4LtTY0XNN5X77YxSs5WGzX7rvqshksfp6Td8mXNwpdXvTP01BBOrD&#10;f/iv/aIVjLI0fZyMsxFcLsU7IOdnAAAA//8DAFBLAQItABQABgAIAAAAIQDb4fbL7gAAAIUBAAAT&#10;AAAAAAAAAAAAAAAAAAAAAABbQ29udGVudF9UeXBlc10ueG1sUEsBAi0AFAAGAAgAAAAhAFr0LFu/&#10;AAAAFQEAAAsAAAAAAAAAAAAAAAAAHwEAAF9yZWxzLy5yZWxzUEsBAi0AFAAGAAgAAAAhAC0KMrXN&#10;AAAA4gAAAA8AAAAAAAAAAAAAAAAABwIAAGRycy9kb3ducmV2LnhtbFBLBQYAAAAAAwADALcAAAAB&#10;AwAAAAA=&#10;" strokecolor="black [3213]" strokeweight="1pt">
+                    <v:stroke joinstyle="miter"/>
+                  </v:line>
+                  <v:line id="Straight Connector 1" o:spid="_x0000_s1035" style="position:absolute;flip:x;visibility:visible;mso-wrap-style:square" from="0,215721" to="227330,444321" o:connectortype="straight" o:gfxdata="UEsDBBQABgAIAAAAIQDb4fbL7gAAAIUBAAATAAAAW0NvbnRlbnRfVHlwZXNdLnhtbHyQz07DMAyH&#10;70i8Q+QralM4IITa7kDhCAiNB7ASt43WOlEcyvb2pNu4IODoPz9/n1xv9vOkForiPDdwXVagiI23&#10;jocG3rdPxR0oScgWJ8/UwIEENu3lRb09BBKV0ywNjCmFe63FjDSjlD4Q50nv44wpl3HQAc0OB9I3&#10;VXWrjedEnIq03oC27qjHjympx31un0wiTQLq4bS4shrAECZnMGVTvbD9QSnOhDInjzsyuiBXWQP0&#10;r4R18jfgnHvJr4nOknrFmJ5xzhraRtHWf3Kkpfz/yGo5S+H73hkquyhdjr3R8m2lj09svwAAAP//&#10;AwBQSwMEFAAGAAgAAAAhAFr0LFu/AAAAFQEAAAsAAABfcmVscy8ucmVsc2zPwWrDMAwG4Ptg72B0&#10;X5TuUMaI01uh19I+gLGVxCy2jGSy9e1nemrHjpL4P0nD4SetZiPRyNnCruvBUPYcYp4tXC/Htw8w&#10;Wl0ObuVMFm6kcBhfX4Yzra62kC6xqGlKVgtLreUTUf1CyWnHhXKbTCzJ1VbKjMX5LzcTvvf9HuXR&#10;gPHJNKdgQU5hB+ZyK23zHztFL6w81c5zQp6m6P9TMfB3PtPWFCczVQtB9N4U2rp2HOA44NMz4y8A&#10;AAD//wMAUEsDBBQABgAIAAAAIQBNNgedzQAAAOIAAAAPAAAAZHJzL2Rvd25yZXYueG1sRI9BS8NA&#10;FITvgv9heYIXaTetbRpjt0WFEsVSaPXi7Zl9JqHZt3F3beO/d4VCj8PMfMPMl71pxYGcbywrGA0T&#10;EMSl1Q1XCt7fVoMMhA/IGlvLpOCXPCwXlxdzzLU98pYOu1CJCGGfo4I6hC6X0pc1GfRD2xFH78s6&#10;gyFKV0nt8BjhppXjJEmlwYbjQo0dPdVU7nc/RsGL/H7dP7rPqshksfpYzzZ3XNwodX3VP9yDCNSH&#10;c/jUftYKstvJNB2Npyn8X4p3QC7+AAAA//8DAFBLAQItABQABgAIAAAAIQDb4fbL7gAAAIUBAAAT&#10;AAAAAAAAAAAAAAAAAAAAAABbQ29udGVudF9UeXBlc10ueG1sUEsBAi0AFAAGAAgAAAAhAFr0LFu/&#10;AAAAFQEAAAsAAAAAAAAAAAAAAAAAHwEAAF9yZWxzLy5yZWxzUEsBAi0AFAAGAAgAAAAhAE02B53N&#10;AAAA4gAAAA8AAAAAAAAAAAAAAAAABwIAAGRycy9kb3ducmV2LnhtbFBLBQYAAAAAAwADALcAAAAB&#10;AwAAAAA=&#10;" strokecolor="black [3213]" strokeweight="1pt">
+                    <v:stroke joinstyle="miter"/>
+                  </v:line>
+                  <v:line id="Straight Connector 1" o:spid="_x0000_s1036" style="position:absolute;visibility:visible;mso-wrap-style:square" from="0,0" to="227330,214630" o:connectortype="straight" o:gfxdata="UEsDBBQABgAIAAAAIQDb4fbL7gAAAIUBAAATAAAAW0NvbnRlbnRfVHlwZXNdLnhtbHyQz07DMAyH&#10;70i8Q+QralM4IITa7kDhCAiNB7ASt43WOlEcyvb2pNu4IODoPz9/n1xv9vOkForiPDdwXVagiI23&#10;jocG3rdPxR0oScgWJ8/UwIEENu3lRb09BBKV0ywNjCmFe63FjDSjlD4Q50nv44wpl3HQAc0OB9I3&#10;VXWrjedEnIq03oC27qjHjympx31un0wiTQLq4bS4shrAECZnMGVTvbD9QSnOhDInjzsyuiBXWQP0&#10;r4R18jfgnHvJr4nOknrFmJ5xzhraRtHWf3Kkpfz/yGo5S+H73hkquyhdjr3R8m2lj09svwAAAP//&#10;AwBQSwMEFAAGAAgAAAAhAFr0LFu/AAAAFQEAAAsAAABfcmVscy8ucmVsc2zPwWrDMAwG4Ptg72B0&#10;X5TuUMaI01uh19I+gLGVxCy2jGSy9e1nemrHjpL4P0nD4SetZiPRyNnCruvBUPYcYp4tXC/Htw8w&#10;Wl0ObuVMFm6kcBhfX4Yzra62kC6xqGlKVgtLreUTUf1CyWnHhXKbTCzJ1VbKjMX5LzcTvvf9HuXR&#10;gPHJNKdgQU5hB+ZyK23zHztFL6w81c5zQp6m6P9TMfB3PtPWFCczVQtB9N4U2rp2HOA44NMz4y8A&#10;AAD//wMAUEsDBBQABgAIAAAAIQBehUgcyQAAAOIAAAAPAAAAZHJzL2Rvd25yZXYueG1sRI9RS8NA&#10;EITfhf6HYwu+2U0TCU3aaykFpU8Vqz9gzW2TaG4v5M4m+us9QfBxmJlvmM1usp268uBbJxqWiwQU&#10;S+VMK7WG15eHuxUoH0gMdU5Ywxd72G1nNxsqjRvlma/nUKsIEV+ShiaEvkT0VcOW/ML1LNG7uMFS&#10;iHKo0Qw0RrjtME2SHC21Ehca6vnQcPVx/rQabHZMTvmYnjqs3h/f5BvxPnvS+nY+7degAk/hP/zX&#10;PhoNebFM01VWFPB7Kd4B3P4AAAD//wMAUEsBAi0AFAAGAAgAAAAhANvh9svuAAAAhQEAABMAAAAA&#10;AAAAAAAAAAAAAAAAAFtDb250ZW50X1R5cGVzXS54bWxQSwECLQAUAAYACAAAACEAWvQsW78AAAAV&#10;AQAACwAAAAAAAAAAAAAAAAAfAQAAX3JlbHMvLnJlbHNQSwECLQAUAAYACAAAACEAXoVIHMkAAADi&#10;AAAADwAAAAAAAAAAAAAAAAAHAgAAZHJzL2Rvd25yZXYueG1sUEsFBgAAAAADAAMAtwAAAP0CAAAA&#10;AA==&#10;" strokecolor="black [3213]" strokeweight="1pt">
+                    <v:stroke joinstyle="miter"/>
+                  </v:line>
+                </v:group>
+                <v:group id="Group 2" o:spid="_x0000_s1037" style="position:absolute;left:45022;top:6935;width:5169;height:4432" coordsize="522250,443830" o:gfxdata="UEsDBBQABgAIAAAAIQDb4fbL7gAAAIUBAAATAAAAW0NvbnRlbnRfVHlwZXNdLnhtbHyQz07DMAyH&#10;70i8Q+QralM4IITa7kDhCAiNB7ASt43WOlEcyvb2pNu4IODoPz9/n1xv9vOkForiPDdwXVagiI23&#10;jocG3rdPxR0oScgWJ8/UwIEENu3lRb09BBKV0ywNjCmFe63FjDSjlD4Q50nv44wpl3HQAc0OB9I3&#10;VXWrjedEnIq03oC27qjHjympx31un0wiTQLq4bS4shrAECZnMGVTvbD9QSnOhDInjzsyuiBXWQP0&#10;r4R18jfgnHvJr4nOknrFmJ5xzhraRtHWf3Kkpfz/yGo5S+H73hkquyhdjr3R8m2lj09svwAAAP//&#10;AwBQSwMEFAAGAAgAAAAhAFr0LFu/AAAAFQEAAAsAAABfcmVscy8ucmVsc2zPwWrDMAwG4Ptg72B0&#10;X5TuUMaI01uh19I+gLGVxCy2jGSy9e1nemrHjpL4P0nD4SetZiPRyNnCruvBUPYcYp4tXC/Htw8w&#10;Wl0ObuVMFm6kcBhfX4Yzra62kC6xqGlKVgtLreUTUf1CyWnHhXKbTCzJ1VbKjMX5LzcTvvf9HuXR&#10;gPHJNKdgQU5hB+ZyK23zHztFL6w81c5zQp6m6P9TMfB3PtPWFCczVQtB9N4U2rp2HOA44NMz4y8A&#10;AAD//wMAUEsDBBQABgAIAAAAIQAVMKrgywAAAOIAAAAPAAAAZHJzL2Rvd25yZXYueG1sRI9Pa8JA&#10;FMTvhX6H5Qne6iYNkRhdRaSWHqTgHyi9PbLPJJh9G7LbJH77bqHgcZiZ3zCrzWga0VPnassK4lkE&#10;griwuuZSweW8f8lAOI+ssbFMCu7kYLN+flphru3AR+pPvhQBwi5HBZX3bS6lKyoy6Ga2JQ7e1XYG&#10;fZBdKXWHQ4CbRr5G0VwarDksVNjSrqLidvoxCt4HHLZJ/NYfbtfd/fucfn4dYlJqOhm3SxCeRv8I&#10;/7c/tII0mWdJtkgX8Hcp3AG5/gUAAP//AwBQSwECLQAUAAYACAAAACEA2+H2y+4AAACFAQAAEwAA&#10;AAAAAAAAAAAAAAAAAAAAW0NvbnRlbnRfVHlwZXNdLnhtbFBLAQItABQABgAIAAAAIQBa9CxbvwAA&#10;ABUBAAALAAAAAAAAAAAAAAAAAB8BAABfcmVscy8ucmVsc1BLAQItABQABgAIAAAAIQAVMKrgywAA&#10;AOIAAAAPAAAAAAAAAAAAAAAAAAcCAABkcnMvZG93bnJldi54bWxQSwUGAAAAAAMAAwC3AAAA/wIA&#10;AAAA&#10;">
+                  <v:line id="Straight Connector 1" o:spid="_x0000_s1038" style="position:absolute;flip:y;visibility:visible;mso-wrap-style:square" from="0,215230" to="522250,215230" o:connectortype="straight" o:gfxdata="UEsDBBQABgAIAAAAIQDb4fbL7gAAAIUBAAATAAAAW0NvbnRlbnRfVHlwZXNdLnhtbHyQz07DMAyH&#10;70i8Q+QralM4IITa7kDhCAiNB7ASt43WOlEcyvb2pNu4IODoPz9/n1xv9vOkForiPDdwXVagiI23&#10;jocG3rdPxR0oScgWJ8/UwIEENu3lRb09BBKV0ywNjCmFe63FjDSjlD4Q50nv44wpl3HQAc0OB9I3&#10;VXWrjedEnIq03oC27qjHjympx31un0wiTQLq4bS4shrAECZnMGVTvbD9QSnOhDInjzsyuiBXWQP0&#10;r4R18jfgnHvJr4nOknrFmJ5xzhraRtHWf3Kkpfz/yGo5S+H73hkquyhdjr3R8m2lj09svwAAAP//&#10;AwBQSwMEFAAGAAgAAAAhAFr0LFu/AAAAFQEAAAsAAABfcmVscy8ucmVsc2zPwWrDMAwG4Ptg72B0&#10;X5TuUMaI01uh19I+gLGVxCy2jGSy9e1nemrHjpL4P0nD4SetZiPRyNnCruvBUPYcYp4tXC/Htw8w&#10;Wl0ObuVMFm6kcBhfX4Yzra62kC6xqGlKVgtLreUTUf1CyWnHhXKbTCzJ1VbKjMX5LzcTvvf9HuXR&#10;gPHJNKdgQU5hB+ZyK23zHztFL6w81c5zQp6m6P9TMfB3PtPWFCczVQtB9N4U2rp2HOA44NMz4y8A&#10;AAD//wMAUEsDBBQABgAIAAAAIQAQOgwKzQAAAOIAAAAPAAAAZHJzL2Rvd25yZXYueG1sRI9PS8NA&#10;FMTvQr/D8gQvpd1U+ydNuy0qlFQUwdaLt9fsMwnNvo27axu/vSsUPA4z8xtmue5MI07kfG1ZwWiY&#10;gCAurK65VPC+3wxSED4ga2wsk4If8rBe9a6WmGl75jc67UIpIoR9hgqqENpMSl9UZNAPbUscvU/r&#10;DIYoXSm1w3OEm0beJslUGqw5LlTY0mNFxXH3bRQ8ya/n44M7lHkq883Hy+x1znlfqZvr7n4BIlAX&#10;/sOX9lYrmNzNJ+M0TcbwdyneAbn6BQAA//8DAFBLAQItABQABgAIAAAAIQDb4fbL7gAAAIUBAAAT&#10;AAAAAAAAAAAAAAAAAAAAAABbQ29udGVudF9UeXBlc10ueG1sUEsBAi0AFAAGAAgAAAAhAFr0LFu/&#10;AAAAFQEAAAsAAAAAAAAAAAAAAAAAHwEAAF9yZWxzLy5yZWxzUEsBAi0AFAAGAAgAAAAhABA6DArN&#10;AAAA4gAAAA8AAAAAAAAAAAAAAAAABwIAAGRycy9kb3ducmV2LnhtbFBLBQYAAAAAAwADALcAAAAB&#10;AwAAAAA=&#10;" strokecolor="black [3213]" strokeweight="1pt">
+                    <v:stroke joinstyle="miter"/>
+                  </v:line>
+                  <v:line id="Straight Connector 1" o:spid="_x0000_s1039" style="position:absolute;flip:x;visibility:visible;mso-wrap-style:square" from="0,215230" to="228283,443830" o:connectortype="straight" o:gfxdata="UEsDBBQABgAIAAAAIQDb4fbL7gAAAIUBAAATAAAAW0NvbnRlbnRfVHlwZXNdLnhtbHyQz07DMAyH&#10;70i8Q+QralM4IITa7kDhCAiNB7ASt43WOlEcyvb2pNu4IODoPz9/n1xv9vOkForiPDdwXVagiI23&#10;jocG3rdPxR0oScgWJ8/UwIEENu3lRb09BBKV0ywNjCmFe63FjDSjlD4Q50nv44wpl3HQAc0OB9I3&#10;VXWrjedEnIq03oC27qjHjympx31un0wiTQLq4bS4shrAECZnMGVTvbD9QSnOhDInjzsyuiBXWQP0&#10;r4R18jfgnHvJr4nOknrFmJ5xzhraRtHWf3Kkpfz/yGo5S+H73hkquyhdjr3R8m2lj09svwAAAP//&#10;AwBQSwMEFAAGAAgAAAAhAFr0LFu/AAAAFQEAAAsAAABfcmVscy8ucmVsc2zPwWrDMAwG4Ptg72B0&#10;X5TuUMaI01uh19I+gLGVxCy2jGSy9e1nemrHjpL4P0nD4SetZiPRyNnCruvBUPYcYp4tXC/Htw8w&#10;Wl0ObuVMFm6kcBhfX4Yzra62kC6xqGlKVgtLreUTUf1CyWnHhXKbTCzJ1VbKjMX5LzcTvvf9HuXR&#10;gPHJNKdgQU5hB+ZyK23zHztFL6w81c5zQp6m6P9TMfB3PtPWFCczVQtB9N4U2rp2HOA44NMz4y8A&#10;AAD//wMAUEsDBBQABgAIAAAAIQCO7BRSygAAAOMAAAAPAAAAZHJzL2Rvd25yZXYueG1sRE9fS8Mw&#10;EH8X9h3CCb6IS6vWdXXZmMKoogibvuztbM62rLl0Sdy6b28Ewcf7/b/ZYjCdOJDzrWUF6TgBQVxZ&#10;3XKt4ON9dZWD8AFZY2eZFJzIw2I+Opthoe2R13TYhFrEEPYFKmhC6AspfdWQQT+2PXHkvqwzGOLp&#10;aqkdHmO46eR1ktxJgy3HhgZ7emyo2m2+jYJnuX/ZPbjPusxludq+Tt6mXF4qdXE+LO9BBBrCv/jP&#10;/aTj/Ns0ybP0Jsvg96cIgJz/AAAA//8DAFBLAQItABQABgAIAAAAIQDb4fbL7gAAAIUBAAATAAAA&#10;AAAAAAAAAAAAAAAAAABbQ29udGVudF9UeXBlc10ueG1sUEsBAi0AFAAGAAgAAAAhAFr0LFu/AAAA&#10;FQEAAAsAAAAAAAAAAAAAAAAAHwEAAF9yZWxzLy5yZWxzUEsBAi0AFAAGAAgAAAAhAI7sFFLKAAAA&#10;4wAAAA8AAAAAAAAAAAAAAAAABwIAAGRycy9kb3ducmV2LnhtbFBLBQYAAAAAAwADALcAAAD+AgAA&#10;AAA=&#10;" strokecolor="black [3213]" strokeweight="1pt">
+                    <v:stroke joinstyle="miter"/>
+                  </v:line>
+                  <v:line id="Straight Connector 1" o:spid="_x0000_s1040" style="position:absolute;visibility:visible;mso-wrap-style:square" from="0,0" to="227965,214947" o:connectortype="straight" o:gfxdata="UEsDBBQABgAIAAAAIQDb4fbL7gAAAIUBAAATAAAAW0NvbnRlbnRfVHlwZXNdLnhtbHyQz07DMAyH&#10;70i8Q+QralM4IITa7kDhCAiNB7ASt43WOlEcyvb2pNu4IODoPz9/n1xv9vOkForiPDdwXVagiI23&#10;jocG3rdPxR0oScgWJ8/UwIEENu3lRb09BBKV0ywNjCmFe63FjDSjlD4Q50nv44wpl3HQAc0OB9I3&#10;VXWrjedEnIq03oC27qjHjympx31un0wiTQLq4bS4shrAECZnMGVTvbD9QSnOhDInjzsyuiBXWQP0&#10;r4R18jfgnHvJr4nOknrFmJ5xzhraRtHWf3Kkpfz/yGo5S+H73hkquyhdjr3R8m2lj09svwAAAP//&#10;AwBQSwMEFAAGAAgAAAAhAFr0LFu/AAAAFQEAAAsAAABfcmVscy8ucmVsc2zPwWrDMAwG4Ptg72B0&#10;X5TuUMaI01uh19I+gLGVxCy2jGSy9e1nemrHjpL4P0nD4SetZiPRyNnCruvBUPYcYp4tXC/Htw8w&#10;Wl0ObuVMFm6kcBhfX4Yzra62kC6xqGlKVgtLreUTUf1CyWnHhXKbTCzJ1VbKjMX5LzcTvvf9HuXR&#10;gPHJNKdgQU5hB+ZyK23zHztFL6w81c5zQp6m6P9TMfB3PtPWFCczVQtB9N4U2rp2HOA44NMz4y8A&#10;AAD//wMAUEsDBBQABgAIAAAAIQCh7xfyyQAAAOIAAAAPAAAAZHJzL2Rvd25yZXYueG1sRI9RS8NA&#10;EITfBf/DsYJvdtNeSDX2WkpB6VPF6g9Yc2sSm9sLubOJ/npPEHwcZuYbZrWZXKfOPITWi4H5LAPF&#10;UnnbSm3g9eXh5hZUiCSWOi9s4IsDbNaXFysqrR/lmc/HWKsEkVCSgSbGvkQMVcOOwsz3LMl794Oj&#10;mORQox1oTHDX4SLLCnTUSlpoqOddw9Xp+OkMOL3PDsW4OHRYfTy+yTdirp+Mub6atvegIk/xP/zX&#10;3lsDhV7mS63vcvi9lO4Arn8AAAD//wMAUEsBAi0AFAAGAAgAAAAhANvh9svuAAAAhQEAABMAAAAA&#10;AAAAAAAAAAAAAAAAAFtDb250ZW50X1R5cGVzXS54bWxQSwECLQAUAAYACAAAACEAWvQsW78AAAAV&#10;AQAACwAAAAAAAAAAAAAAAAAfAQAAX3JlbHMvLnJlbHNQSwECLQAUAAYACAAAACEAoe8X8skAAADi&#10;AAAADwAAAAAAAAAAAAAAAAAHAgAAZHJzL2Rvd25yZXYueG1sUEsFBgAAAAADAAMAtwAAAP0CAAAA&#10;AA==&#10;" strokecolor="black [3213]" strokeweight="1pt">
+                    <v:stroke joinstyle="miter"/>
+                  </v:line>
+                </v:group>
+                <w10:wrap type="topAndBottom"/>
+              </v:group>
+            </w:pict>
+          </mc:Fallback>
+        </mc:AlternateContent>
+      </w:r>
+      <w:r>
+        <w:t>T</w:t>
+      </w:r>
+      <w:r>
+        <w:t>hese are descriptions of the three tables this system</w:t>
+      </w:r>
+      <w:r>
+        <w:t>’s database</w:t>
+      </w:r>
+      <w:r>
+        <w:t xml:space="preserve"> will require</w:t>
+      </w:r>
+      <w:r>
+        <w:t>.</w:t>
       </w:r>
     </w:p>
     <w:p>
@@ -2133,11 +3197,9 @@
             <w:tcW w:w="1555" w:type="dxa"/>
           </w:tcPr>
           <w:p>
-            <w:proofErr w:type="spellStart"/>
             <w:r>
               <w:t>UserID</w:t>
             </w:r>
-            <w:proofErr w:type="spellEnd"/>
           </w:p>
         </w:tc>
         <w:tc>
@@ -2145,8 +3207,13 @@
             <w:tcW w:w="1701" w:type="dxa"/>
           </w:tcPr>
           <w:p>
-            <w:r>
-              <w:t>INT(6), auto increment, Primary key</w:t>
+            <w:proofErr w:type="gramStart"/>
+            <w:r>
+              <w:t>INT(</w:t>
+            </w:r>
+            <w:proofErr w:type="gramEnd"/>
+            <w:r>
+              <w:t>6), auto increment, Primary key</w:t>
             </w:r>
           </w:p>
         </w:tc>
@@ -2200,8 +3267,13 @@
             <w:tcW w:w="1701" w:type="dxa"/>
           </w:tcPr>
           <w:p>
-            <w:r>
-              <w:t>VARCHAR(60)</w:t>
+            <w:proofErr w:type="gramStart"/>
+            <w:r>
+              <w:t>VARCHAR(</w:t>
+            </w:r>
+            <w:proofErr w:type="gramEnd"/>
+            <w:r>
+              <w:t>60)</w:t>
             </w:r>
           </w:p>
         </w:tc>
@@ -2214,7 +3286,15 @@
               <w:t xml:space="preserve">Will be hashed </w:t>
             </w:r>
             <w:r>
-              <w:t xml:space="preserve">with password_hash </w:t>
+              <w:t xml:space="preserve">with </w:t>
+            </w:r>
+            <w:proofErr w:type="spellStart"/>
+            <w:r>
+              <w:t>password_hash</w:t>
+            </w:r>
+            <w:proofErr w:type="spellEnd"/>
+            <w:r>
+              <w:t xml:space="preserve"> </w:t>
             </w:r>
             <w:r>
               <w:t>so will have exactly 60 characters always.</w:t>
@@ -2223,10 +3303,14 @@
               <w:t xml:space="preserve"> </w:t>
             </w:r>
             <w:r>
-              <w:t xml:space="preserve">Plaintext passwords will not be restricted apart from a minimum length of </w:t>
-            </w:r>
-            <w:r>
-              <w:t>8.</w:t>
+              <w:t xml:space="preserve">Plaintext passwords </w:t>
+            </w:r>
+            <w:r>
+              <w:lastRenderedPageBreak/>
+              <w:t>will not be restricted</w:t>
+            </w:r>
+            <w:r>
+              <w:t>.</w:t>
             </w:r>
           </w:p>
         </w:tc>
@@ -2246,6 +3330,7 @@
                 <w:bdr w:val="none" w:sz="0" w:space="0" w:color="auto" w:frame="1"/>
                 <w:lang w:eastAsia="en-GB"/>
               </w:rPr>
+              <w:lastRenderedPageBreak/>
               <w:t>$2y$10$.vGA1O9wmRjrwAVXD98HNOgs</w:t>
             </w:r>
             <w:r>
@@ -2268,6 +3353,9 @@
           <w:p>
             <w:r>
               <w:t xml:space="preserve">Password is required to log in to the system, which is required to </w:t>
+            </w:r>
+            <w:r>
+              <w:t>view anything on the system, or make or accept requests.</w:t>
             </w:r>
           </w:p>
         </w:tc>
@@ -2288,9 +3376,11 @@
             <w:tcW w:w="1701" w:type="dxa"/>
           </w:tcPr>
           <w:p>
+            <w:proofErr w:type="gramStart"/>
             <w:r>
               <w:t>VARCHAR(</w:t>
             </w:r>
+            <w:proofErr w:type="gramEnd"/>
             <w:r>
               <w:t>4</w:t>
             </w:r>
@@ -2305,7 +3395,7 @@
           </w:tcPr>
           <w:p>
             <w:r>
-              <w:t>Must have exactly one ‘@’, and at least one ‘.’ after. Will be verified.</w:t>
+              <w:t>Must have exactly one ‘@’, and at least one ‘.’ after.</w:t>
             </w:r>
           </w:p>
         </w:tc>
@@ -2315,7 +3405,10 @@
           </w:tcPr>
           <w:p>
             <w:r>
-              <w:t>doe.j@oundleschool.org.uk</w:t>
+              <w:t>smith</w:t>
+            </w:r>
+            <w:r>
+              <w:t>.j@oundleschool.org.uk</w:t>
             </w:r>
           </w:p>
         </w:tc>
@@ -2325,10 +3418,19 @@
           </w:tcPr>
           <w:p>
             <w:r>
-              <w:t>The entire email address of the user</w:t>
-            </w:r>
-            <w:r>
-              <w:t>. This will be used to send reminders.</w:t>
+              <w:t xml:space="preserve">The entire email address of the user. This will be used to send </w:t>
+            </w:r>
+            <w:r>
+              <w:t xml:space="preserve">automated email </w:t>
+            </w:r>
+            <w:r>
+              <w:t>reminders</w:t>
+            </w:r>
+            <w:r>
+              <w:t xml:space="preserve"> to drivers when jobs become available</w:t>
+            </w:r>
+            <w:r>
+              <w:t>.</w:t>
             </w:r>
           </w:p>
         </w:tc>
@@ -2339,11 +3441,9 @@
             <w:tcW w:w="1555" w:type="dxa"/>
           </w:tcPr>
           <w:p>
-            <w:proofErr w:type="spellStart"/>
             <w:r>
               <w:t>Telephonenumber</w:t>
             </w:r>
-            <w:proofErr w:type="spellEnd"/>
           </w:p>
         </w:tc>
         <w:tc>
@@ -2351,8 +3451,19 @@
             <w:tcW w:w="1701" w:type="dxa"/>
           </w:tcPr>
           <w:p>
-            <w:r>
-              <w:t>VARCHAR(12)</w:t>
+            <w:proofErr w:type="gramStart"/>
+            <w:r>
+              <w:t>VARCHAR(</w:t>
+            </w:r>
+            <w:proofErr w:type="gramEnd"/>
+            <w:r>
+              <w:t>1</w:t>
+            </w:r>
+            <w:r>
+              <w:t>1</w:t>
+            </w:r>
+            <w:r>
+              <w:t>)</w:t>
             </w:r>
           </w:p>
         </w:tc>
@@ -2362,7 +3473,16 @@
           </w:tcPr>
           <w:p>
             <w:r>
-              <w:t xml:space="preserve">Must all be </w:t>
+              <w:t xml:space="preserve">Must </w:t>
+            </w:r>
+            <w:r>
+              <w:t xml:space="preserve">be 11 characters, </w:t>
+            </w:r>
+            <w:r>
+              <w:t>all numeric</w:t>
+            </w:r>
+            <w:r>
+              <w:t>.</w:t>
             </w:r>
           </w:p>
         </w:tc>
@@ -2370,7 +3490,11 @@
           <w:tcPr>
             <w:tcW w:w="1842" w:type="dxa"/>
           </w:tcPr>
-          <w:p/>
+          <w:p>
+            <w:r>
+              <w:t>07305715924</w:t>
+            </w:r>
+          </w:p>
         </w:tc>
         <w:tc>
           <w:tcPr>
@@ -2384,31 +3508,56 @@
           <w:tcPr>
             <w:tcW w:w="1555" w:type="dxa"/>
           </w:tcPr>
-          <w:p/>
+          <w:p>
+            <w:r>
+              <w:t>Forename</w:t>
+            </w:r>
+          </w:p>
         </w:tc>
         <w:tc>
           <w:tcPr>
             <w:tcW w:w="1701" w:type="dxa"/>
           </w:tcPr>
-          <w:p/>
+          <w:p>
+            <w:proofErr w:type="gramStart"/>
+            <w:r>
+              <w:t>VARCHAR(</w:t>
+            </w:r>
+            <w:proofErr w:type="gramEnd"/>
+            <w:r>
+              <w:t>20)</w:t>
+            </w:r>
+          </w:p>
         </w:tc>
         <w:tc>
           <w:tcPr>
             <w:tcW w:w="1701" w:type="dxa"/>
           </w:tcPr>
-          <w:p/>
+          <w:p>
+            <w:r>
+              <w:t>None</w:t>
+            </w:r>
+          </w:p>
         </w:tc>
         <w:tc>
           <w:tcPr>
             <w:tcW w:w="1842" w:type="dxa"/>
           </w:tcPr>
-          <w:p/>
+          <w:p>
+            <w:r>
+              <w:t>John</w:t>
+            </w:r>
+          </w:p>
         </w:tc>
         <w:tc>
           <w:tcPr>
             <w:tcW w:w="2217" w:type="dxa"/>
           </w:tcPr>
-          <w:p/>
+          <w:p>
+            <w:r>
+              <w:t>First name of user</w:t>
+            </w:r>
+          </w:p>
         </w:tc>
       </w:tr>
       <w:tr>
@@ -2416,31 +3565,56 @@
           <w:tcPr>
             <w:tcW w:w="1555" w:type="dxa"/>
           </w:tcPr>
-          <w:p/>
+          <w:p>
+            <w:r>
+              <w:t>Surname</w:t>
+            </w:r>
+          </w:p>
         </w:tc>
         <w:tc>
           <w:tcPr>
             <w:tcW w:w="1701" w:type="dxa"/>
           </w:tcPr>
-          <w:p/>
+          <w:p>
+            <w:proofErr w:type="gramStart"/>
+            <w:r>
+              <w:t>VARCHAR(</w:t>
+            </w:r>
+            <w:proofErr w:type="gramEnd"/>
+            <w:r>
+              <w:t>20)</w:t>
+            </w:r>
+          </w:p>
         </w:tc>
         <w:tc>
           <w:tcPr>
             <w:tcW w:w="1701" w:type="dxa"/>
           </w:tcPr>
-          <w:p/>
+          <w:p>
+            <w:r>
+              <w:t>None</w:t>
+            </w:r>
+          </w:p>
         </w:tc>
         <w:tc>
           <w:tcPr>
             <w:tcW w:w="1842" w:type="dxa"/>
           </w:tcPr>
-          <w:p/>
+          <w:p>
+            <w:r>
+              <w:t>Smith</w:t>
+            </w:r>
+          </w:p>
         </w:tc>
         <w:tc>
           <w:tcPr>
             <w:tcW w:w="2217" w:type="dxa"/>
           </w:tcPr>
-          <w:p/>
+          <w:p>
+            <w:r>
+              <w:t>Surname of user</w:t>
+            </w:r>
+          </w:p>
         </w:tc>
       </w:tr>
       <w:tr>
@@ -2448,31 +3622,59 @@
           <w:tcPr>
             <w:tcW w:w="1555" w:type="dxa"/>
           </w:tcPr>
-          <w:p/>
+          <w:p>
+            <w:r>
+              <w:t>IsDriver</w:t>
+            </w:r>
+          </w:p>
         </w:tc>
         <w:tc>
           <w:tcPr>
             <w:tcW w:w="1701" w:type="dxa"/>
           </w:tcPr>
-          <w:p/>
+          <w:p>
+            <w:proofErr w:type="gramStart"/>
+            <w:r>
+              <w:t>TINYINT(</w:t>
+            </w:r>
+            <w:proofErr w:type="gramEnd"/>
+            <w:r>
+              <w:t>1)</w:t>
+            </w:r>
+          </w:p>
         </w:tc>
         <w:tc>
           <w:tcPr>
             <w:tcW w:w="1701" w:type="dxa"/>
           </w:tcPr>
-          <w:p/>
+          <w:p>
+            <w:r>
+              <w:t>None</w:t>
+            </w:r>
+          </w:p>
         </w:tc>
         <w:tc>
           <w:tcPr>
             <w:tcW w:w="1842" w:type="dxa"/>
           </w:tcPr>
-          <w:p/>
+          <w:p>
+            <w:r>
+              <w:t>false</w:t>
+            </w:r>
+          </w:p>
         </w:tc>
         <w:tc>
           <w:tcPr>
             <w:tcW w:w="2217" w:type="dxa"/>
           </w:tcPr>
-          <w:p/>
+          <w:p>
+            <w:r>
+              <w:t xml:space="preserve">Whether the driver is a hired driver or not. False indicates ordinary member of staff. True indicates </w:t>
+            </w:r>
+            <w:r>
+              <w:t>hired driver</w:t>
+            </w:r>
+          </w:p>
         </w:tc>
       </w:tr>
     </w:tbl>
@@ -3168,7 +4370,7 @@
   <w:abstractNum w:abstractNumId="6" w15:restartNumberingAfterBreak="0">
     <w:nsid w:val="707B60FE"/>
     <w:multiLevelType w:val="hybridMultilevel"/>
-    <w:tmpl w:val="6D8875FC"/>
+    <w:tmpl w:val="B434A9A2"/>
     <w:lvl w:ilvl="0" w:tplc="08090001">
       <w:start w:val="1"/>
       <w:numFmt w:val="bullet"/>
@@ -4137,6 +5339,7 @@
   <w:style w:type="character" w:default="1" w:styleId="DefaultParagraphFont">
     <w:name w:val="Default Paragraph Font"/>
     <w:uiPriority w:val="1"/>
+    <w:semiHidden/>
     <w:unhideWhenUsed/>
   </w:style>
   <w:style w:type="table" w:default="1" w:styleId="TableNormal">

</xml_diff>

<commit_message>
does this go through?
</commit_message>
<xml_diff>
--- a/coursework_writeup.docx
+++ b/coursework_writeup.docx
@@ -289,21 +289,7 @@
                 <w:rStyle w:val="Hyperlink"/>
                 <w:noProof/>
               </w:rPr>
-              <w:t>Resea</w:t>
-            </w:r>
-            <w:r>
-              <w:rPr>
-                <w:rStyle w:val="Hyperlink"/>
-                <w:noProof/>
-              </w:rPr>
-              <w:t>r</w:t>
-            </w:r>
-            <w:r>
-              <w:rPr>
-                <w:rStyle w:val="Hyperlink"/>
-                <w:noProof/>
-              </w:rPr>
-              <w:t>ch</w:t>
+              <w:t>Research</w:t>
             </w:r>
             <w:r>
               <w:rPr>
@@ -820,7 +806,7 @@
         </w:rPr>
         <w:lastRenderedPageBreak/>
         <w:drawing>
-          <wp:anchor distT="0" distB="0" distL="114300" distR="114300" simplePos="0" relativeHeight="251656192" behindDoc="1" locked="0" layoutInCell="1" allowOverlap="1" wp14:anchorId="02D68097" wp14:editId="595265B5">
+          <wp:anchor distT="0" distB="0" distL="114300" distR="114300" simplePos="0" relativeHeight="251656192" behindDoc="1" locked="0" layoutInCell="1" allowOverlap="1" wp14:anchorId="02D68097" wp14:editId="31650568">
             <wp:simplePos x="0" y="0"/>
             <wp:positionH relativeFrom="column">
               <wp:posOffset>92075</wp:posOffset>
@@ -1923,13 +1909,7 @@
         <w:t>All users will have an account which they must log in to before accessing the system. Each account will have one or more roles</w:t>
       </w:r>
       <w:r>
-        <w:t xml:space="preserve">. Roles determine the capabilities of that account. Roles </w:t>
-      </w:r>
-      <w:r>
-        <w:t xml:space="preserve">are </w:t>
-      </w:r>
-      <w:r>
-        <w:t>as follows:</w:t>
+        <w:t>. Roles determine the capabilities of that account.</w:t>
       </w:r>
     </w:p>
     <w:p>
@@ -1941,10 +1921,7 @@
         </w:numPr>
       </w:pPr>
       <w:r>
-        <w:t xml:space="preserve">Staff </w:t>
-      </w:r>
-      <w:r>
-        <w:t>Driver</w:t>
+        <w:t>The school’s hired drivers:</w:t>
       </w:r>
     </w:p>
     <w:p>
@@ -1956,7 +1933,19 @@
         </w:numPr>
       </w:pPr>
       <w:r>
-        <w:t>This role will be held by members of staff who are willing and able to drive a minibus.</w:t>
+        <w:t>Must be able to read all requests.</w:t>
+      </w:r>
+    </w:p>
+    <w:p>
+      <w:pPr>
+        <w:pStyle w:val="ListParagraph"/>
+        <w:numPr>
+          <w:ilvl w:val="2"/>
+          <w:numId w:val="7"/>
+        </w:numPr>
+      </w:pPr>
+      <w:r>
+        <w:t>So that they can make an informed choice whether to accept them.</w:t>
       </w:r>
     </w:p>
     <w:p>
@@ -1968,7 +1957,58 @@
         </w:numPr>
       </w:pPr>
       <w:r>
-        <w:t>Any member of staff who wants to drive themselves in a school minibus must have this role in order to be designated as driver on the system.</w:t>
+        <w:t>Must be able to indicate to Kristian that they have read a request</w:t>
+      </w:r>
+      <w:r>
+        <w:t>.</w:t>
+      </w:r>
+    </w:p>
+    <w:p>
+      <w:pPr>
+        <w:pStyle w:val="ListParagraph"/>
+        <w:numPr>
+          <w:ilvl w:val="2"/>
+          <w:numId w:val="7"/>
+        </w:numPr>
+      </w:pPr>
+      <w:r>
+        <w:t>So that Kristian knows whether they are unavailable or just haven’t read the request (since the drivers are on casual contracts, they may not be checking available jobs frequently).</w:t>
+      </w:r>
+    </w:p>
+    <w:p>
+      <w:pPr>
+        <w:pStyle w:val="ListParagraph"/>
+        <w:numPr>
+          <w:ilvl w:val="1"/>
+          <w:numId w:val="7"/>
+        </w:numPr>
+      </w:pPr>
+      <w:r>
+        <w:t>Must be able to accept requests, and these requests must then be unavailable to other drivers.</w:t>
+      </w:r>
+    </w:p>
+    <w:p>
+      <w:pPr>
+        <w:pStyle w:val="ListParagraph"/>
+        <w:numPr>
+          <w:ilvl w:val="2"/>
+          <w:numId w:val="7"/>
+        </w:numPr>
+      </w:pPr>
+      <w:r>
+        <w:t>Any request only requires one driver, so multiple drivers shouldn’t be able to accept the same job otherwise their time will be wasted.</w:t>
+      </w:r>
+    </w:p>
+    <w:p>
+      <w:pPr>
+        <w:pStyle w:val="ListParagraph"/>
+        <w:numPr>
+          <w:ilvl w:val="2"/>
+          <w:numId w:val="7"/>
+        </w:numPr>
+      </w:pPr>
+      <w:r>
+        <w:t>Drivers should be able to accept the jobs so that the system can record when they are busy and how many hours they’ve worked.</w:t>
       </w:r>
     </w:p>
     <w:p>
@@ -1980,7 +2020,7 @@
         </w:numPr>
       </w:pPr>
       <w:r>
-        <w:t>Hired Driver</w:t>
+        <w:t>Staff members:</w:t>
       </w:r>
     </w:p>
     <w:p>
@@ -1992,7 +2032,22 @@
         </w:numPr>
       </w:pPr>
       <w:r>
-        <w:t>This role will be held by the hired casual drivers.</w:t>
+        <w:t>Must be able to add requests to the database</w:t>
+      </w:r>
+      <w:r>
+        <w:t>.</w:t>
+      </w:r>
+    </w:p>
+    <w:p>
+      <w:pPr>
+        <w:pStyle w:val="ListParagraph"/>
+        <w:numPr>
+          <w:ilvl w:val="2"/>
+          <w:numId w:val="7"/>
+        </w:numPr>
+      </w:pPr>
+      <w:r>
+        <w:t>So that drivers can see and accept them.</w:t>
       </w:r>
     </w:p>
     <w:p>
@@ -2004,7 +2059,19 @@
         </w:numPr>
       </w:pPr>
       <w:r>
-        <w:t>This role must be distinct from staff driver, as the hired drivers must be paid for their driving hours unlike staff.</w:t>
+        <w:t>Must be able to remove their own requests from the database.</w:t>
+      </w:r>
+    </w:p>
+    <w:p>
+      <w:pPr>
+        <w:pStyle w:val="ListParagraph"/>
+        <w:numPr>
+          <w:ilvl w:val="2"/>
+          <w:numId w:val="7"/>
+        </w:numPr>
+      </w:pPr>
+      <w:r>
+        <w:t>So that they can remove mistakes, preventing them from clogging up the system.</w:t>
       </w:r>
     </w:p>
     <w:p>
@@ -2016,70 +2083,19 @@
         </w:numPr>
       </w:pPr>
       <w:r>
-        <w:t>All d</w:t>
-      </w:r>
-      <w:r>
-        <w:t xml:space="preserve">rivers </w:t>
-      </w:r>
-      <w:r>
-        <w:t xml:space="preserve">(both staff and hired) </w:t>
-      </w:r>
-      <w:r>
-        <w:t>have to provide the details of what they can legally drive on their licence.</w:t>
-      </w:r>
-    </w:p>
-    <w:p>
-      <w:pPr>
-        <w:pStyle w:val="ListParagraph"/>
-        <w:numPr>
-          <w:ilvl w:val="0"/>
+        <w:t>Must be able to view when drivers are available.</w:t>
+      </w:r>
+    </w:p>
+    <w:p>
+      <w:pPr>
+        <w:pStyle w:val="ListParagraph"/>
+        <w:numPr>
+          <w:ilvl w:val="2"/>
           <w:numId w:val="7"/>
         </w:numPr>
       </w:pPr>
       <w:r>
-        <w:t>Requestor</w:t>
-      </w:r>
-    </w:p>
-    <w:p>
-      <w:pPr>
-        <w:pStyle w:val="ListParagraph"/>
-        <w:numPr>
-          <w:ilvl w:val="1"/>
-          <w:numId w:val="7"/>
-        </w:numPr>
-      </w:pPr>
-      <w:r>
-        <w:t>This role will mostly be held by staff.</w:t>
-      </w:r>
-    </w:p>
-    <w:p>
-      <w:pPr>
-        <w:pStyle w:val="ListParagraph"/>
-        <w:numPr>
-          <w:ilvl w:val="1"/>
-          <w:numId w:val="7"/>
-        </w:numPr>
-      </w:pPr>
-      <w:r>
-        <w:t>Requestors need to provide basic information</w:t>
-      </w:r>
-      <w:r>
-        <w:t xml:space="preserve"> </w:t>
-      </w:r>
-      <w:r>
-        <w:t>such as name, contact details, etc.</w:t>
-      </w:r>
-    </w:p>
-    <w:p>
-      <w:pPr>
-        <w:pStyle w:val="ListParagraph"/>
-        <w:numPr>
-          <w:ilvl w:val="1"/>
-          <w:numId w:val="7"/>
-        </w:numPr>
-      </w:pPr>
-      <w:r>
-        <w:t>Requestors must also be able to provide the relevant information about their requested journey when they create a job.</w:t>
+        <w:t xml:space="preserve">So that they can judge whether to </w:t>
       </w:r>
     </w:p>
     <w:p>
@@ -2669,8 +2685,6 @@
                               </w:r>
                               <w:r>
                                 <w:br/>
-                              </w:r>
-                              <w:r>
                                 <w:t>RegNum</w:t>
                               </w:r>
                               <w:r>
@@ -3059,8 +3073,6 @@
                         </w:r>
                         <w:r>
                           <w:br/>
-                        </w:r>
-                        <w:r>
                           <w:t>RegNum</w:t>
                         </w:r>
                         <w:r>

</xml_diff>

<commit_message>
decent progress; a thousand words or so :)
</commit_message>
<xml_diff>
--- a/coursework_writeup.docx
+++ b/coursework_writeup.docx
@@ -1123,7 +1123,7 @@
         </w:rPr>
         <w:lastRenderedPageBreak/>
         <w:drawing>
-          <wp:anchor distT="0" distB="0" distL="114300" distR="114300" simplePos="0" relativeHeight="251646976" behindDoc="1" locked="0" layoutInCell="1" allowOverlap="1" wp14:anchorId="02D68097" wp14:editId="2BE53FA7">
+          <wp:anchor distT="0" distB="0" distL="114300" distR="114300" simplePos="0" relativeHeight="251646976" behindDoc="1" locked="0" layoutInCell="1" allowOverlap="1" wp14:anchorId="02D68097" wp14:editId="7AFA2223">
             <wp:simplePos x="0" y="0"/>
             <wp:positionH relativeFrom="column">
               <wp:posOffset>92075</wp:posOffset>
@@ -1134,7 +1134,7 @@
             <wp:extent cx="5731510" cy="4053205"/>
             <wp:effectExtent l="0" t="0" r="2540" b="4445"/>
             <wp:wrapTopAndBottom/>
-            <wp:docPr id="1047625671" name="Picture 1" descr="Programming project (Component 03 or 04) marking criteria &#10;AO 2.2 Analysis (maximum 10 marks) &#10;marks &#10;The candidate Will have: &#10;• Identified some features &#10;that make the problem &#10;solvable by computational &#10;methods. &#10;• Identified suitable &#10;stakeholders for the &#10;project and described &#10;them and some of their &#10;requirements. &#10;• Identified some appropriate &#10;features to incorporate into &#10;their solution. &#10;• Identified some features &#10;of the proposed &#10;computational solution. &#10;• Identified some limitations &#10;of the proposed solution. &#10;• Identified some &#10;requirements for the &#10;solution. &#10;• Identified some success &#10;criteria for the proposed &#10;solution. &#10;3—5 marks &#10;• Described the features that &#10;make the problem solvable by &#10;computational methods. &#10;• Identified suitable &#10;stakeholders for the project &#10;and described how they will &#10;make use of the proposed &#10;solution. &#10;• Researched the problem &#10;looking at existing solutions to &#10;similar problems identifying &#10;some appropriate features &#10;to incorporate into their &#10;solution. &#10;• Identified the essential &#10;features Of the proposed &#10;computational solution. &#10;• Identified and described some &#10;limitations of the proposed &#10;solution. &#10;• Identified most requirements &#10;for the solution. &#10;• Identified some measurable &#10;success criteria for the &#10;proposed solution. &#10;— 70 marks &#10;marks &#10;• Described the features that make the &#10;problem solvable by computational &#10;methods and why it is amenable to a &#10;computational approach. &#10;• Identified suitable stakeholders for the &#10;project and described them and how &#10;they will make use of the proposed &#10;solution and why it is appropriate to &#10;their needs. &#10;• Researched the problem in depth &#10;looking at existing solutions to similar &#10;problems identifying and describing &#10;suitable approaches based on this &#10;research. &#10;• Identified and described the &#10;essential features of the proposed &#10;computational solution. &#10;• Identified and explained any limitations &#10;of the proposed solution. &#10;• Specified the requirements for the &#10;solution including (as appropriate) any &#10;hardware and software requirements. &#10;• Identified measurable success criteria &#10;for the proposed solution. &#10;9—10 marks &#10;• Described and justified the features that make &#10;the problem solvable by computational methods, &#10;explaining why it is amenable to a computational &#10;approach. &#10;• Identified suitable stakeholders for the project &#10;and described them explaining how they will &#10;make use of the proposed solution and why it is &#10;appropriate to their needs. &#10;• Researched the problem in depth looking at &#10;existing solutions to similar problems, identifying &#10;and justifying suitable approaches based on this &#10;research. &#10;• Identified the essential features of the proposed &#10;computational solution explaining these choices. &#10;• Identified and explained with justification any &#10;limitations of the proposed solution. &#10;• Specified and justified the requirements for the &#10;solution including (as appropriate) any hardware &#10;and software requirements. &#10;• Identified and justified measurable success &#10;criteria for the proposed solution. &#10;O marks = no response or no response worthy of credit. "/>
+            <wp:docPr id="1047625671" name="Analysis rubrick" descr="Programming project (Component 03 or 04) marking criteria &#10;AO 2.2 Analysis (maximum 10 marks) &#10;marks &#10;The candidate Will have: &#10;• Identified some features &#10;that make the problem &#10;solvable by computational &#10;methods. &#10;• Identified suitable &#10;stakeholders for the &#10;project and described &#10;them and some of their &#10;requirements. &#10;• Identified some appropriate &#10;features to incorporate into &#10;their solution. &#10;• Identified some features &#10;of the proposed &#10;computational solution. &#10;• Identified some limitations &#10;of the proposed solution. &#10;• Identified some &#10;requirements for the &#10;solution. &#10;• Identified some success &#10;criteria for the proposed &#10;solution. &#10;3—5 marks &#10;• Described the features that &#10;make the problem solvable by &#10;computational methods. &#10;• Identified suitable &#10;stakeholders for the project &#10;and described how they will &#10;make use of the proposed &#10;solution. &#10;• Researched the problem &#10;looking at existing solutions to &#10;similar problems identifying &#10;some appropriate features &#10;to incorporate into their &#10;solution. &#10;• Identified the essential &#10;features Of the proposed &#10;computational solution. &#10;• Identified and described some &#10;limitations of the proposed &#10;solution. &#10;• Identified most requirements &#10;for the solution. &#10;• Identified some measurable &#10;success criteria for the &#10;proposed solution. &#10;— 70 marks &#10;marks &#10;• Described the features that make the &#10;problem solvable by computational &#10;methods and why it is amenable to a &#10;computational approach. &#10;• Identified suitable stakeholders for the &#10;project and described them and how &#10;they will make use of the proposed &#10;solution and why it is appropriate to &#10;their needs. &#10;• Researched the problem in depth &#10;looking at existing solutions to similar &#10;problems identifying and describing &#10;suitable approaches based on this &#10;research. &#10;• Identified and described the &#10;essential features of the proposed &#10;computational solution. &#10;• Identified and explained any limitations &#10;of the proposed solution. &#10;• Specified the requirements for the &#10;solution including (as appropriate) any &#10;hardware and software requirements. &#10;• Identified measurable success criteria &#10;for the proposed solution. &#10;9—10 marks &#10;• Described and justified the features that make &#10;the problem solvable by computational methods, &#10;explaining why it is amenable to a computational &#10;approach. &#10;• Identified suitable stakeholders for the project &#10;and described them explaining how they will &#10;make use of the proposed solution and why it is &#10;appropriate to their needs. &#10;• Researched the problem in depth looking at &#10;existing solutions to similar problems, identifying &#10;and justifying suitable approaches based on this &#10;research. &#10;• Identified the essential features of the proposed &#10;computational solution explaining these choices. &#10;• Identified and explained with justification any &#10;limitations of the proposed solution. &#10;• Specified and justified the requirements for the &#10;solution including (as appropriate) any hardware &#10;and software requirements. &#10;• Identified and justified measurable success &#10;criteria for the proposed solution. &#10;O marks = no response or no response worthy of credit. "/>
             <wp:cNvGraphicFramePr>
               <a:graphicFrameLocks xmlns:a="http://schemas.openxmlformats.org/drawingml/2006/main" noChangeAspect="1"/>
             </wp:cNvGraphicFramePr>
@@ -1142,7 +1142,7 @@
               <a:graphicData uri="http://schemas.openxmlformats.org/drawingml/2006/picture">
                 <pic:pic xmlns:pic="http://schemas.openxmlformats.org/drawingml/2006/picture">
                   <pic:nvPicPr>
-                    <pic:cNvPr id="0" name="Picture 1" descr="Programming project (Component 03 or 04) marking criteria &#10;AO 2.2 Analysis (maximum 10 marks) &#10;marks &#10;The candidate Will have: &#10;• Identified some features &#10;that make the problem &#10;solvable by computational &#10;methods. &#10;• Identified suitable &#10;stakeholders for the &#10;project and described &#10;them and some of their &#10;requirements. &#10;• Identified some appropriate &#10;features to incorporate into &#10;their solution. &#10;• Identified some features &#10;of the proposed &#10;computational solution. &#10;• Identified some limitations &#10;of the proposed solution. &#10;• Identified some &#10;requirements for the &#10;solution. &#10;• Identified some success &#10;criteria for the proposed &#10;solution. &#10;3—5 marks &#10;• Described the features that &#10;make the problem solvable by &#10;computational methods. &#10;• Identified suitable &#10;stakeholders for the project &#10;and described how they will &#10;make use of the proposed &#10;solution. &#10;• Researched the problem &#10;looking at existing solutions to &#10;similar problems identifying &#10;some appropriate features &#10;to incorporate into their &#10;solution. &#10;• Identified the essential &#10;features Of the proposed &#10;computational solution. &#10;• Identified and described some &#10;limitations of the proposed &#10;solution. &#10;• Identified most requirements &#10;for the solution. &#10;• Identified some measurable &#10;success criteria for the &#10;proposed solution. &#10;— 70 marks &#10;marks &#10;• Described the features that make the &#10;problem solvable by computational &#10;methods and why it is amenable to a &#10;computational approach. &#10;• Identified suitable stakeholders for the &#10;project and described them and how &#10;they will make use of the proposed &#10;solution and why it is appropriate to &#10;their needs. &#10;• Researched the problem in depth &#10;looking at existing solutions to similar &#10;problems identifying and describing &#10;suitable approaches based on this &#10;research. &#10;• Identified and described the &#10;essential features of the proposed &#10;computational solution. &#10;• Identified and explained any limitations &#10;of the proposed solution. &#10;• Specified the requirements for the &#10;solution including (as appropriate) any &#10;hardware and software requirements. &#10;• Identified measurable success criteria &#10;for the proposed solution. &#10;9—10 marks &#10;• Described and justified the features that make &#10;the problem solvable by computational methods, &#10;explaining why it is amenable to a computational &#10;approach. &#10;• Identified suitable stakeholders for the project &#10;and described them explaining how they will &#10;make use of the proposed solution and why it is &#10;appropriate to their needs. &#10;• Researched the problem in depth looking at &#10;existing solutions to similar problems, identifying &#10;and justifying suitable approaches based on this &#10;research. &#10;• Identified the essential features of the proposed &#10;computational solution explaining these choices. &#10;• Identified and explained with justification any &#10;limitations of the proposed solution. &#10;• Specified and justified the requirements for the &#10;solution including (as appropriate) any hardware &#10;and software requirements. &#10;• Identified and justified measurable success &#10;criteria for the proposed solution. &#10;O marks = no response or no response worthy of credit. "/>
+                    <pic:cNvPr id="1047625671" name="Analysis rubrick" descr="Programming project (Component 03 or 04) marking criteria &#10;AO 2.2 Analysis (maximum 10 marks) &#10;marks &#10;The candidate Will have: &#10;• Identified some features &#10;that make the problem &#10;solvable by computational &#10;methods. &#10;• Identified suitable &#10;stakeholders for the &#10;project and described &#10;them and some of their &#10;requirements. &#10;• Identified some appropriate &#10;features to incorporate into &#10;their solution. &#10;• Identified some features &#10;of the proposed &#10;computational solution. &#10;• Identified some limitations &#10;of the proposed solution. &#10;• Identified some &#10;requirements for the &#10;solution. &#10;• Identified some success &#10;criteria for the proposed &#10;solution. &#10;3—5 marks &#10;• Described the features that &#10;make the problem solvable by &#10;computational methods. &#10;• Identified suitable &#10;stakeholders for the project &#10;and described how they will &#10;make use of the proposed &#10;solution. &#10;• Researched the problem &#10;looking at existing solutions to &#10;similar problems identifying &#10;some appropriate features &#10;to incorporate into their &#10;solution. &#10;• Identified the essential &#10;features Of the proposed &#10;computational solution. &#10;• Identified and described some &#10;limitations of the proposed &#10;solution. &#10;• Identified most requirements &#10;for the solution. &#10;• Identified some measurable &#10;success criteria for the &#10;proposed solution. &#10;— 70 marks &#10;marks &#10;• Described the features that make the &#10;problem solvable by computational &#10;methods and why it is amenable to a &#10;computational approach. &#10;• Identified suitable stakeholders for the &#10;project and described them and how &#10;they will make use of the proposed &#10;solution and why it is appropriate to &#10;their needs. &#10;• Researched the problem in depth &#10;looking at existing solutions to similar &#10;problems identifying and describing &#10;suitable approaches based on this &#10;research. &#10;• Identified and described the &#10;essential features of the proposed &#10;computational solution. &#10;• Identified and explained any limitations &#10;of the proposed solution. &#10;• Specified the requirements for the &#10;solution including (as appropriate) any &#10;hardware and software requirements. &#10;• Identified measurable success criteria &#10;for the proposed solution. &#10;9—10 marks &#10;• Described and justified the features that make &#10;the problem solvable by computational methods, &#10;explaining why it is amenable to a computational &#10;approach. &#10;• Identified suitable stakeholders for the project &#10;and described them explaining how they will &#10;make use of the proposed solution and why it is &#10;appropriate to their needs. &#10;• Researched the problem in depth looking at &#10;existing solutions to similar problems, identifying &#10;and justifying suitable approaches based on this &#10;research. &#10;• Identified the essential features of the proposed &#10;computational solution explaining these choices. &#10;• Identified and explained with justification any &#10;limitations of the proposed solution. &#10;• Specified and justified the requirements for the &#10;solution including (as appropriate) any hardware &#10;and software requirements. &#10;• Identified and justified measurable success &#10;criteria for the proposed solution. &#10;O marks = no response or no response worthy of credit. "/>
                     <pic:cNvPicPr>
                       <a:picLocks noChangeAspect="1" noChangeArrowheads="1"/>
                     </pic:cNvPicPr>
@@ -1265,15 +1265,7 @@
     </w:p>
     <w:p>
       <w:r>
-        <w:t xml:space="preserve">When a teacher at school wants to organise transportation for a group of students, they </w:t>
-      </w:r>
-      <w:proofErr w:type="gramStart"/>
-      <w:r>
-        <w:t>have to</w:t>
-      </w:r>
-      <w:proofErr w:type="gramEnd"/>
-      <w:r>
-        <w:t xml:space="preserve"> email the school’s transportation office and request a minibus with a certain capacity for a certain time.</w:t>
+        <w:t>When a teacher at school wants to organise transportation for a group of students, they have to email the school’s transportation office and request a minibus with a certain capacity for a certain time.</w:t>
       </w:r>
       <w:r>
         <w:t xml:space="preserve"> Staff requesting transport can either drive themselves or choose to use a hired driver. The school has a small number of hired drivers on casual contracts.</w:t>
@@ -1736,15 +1728,7 @@
         </w:numPr>
       </w:pPr>
       <w:r>
-        <w:t xml:space="preserve">A web-based database system can easily monitor whether a driver has viewed the details of a job with a simple tick box for each </w:t>
-      </w:r>
-      <w:proofErr w:type="gramStart"/>
-      <w:r>
-        <w:t>driver, and</w:t>
-      </w:r>
-      <w:proofErr w:type="gramEnd"/>
-      <w:r>
-        <w:t xml:space="preserve"> can send automated emails to drivers when jobs are </w:t>
+        <w:t xml:space="preserve">A web-based database system can easily monitor whether a driver has viewed the details of a job with a simple tick box for each driver, and can send automated emails to drivers when jobs are </w:t>
       </w:r>
       <w:r>
         <w:t>available to them to remind them to check the system.</w:t>
@@ -2007,15 +1991,7 @@
         <w:t xml:space="preserve">Kristian Fewster is the school’s transport manager. </w:t>
       </w:r>
       <w:r>
-        <w:t xml:space="preserve">His role in school is to oversee and manage </w:t>
-      </w:r>
-      <w:proofErr w:type="gramStart"/>
-      <w:r>
-        <w:t>all of</w:t>
-      </w:r>
-      <w:proofErr w:type="gramEnd"/>
-      <w:r>
-        <w:t xml:space="preserve"> the school’s transportation. </w:t>
+        <w:t xml:space="preserve">His role in school is to oversee and manage all of the school’s transportation. </w:t>
       </w:r>
       <w:r>
         <w:t>T</w:t>
@@ -2042,15 +2018,7 @@
         <w:t xml:space="preserve"> The system is especially suited to his needs </w:t>
       </w:r>
       <w:r>
-        <w:t xml:space="preserve">due to the ease of access provided by a centralized web-based database. Not only is it easy for him to access and reference, </w:t>
-      </w:r>
-      <w:proofErr w:type="gramStart"/>
-      <w:r>
-        <w:t>it</w:t>
-      </w:r>
-      <w:proofErr w:type="gramEnd"/>
-      <w:r>
-        <w:t xml:space="preserve"> is also easy for staff members and drivers to make and respond to requests, which is convenient to his role since it is essential that everyone is up to date on information and referencing the same plan.</w:t>
+        <w:t>due to the ease of access provided by a centralized web-based database. Not only is it easy for him to access and reference, it is also easy for staff members and drivers to make and respond to requests, which is convenient to his role since it is essential that everyone is up to date on information and referencing the same plan.</w:t>
       </w:r>
     </w:p>
     <w:p>
@@ -2152,7 +2120,7 @@
           <w:noProof/>
         </w:rPr>
         <w:drawing>
-          <wp:anchor distT="0" distB="0" distL="114300" distR="114300" simplePos="0" relativeHeight="251649024" behindDoc="0" locked="0" layoutInCell="1" allowOverlap="1" wp14:anchorId="0CC754B9" wp14:editId="028B65E1">
+          <wp:anchor distT="0" distB="0" distL="114300" distR="114300" simplePos="0" relativeHeight="251674624" behindDoc="0" locked="0" layoutInCell="1" allowOverlap="1" wp14:anchorId="0CC754B9" wp14:editId="53EE6088">
             <wp:simplePos x="0" y="0"/>
             <wp:positionH relativeFrom="column">
               <wp:posOffset>0</wp:posOffset>
@@ -2163,7 +2131,7 @@
             <wp:extent cx="5731510" cy="3078480"/>
             <wp:effectExtent l="0" t="0" r="2540" b="7620"/>
             <wp:wrapTopAndBottom/>
-            <wp:docPr id="921748824" name="Picture 1"/>
+            <wp:docPr id="921748824" name="stakeholder screenshot"/>
             <wp:cNvGraphicFramePr>
               <a:graphicFrameLocks xmlns:a="http://schemas.openxmlformats.org/drawingml/2006/main" noChangeAspect="1"/>
             </wp:cNvGraphicFramePr>
@@ -2171,7 +2139,7 @@
               <a:graphicData uri="http://schemas.openxmlformats.org/drawingml/2006/picture">
                 <pic:pic xmlns:pic="http://schemas.openxmlformats.org/drawingml/2006/picture">
                   <pic:nvPicPr>
-                    <pic:cNvPr id="921748824" name="Picture 1"/>
+                    <pic:cNvPr id="921748824" name="stakeholder screenshot"/>
                     <pic:cNvPicPr/>
                   </pic:nvPicPr>
                   <pic:blipFill>
@@ -2535,15 +2503,7 @@
         <w:t>available jobs that haven’t been accepted by anyon</w:t>
       </w:r>
       <w:r>
-        <w:t xml:space="preserve">e </w:t>
-      </w:r>
-      <w:proofErr w:type="gramStart"/>
-      <w:r>
-        <w:t>else, and</w:t>
-      </w:r>
-      <w:proofErr w:type="gramEnd"/>
-      <w:r>
-        <w:t xml:space="preserve"> accept them if they choose to.</w:t>
+        <w:t>e else, and accept them if they choose to.</w:t>
       </w:r>
     </w:p>
     <w:p>
@@ -2555,15 +2515,7 @@
         </w:numPr>
       </w:pPr>
       <w:r>
-        <w:t xml:space="preserve">This is so that the drivers can volunteer for their own </w:t>
-      </w:r>
-      <w:proofErr w:type="gramStart"/>
-      <w:r>
-        <w:t>jobs, since</w:t>
-      </w:r>
-      <w:proofErr w:type="gramEnd"/>
-      <w:r>
-        <w:t xml:space="preserve"> they are on casual contracts.</w:t>
+        <w:t>This is so that the drivers can volunteer for their own jobs, since they are on casual contracts.</w:t>
       </w:r>
     </w:p>
     <w:p>
@@ -2590,16 +2542,11 @@
         <w:t>This page will have a digital form with all required information</w:t>
       </w:r>
       <w:r>
-        <w:t xml:space="preserve">, so </w:t>
-      </w:r>
-      <w:proofErr w:type="gramStart"/>
-      <w:r>
-        <w:t xml:space="preserve">that </w:t>
+        <w:t xml:space="preserve">, so that </w:t>
       </w:r>
       <w:r>
         <w:t>.</w:t>
       </w:r>
-      <w:proofErr w:type="gramEnd"/>
     </w:p>
     <w:p>
       <w:pPr>
@@ -2690,15 +2637,7 @@
     </w:p>
     <w:p>
       <w:r>
-        <w:t xml:space="preserve">Furthermore, this limitation is not likely to be a major hindrance to the project </w:t>
-      </w:r>
-      <w:proofErr w:type="gramStart"/>
-      <w:r>
-        <w:t>on the whole</w:t>
-      </w:r>
-      <w:proofErr w:type="gramEnd"/>
-      <w:r>
-        <w:t xml:space="preserve">, since </w:t>
+        <w:t xml:space="preserve">Furthermore, this limitation is not likely to be a major hindrance to the project on the whole, since </w:t>
       </w:r>
       <w:r>
         <w:t>the database will be stored on a central server which cannot be accessed without an Internet connection. Given that an internet connection is required for the system to work, one will always be able to access the website in any situation where the system could work on an app.</w:t>
@@ -2735,34 +2674,7 @@
     </w:p>
     <w:p>
       <w:r>
-        <w:t xml:space="preserve">The </w:t>
-      </w:r>
-      <w:r>
-        <w:t xml:space="preserve">software requirements </w:t>
-      </w:r>
-      <w:r>
-        <w:t xml:space="preserve">to implement </w:t>
-      </w:r>
-      <w:r>
-        <w:t xml:space="preserve">the final </w:t>
-      </w:r>
-      <w:r>
-        <w:t xml:space="preserve">project </w:t>
-      </w:r>
-      <w:r>
-        <w:t xml:space="preserve">will </w:t>
-      </w:r>
-      <w:r>
-        <w:t xml:space="preserve">include making </w:t>
-      </w:r>
-      <w:r>
-        <w:t>us</w:t>
-      </w:r>
-      <w:r>
-        <w:t xml:space="preserve">e of </w:t>
-      </w:r>
-      <w:r>
-        <w:t xml:space="preserve">Visual Studio Code </w:t>
+        <w:t xml:space="preserve">The software requirements to implement the final project will include making use of Visual Studio Code </w:t>
       </w:r>
       <w:r>
         <w:t xml:space="preserve">for the sake of </w:t>
@@ -2822,15 +2734,7 @@
         <w:t>e</w:t>
       </w:r>
       <w:r>
-        <w:t xml:space="preserve">, using Bootstrap and CSS </w:t>
-      </w:r>
-      <w:proofErr w:type="gramStart"/>
-      <w:r>
-        <w:t>in order to</w:t>
-      </w:r>
-      <w:proofErr w:type="gramEnd"/>
-      <w:r>
-        <w:t xml:space="preserve"> ensure the final website </w:t>
+        <w:t xml:space="preserve">, using Bootstrap and CSS in order to ensure the final website </w:t>
       </w:r>
       <w:r>
         <w:t>has a pleasant and appropriate look and feel</w:t>
@@ -2886,15 +2790,7 @@
         <w:t>project</w:t>
       </w:r>
       <w:r>
-        <w:t xml:space="preserve">, I will use </w:t>
-      </w:r>
-      <w:proofErr w:type="spellStart"/>
-      <w:r>
-        <w:t>Xampp</w:t>
-      </w:r>
-      <w:proofErr w:type="spellEnd"/>
-      <w:r>
-        <w:t xml:space="preserve"> </w:t>
+        <w:t xml:space="preserve">, I will use Xampp </w:t>
       </w:r>
       <w:r>
         <w:t xml:space="preserve">for </w:t>
@@ -2906,15 +2802,7 @@
         <w:t>, which I need</w:t>
       </w:r>
       <w:r>
-        <w:t xml:space="preserve"> </w:t>
-      </w:r>
-      <w:proofErr w:type="gramStart"/>
-      <w:r>
-        <w:t>in order to</w:t>
-      </w:r>
-      <w:proofErr w:type="gramEnd"/>
-      <w:r>
-        <w:t xml:space="preserve"> create </w:t>
+        <w:t xml:space="preserve"> in order to create </w:t>
       </w:r>
       <w:r>
         <w:t xml:space="preserve">and host </w:t>
@@ -2932,29 +2820,13 @@
         <w:t>used in the final system.</w:t>
       </w:r>
       <w:r>
-        <w:t xml:space="preserve"> </w:t>
-      </w:r>
-      <w:proofErr w:type="spellStart"/>
-      <w:r>
-        <w:t>Xampp</w:t>
-      </w:r>
-      <w:proofErr w:type="spellEnd"/>
-      <w:r>
-        <w:t xml:space="preserve"> is the local hosting app that I am most familiar with, and it is also free and pre-installed on the school computers</w:t>
+        <w:t xml:space="preserve"> Xampp is the local hosting app that I am most familiar with, and it is also free and pre-installed on the school computers</w:t>
       </w:r>
       <w:r>
         <w:t>,</w:t>
       </w:r>
       <w:r>
-        <w:t xml:space="preserve"> which I will be using to complete this project. </w:t>
-      </w:r>
-      <w:proofErr w:type="spellStart"/>
-      <w:r>
-        <w:t>Xampp</w:t>
-      </w:r>
-      <w:proofErr w:type="spellEnd"/>
-      <w:r>
-        <w:t xml:space="preserve"> also allows for an easy view of the tables, so that I can easily see the data within them. Eventually once I am ready to host the final </w:t>
+        <w:t xml:space="preserve"> which I will be using to complete this project. Xampp also allows for an easy view of the tables, so that I can easily see the data within them. Eventually once I am ready to host the final </w:t>
       </w:r>
       <w:r>
         <w:t>project</w:t>
@@ -2972,15 +2844,7 @@
         <w:t>w</w:t>
       </w:r>
       <w:r>
-        <w:t xml:space="preserve">eb server to host the </w:t>
-      </w:r>
-      <w:proofErr w:type="gramStart"/>
-      <w:r>
-        <w:t>website</w:t>
-      </w:r>
-      <w:proofErr w:type="gramEnd"/>
-      <w:r>
-        <w:t xml:space="preserve"> so it is available for customers to access from anywhere at all times.</w:t>
+        <w:t>eb server to host the website so it is available for customers to access from anywhere at all times.</w:t>
       </w:r>
     </w:p>
     <w:p>
@@ -3171,15 +3035,7 @@
         </w:numPr>
       </w:pPr>
       <w:r>
-        <w:t xml:space="preserve">This is so that they can manage their working hours </w:t>
-      </w:r>
-      <w:proofErr w:type="gramStart"/>
-      <w:r>
-        <w:t>effectively, and</w:t>
-      </w:r>
-      <w:proofErr w:type="gramEnd"/>
-      <w:r>
-        <w:t xml:space="preserve"> is also a convenience that will make the new system more attractive to them.</w:t>
+        <w:t>This is so that they can manage their working hours effectively, and is also a convenience that will make the new system more attractive to them.</w:t>
       </w:r>
       <w:r>
         <w:br w:type="page"/>
@@ -3198,7 +3054,7 @@
         </w:rPr>
         <w:lastRenderedPageBreak/>
         <w:drawing>
-          <wp:anchor distT="0" distB="0" distL="114300" distR="114300" simplePos="0" relativeHeight="251669504" behindDoc="0" locked="0" layoutInCell="1" allowOverlap="1" wp14:anchorId="552CE5C2" wp14:editId="05626C66">
+          <wp:anchor distT="0" distB="0" distL="114300" distR="114300" simplePos="0" relativeHeight="251675648" behindDoc="0" locked="0" layoutInCell="1" allowOverlap="1" wp14:anchorId="552CE5C2" wp14:editId="5E230B12">
             <wp:simplePos x="0" y="0"/>
             <wp:positionH relativeFrom="column">
               <wp:posOffset>0</wp:posOffset>
@@ -3209,7 +3065,7 @@
             <wp:extent cx="5731510" cy="4052570"/>
             <wp:effectExtent l="0" t="0" r="2540" b="5080"/>
             <wp:wrapTopAndBottom/>
-            <wp:docPr id="1785082390" name="Picture 1" descr="AO 3.1 Design (maximum 15 marks) &#10;1—4 marks &#10;The candidate will have: &#10;Described elements &#10;of the solution using &#10;algorithms. &#10;Described some usability &#10;features to be included &#10;in the solution. &#10;• Identified the key &#10;variables / data &#10;structures / classes &#10;(as appropriate to the &#10;proposed solution). &#10;• Identified some test &#10;data to be used during &#10;the iterative or post &#10;development phase Of &#10;the process. &#10;5 8 marks &#10;• Broken the problem down &#10;systematically into a series &#10;of smaller problems suitable &#10;for computational solutions &#10;describing the process. &#10;• Defined the structure of the &#10;solution to be developed. &#10;• Described the solution fully &#10;using appropriate and accurate &#10;algorithms. &#10;• Described the usability features to &#10;be included in the solution. &#10;• Identified the key variables / &#10;data structures / classes (as &#10;appropriate to the proposed &#10;solution) and any necessary &#10;validation. &#10;• Identified the test data to be used &#10;during the iterative development &#10;of the solution. &#10;• Identified any further data to be &#10;used in the post development &#10;phase. &#10;9—12 marks &#10;• Broken the problem down &#10;systematically into a series of smaller &#10;problems suitable for computational &#10;solutions explaining the process. &#10;Defined in detail the structure of the &#10;solution to be developed. &#10;• Described the solution fully using &#10;appropriate and accurate algorithms &#10;explaining how these algorithms form &#10;a complete solution to the problem. &#10;Described, explaining choices made, &#10;the usability features to be included in &#10;the solution. &#10;• Identified and justified the key &#10;variables / data structures / classes (as &#10;appropriate to the proposed solution) &#10;explaining any necessary validation. &#10;• Identified and justified the test &#10;data to be used during the iterative &#10;development of the solution. &#10;• Identified and justified any further data &#10;to be used in the post development &#10;phase. &#10;13—15 marks &#10;• Broken the problem down systematically &#10;into a series of smaller problems suitable for &#10;computational solutions, explaining and justifying &#10;the process. &#10;Defined in detail the structure of the solution to &#10;be developed. &#10;Described the solution fully using appropriate &#10;and accurate algorithms justifying how these &#10;algorithms form a complete solution to the &#10;problem. &#10;Described, justifying choices made, the usability &#10;features to be included in the solution. &#10;• Identified and justified the key variables / data &#10;structures / classes (as appropriate to the &#10;proposed solution) justifying and explaining any &#10;necessary validation. &#10;• Identified and justified the test data to be used &#10;during the iterative development of the solution. &#10;• Identified and justified any further data to be &#10;used in the post development phase. &#10;O marks = no response or no response worthy of credit. "/>
+            <wp:docPr id="1785082390" name="Design rubrick" descr="AO 3.1 Design (maximum 15 marks) &#10;1—4 marks &#10;The candidate will have: &#10;Described elements &#10;of the solution using &#10;algorithms. &#10;Described some usability &#10;features to be included &#10;in the solution. &#10;• Identified the key &#10;variables / data &#10;structures / classes &#10;(as appropriate to the &#10;proposed solution). &#10;• Identified some test &#10;data to be used during &#10;the iterative or post &#10;development phase Of &#10;the process. &#10;5 8 marks &#10;• Broken the problem down &#10;systematically into a series &#10;of smaller problems suitable &#10;for computational solutions &#10;describing the process. &#10;• Defined the structure of the &#10;solution to be developed. &#10;• Described the solution fully &#10;using appropriate and accurate &#10;algorithms. &#10;• Described the usability features to &#10;be included in the solution. &#10;• Identified the key variables / &#10;data structures / classes (as &#10;appropriate to the proposed &#10;solution) and any necessary &#10;validation. &#10;• Identified the test data to be used &#10;during the iterative development &#10;of the solution. &#10;• Identified any further data to be &#10;used in the post development &#10;phase. &#10;9—12 marks &#10;• Broken the problem down &#10;systematically into a series of smaller &#10;problems suitable for computational &#10;solutions explaining the process. &#10;Defined in detail the structure of the &#10;solution to be developed. &#10;• Described the solution fully using &#10;appropriate and accurate algorithms &#10;explaining how these algorithms form &#10;a complete solution to the problem. &#10;Described, explaining choices made, &#10;the usability features to be included in &#10;the solution. &#10;• Identified and justified the key &#10;variables / data structures / classes (as &#10;appropriate to the proposed solution) &#10;explaining any necessary validation. &#10;• Identified and justified the test &#10;data to be used during the iterative &#10;development of the solution. &#10;• Identified and justified any further data &#10;to be used in the post development &#10;phase. &#10;13—15 marks &#10;• Broken the problem down systematically &#10;into a series of smaller problems suitable for &#10;computational solutions, explaining and justifying &#10;the process. &#10;Defined in detail the structure of the solution to &#10;be developed. &#10;Described the solution fully using appropriate &#10;and accurate algorithms justifying how these &#10;algorithms form a complete solution to the &#10;problem. &#10;Described, justifying choices made, the usability &#10;features to be included in the solution. &#10;• Identified and justified the key variables / data &#10;structures / classes (as appropriate to the &#10;proposed solution) justifying and explaining any &#10;necessary validation. &#10;• Identified and justified the test data to be used &#10;during the iterative development of the solution. &#10;• Identified and justified any further data to be &#10;used in the post development phase. &#10;O marks = no response or no response worthy of credit. "/>
             <wp:cNvGraphicFramePr>
               <a:graphicFrameLocks xmlns:a="http://schemas.openxmlformats.org/drawingml/2006/main" noChangeAspect="1"/>
             </wp:cNvGraphicFramePr>
@@ -3217,7 +3073,7 @@
               <a:graphicData uri="http://schemas.openxmlformats.org/drawingml/2006/picture">
                 <pic:pic xmlns:pic="http://schemas.openxmlformats.org/drawingml/2006/picture">
                   <pic:nvPicPr>
-                    <pic:cNvPr id="0" name="Picture 1" descr="AO 3.1 Design (maximum 15 marks) &#10;1—4 marks &#10;The candidate will have: &#10;Described elements &#10;of the solution using &#10;algorithms. &#10;Described some usability &#10;features to be included &#10;in the solution. &#10;• Identified the key &#10;variables / data &#10;structures / classes &#10;(as appropriate to the &#10;proposed solution). &#10;• Identified some test &#10;data to be used during &#10;the iterative or post &#10;development phase Of &#10;the process. &#10;5 8 marks &#10;• Broken the problem down &#10;systematically into a series &#10;of smaller problems suitable &#10;for computational solutions &#10;describing the process. &#10;• Defined the structure of the &#10;solution to be developed. &#10;• Described the solution fully &#10;using appropriate and accurate &#10;algorithms. &#10;• Described the usability features to &#10;be included in the solution. &#10;• Identified the key variables / &#10;data structures / classes (as &#10;appropriate to the proposed &#10;solution) and any necessary &#10;validation. &#10;• Identified the test data to be used &#10;during the iterative development &#10;of the solution. &#10;• Identified any further data to be &#10;used in the post development &#10;phase. &#10;9—12 marks &#10;• Broken the problem down &#10;systematically into a series of smaller &#10;problems suitable for computational &#10;solutions explaining the process. &#10;Defined in detail the structure of the &#10;solution to be developed. &#10;• Described the solution fully using &#10;appropriate and accurate algorithms &#10;explaining how these algorithms form &#10;a complete solution to the problem. &#10;Described, explaining choices made, &#10;the usability features to be included in &#10;the solution. &#10;• Identified and justified the key &#10;variables / data structures / classes (as &#10;appropriate to the proposed solution) &#10;explaining any necessary validation. &#10;• Identified and justified the test &#10;data to be used during the iterative &#10;development of the solution. &#10;• Identified and justified any further data &#10;to be used in the post development &#10;phase. &#10;13—15 marks &#10;• Broken the problem down systematically &#10;into a series of smaller problems suitable for &#10;computational solutions, explaining and justifying &#10;the process. &#10;Defined in detail the structure of the solution to &#10;be developed. &#10;Described the solution fully using appropriate &#10;and accurate algorithms justifying how these &#10;algorithms form a complete solution to the &#10;problem. &#10;Described, justifying choices made, the usability &#10;features to be included in the solution. &#10;• Identified and justified the key variables / data &#10;structures / classes (as appropriate to the &#10;proposed solution) justifying and explaining any &#10;necessary validation. &#10;• Identified and justified the test data to be used &#10;during the iterative development of the solution. &#10;• Identified and justified any further data to be &#10;used in the post development phase. &#10;O marks = no response or no response worthy of credit. "/>
+                    <pic:cNvPr id="1785082390" name="Design rubrick" descr="AO 3.1 Design (maximum 15 marks) &#10;1—4 marks &#10;The candidate will have: &#10;Described elements &#10;of the solution using &#10;algorithms. &#10;Described some usability &#10;features to be included &#10;in the solution. &#10;• Identified the key &#10;variables / data &#10;structures / classes &#10;(as appropriate to the &#10;proposed solution). &#10;• Identified some test &#10;data to be used during &#10;the iterative or post &#10;development phase Of &#10;the process. &#10;5 8 marks &#10;• Broken the problem down &#10;systematically into a series &#10;of smaller problems suitable &#10;for computational solutions &#10;describing the process. &#10;• Defined the structure of the &#10;solution to be developed. &#10;• Described the solution fully &#10;using appropriate and accurate &#10;algorithms. &#10;• Described the usability features to &#10;be included in the solution. &#10;• Identified the key variables / &#10;data structures / classes (as &#10;appropriate to the proposed &#10;solution) and any necessary &#10;validation. &#10;• Identified the test data to be used &#10;during the iterative development &#10;of the solution. &#10;• Identified any further data to be &#10;used in the post development &#10;phase. &#10;9—12 marks &#10;• Broken the problem down &#10;systematically into a series of smaller &#10;problems suitable for computational &#10;solutions explaining the process. &#10;Defined in detail the structure of the &#10;solution to be developed. &#10;• Described the solution fully using &#10;appropriate and accurate algorithms &#10;explaining how these algorithms form &#10;a complete solution to the problem. &#10;Described, explaining choices made, &#10;the usability features to be included in &#10;the solution. &#10;• Identified and justified the key &#10;variables / data structures / classes (as &#10;appropriate to the proposed solution) &#10;explaining any necessary validation. &#10;• Identified and justified the test &#10;data to be used during the iterative &#10;development of the solution. &#10;• Identified and justified any further data &#10;to be used in the post development &#10;phase. &#10;13—15 marks &#10;• Broken the problem down systematically &#10;into a series of smaller problems suitable for &#10;computational solutions, explaining and justifying &#10;the process. &#10;Defined in detail the structure of the solution to &#10;be developed. &#10;Described the solution fully using appropriate &#10;and accurate algorithms justifying how these &#10;algorithms form a complete solution to the &#10;problem. &#10;Described, justifying choices made, the usability &#10;features to be included in the solution. &#10;• Identified and justified the key variables / data &#10;structures / classes (as appropriate to the &#10;proposed solution) justifying and explaining any &#10;necessary validation. &#10;• Identified and justified the test data to be used &#10;during the iterative development of the solution. &#10;• Identified and justified any further data to be &#10;used in the post development phase. &#10;O marks = no response or no response worthy of credit. "/>
                     <pic:cNvPicPr>
                       <a:picLocks noChangeAspect="1" noChangeArrowheads="1"/>
                     </pic:cNvPicPr>
@@ -3265,101 +3121,725 @@
       </w:pPr>
       <w:bookmarkStart w:id="12" w:name="_Toc161665112"/>
       <w:r>
-        <w:t>Tables</w:t>
-      </w:r>
-      <w:bookmarkEnd w:id="12"/>
-    </w:p>
-    <w:p>
-      <w:pPr>
-        <w:pStyle w:val="Heading3"/>
-      </w:pPr>
-      <w:bookmarkStart w:id="13" w:name="_Toc161665113"/>
-      <w:r>
-        <w:t>Entity relationship diagram</w:t>
-      </w:r>
-      <w:bookmarkEnd w:id="13"/>
-    </w:p>
-    <w:p>
-      <w:r>
-        <w:t>I will have three tables in the database for this system.</w:t>
-      </w:r>
-    </w:p>
-    <w:p>
-      <w:r>
-        <w:t xml:space="preserve">One </w:t>
-      </w:r>
-      <w:r>
-        <w:t xml:space="preserve">will </w:t>
-      </w:r>
-      <w:r>
-        <w:t xml:space="preserve">represent the </w:t>
-      </w:r>
-      <w:r>
-        <w:t xml:space="preserve">school’s </w:t>
-      </w:r>
-      <w:r>
-        <w:t xml:space="preserve">fleet of </w:t>
-      </w:r>
-      <w:r>
-        <w:t>vehicles</w:t>
-      </w:r>
-      <w:r>
-        <w:t xml:space="preserve">. This will need to store information about each vehicle such as registration number and maximum capacity. It will also need to </w:t>
-      </w:r>
-      <w:proofErr w:type="gramStart"/>
-      <w:r>
-        <w:t>take into account</w:t>
-      </w:r>
-      <w:proofErr w:type="gramEnd"/>
-      <w:r>
-        <w:t xml:space="preserve"> the hired vehicles</w:t>
-      </w:r>
-      <w:r>
-        <w:t>, and one way to do this is to have a Boolean variable attached to each vehicle in the table that indicates whether they are currently in school or not. This means that if the same vehicle is hired more than once, its information doesn’t need to be re-entered. An alternative method could be to instead have a date</w:t>
-      </w:r>
-      <w:r>
-        <w:t>/time</w:t>
-      </w:r>
-      <w:r>
-        <w:t xml:space="preserve"> in and out for each minibus, and I think this method is superior. This is because </w:t>
-      </w:r>
-      <w:r>
-        <w:t xml:space="preserve">if a vehicle is in school now, it might be requested for a job in a week, in which time it will have been returned. As such, the end date of the renting </w:t>
-      </w:r>
-      <w:r>
-        <w:t>(</w:t>
-      </w:r>
-      <w:proofErr w:type="spellStart"/>
-      <w:r>
-        <w:t>NotAvailableFrom</w:t>
-      </w:r>
-      <w:proofErr w:type="spellEnd"/>
-      <w:r>
-        <w:t xml:space="preserve">) </w:t>
-      </w:r>
-      <w:r>
-        <w:t>should be stored to avoid this problem</w:t>
-      </w:r>
-      <w:r>
-        <w:t>. I do not think the start date is necessary.</w:t>
-      </w:r>
-    </w:p>
-    <w:p>
+        <w:t xml:space="preserve">Solution </w:t>
+      </w:r>
+      <w:r>
+        <w:t>Decomposition</w:t>
+      </w:r>
+    </w:p>
+    <w:p>
+      <w:pPr>
+        <w:rPr>
+          <w:rStyle w:val="SubtleEmphasis"/>
+        </w:rPr>
+      </w:pPr>
+      <w:r>
+        <w:rPr>
+          <w:rStyle w:val="SubtleEmphasis"/>
+        </w:rPr>
+        <w:t>B</w:t>
+      </w:r>
+      <w:r>
+        <w:rPr>
+          <w:rStyle w:val="SubtleEmphasis"/>
+        </w:rPr>
+        <w:t>roken the problem down systematically into a series of smaller problems suitable for computational</w:t>
+      </w:r>
+      <w:r>
+        <w:rPr>
+          <w:rStyle w:val="SubtleEmphasis"/>
+        </w:rPr>
+        <w:t xml:space="preserve"> </w:t>
+      </w:r>
+      <w:r>
+        <w:rPr>
+          <w:rStyle w:val="SubtleEmphasis"/>
+        </w:rPr>
+        <w:t>solutions, explaining and justifying the process.</w:t>
+      </w:r>
+    </w:p>
+    <w:p>
+      <w:r>
+        <w:drawing>
+          <wp:anchor distT="0" distB="0" distL="114300" distR="114300" simplePos="0" relativeHeight="251675135" behindDoc="0" locked="0" layoutInCell="1" allowOverlap="1" wp14:anchorId="65569267" wp14:editId="54C1C188">
+            <wp:simplePos x="0" y="0"/>
+            <wp:positionH relativeFrom="column">
+              <wp:posOffset>2421890</wp:posOffset>
+            </wp:positionH>
+            <wp:positionV relativeFrom="paragraph">
+              <wp:posOffset>15240</wp:posOffset>
+            </wp:positionV>
+            <wp:extent cx="3305810" cy="3428365"/>
+            <wp:effectExtent l="0" t="0" r="8890" b="635"/>
+            <wp:wrapSquare wrapText="bothSides"/>
+            <wp:docPr id="448916988" name="Decomposition"/>
+            <wp:cNvGraphicFramePr>
+              <a:graphicFrameLocks xmlns:a="http://schemas.openxmlformats.org/drawingml/2006/main" noChangeAspect="1"/>
+            </wp:cNvGraphicFramePr>
+            <a:graphic xmlns:a="http://schemas.openxmlformats.org/drawingml/2006/main">
+              <a:graphicData uri="http://schemas.openxmlformats.org/drawingml/2006/picture">
+                <pic:pic xmlns:pic="http://schemas.openxmlformats.org/drawingml/2006/picture">
+                  <pic:nvPicPr>
+                    <pic:cNvPr id="448916988" name="Decomposition"/>
+                    <pic:cNvPicPr/>
+                  </pic:nvPicPr>
+                  <pic:blipFill rotWithShape="1">
+                    <a:blip r:embed="rId10">
+                      <a:extLst>
+                        <a:ext uri="{BEBA8EAE-BF5A-486C-A8C5-ECC9F3942E4B}">
+                          <a14:imgProps xmlns:a14="http://schemas.microsoft.com/office/drawing/2010/main">
+                            <a14:imgLayer r:embed="rId11">
+                              <a14:imgEffect>
+                                <a14:brightnessContrast bright="20000" contrast="20000"/>
+                              </a14:imgEffect>
+                            </a14:imgLayer>
+                          </a14:imgProps>
+                        </a:ext>
+                      </a:extLst>
+                    </a:blip>
+                    <a:srcRect l="392"/>
+                    <a:stretch/>
+                  </pic:blipFill>
+                  <pic:spPr bwMode="auto">
+                    <a:xfrm>
+                      <a:off x="0" y="0"/>
+                      <a:ext cx="3305810" cy="3428365"/>
+                    </a:xfrm>
+                    <a:prstGeom prst="rect">
+                      <a:avLst/>
+                    </a:prstGeom>
+                    <a:ln>
+                      <a:noFill/>
+                    </a:ln>
+                    <a:extLst>
+                      <a:ext uri="{53640926-AAD7-44D8-BBD7-CCE9431645EC}">
+                        <a14:shadowObscured xmlns:a14="http://schemas.microsoft.com/office/drawing/2010/main"/>
+                      </a:ext>
+                    </a:extLst>
+                  </pic:spPr>
+                </pic:pic>
+              </a:graphicData>
+            </a:graphic>
+            <wp14:sizeRelH relativeFrom="margin">
+              <wp14:pctWidth>0</wp14:pctWidth>
+            </wp14:sizeRelH>
+            <wp14:sizeRelV relativeFrom="margin">
+              <wp14:pctHeight>0</wp14:pctHeight>
+            </wp14:sizeRelV>
+          </wp:anchor>
+        </w:drawing>
+      </w:r>
+      <w:r>
+        <w:t xml:space="preserve">I will use </w:t>
+      </w:r>
+      <w:r>
+        <w:t>d</w:t>
+      </w:r>
+      <w:r>
+        <w:t xml:space="preserve">ecomposition to break down the problem with a top down design chart as shown </w:t>
+      </w:r>
+      <w:r>
+        <w:t>on the right</w:t>
+      </w:r>
+      <w:r>
+        <w:t xml:space="preserve"> to display this</w:t>
+      </w:r>
+      <w:r>
+        <w:t>.</w:t>
+      </w:r>
       <w:r>
         <w:rPr>
           <w:noProof/>
         </w:rPr>
+        <w:t xml:space="preserve"> </w:t>
+      </w:r>
+      <w:r>
+        <w:t xml:space="preserve"> I am doing this </w:t>
+      </w:r>
+      <w:r>
+        <w:t xml:space="preserve">in order to make </w:t>
+      </w:r>
+      <w:r>
+        <w:t xml:space="preserve">the </w:t>
+      </w:r>
+      <w:r>
+        <w:t xml:space="preserve">final coding </w:t>
+      </w:r>
+      <w:r>
+        <w:t xml:space="preserve">of the solution easier </w:t>
+      </w:r>
+      <w:r>
+        <w:t xml:space="preserve">for myself by simplifying the design and both showing and </w:t>
+      </w:r>
+      <w:r>
+        <w:t>j</w:t>
+      </w:r>
+      <w:r>
+        <w:t>ustifying the final structure of the site</w:t>
+      </w:r>
+      <w:bookmarkEnd w:id="12"/>
+      <w:r>
+        <w:t>.</w:t>
+      </w:r>
+    </w:p>
+    <w:p>
+      <w:r>
+        <w:t>The first page every user sees is the login page where they enter their details and can then (if the details are correct) view other pages.</w:t>
+      </w:r>
+    </w:p>
+    <w:p>
+      <w:r>
+        <w:t>The website will have a navigation bar</w:t>
+      </w:r>
+      <w:r>
+        <w:t xml:space="preserve"> visible at all times that links to every page a user has access to.</w:t>
+      </w:r>
+    </w:p>
+    <w:p>
+      <w:r>
         <w:lastRenderedPageBreak/>
+        <w:t>Members of staff will have access to:</w:t>
+      </w:r>
+    </w:p>
+    <w:p>
+      <w:pPr>
+        <w:pStyle w:val="ListParagraph"/>
+        <w:numPr>
+          <w:ilvl w:val="0"/>
+          <w:numId w:val="17"/>
+        </w:numPr>
+      </w:pPr>
+      <w:r>
+        <w:t>A</w:t>
+      </w:r>
+      <w:r>
+        <w:t xml:space="preserve"> page that contains </w:t>
+      </w:r>
+      <w:r>
+        <w:t xml:space="preserve">the </w:t>
+      </w:r>
+      <w:r>
+        <w:t>digital form for submitting requests.</w:t>
+      </w:r>
+    </w:p>
+    <w:p>
+      <w:pPr>
+        <w:pStyle w:val="ListParagraph"/>
+        <w:numPr>
+          <w:ilvl w:val="1"/>
+          <w:numId w:val="17"/>
+        </w:numPr>
+      </w:pPr>
+      <w:r>
+        <w:t>This is so that they can easily submit requests without omitting any information, which streamlines the entire process and helps Kristian and the driver too.</w:t>
+      </w:r>
+    </w:p>
+    <w:p>
+      <w:pPr>
+        <w:pStyle w:val="ListParagraph"/>
+        <w:numPr>
+          <w:ilvl w:val="0"/>
+          <w:numId w:val="17"/>
+        </w:numPr>
+      </w:pPr>
+      <w:r>
+        <w:t>A</w:t>
+      </w:r>
+      <w:r>
+        <w:t xml:space="preserve"> page that contains all the requests they have made.</w:t>
+      </w:r>
+    </w:p>
+    <w:p>
+      <w:pPr>
+        <w:pStyle w:val="ListParagraph"/>
+        <w:numPr>
+          <w:ilvl w:val="1"/>
+          <w:numId w:val="17"/>
+        </w:numPr>
+      </w:pPr>
+      <w:r>
+        <w:t>This is so that they are reminded not to forget about the details of the jobs they’ve requested.</w:t>
+      </w:r>
+    </w:p>
+    <w:p>
+      <w:pPr>
+        <w:pStyle w:val="ListParagraph"/>
+        <w:numPr>
+          <w:ilvl w:val="1"/>
+          <w:numId w:val="17"/>
+        </w:numPr>
+      </w:pPr>
+      <w:r>
+        <w:t>This is also so that they are able to cancel their requests if they change their mind about the details of any of them.</w:t>
+      </w:r>
+    </w:p>
+    <w:p>
+      <w:pPr>
+        <w:pStyle w:val="ListParagraph"/>
+        <w:numPr>
+          <w:ilvl w:val="0"/>
+          <w:numId w:val="17"/>
+        </w:numPr>
+      </w:pPr>
+      <w:r>
+        <w:t xml:space="preserve">A </w:t>
+      </w:r>
+      <w:r>
+        <w:t xml:space="preserve">page that contains all the accepted </w:t>
+      </w:r>
+      <w:r>
+        <w:t>jobs</w:t>
+      </w:r>
+      <w:r>
+        <w:t xml:space="preserve"> they have </w:t>
+      </w:r>
+      <w:r>
+        <w:t>requested.</w:t>
+      </w:r>
+    </w:p>
+    <w:p>
+      <w:pPr>
+        <w:pStyle w:val="ListParagraph"/>
+        <w:numPr>
+          <w:ilvl w:val="1"/>
+          <w:numId w:val="17"/>
+        </w:numPr>
+      </w:pPr>
+      <w:r>
+        <w:t>This page will likely be merged with the previous page for the sake of simplicity, and since it serves all the same purposes – those being to remind staff members about their jobs and also to allow them to cancel them.</w:t>
+      </w:r>
+    </w:p>
+    <w:p>
+      <w:pPr>
+        <w:pStyle w:val="ListParagraph"/>
+        <w:numPr>
+          <w:ilvl w:val="0"/>
+          <w:numId w:val="17"/>
+        </w:numPr>
+      </w:pPr>
+      <w:r>
+        <w:t>They will be able to delete their requests and their active jobs on the pages listed above, so separate pages are not required to provide that capability.</w:t>
+      </w:r>
+    </w:p>
+    <w:p>
+      <w:r>
+        <w:t>Drivers will have access to:</w:t>
+      </w:r>
+    </w:p>
+    <w:p>
+      <w:pPr>
+        <w:pStyle w:val="ListParagraph"/>
+        <w:numPr>
+          <w:ilvl w:val="0"/>
+          <w:numId w:val="18"/>
+        </w:numPr>
+      </w:pPr>
+      <w:r>
+        <w:t>A page that allows them to view the details of all requests that require a hired driver</w:t>
+      </w:r>
+      <w:r>
+        <w:t>, and either accept or decline these requests</w:t>
+      </w:r>
+      <w:r>
+        <w:t>.</w:t>
+      </w:r>
+    </w:p>
+    <w:p>
+      <w:pPr>
+        <w:pStyle w:val="ListParagraph"/>
+        <w:numPr>
+          <w:ilvl w:val="1"/>
+          <w:numId w:val="18"/>
+        </w:numPr>
+      </w:pPr>
+      <w:r>
+        <w:t>Drivers will not be able to view requests they cannot accept. This includes staff members who are driving themselves (but still need a vehicle) and staff members who are already being driven by another driver.</w:t>
+      </w:r>
+    </w:p>
+    <w:p>
+      <w:pPr>
+        <w:pStyle w:val="ListParagraph"/>
+        <w:numPr>
+          <w:ilvl w:val="1"/>
+          <w:numId w:val="18"/>
+        </w:numPr>
+      </w:pPr>
+      <w:r>
+        <w:t xml:space="preserve">Drivers will be able to view all details of a request including the time and date when it starts and finishes, </w:t>
+      </w:r>
+      <w:r>
+        <w:t>the destination and purpose of the trip, the number of people being transported, and the staff member who requested it.</w:t>
+      </w:r>
+      <w:r>
+        <w:t xml:space="preserve"> They will also be able to view the details of the vehicle that has been assigned to that job, if any.</w:t>
+      </w:r>
+    </w:p>
+    <w:p>
+      <w:pPr>
+        <w:pStyle w:val="ListParagraph"/>
+        <w:numPr>
+          <w:ilvl w:val="1"/>
+          <w:numId w:val="18"/>
+        </w:numPr>
+      </w:pPr>
+      <w:r>
+        <w:t>This is to ensure that they can make the most informed decision possible when they choose whether to volunteer for the job.</w:t>
+      </w:r>
+    </w:p>
+    <w:p>
+      <w:pPr>
+        <w:pStyle w:val="ListParagraph"/>
+        <w:numPr>
+          <w:ilvl w:val="0"/>
+          <w:numId w:val="18"/>
+        </w:numPr>
+      </w:pPr>
+      <w:r>
+        <w:t>A page that allows them to view all jobs they currently have active.</w:t>
+      </w:r>
+    </w:p>
+    <w:p>
+      <w:pPr>
+        <w:pStyle w:val="ListParagraph"/>
+        <w:numPr>
+          <w:ilvl w:val="1"/>
+          <w:numId w:val="18"/>
+        </w:numPr>
+      </w:pPr>
+      <w:r>
+        <w:t>This page will display all the above-mentioned details of all the jobs they have accepted and not completed.</w:t>
+      </w:r>
+    </w:p>
+    <w:p>
+      <w:pPr>
+        <w:pStyle w:val="ListParagraph"/>
+        <w:numPr>
+          <w:ilvl w:val="1"/>
+          <w:numId w:val="18"/>
+        </w:numPr>
+      </w:pPr>
+      <w:r>
+        <w:t>This is so that drivers can easily manage their working hours and avoid accidentally overcommitting.</w:t>
+      </w:r>
+    </w:p>
+    <w:p>
+      <w:pPr>
+        <w:pStyle w:val="ListParagraph"/>
+        <w:numPr>
+          <w:ilvl w:val="1"/>
+          <w:numId w:val="18"/>
+        </w:numPr>
+      </w:pPr>
+      <w:r>
+        <w:t xml:space="preserve">This page may also have a </w:t>
+      </w:r>
+      <w:r>
+        <w:t xml:space="preserve">feature </w:t>
+      </w:r>
+      <w:r>
+        <w:t>where drivers can view the</w:t>
+      </w:r>
+      <w:r>
+        <w:t>ir jobs on a timetable-like setup where the jobs are shown visually, where days are columns and time of day is represented in vertical space.</w:t>
+      </w:r>
+    </w:p>
+    <w:p>
+      <w:r>
+        <w:t>Kristian will have access to:</w:t>
+      </w:r>
+    </w:p>
+    <w:p>
+      <w:pPr>
+        <w:pStyle w:val="ListParagraph"/>
+        <w:numPr>
+          <w:ilvl w:val="0"/>
+          <w:numId w:val="20"/>
+        </w:numPr>
+      </w:pPr>
+      <w:r>
+        <w:t xml:space="preserve">A page that shows the details of all </w:t>
+      </w:r>
+      <w:r>
+        <w:t>active jobs and requests</w:t>
+      </w:r>
+      <w:r>
+        <w:t>.</w:t>
+      </w:r>
+    </w:p>
+    <w:p>
+      <w:pPr>
+        <w:pStyle w:val="ListParagraph"/>
+        <w:numPr>
+          <w:ilvl w:val="1"/>
+          <w:numId w:val="20"/>
+        </w:numPr>
+      </w:pPr>
+      <w:r>
+        <w:lastRenderedPageBreak/>
+        <w:t xml:space="preserve">This includes staff members that are driving themselves and those that </w:t>
+      </w:r>
+      <w:r>
+        <w:t>need a hired driver.</w:t>
+      </w:r>
+    </w:p>
+    <w:p>
+      <w:pPr>
+        <w:pStyle w:val="ListParagraph"/>
+        <w:numPr>
+          <w:ilvl w:val="1"/>
+          <w:numId w:val="20"/>
+        </w:numPr>
+      </w:pPr>
+      <w:r>
+        <w:t>This also includes jobs that both have and have not been accepted by any driver.</w:t>
+      </w:r>
+    </w:p>
+    <w:p>
+      <w:pPr>
+        <w:pStyle w:val="ListParagraph"/>
+        <w:numPr>
+          <w:ilvl w:val="1"/>
+          <w:numId w:val="20"/>
+        </w:numPr>
+      </w:pPr>
+      <w:r>
+        <w:t xml:space="preserve">On this page Kristian will be able to see all the details of all jobs including </w:t>
+      </w:r>
+      <w:r>
+        <w:t xml:space="preserve">the time and date when </w:t>
+      </w:r>
+      <w:r>
+        <w:t>they</w:t>
+      </w:r>
+      <w:r>
+        <w:t xml:space="preserve"> start and finish, the destination and purpose of the trip, the number of people being transported, the staff member who requested it</w:t>
+      </w:r>
+      <w:r>
+        <w:t>, the driver who accepted the job (if any), the drivers that declined the job (if any), and any drivers that have done neither (ie haven’t read it).</w:t>
+      </w:r>
+    </w:p>
+    <w:p>
+      <w:pPr>
+        <w:pStyle w:val="ListParagraph"/>
+        <w:numPr>
+          <w:ilvl w:val="1"/>
+          <w:numId w:val="20"/>
+        </w:numPr>
+      </w:pPr>
+      <w:r>
+        <w:t>O</w:t>
+      </w:r>
+      <w:r>
+        <w:t xml:space="preserve">n this page he will </w:t>
+      </w:r>
+      <w:r>
+        <w:t xml:space="preserve">also </w:t>
+      </w:r>
+      <w:r>
+        <w:t xml:space="preserve">be able to modify the details of </w:t>
+      </w:r>
+      <w:r>
+        <w:t xml:space="preserve">or delete </w:t>
+      </w:r>
+      <w:r>
+        <w:t>any request or active job</w:t>
+      </w:r>
+      <w:r>
+        <w:t>.</w:t>
+      </w:r>
+    </w:p>
+    <w:p>
+      <w:pPr>
+        <w:pStyle w:val="ListParagraph"/>
+        <w:numPr>
+          <w:ilvl w:val="1"/>
+          <w:numId w:val="20"/>
+        </w:numPr>
+      </w:pPr>
+      <w:r>
+        <w:t>He will also be able to see which vehicles have been assigned to which jobs, and view their details.</w:t>
+      </w:r>
+    </w:p>
+    <w:p>
+      <w:pPr>
+        <w:pStyle w:val="ListParagraph"/>
+        <w:numPr>
+          <w:ilvl w:val="1"/>
+          <w:numId w:val="20"/>
+        </w:numPr>
+      </w:pPr>
+      <w:r>
+        <w:t>This page may be split into several subpages – one for accepted jobs and one for requests, for instance. Alternatively, I may include a feature whereby Kristian can filter to show jobs based on their details.</w:t>
+      </w:r>
+    </w:p>
+    <w:p>
+      <w:pPr>
+        <w:pStyle w:val="ListParagraph"/>
+        <w:numPr>
+          <w:ilvl w:val="0"/>
+          <w:numId w:val="20"/>
+        </w:numPr>
+      </w:pPr>
+      <w:r>
+        <w:t>A page that shows the details of all vehicles in the school’s fleet.</w:t>
+      </w:r>
+    </w:p>
+    <w:p>
+      <w:pPr>
+        <w:pStyle w:val="ListParagraph"/>
+        <w:numPr>
+          <w:ilvl w:val="1"/>
+          <w:numId w:val="20"/>
+        </w:numPr>
+      </w:pPr>
+      <w:r>
+        <w:t>On this page</w:t>
+      </w:r>
+      <w:r>
+        <w:t xml:space="preserve"> Kristian would be able to view the details of every vehicle at the school’s disposal including their registration number, capacity, and the date (if any) after which they will not be available for use.</w:t>
+      </w:r>
+    </w:p>
+    <w:p>
+      <w:pPr>
+        <w:pStyle w:val="ListParagraph"/>
+        <w:numPr>
+          <w:ilvl w:val="1"/>
+          <w:numId w:val="20"/>
+        </w:numPr>
+      </w:pPr>
+      <w:r>
+        <w:t>He will also be able to view and modify which jobs any vehicle is currently assigned to.</w:t>
+      </w:r>
+    </w:p>
+    <w:p>
+      <w:pPr>
+        <w:pStyle w:val="ListParagraph"/>
+        <w:numPr>
+          <w:ilvl w:val="1"/>
+          <w:numId w:val="20"/>
+        </w:numPr>
+      </w:pPr>
+      <w:r>
+        <w:t>This is so that Kristian can ensure that the vehicles are used efficiently and that there are vehicles free at all times to accept new jobs.</w:t>
+      </w:r>
+    </w:p>
+    <w:p>
+      <w:pPr>
+        <w:pStyle w:val="ListParagraph"/>
+        <w:numPr>
+          <w:ilvl w:val="0"/>
+          <w:numId w:val="20"/>
+        </w:numPr>
+      </w:pPr>
+      <w:r>
+        <w:t>A page that displays all users on the system and some of their details.</w:t>
+      </w:r>
+    </w:p>
+    <w:p>
+      <w:pPr>
+        <w:pStyle w:val="ListParagraph"/>
+        <w:numPr>
+          <w:ilvl w:val="1"/>
+          <w:numId w:val="20"/>
+        </w:numPr>
+      </w:pPr>
+      <w:r>
+        <w:t>On this page Kristian will be able to view some of the account details of both staff members and drivers. These will include their full name, email address, telephone number, role (driver or staff), and (in the case of drivers) the number of hours they’ve worked and haven’t been paid for.</w:t>
+      </w:r>
+    </w:p>
+    <w:p>
+      <w:pPr>
+        <w:pStyle w:val="ListParagraph"/>
+        <w:numPr>
+          <w:ilvl w:val="1"/>
+          <w:numId w:val="20"/>
+        </w:numPr>
+      </w:pPr>
+      <w:r>
+        <w:t xml:space="preserve">This is so that Kristian can </w:t>
+      </w:r>
+      <w:r>
+        <w:t>contact people to ask them to provide additional information about jobs and requests if required, or to inform them of any changes made to any jobs or requests they’re involved in.</w:t>
+      </w:r>
+    </w:p>
+    <w:p>
+      <w:pPr>
+        <w:pStyle w:val="Heading3"/>
+      </w:pPr>
+      <w:bookmarkStart w:id="13" w:name="_Toc161665113"/>
+      <w:r>
+        <w:t>Entity relationship diagram</w:t>
+      </w:r>
+      <w:bookmarkEnd w:id="13"/>
+    </w:p>
+    <w:p>
+      <w:r>
+        <w:t>I will have three tables in the database for this system.</w:t>
+      </w:r>
+    </w:p>
+    <w:p>
+      <w:r>
+        <w:t xml:space="preserve">One </w:t>
+      </w:r>
+      <w:r>
+        <w:t xml:space="preserve">will </w:t>
+      </w:r>
+      <w:r>
+        <w:t xml:space="preserve">represent the </w:t>
+      </w:r>
+      <w:r>
+        <w:t xml:space="preserve">school’s </w:t>
+      </w:r>
+      <w:r>
+        <w:t xml:space="preserve">fleet of </w:t>
+      </w:r>
+      <w:r>
+        <w:t>vehicles</w:t>
+      </w:r>
+      <w:r>
+        <w:t>. This will need to store information about each vehicle such as registration number and maximum capacity. It will also need to take into account the hired vehicles</w:t>
+      </w:r>
+      <w:r>
+        <w:t>, and one way to do this is to have a Boolean variable attached to each vehicle in the table that indicates whether they are currently in school or not. This means that if the same vehicle is hired more than once, its information doesn’t need to be re-entered. An alternative method could be to instead have a date</w:t>
+      </w:r>
+      <w:r>
+        <w:t>/time</w:t>
+      </w:r>
+      <w:r>
+        <w:t xml:space="preserve"> in and out for each minibus, and I think this method is superior. This is </w:t>
+      </w:r>
+      <w:r>
+        <w:lastRenderedPageBreak/>
+        <w:t xml:space="preserve">because </w:t>
+      </w:r>
+      <w:r>
+        <w:t xml:space="preserve">if a vehicle is in school now, it might be requested for a job in a week, in which time it will have been returned. As such, the end date of the renting </w:t>
+      </w:r>
+      <w:r>
+        <w:t xml:space="preserve">(NotAvailableFrom) </w:t>
+      </w:r>
+      <w:r>
+        <w:t>should be stored to avoid this problem</w:t>
+      </w:r>
+      <w:r>
+        <w:t>. I do not think the start date is necessary.</w:t>
+      </w:r>
+    </w:p>
+    <w:p>
+      <w:r>
+        <w:rPr>
+          <w:noProof/>
+        </w:rPr>
         <mc:AlternateContent>
           <mc:Choice Requires="wpg">
             <w:drawing>
-              <wp:anchor distT="0" distB="0" distL="114300" distR="114300" simplePos="0" relativeHeight="251668480" behindDoc="0" locked="0" layoutInCell="1" allowOverlap="1" wp14:anchorId="62C82390" wp14:editId="027363CC">
+              <wp:anchor distT="0" distB="0" distL="114300" distR="114300" simplePos="0" relativeHeight="251668480" behindDoc="0" locked="0" layoutInCell="1" allowOverlap="1" wp14:anchorId="62C82390" wp14:editId="7CE7E5F1">
                 <wp:simplePos x="0" y="0"/>
                 <wp:positionH relativeFrom="column">
-                  <wp:posOffset>-636905</wp:posOffset>
+                  <wp:posOffset>-637046</wp:posOffset>
                 </wp:positionH>
-                <wp:positionV relativeFrom="page">
-                  <wp:posOffset>4600831</wp:posOffset>
+                <wp:positionV relativeFrom="paragraph">
+                  <wp:posOffset>3687936</wp:posOffset>
                 </wp:positionV>
                 <wp:extent cx="7012940" cy="2582545"/>
                 <wp:effectExtent l="0" t="0" r="16510" b="27305"/>
@@ -3612,13 +4092,8 @@
                                 <w:t>ours</w:t>
                               </w:r>
                               <w:r>
-                                <w:t xml:space="preserve"> </w:t>
+                                <w:t xml:space="preserve"> worked</w:t>
                               </w:r>
-                              <w:proofErr w:type="gramStart"/>
-                              <w:r>
-                                <w:t>worked</w:t>
-                              </w:r>
-                              <w:proofErr w:type="gramEnd"/>
                             </w:p>
                           </w:txbxContent>
                         </wps:txbx>
@@ -3660,14 +4135,21 @@
                               </w:r>
                               <w:r>
                                 <w:br/>
-                                <w:t>Date/time out</w:t>
+                              </w:r>
+                              <w:r>
+                                <w:t>d</w:t>
+                              </w:r>
+                              <w:r>
+                                <w:t>ate/time out</w:t>
                               </w:r>
                               <w:r>
                                 <w:br/>
-                                <w:t>Date/time in</w:t>
                               </w:r>
                               <w:r>
-                                <w:t xml:space="preserve"> </w:t>
+                                <w:t>d</w:t>
+                              </w:r>
+                              <w:r>
+                                <w:t>ate/time in</w:t>
                               </w:r>
                               <w:r>
                                 <w:br/>
@@ -3998,7 +4480,7 @@
           </mc:Choice>
           <mc:Fallback>
             <w:pict>
-              <v:group w14:anchorId="62C82390" id="Group 1" o:spid="_x0000_s1026" style="position:absolute;margin-left:-50.15pt;margin-top:362.25pt;width:552.2pt;height:203.35pt;z-index:251668480;mso-position-vertical-relative:page" coordsize="70132,25828" o:gfxdata="UEsDBBQABgAIAAAAIQC2gziS/gAAAOEBAAATAAAAW0NvbnRlbnRfVHlwZXNdLnhtbJSRQU7DMBBF&#10;90jcwfIWJU67QAgl6YK0S0CoHGBkTxKLZGx5TGhvj5O2G0SRWNoz/78nu9wcxkFMGNg6quQqL6RA&#10;0s5Y6ir5vt9lD1JwBDIwOMJKHpHlpr69KfdHjyxSmriSfYz+USnWPY7AufNIadK6MEJMx9ApD/oD&#10;OlTrorhX2lFEilmcO2RdNtjC5xDF9pCuTyYBB5bi6bQ4syoJ3g9WQ0ymaiLzg5KdCXlKLjvcW893&#10;SUOqXwnz5DrgnHtJTxOsQfEKIT7DmDSUCaxw7Rqn8787ZsmRM9e2VmPeBN4uqYvTtW7jvijg9N/y&#10;JsXecLq0q+WD6m8AAAD//wMAUEsDBBQABgAIAAAAIQA4/SH/1gAAAJQBAAALAAAAX3JlbHMvLnJl&#10;bHOkkMFqwzAMhu+DvYPRfXGawxijTi+j0GvpHsDYimMaW0Yy2fr2M4PBMnrbUb/Q94l/f/hMi1qR&#10;JVI2sOt6UJgd+ZiDgffL8ekFlFSbvV0oo4EbChzGx4f9GRdb25HMsYhqlCwG5lrLq9biZkxWOiqY&#10;22YiTra2kYMu1l1tQD30/bPm3wwYN0x18gb45AdQl1tp5j/sFB2T0FQ7R0nTNEV3j6o9feQzro1i&#10;OWA14Fm+Q8a1a8+Bvu/d/dMb2JY5uiPbhG/ktn4cqGU/er3pcvwCAAD//wMAUEsDBBQABgAIAAAA&#10;IQBmox3NJwUAAGsjAAAOAAAAZHJzL2Uyb0RvYy54bWzsWtlu4zYUfS/QfyD03likSG2IM5hmlhaY&#10;toNm2ndGiyWMRKoUEzv9+l6SsqQ42yDpTF3YeXAkcz86vPfwWKevNm2DrgvV11IsPXzie6gQmcxr&#10;sVp6f3x690PsoV5zkfNGimLp3RS99+rs++9O111aEFnJJi8Ugk5En667pVdp3aWLRZ9VRcv7E9kV&#10;AgpLqVqu4VatFrnia+i9bRbE98PFWqq8UzIr+h6+feMKvTPbf1kWmf6tLPtCo2bpwdy0/VT289J8&#10;Ls5OebpSvKvqbJgGf8YsWl4LGHTs6g3XHF2p+k5XbZ0p2ctSn2SyXciyrLPCrgFWg/2d1bxX8qqz&#10;a1ml61U3wgTQ7uD07G6zX6/fq+6i+6gAiXW3AizsnVnLplSt+Q+zRBsL2c0IWbHRKIMvIx+ThAKy&#10;GZQRFhNGmQM1qwD5O+2y6u3UMiDxrGXMbMvFduDFremsOyBIP2HQvwyDi4p3hYW2TwGDjwrVOSwA&#10;Rx4SvAWifjIr/FFuEDHLMaNDNYMT0hv4Grhun3fffZDZ5x4JeV5xsSpeKyXXVcFzmB82LWEVY1PX&#10;T286uVz/InMYhl9paTvaAZswHDAceugu5DhJfBbjAfII4yCwA21x42mnev2+kC0yF0tPwS6wY/Dr&#10;D702c5qqmOcr5Lu6aeB7njYCrZdewghzq5NNnZtCU2b3ZHHeKHTNYTfpjVsfFMxrtbWGDd3U7dKL&#10;ffPn2GAgeStyO4jmdeOuYSKNGDAysDiA9OZyAxUNcJcyvwG0lHQbFwINXFRS/e2hNWzapdf/dcVV&#10;4aHmZwGIJ5gaLmp7Q1lE4EbNSy7nJVxk0BWsxEPu8lzbyOAweQ1PpqwtXNNMhrkCEd38vjojqR/i&#10;xKcx3RNeMp+QMEksL2kQUPd0t9HgIKhpI4Xl/sSLA2ZoyGJKKKYQkPYicsKWP9CY6VKY2ZFHYkIy&#10;xzFOIkYDRvaEmfPYSaLAh+xk8+H90TPwkzi4rYimtP0/zuyWpVaxHFkKLE1oxEgc+yD19iJ8zoXn&#10;gZPUipsjSYGkQeiziPnBvkRSl+MPnJ42N+w/PQdLwYiS1eyojYFQMcbRpBut24GGzGCrPupMoLKp&#10;u5+25/DBo8BJDGdAZiVgmAQBnJtupVhGCAvhjG/cCkqhOHTlT5kVjMApG7p17WhAtmdfd2z/D6yK&#10;II4imoRxsM0bF1rxelVpdC6FgBO/VGg8pIB1cS4Gi6dP3Unb2QUWxT93UBy2Fzwit06ebiXKHAer&#10;Xka35o42aWphDBaePuA6OKsBkwgsAmsvzF2EL/Ea7jcPen3TFKa/RvxelCA2JqvGeIqTf5F/3j5D&#10;W9M0KcHpGBsNs3qo0VDXNCusz/ilDcfadkQp9NiwrYVUDovbo05WS+nqby0Tt9YpBgDXrd/07fyJ&#10;OKAsxLCp/gUa7m7mh2lIIPQHUGxNRxKHzmU6cvGwuRgmmJA4MO6Uk9LPC4lmXz5med8iH6YhENHs&#10;uwft12MgvD/sfrNAOGVnJ0LsTxy7eoQFkEvjhI3kcXJkcP+fliMz1lA46Ich+GEgMu4VITiMGeTt&#10;QYQQbBMRT58WIaBehqhnxMsO8aZlbo30r+5OsyBhFA6vozv9vB33uAghbp1zETLhcNx7IB8OXYSA&#10;+ezH5gczUOgvifz3HilGFXKHh5BsIN0cVciQ/o6K2FqbYRBRUKfJC2PiLJ84Bu6YxaBCknA4kRJM&#10;wUY8qpC9joRTeraHNPtGh5WNw9sn5pWR+b2tNb0jc/YPAAAA//8DAFBLAwQUAAYACAAAACEAlGX2&#10;w+MAAAAOAQAADwAAAGRycy9kb3ducmV2LnhtbEyPwWrDMAyG74O9g9Fgt9Z20m4ji1NK2XYqg7aD&#10;sZsaq0lobIfYTdK3n3vabhL6+PX9+WoyLRuo942zCuRcACNbOt3YSsHX4X32AswHtBpbZ0nBlTys&#10;ivu7HDPtRrujYR8qFkOsz1BBHUKXce7Lmgz6uevIxtvJ9QZDXPuK6x7HGG5angjxxA02Nn6osaNN&#10;TeV5fzEKPkYc16l8G7bn0+b6c1h+fm8lKfX4MK1fgQWawh8MN/2oDkV0OrqL1Z61CmZSiDSyCp6T&#10;xRLYDRFiIYEd4yRTmQAvcv6/RvELAAD//wMAUEsBAi0AFAAGAAgAAAAhALaDOJL+AAAA4QEAABMA&#10;AAAAAAAAAAAAAAAAAAAAAFtDb250ZW50X1R5cGVzXS54bWxQSwECLQAUAAYACAAAACEAOP0h/9YA&#10;AACUAQAACwAAAAAAAAAAAAAAAAAvAQAAX3JlbHMvLnJlbHNQSwECLQAUAAYACAAAACEAZqMdzScF&#10;AABrIwAADgAAAAAAAAAAAAAAAAAuAgAAZHJzL2Uyb0RvYy54bWxQSwECLQAUAAYACAAAACEAlGX2&#10;w+MAAAAOAQAADwAAAAAAAAAAAAAAAACBBwAAZHJzL2Rvd25yZXYueG1sUEsFBgAAAAAEAAQA8wAA&#10;AJEIAAAAAA==&#10;">
+              <v:group w14:anchorId="62C82390" id="Group 1" o:spid="_x0000_s1026" style="position:absolute;margin-left:-50.15pt;margin-top:290.4pt;width:552.2pt;height:203.35pt;z-index:251668480" coordsize="70132,25828" o:gfxdata="UEsDBBQABgAIAAAAIQC2gziS/gAAAOEBAAATAAAAW0NvbnRlbnRfVHlwZXNdLnhtbJSRQU7DMBBF&#10;90jcwfIWJU67QAgl6YK0S0CoHGBkTxKLZGx5TGhvj5O2G0SRWNoz/78nu9wcxkFMGNg6quQqL6RA&#10;0s5Y6ir5vt9lD1JwBDIwOMJKHpHlpr69KfdHjyxSmriSfYz+USnWPY7AufNIadK6MEJMx9ApD/oD&#10;OlTrorhX2lFEilmcO2RdNtjC5xDF9pCuTyYBB5bi6bQ4syoJ3g9WQ0ymaiLzg5KdCXlKLjvcW893&#10;SUOqXwnz5DrgnHtJTxOsQfEKIT7DmDSUCaxw7Rqn8787ZsmRM9e2VmPeBN4uqYvTtW7jvijg9N/y&#10;JsXecLq0q+WD6m8AAAD//wMAUEsDBBQABgAIAAAAIQA4/SH/1gAAAJQBAAALAAAAX3JlbHMvLnJl&#10;bHOkkMFqwzAMhu+DvYPRfXGawxijTi+j0GvpHsDYimMaW0Yy2fr2M4PBMnrbUb/Q94l/f/hMi1qR&#10;JVI2sOt6UJgd+ZiDgffL8ekFlFSbvV0oo4EbChzGx4f9GRdb25HMsYhqlCwG5lrLq9biZkxWOiqY&#10;22YiTra2kYMu1l1tQD30/bPm3wwYN0x18gb45AdQl1tp5j/sFB2T0FQ7R0nTNEV3j6o9feQzro1i&#10;OWA14Fm+Q8a1a8+Bvu/d/dMb2JY5uiPbhG/ktn4cqGU/er3pcvwCAAD//wMAUEsDBBQABgAIAAAA&#10;IQBmox3NJwUAAGsjAAAOAAAAZHJzL2Uyb0RvYy54bWzsWtlu4zYUfS/QfyD03likSG2IM5hmlhaY&#10;toNm2ndGiyWMRKoUEzv9+l6SsqQ42yDpTF3YeXAkcz86vPfwWKevNm2DrgvV11IsPXzie6gQmcxr&#10;sVp6f3x690PsoV5zkfNGimLp3RS99+rs++9O111aEFnJJi8Ugk5En667pVdp3aWLRZ9VRcv7E9kV&#10;AgpLqVqu4VatFrnia+i9bRbE98PFWqq8UzIr+h6+feMKvTPbf1kWmf6tLPtCo2bpwdy0/VT289J8&#10;Ls5OebpSvKvqbJgGf8YsWl4LGHTs6g3XHF2p+k5XbZ0p2ctSn2SyXciyrLPCrgFWg/2d1bxX8qqz&#10;a1ml61U3wgTQ7uD07G6zX6/fq+6i+6gAiXW3AizsnVnLplSt+Q+zRBsL2c0IWbHRKIMvIx+ThAKy&#10;GZQRFhNGmQM1qwD5O+2y6u3UMiDxrGXMbMvFduDFremsOyBIP2HQvwyDi4p3hYW2TwGDjwrVOSwA&#10;Rx4SvAWifjIr/FFuEDHLMaNDNYMT0hv4Grhun3fffZDZ5x4JeV5xsSpeKyXXVcFzmB82LWEVY1PX&#10;T286uVz/InMYhl9paTvaAZswHDAceugu5DhJfBbjAfII4yCwA21x42mnev2+kC0yF0tPwS6wY/Dr&#10;D702c5qqmOcr5Lu6aeB7njYCrZdewghzq5NNnZtCU2b3ZHHeKHTNYTfpjVsfFMxrtbWGDd3U7dKL&#10;ffPn2GAgeStyO4jmdeOuYSKNGDAysDiA9OZyAxUNcJcyvwG0lHQbFwINXFRS/e2hNWzapdf/dcVV&#10;4aHmZwGIJ5gaLmp7Q1lE4EbNSy7nJVxk0BWsxEPu8lzbyOAweQ1PpqwtXNNMhrkCEd38vjojqR/i&#10;xKcx3RNeMp+QMEksL2kQUPd0t9HgIKhpI4Xl/sSLA2ZoyGJKKKYQkPYicsKWP9CY6VKY2ZFHYkIy&#10;xzFOIkYDRvaEmfPYSaLAh+xk8+H90TPwkzi4rYimtP0/zuyWpVaxHFkKLE1oxEgc+yD19iJ8zoXn&#10;gZPUipsjSYGkQeiziPnBvkRSl+MPnJ42N+w/PQdLwYiS1eyojYFQMcbRpBut24GGzGCrPupMoLKp&#10;u5+25/DBo8BJDGdAZiVgmAQBnJtupVhGCAvhjG/cCkqhOHTlT5kVjMApG7p17WhAtmdfd2z/D6yK&#10;II4imoRxsM0bF1rxelVpdC6FgBO/VGg8pIB1cS4Gi6dP3Unb2QUWxT93UBy2Fzwit06ebiXKHAer&#10;Xka35o42aWphDBaePuA6OKsBkwgsAmsvzF2EL/Ea7jcPen3TFKa/RvxelCA2JqvGeIqTf5F/3j5D&#10;W9M0KcHpGBsNs3qo0VDXNCusz/ilDcfadkQp9NiwrYVUDovbo05WS+nqby0Tt9YpBgDXrd/07fyJ&#10;OKAsxLCp/gUa7m7mh2lIIPQHUGxNRxKHzmU6cvGwuRgmmJA4MO6Uk9LPC4lmXz5med8iH6YhENHs&#10;uwft12MgvD/sfrNAOGVnJ0LsTxy7eoQFkEvjhI3kcXJkcP+fliMz1lA46Ich+GEgMu4VITiMGeTt&#10;QYQQbBMRT58WIaBehqhnxMsO8aZlbo30r+5OsyBhFA6vozv9vB33uAghbp1zETLhcNx7IB8OXYSA&#10;+ezH5gczUOgvifz3HilGFXKHh5BsIN0cVciQ/o6K2FqbYRBRUKfJC2PiLJ84Bu6YxaBCknA4kRJM&#10;wUY8qpC9joRTeraHNPtGh5WNw9sn5pWR+b2tNb0jc/YPAAAA//8DAFBLAwQUAAYACAAAACEAE7e9&#10;x+MAAAANAQAADwAAAGRycy9kb3ducmV2LnhtbEyPwU7DMBBE70j8g7VI3FrblEAIcaqqAk5VJVok&#10;xG0bb5OosR3FbpL+Pe4Jjqt9mnmTLyfTsoF63zirQM4FMLKl042tFHzt32cpMB/QamydJQUX8rAs&#10;bm9yzLQb7ScNu1CxGGJ9hgrqELqMc1/WZNDPXUc2/o6uNxji2Vdc9zjGcNPyByGeuMHGxoYaO1rX&#10;VJ52Z6PgY8RxtZBvw+Z0XF9+9sn2eyNJqfu7afUKLNAU/mC46kd1KKLTwZ2t9qxVMJNCLCKrIElF&#10;HHFFhHiUwA4KXtLnBHiR8/8ril8AAAD//wMAUEsBAi0AFAAGAAgAAAAhALaDOJL+AAAA4QEAABMA&#10;AAAAAAAAAAAAAAAAAAAAAFtDb250ZW50X1R5cGVzXS54bWxQSwECLQAUAAYACAAAACEAOP0h/9YA&#10;AACUAQAACwAAAAAAAAAAAAAAAAAvAQAAX3JlbHMvLnJlbHNQSwECLQAUAAYACAAAACEAZqMdzScF&#10;AABrIwAADgAAAAAAAAAAAAAAAAAuAgAAZHJzL2Uyb0RvYy54bWxQSwECLQAUAAYACAAAACEAE7e9&#10;x+MAAAANAQAADwAAAAAAAAAAAAAAAACBBwAAZHJzL2Rvd25yZXYueG1sUEsFBgAAAAAEAAQA8wAA&#10;AJEIAAAAAA==&#10;">
                 <v:shapetype id="_x0000_t202" coordsize="21600,21600" o:spt="202" path="m,l,21600r21600,l21600,xe">
                   <v:stroke joinstyle="miter"/>
                   <v:path gradientshapeok="t" o:connecttype="rect"/>
@@ -4140,13 +4622,8 @@
                           <w:t>ours</w:t>
                         </w:r>
                         <w:r>
-                          <w:t xml:space="preserve"> </w:t>
+                          <w:t xml:space="preserve"> worked</w:t>
                         </w:r>
-                        <w:proofErr w:type="gramStart"/>
-                        <w:r>
-                          <w:t>worked</w:t>
-                        </w:r>
-                        <w:proofErr w:type="gramEnd"/>
                       </w:p>
                     </w:txbxContent>
                   </v:textbox>
@@ -4163,14 +4640,21 @@
                         </w:r>
                         <w:r>
                           <w:br/>
-                          <w:t>Date/time out</w:t>
+                        </w:r>
+                        <w:r>
+                          <w:t>d</w:t>
+                        </w:r>
+                        <w:r>
+                          <w:t>ate/time out</w:t>
                         </w:r>
                         <w:r>
                           <w:br/>
-                          <w:t>Date/time in</w:t>
                         </w:r>
                         <w:r>
-                          <w:t xml:space="preserve"> </w:t>
+                          <w:t>d</w:t>
+                        </w:r>
+                        <w:r>
+                          <w:t>ate/time in</w:t>
                         </w:r>
                         <w:r>
                           <w:br/>
@@ -4265,7 +4749,7 @@
                     <v:stroke joinstyle="miter"/>
                   </v:line>
                 </v:group>
-                <w10:wrap type="topAndBottom" anchory="page"/>
+                <w10:wrap type="topAndBottom"/>
               </v:group>
             </w:pict>
           </mc:Fallback>
@@ -4459,14 +4943,12 @@
                 <w:u w:val="thick"/>
               </w:rPr>
             </w:pPr>
-            <w:proofErr w:type="spellStart"/>
             <w:r>
               <w:rPr>
                 <w:u w:val="thick"/>
               </w:rPr>
               <w:t>VehicleID</w:t>
             </w:r>
-            <w:proofErr w:type="spellEnd"/>
           </w:p>
         </w:tc>
         <w:tc>
@@ -4474,13 +4956,8 @@
             <w:tcW w:w="1523" w:type="dxa"/>
           </w:tcPr>
           <w:p>
-            <w:proofErr w:type="gramStart"/>
-            <w:r>
-              <w:t>INT(</w:t>
-            </w:r>
-            <w:proofErr w:type="gramEnd"/>
-            <w:r>
-              <w:t>6), auto increment, Primary key</w:t>
+            <w:r>
+              <w:t>INT(6), auto increment, Primary key</w:t>
             </w:r>
           </w:p>
         </w:tc>
@@ -4527,11 +5004,9 @@
             <w:tcW w:w="2080" w:type="dxa"/>
           </w:tcPr>
           <w:p>
-            <w:proofErr w:type="spellStart"/>
             <w:r>
               <w:t>RegNumber</w:t>
             </w:r>
-            <w:proofErr w:type="spellEnd"/>
           </w:p>
         </w:tc>
         <w:tc>
@@ -4539,13 +5014,8 @@
             <w:tcW w:w="1523" w:type="dxa"/>
           </w:tcPr>
           <w:p>
-            <w:proofErr w:type="gramStart"/>
-            <w:r>
-              <w:t>VARCHAR(</w:t>
-            </w:r>
-            <w:proofErr w:type="gramEnd"/>
-            <w:r>
-              <w:t>7)</w:t>
+            <w:r>
+              <w:t>VARCHAR(7)</w:t>
             </w:r>
           </w:p>
         </w:tc>
@@ -4595,13 +5065,8 @@
             <w:tcW w:w="1523" w:type="dxa"/>
           </w:tcPr>
           <w:p>
-            <w:proofErr w:type="gramStart"/>
-            <w:r>
-              <w:t>INT(</w:t>
-            </w:r>
-            <w:proofErr w:type="gramEnd"/>
-            <w:r>
-              <w:t>2)</w:t>
+            <w:r>
+              <w:t>INT(2)</w:t>
             </w:r>
           </w:p>
         </w:tc>
@@ -4645,11 +5110,9 @@
             <w:tcW w:w="2080" w:type="dxa"/>
           </w:tcPr>
           <w:p>
-            <w:proofErr w:type="spellStart"/>
             <w:r>
               <w:t>NotAvailableFrom</w:t>
             </w:r>
-            <w:proofErr w:type="spellEnd"/>
           </w:p>
         </w:tc>
         <w:tc>
@@ -4851,14 +5314,12 @@
                 <w:u w:val="thick"/>
               </w:rPr>
             </w:pPr>
-            <w:proofErr w:type="spellStart"/>
             <w:r>
               <w:rPr>
                 <w:u w:val="thick"/>
               </w:rPr>
               <w:t>UserID</w:t>
             </w:r>
-            <w:proofErr w:type="spellEnd"/>
           </w:p>
         </w:tc>
         <w:tc>
@@ -4866,13 +5327,8 @@
             <w:tcW w:w="1701" w:type="dxa"/>
           </w:tcPr>
           <w:p>
-            <w:proofErr w:type="gramStart"/>
-            <w:r>
-              <w:t>INT(</w:t>
-            </w:r>
-            <w:proofErr w:type="gramEnd"/>
-            <w:r>
-              <w:t>6), auto increment, Primary key</w:t>
+            <w:r>
+              <w:t>INT(6), auto increment, Primary key</w:t>
             </w:r>
           </w:p>
         </w:tc>
@@ -4932,13 +5388,8 @@
             <w:tcW w:w="1701" w:type="dxa"/>
           </w:tcPr>
           <w:p>
-            <w:proofErr w:type="gramStart"/>
-            <w:r>
-              <w:t>VARCHAR(</w:t>
-            </w:r>
-            <w:proofErr w:type="gramEnd"/>
-            <w:r>
-              <w:t>60)</w:t>
+            <w:r>
+              <w:t>VARCHAR(60)</w:t>
             </w:r>
           </w:p>
         </w:tc>
@@ -4963,15 +5414,7 @@
               <w:t>’s</w:t>
             </w:r>
             <w:r>
-              <w:t xml:space="preserve"> </w:t>
-            </w:r>
-            <w:proofErr w:type="spellStart"/>
-            <w:r>
-              <w:t>password_hash</w:t>
-            </w:r>
-            <w:proofErr w:type="spellEnd"/>
-            <w:r>
-              <w:t xml:space="preserve"> </w:t>
+              <w:t xml:space="preserve"> password_hash </w:t>
             </w:r>
             <w:r>
               <w:t>so will have exactly 60 characters always.</w:t>
@@ -5048,11 +5491,9 @@
             <w:tcW w:w="1701" w:type="dxa"/>
           </w:tcPr>
           <w:p>
-            <w:proofErr w:type="gramStart"/>
             <w:r>
               <w:t>VARCHAR(</w:t>
             </w:r>
-            <w:proofErr w:type="gramEnd"/>
             <w:r>
               <w:t>4</w:t>
             </w:r>
@@ -5119,11 +5560,9 @@
             <w:tcW w:w="1555" w:type="dxa"/>
           </w:tcPr>
           <w:p>
-            <w:proofErr w:type="spellStart"/>
             <w:r>
               <w:t>Telephonenumber</w:t>
             </w:r>
-            <w:proofErr w:type="spellEnd"/>
           </w:p>
         </w:tc>
         <w:tc>
@@ -5131,13 +5570,8 @@
             <w:tcW w:w="1701" w:type="dxa"/>
           </w:tcPr>
           <w:p>
-            <w:proofErr w:type="gramStart"/>
-            <w:r>
-              <w:t>VARCHAR(</w:t>
-            </w:r>
-            <w:proofErr w:type="gramEnd"/>
-            <w:r>
-              <w:t>1</w:t>
+            <w:r>
+              <w:t>VARCHAR(1</w:t>
             </w:r>
             <w:r>
               <w:t>1</w:t>
@@ -5199,13 +5633,8 @@
             <w:tcW w:w="1701" w:type="dxa"/>
           </w:tcPr>
           <w:p>
-            <w:proofErr w:type="gramStart"/>
-            <w:r>
-              <w:t>VARCHAR(</w:t>
-            </w:r>
-            <w:proofErr w:type="gramEnd"/>
-            <w:r>
-              <w:t>20)</w:t>
+            <w:r>
+              <w:t>VARCHAR(20)</w:t>
             </w:r>
           </w:p>
         </w:tc>
@@ -5256,13 +5685,8 @@
             <w:tcW w:w="1701" w:type="dxa"/>
           </w:tcPr>
           <w:p>
-            <w:proofErr w:type="gramStart"/>
-            <w:r>
-              <w:t>VARCHAR(</w:t>
-            </w:r>
-            <w:proofErr w:type="gramEnd"/>
-            <w:r>
-              <w:t>20)</w:t>
+            <w:r>
+              <w:t>VARCHAR(20)</w:t>
             </w:r>
           </w:p>
         </w:tc>
@@ -5303,11 +5727,9 @@
             <w:tcW w:w="1555" w:type="dxa"/>
           </w:tcPr>
           <w:p>
-            <w:proofErr w:type="spellStart"/>
             <w:r>
               <w:t>IsDriver</w:t>
             </w:r>
-            <w:proofErr w:type="spellEnd"/>
           </w:p>
         </w:tc>
         <w:tc>
@@ -5315,13 +5737,8 @@
             <w:tcW w:w="1701" w:type="dxa"/>
           </w:tcPr>
           <w:p>
-            <w:proofErr w:type="gramStart"/>
-            <w:r>
-              <w:t>TINYINT(</w:t>
-            </w:r>
-            <w:proofErr w:type="gramEnd"/>
-            <w:r>
-              <w:t>1)</w:t>
+            <w:r>
+              <w:t>TINYINT(1)</w:t>
             </w:r>
           </w:p>
         </w:tc>
@@ -5484,14 +5901,12 @@
                 <w:u w:val="thick"/>
               </w:rPr>
             </w:pPr>
-            <w:proofErr w:type="spellStart"/>
             <w:r>
               <w:rPr>
                 <w:u w:val="thick"/>
               </w:rPr>
               <w:t>RequestID</w:t>
             </w:r>
-            <w:proofErr w:type="spellEnd"/>
           </w:p>
         </w:tc>
         <w:tc>
@@ -5790,6 +6205,119 @@
 <file path=word/numbering.xml><?xml version="1.0" encoding="utf-8"?>
 <w:numbering xmlns:wpc="http://schemas.microsoft.com/office/word/2010/wordprocessingCanvas" xmlns:cx="http://schemas.microsoft.com/office/drawing/2014/chartex" xmlns:cx1="http://schemas.microsoft.com/office/drawing/2015/9/8/chartex" xmlns:cx2="http://schemas.microsoft.com/office/drawing/2015/10/21/chartex" xmlns:cx3="http://schemas.microsoft.com/office/drawing/2016/5/9/chartex" xmlns:cx4="http://schemas.microsoft.com/office/drawing/2016/5/10/chartex" xmlns:cx5="http://schemas.microsoft.com/office/drawing/2016/5/11/chartex" xmlns:cx6="http://schemas.microsoft.com/office/drawing/2016/5/12/chartex" xmlns:cx7="http://schemas.microsoft.com/office/drawing/2016/5/13/chartex" xmlns:cx8="http://schemas.microsoft.com/office/drawing/2016/5/14/chartex" xmlns:mc="http://schemas.openxmlformats.org/markup-compatibility/2006" xmlns:aink="http://schemas.microsoft.com/office/drawing/2016/ink" xmlns:am3d="http://schemas.microsoft.com/office/drawing/2017/model3d" xmlns:o="urn:schemas-microsoft-com:office:office" xmlns:oel="http://schemas.microsoft.com/office/2019/extlst" xmlns:r="http://schemas.openxmlformats.org/officeDocument/2006/relationships" xmlns:m="http://schemas.openxmlformats.org/officeDocument/2006/math" xmlns:v="urn:schemas-microsoft-com:vml" xmlns:wp14="http://schemas.microsoft.com/office/word/2010/wordprocessingDrawing" xmlns:wp="http://schemas.openxmlformats.org/drawingml/2006/wordprocessingDrawing" xmlns:w10="urn:schemas-microsoft-com:office:word" xmlns:w="http://schemas.openxmlformats.org/wordprocessingml/2006/main" xmlns:w14="http://schemas.microsoft.com/office/word/2010/wordml" xmlns:w15="http://schemas.microsoft.com/office/word/2012/wordml" xmlns:w16cex="http://schemas.microsoft.com/office/word/2018/wordml/cex" xmlns:w16cid="http://schemas.microsoft.com/office/word/2016/wordml/cid" xmlns:w16="http://schemas.microsoft.com/office/word/2018/wordml" xmlns:w16sdtdh="http://schemas.microsoft.com/office/word/2020/wordml/sdtdatahash" xmlns:w16se="http://schemas.microsoft.com/office/word/2015/wordml/symex" xmlns:wpg="http://schemas.microsoft.com/office/word/2010/wordprocessingGroup" xmlns:wpi="http://schemas.microsoft.com/office/word/2010/wordprocessingInk" xmlns:wne="http://schemas.microsoft.com/office/word/2006/wordml" xmlns:wps="http://schemas.microsoft.com/office/word/2010/wordprocessingShape" mc:Ignorable="w14 w15 w16se w16cid w16 w16cex w16sdtdh wp14">
   <w:abstractNum w:abstractNumId="0" w15:restartNumberingAfterBreak="0">
+    <w:nsid w:val="087C337D"/>
+    <w:multiLevelType w:val="hybridMultilevel"/>
+    <w:tmpl w:val="E2C0823A"/>
+    <w:lvl w:ilvl="0" w:tplc="08090001">
+      <w:start w:val="1"/>
+      <w:numFmt w:val="bullet"/>
+      <w:lvlText w:val=""/>
+      <w:lvlJc w:val="left"/>
+      <w:pPr>
+        <w:ind w:left="720" w:hanging="360"/>
+      </w:pPr>
+      <w:rPr>
+        <w:rFonts w:ascii="Symbol" w:hAnsi="Symbol" w:hint="default"/>
+      </w:rPr>
+    </w:lvl>
+    <w:lvl w:ilvl="1" w:tplc="08090003" w:tentative="1">
+      <w:start w:val="1"/>
+      <w:numFmt w:val="bullet"/>
+      <w:lvlText w:val="o"/>
+      <w:lvlJc w:val="left"/>
+      <w:pPr>
+        <w:ind w:left="1440" w:hanging="360"/>
+      </w:pPr>
+      <w:rPr>
+        <w:rFonts w:ascii="Courier New" w:hAnsi="Courier New" w:cs="Courier New" w:hint="default"/>
+      </w:rPr>
+    </w:lvl>
+    <w:lvl w:ilvl="2" w:tplc="08090005" w:tentative="1">
+      <w:start w:val="1"/>
+      <w:numFmt w:val="bullet"/>
+      <w:lvlText w:val=""/>
+      <w:lvlJc w:val="left"/>
+      <w:pPr>
+        <w:ind w:left="2160" w:hanging="360"/>
+      </w:pPr>
+      <w:rPr>
+        <w:rFonts w:ascii="Wingdings" w:hAnsi="Wingdings" w:hint="default"/>
+      </w:rPr>
+    </w:lvl>
+    <w:lvl w:ilvl="3" w:tplc="08090001" w:tentative="1">
+      <w:start w:val="1"/>
+      <w:numFmt w:val="bullet"/>
+      <w:lvlText w:val=""/>
+      <w:lvlJc w:val="left"/>
+      <w:pPr>
+        <w:ind w:left="2880" w:hanging="360"/>
+      </w:pPr>
+      <w:rPr>
+        <w:rFonts w:ascii="Symbol" w:hAnsi="Symbol" w:hint="default"/>
+      </w:rPr>
+    </w:lvl>
+    <w:lvl w:ilvl="4" w:tplc="08090003" w:tentative="1">
+      <w:start w:val="1"/>
+      <w:numFmt w:val="bullet"/>
+      <w:lvlText w:val="o"/>
+      <w:lvlJc w:val="left"/>
+      <w:pPr>
+        <w:ind w:left="3600" w:hanging="360"/>
+      </w:pPr>
+      <w:rPr>
+        <w:rFonts w:ascii="Courier New" w:hAnsi="Courier New" w:cs="Courier New" w:hint="default"/>
+      </w:rPr>
+    </w:lvl>
+    <w:lvl w:ilvl="5" w:tplc="08090005" w:tentative="1">
+      <w:start w:val="1"/>
+      <w:numFmt w:val="bullet"/>
+      <w:lvlText w:val=""/>
+      <w:lvlJc w:val="left"/>
+      <w:pPr>
+        <w:ind w:left="4320" w:hanging="360"/>
+      </w:pPr>
+      <w:rPr>
+        <w:rFonts w:ascii="Wingdings" w:hAnsi="Wingdings" w:hint="default"/>
+      </w:rPr>
+    </w:lvl>
+    <w:lvl w:ilvl="6" w:tplc="08090001" w:tentative="1">
+      <w:start w:val="1"/>
+      <w:numFmt w:val="bullet"/>
+      <w:lvlText w:val=""/>
+      <w:lvlJc w:val="left"/>
+      <w:pPr>
+        <w:ind w:left="5040" w:hanging="360"/>
+      </w:pPr>
+      <w:rPr>
+        <w:rFonts w:ascii="Symbol" w:hAnsi="Symbol" w:hint="default"/>
+      </w:rPr>
+    </w:lvl>
+    <w:lvl w:ilvl="7" w:tplc="08090003" w:tentative="1">
+      <w:start w:val="1"/>
+      <w:numFmt w:val="bullet"/>
+      <w:lvlText w:val="o"/>
+      <w:lvlJc w:val="left"/>
+      <w:pPr>
+        <w:ind w:left="5760" w:hanging="360"/>
+      </w:pPr>
+      <w:rPr>
+        <w:rFonts w:ascii="Courier New" w:hAnsi="Courier New" w:cs="Courier New" w:hint="default"/>
+      </w:rPr>
+    </w:lvl>
+    <w:lvl w:ilvl="8" w:tplc="08090005" w:tentative="1">
+      <w:start w:val="1"/>
+      <w:numFmt w:val="bullet"/>
+      <w:lvlText w:val=""/>
+      <w:lvlJc w:val="left"/>
+      <w:pPr>
+        <w:ind w:left="6480" w:hanging="360"/>
+      </w:pPr>
+      <w:rPr>
+        <w:rFonts w:ascii="Wingdings" w:hAnsi="Wingdings" w:hint="default"/>
+      </w:rPr>
+    </w:lvl>
+  </w:abstractNum>
+  <w:abstractNum w:abstractNumId="1" w15:restartNumberingAfterBreak="0">
     <w:nsid w:val="08EE44B6"/>
     <w:multiLevelType w:val="hybridMultilevel"/>
     <w:tmpl w:val="8C504694"/>
@@ -5901,7 +6429,7 @@
       </w:rPr>
     </w:lvl>
   </w:abstractNum>
-  <w:abstractNum w:abstractNumId="1" w15:restartNumberingAfterBreak="0">
+  <w:abstractNum w:abstractNumId="2" w15:restartNumberingAfterBreak="0">
     <w:nsid w:val="0ABC0106"/>
     <w:multiLevelType w:val="hybridMultilevel"/>
     <w:tmpl w:val="E9E202BA"/>
@@ -6014,7 +6542,7 @@
       </w:rPr>
     </w:lvl>
   </w:abstractNum>
-  <w:abstractNum w:abstractNumId="2" w15:restartNumberingAfterBreak="0">
+  <w:abstractNum w:abstractNumId="3" w15:restartNumberingAfterBreak="0">
     <w:nsid w:val="123701DA"/>
     <w:multiLevelType w:val="hybridMultilevel"/>
     <w:tmpl w:val="5D587B74"/>
@@ -6127,7 +6655,120 @@
       </w:rPr>
     </w:lvl>
   </w:abstractNum>
-  <w:abstractNum w:abstractNumId="3" w15:restartNumberingAfterBreak="0">
+  <w:abstractNum w:abstractNumId="4" w15:restartNumberingAfterBreak="0">
+    <w:nsid w:val="190333C0"/>
+    <w:multiLevelType w:val="hybridMultilevel"/>
+    <w:tmpl w:val="256E363E"/>
+    <w:lvl w:ilvl="0" w:tplc="08090001">
+      <w:start w:val="1"/>
+      <w:numFmt w:val="bullet"/>
+      <w:lvlText w:val=""/>
+      <w:lvlJc w:val="left"/>
+      <w:pPr>
+        <w:ind w:left="720" w:hanging="360"/>
+      </w:pPr>
+      <w:rPr>
+        <w:rFonts w:ascii="Symbol" w:hAnsi="Symbol" w:hint="default"/>
+      </w:rPr>
+    </w:lvl>
+    <w:lvl w:ilvl="1" w:tplc="08090003">
+      <w:start w:val="1"/>
+      <w:numFmt w:val="bullet"/>
+      <w:lvlText w:val="o"/>
+      <w:lvlJc w:val="left"/>
+      <w:pPr>
+        <w:ind w:left="1440" w:hanging="360"/>
+      </w:pPr>
+      <w:rPr>
+        <w:rFonts w:ascii="Courier New" w:hAnsi="Courier New" w:cs="Courier New" w:hint="default"/>
+      </w:rPr>
+    </w:lvl>
+    <w:lvl w:ilvl="2" w:tplc="08090005" w:tentative="1">
+      <w:start w:val="1"/>
+      <w:numFmt w:val="bullet"/>
+      <w:lvlText w:val=""/>
+      <w:lvlJc w:val="left"/>
+      <w:pPr>
+        <w:ind w:left="2160" w:hanging="360"/>
+      </w:pPr>
+      <w:rPr>
+        <w:rFonts w:ascii="Wingdings" w:hAnsi="Wingdings" w:hint="default"/>
+      </w:rPr>
+    </w:lvl>
+    <w:lvl w:ilvl="3" w:tplc="08090001" w:tentative="1">
+      <w:start w:val="1"/>
+      <w:numFmt w:val="bullet"/>
+      <w:lvlText w:val=""/>
+      <w:lvlJc w:val="left"/>
+      <w:pPr>
+        <w:ind w:left="2880" w:hanging="360"/>
+      </w:pPr>
+      <w:rPr>
+        <w:rFonts w:ascii="Symbol" w:hAnsi="Symbol" w:hint="default"/>
+      </w:rPr>
+    </w:lvl>
+    <w:lvl w:ilvl="4" w:tplc="08090003" w:tentative="1">
+      <w:start w:val="1"/>
+      <w:numFmt w:val="bullet"/>
+      <w:lvlText w:val="o"/>
+      <w:lvlJc w:val="left"/>
+      <w:pPr>
+        <w:ind w:left="3600" w:hanging="360"/>
+      </w:pPr>
+      <w:rPr>
+        <w:rFonts w:ascii="Courier New" w:hAnsi="Courier New" w:cs="Courier New" w:hint="default"/>
+      </w:rPr>
+    </w:lvl>
+    <w:lvl w:ilvl="5" w:tplc="08090005" w:tentative="1">
+      <w:start w:val="1"/>
+      <w:numFmt w:val="bullet"/>
+      <w:lvlText w:val=""/>
+      <w:lvlJc w:val="left"/>
+      <w:pPr>
+        <w:ind w:left="4320" w:hanging="360"/>
+      </w:pPr>
+      <w:rPr>
+        <w:rFonts w:ascii="Wingdings" w:hAnsi="Wingdings" w:hint="default"/>
+      </w:rPr>
+    </w:lvl>
+    <w:lvl w:ilvl="6" w:tplc="08090001" w:tentative="1">
+      <w:start w:val="1"/>
+      <w:numFmt w:val="bullet"/>
+      <w:lvlText w:val=""/>
+      <w:lvlJc w:val="left"/>
+      <w:pPr>
+        <w:ind w:left="5040" w:hanging="360"/>
+      </w:pPr>
+      <w:rPr>
+        <w:rFonts w:ascii="Symbol" w:hAnsi="Symbol" w:hint="default"/>
+      </w:rPr>
+    </w:lvl>
+    <w:lvl w:ilvl="7" w:tplc="08090003" w:tentative="1">
+      <w:start w:val="1"/>
+      <w:numFmt w:val="bullet"/>
+      <w:lvlText w:val="o"/>
+      <w:lvlJc w:val="left"/>
+      <w:pPr>
+        <w:ind w:left="5760" w:hanging="360"/>
+      </w:pPr>
+      <w:rPr>
+        <w:rFonts w:ascii="Courier New" w:hAnsi="Courier New" w:cs="Courier New" w:hint="default"/>
+      </w:rPr>
+    </w:lvl>
+    <w:lvl w:ilvl="8" w:tplc="08090005" w:tentative="1">
+      <w:start w:val="1"/>
+      <w:numFmt w:val="bullet"/>
+      <w:lvlText w:val=""/>
+      <w:lvlJc w:val="left"/>
+      <w:pPr>
+        <w:ind w:left="6480" w:hanging="360"/>
+      </w:pPr>
+      <w:rPr>
+        <w:rFonts w:ascii="Wingdings" w:hAnsi="Wingdings" w:hint="default"/>
+      </w:rPr>
+    </w:lvl>
+  </w:abstractNum>
+  <w:abstractNum w:abstractNumId="5" w15:restartNumberingAfterBreak="0">
     <w:nsid w:val="1D5B544C"/>
     <w:multiLevelType w:val="hybridMultilevel"/>
     <w:tmpl w:val="4A9226C6"/>
@@ -6240,7 +6881,7 @@
       </w:rPr>
     </w:lvl>
   </w:abstractNum>
-  <w:abstractNum w:abstractNumId="4" w15:restartNumberingAfterBreak="0">
+  <w:abstractNum w:abstractNumId="6" w15:restartNumberingAfterBreak="0">
     <w:nsid w:val="3A034BE9"/>
     <w:multiLevelType w:val="hybridMultilevel"/>
     <w:tmpl w:val="E8D61AF2"/>
@@ -6353,7 +6994,120 @@
       </w:rPr>
     </w:lvl>
   </w:abstractNum>
-  <w:abstractNum w:abstractNumId="5" w15:restartNumberingAfterBreak="0">
+  <w:abstractNum w:abstractNumId="7" w15:restartNumberingAfterBreak="0">
+    <w:nsid w:val="3C6C3CAD"/>
+    <w:multiLevelType w:val="hybridMultilevel"/>
+    <w:tmpl w:val="E06ABC48"/>
+    <w:lvl w:ilvl="0" w:tplc="08090001">
+      <w:start w:val="1"/>
+      <w:numFmt w:val="bullet"/>
+      <w:lvlText w:val=""/>
+      <w:lvlJc w:val="left"/>
+      <w:pPr>
+        <w:ind w:left="720" w:hanging="360"/>
+      </w:pPr>
+      <w:rPr>
+        <w:rFonts w:ascii="Symbol" w:hAnsi="Symbol" w:hint="default"/>
+      </w:rPr>
+    </w:lvl>
+    <w:lvl w:ilvl="1" w:tplc="08090003">
+      <w:start w:val="1"/>
+      <w:numFmt w:val="bullet"/>
+      <w:lvlText w:val="o"/>
+      <w:lvlJc w:val="left"/>
+      <w:pPr>
+        <w:ind w:left="1440" w:hanging="360"/>
+      </w:pPr>
+      <w:rPr>
+        <w:rFonts w:ascii="Courier New" w:hAnsi="Courier New" w:cs="Courier New" w:hint="default"/>
+      </w:rPr>
+    </w:lvl>
+    <w:lvl w:ilvl="2" w:tplc="08090005" w:tentative="1">
+      <w:start w:val="1"/>
+      <w:numFmt w:val="bullet"/>
+      <w:lvlText w:val=""/>
+      <w:lvlJc w:val="left"/>
+      <w:pPr>
+        <w:ind w:left="2160" w:hanging="360"/>
+      </w:pPr>
+      <w:rPr>
+        <w:rFonts w:ascii="Wingdings" w:hAnsi="Wingdings" w:hint="default"/>
+      </w:rPr>
+    </w:lvl>
+    <w:lvl w:ilvl="3" w:tplc="08090001" w:tentative="1">
+      <w:start w:val="1"/>
+      <w:numFmt w:val="bullet"/>
+      <w:lvlText w:val=""/>
+      <w:lvlJc w:val="left"/>
+      <w:pPr>
+        <w:ind w:left="2880" w:hanging="360"/>
+      </w:pPr>
+      <w:rPr>
+        <w:rFonts w:ascii="Symbol" w:hAnsi="Symbol" w:hint="default"/>
+      </w:rPr>
+    </w:lvl>
+    <w:lvl w:ilvl="4" w:tplc="08090003" w:tentative="1">
+      <w:start w:val="1"/>
+      <w:numFmt w:val="bullet"/>
+      <w:lvlText w:val="o"/>
+      <w:lvlJc w:val="left"/>
+      <w:pPr>
+        <w:ind w:left="3600" w:hanging="360"/>
+      </w:pPr>
+      <w:rPr>
+        <w:rFonts w:ascii="Courier New" w:hAnsi="Courier New" w:cs="Courier New" w:hint="default"/>
+      </w:rPr>
+    </w:lvl>
+    <w:lvl w:ilvl="5" w:tplc="08090005" w:tentative="1">
+      <w:start w:val="1"/>
+      <w:numFmt w:val="bullet"/>
+      <w:lvlText w:val=""/>
+      <w:lvlJc w:val="left"/>
+      <w:pPr>
+        <w:ind w:left="4320" w:hanging="360"/>
+      </w:pPr>
+      <w:rPr>
+        <w:rFonts w:ascii="Wingdings" w:hAnsi="Wingdings" w:hint="default"/>
+      </w:rPr>
+    </w:lvl>
+    <w:lvl w:ilvl="6" w:tplc="08090001" w:tentative="1">
+      <w:start w:val="1"/>
+      <w:numFmt w:val="bullet"/>
+      <w:lvlText w:val=""/>
+      <w:lvlJc w:val="left"/>
+      <w:pPr>
+        <w:ind w:left="5040" w:hanging="360"/>
+      </w:pPr>
+      <w:rPr>
+        <w:rFonts w:ascii="Symbol" w:hAnsi="Symbol" w:hint="default"/>
+      </w:rPr>
+    </w:lvl>
+    <w:lvl w:ilvl="7" w:tplc="08090003" w:tentative="1">
+      <w:start w:val="1"/>
+      <w:numFmt w:val="bullet"/>
+      <w:lvlText w:val="o"/>
+      <w:lvlJc w:val="left"/>
+      <w:pPr>
+        <w:ind w:left="5760" w:hanging="360"/>
+      </w:pPr>
+      <w:rPr>
+        <w:rFonts w:ascii="Courier New" w:hAnsi="Courier New" w:cs="Courier New" w:hint="default"/>
+      </w:rPr>
+    </w:lvl>
+    <w:lvl w:ilvl="8" w:tplc="08090005" w:tentative="1">
+      <w:start w:val="1"/>
+      <w:numFmt w:val="bullet"/>
+      <w:lvlText w:val=""/>
+      <w:lvlJc w:val="left"/>
+      <w:pPr>
+        <w:ind w:left="6480" w:hanging="360"/>
+      </w:pPr>
+      <w:rPr>
+        <w:rFonts w:ascii="Wingdings" w:hAnsi="Wingdings" w:hint="default"/>
+      </w:rPr>
+    </w:lvl>
+  </w:abstractNum>
+  <w:abstractNum w:abstractNumId="8" w15:restartNumberingAfterBreak="0">
     <w:nsid w:val="3CAC648F"/>
     <w:multiLevelType w:val="hybridMultilevel"/>
     <w:tmpl w:val="10BA226A"/>
@@ -6466,7 +7220,7 @@
       </w:rPr>
     </w:lvl>
   </w:abstractNum>
-  <w:abstractNum w:abstractNumId="6" w15:restartNumberingAfterBreak="0">
+  <w:abstractNum w:abstractNumId="9" w15:restartNumberingAfterBreak="0">
     <w:nsid w:val="43DF1759"/>
     <w:multiLevelType w:val="hybridMultilevel"/>
     <w:tmpl w:val="189A1F34"/>
@@ -6578,7 +7332,7 @@
       </w:rPr>
     </w:lvl>
   </w:abstractNum>
-  <w:abstractNum w:abstractNumId="7" w15:restartNumberingAfterBreak="0">
+  <w:abstractNum w:abstractNumId="10" w15:restartNumberingAfterBreak="0">
     <w:nsid w:val="43EF6CEB"/>
     <w:multiLevelType w:val="hybridMultilevel"/>
     <w:tmpl w:val="6E34287A"/>
@@ -6691,7 +7445,120 @@
       </w:rPr>
     </w:lvl>
   </w:abstractNum>
-  <w:abstractNum w:abstractNumId="8" w15:restartNumberingAfterBreak="0">
+  <w:abstractNum w:abstractNumId="11" w15:restartNumberingAfterBreak="0">
+    <w:nsid w:val="4C9A0572"/>
+    <w:multiLevelType w:val="hybridMultilevel"/>
+    <w:tmpl w:val="2244013E"/>
+    <w:lvl w:ilvl="0" w:tplc="08090001">
+      <w:start w:val="1"/>
+      <w:numFmt w:val="bullet"/>
+      <w:lvlText w:val=""/>
+      <w:lvlJc w:val="left"/>
+      <w:pPr>
+        <w:ind w:left="720" w:hanging="360"/>
+      </w:pPr>
+      <w:rPr>
+        <w:rFonts w:ascii="Symbol" w:hAnsi="Symbol" w:hint="default"/>
+      </w:rPr>
+    </w:lvl>
+    <w:lvl w:ilvl="1" w:tplc="08090003">
+      <w:start w:val="1"/>
+      <w:numFmt w:val="bullet"/>
+      <w:lvlText w:val="o"/>
+      <w:lvlJc w:val="left"/>
+      <w:pPr>
+        <w:ind w:left="1440" w:hanging="360"/>
+      </w:pPr>
+      <w:rPr>
+        <w:rFonts w:ascii="Courier New" w:hAnsi="Courier New" w:cs="Courier New" w:hint="default"/>
+      </w:rPr>
+    </w:lvl>
+    <w:lvl w:ilvl="2" w:tplc="08090005" w:tentative="1">
+      <w:start w:val="1"/>
+      <w:numFmt w:val="bullet"/>
+      <w:lvlText w:val=""/>
+      <w:lvlJc w:val="left"/>
+      <w:pPr>
+        <w:ind w:left="2160" w:hanging="360"/>
+      </w:pPr>
+      <w:rPr>
+        <w:rFonts w:ascii="Wingdings" w:hAnsi="Wingdings" w:hint="default"/>
+      </w:rPr>
+    </w:lvl>
+    <w:lvl w:ilvl="3" w:tplc="08090001" w:tentative="1">
+      <w:start w:val="1"/>
+      <w:numFmt w:val="bullet"/>
+      <w:lvlText w:val=""/>
+      <w:lvlJc w:val="left"/>
+      <w:pPr>
+        <w:ind w:left="2880" w:hanging="360"/>
+      </w:pPr>
+      <w:rPr>
+        <w:rFonts w:ascii="Symbol" w:hAnsi="Symbol" w:hint="default"/>
+      </w:rPr>
+    </w:lvl>
+    <w:lvl w:ilvl="4" w:tplc="08090003" w:tentative="1">
+      <w:start w:val="1"/>
+      <w:numFmt w:val="bullet"/>
+      <w:lvlText w:val="o"/>
+      <w:lvlJc w:val="left"/>
+      <w:pPr>
+        <w:ind w:left="3600" w:hanging="360"/>
+      </w:pPr>
+      <w:rPr>
+        <w:rFonts w:ascii="Courier New" w:hAnsi="Courier New" w:cs="Courier New" w:hint="default"/>
+      </w:rPr>
+    </w:lvl>
+    <w:lvl w:ilvl="5" w:tplc="08090005" w:tentative="1">
+      <w:start w:val="1"/>
+      <w:numFmt w:val="bullet"/>
+      <w:lvlText w:val=""/>
+      <w:lvlJc w:val="left"/>
+      <w:pPr>
+        <w:ind w:left="4320" w:hanging="360"/>
+      </w:pPr>
+      <w:rPr>
+        <w:rFonts w:ascii="Wingdings" w:hAnsi="Wingdings" w:hint="default"/>
+      </w:rPr>
+    </w:lvl>
+    <w:lvl w:ilvl="6" w:tplc="08090001" w:tentative="1">
+      <w:start w:val="1"/>
+      <w:numFmt w:val="bullet"/>
+      <w:lvlText w:val=""/>
+      <w:lvlJc w:val="left"/>
+      <w:pPr>
+        <w:ind w:left="5040" w:hanging="360"/>
+      </w:pPr>
+      <w:rPr>
+        <w:rFonts w:ascii="Symbol" w:hAnsi="Symbol" w:hint="default"/>
+      </w:rPr>
+    </w:lvl>
+    <w:lvl w:ilvl="7" w:tplc="08090003" w:tentative="1">
+      <w:start w:val="1"/>
+      <w:numFmt w:val="bullet"/>
+      <w:lvlText w:val="o"/>
+      <w:lvlJc w:val="left"/>
+      <w:pPr>
+        <w:ind w:left="5760" w:hanging="360"/>
+      </w:pPr>
+      <w:rPr>
+        <w:rFonts w:ascii="Courier New" w:hAnsi="Courier New" w:cs="Courier New" w:hint="default"/>
+      </w:rPr>
+    </w:lvl>
+    <w:lvl w:ilvl="8" w:tplc="08090005" w:tentative="1">
+      <w:start w:val="1"/>
+      <w:numFmt w:val="bullet"/>
+      <w:lvlText w:val=""/>
+      <w:lvlJc w:val="left"/>
+      <w:pPr>
+        <w:ind w:left="6480" w:hanging="360"/>
+      </w:pPr>
+      <w:rPr>
+        <w:rFonts w:ascii="Wingdings" w:hAnsi="Wingdings" w:hint="default"/>
+      </w:rPr>
+    </w:lvl>
+  </w:abstractNum>
+  <w:abstractNum w:abstractNumId="12" w15:restartNumberingAfterBreak="0">
     <w:nsid w:val="559509A1"/>
     <w:multiLevelType w:val="hybridMultilevel"/>
     <w:tmpl w:val="1D467714"/>
@@ -6780,7 +7647,7 @@
       </w:pPr>
     </w:lvl>
   </w:abstractNum>
-  <w:abstractNum w:abstractNumId="9" w15:restartNumberingAfterBreak="0">
+  <w:abstractNum w:abstractNumId="13" w15:restartNumberingAfterBreak="0">
     <w:nsid w:val="569E459A"/>
     <w:multiLevelType w:val="hybridMultilevel"/>
     <w:tmpl w:val="CBBA3404"/>
@@ -6893,7 +7760,7 @@
       </w:rPr>
     </w:lvl>
   </w:abstractNum>
-  <w:abstractNum w:abstractNumId="10" w15:restartNumberingAfterBreak="0">
+  <w:abstractNum w:abstractNumId="14" w15:restartNumberingAfterBreak="0">
     <w:nsid w:val="605848DB"/>
     <w:multiLevelType w:val="hybridMultilevel"/>
     <w:tmpl w:val="9C4CA446"/>
@@ -7006,7 +7873,7 @@
       </w:rPr>
     </w:lvl>
   </w:abstractNum>
-  <w:abstractNum w:abstractNumId="11" w15:restartNumberingAfterBreak="0">
+  <w:abstractNum w:abstractNumId="15" w15:restartNumberingAfterBreak="0">
     <w:nsid w:val="707B60FE"/>
     <w:multiLevelType w:val="hybridMultilevel"/>
     <w:tmpl w:val="A6966DB8"/>
@@ -7119,7 +7986,7 @@
       </w:rPr>
     </w:lvl>
   </w:abstractNum>
-  <w:abstractNum w:abstractNumId="12" w15:restartNumberingAfterBreak="0">
+  <w:abstractNum w:abstractNumId="16" w15:restartNumberingAfterBreak="0">
     <w:nsid w:val="70D74025"/>
     <w:multiLevelType w:val="hybridMultilevel"/>
     <w:tmpl w:val="2B04AA9E"/>
@@ -7232,7 +8099,7 @@
       </w:rPr>
     </w:lvl>
   </w:abstractNum>
-  <w:abstractNum w:abstractNumId="13" w15:restartNumberingAfterBreak="0">
+  <w:abstractNum w:abstractNumId="17" w15:restartNumberingAfterBreak="0">
     <w:nsid w:val="72C37F25"/>
     <w:multiLevelType w:val="hybridMultilevel"/>
     <w:tmpl w:val="CFB4A38A"/>
@@ -7344,7 +8211,120 @@
       </w:rPr>
     </w:lvl>
   </w:abstractNum>
-  <w:abstractNum w:abstractNumId="14" w15:restartNumberingAfterBreak="0">
+  <w:abstractNum w:abstractNumId="18" w15:restartNumberingAfterBreak="0">
+    <w:nsid w:val="73E14421"/>
+    <w:multiLevelType w:val="hybridMultilevel"/>
+    <w:tmpl w:val="DE38B1C2"/>
+    <w:lvl w:ilvl="0" w:tplc="08090001">
+      <w:start w:val="1"/>
+      <w:numFmt w:val="bullet"/>
+      <w:lvlText w:val=""/>
+      <w:lvlJc w:val="left"/>
+      <w:pPr>
+        <w:ind w:left="720" w:hanging="360"/>
+      </w:pPr>
+      <w:rPr>
+        <w:rFonts w:ascii="Symbol" w:hAnsi="Symbol" w:hint="default"/>
+      </w:rPr>
+    </w:lvl>
+    <w:lvl w:ilvl="1" w:tplc="08090003">
+      <w:start w:val="1"/>
+      <w:numFmt w:val="bullet"/>
+      <w:lvlText w:val="o"/>
+      <w:lvlJc w:val="left"/>
+      <w:pPr>
+        <w:ind w:left="1440" w:hanging="360"/>
+      </w:pPr>
+      <w:rPr>
+        <w:rFonts w:ascii="Courier New" w:hAnsi="Courier New" w:cs="Courier New" w:hint="default"/>
+      </w:rPr>
+    </w:lvl>
+    <w:lvl w:ilvl="2" w:tplc="08090005" w:tentative="1">
+      <w:start w:val="1"/>
+      <w:numFmt w:val="bullet"/>
+      <w:lvlText w:val=""/>
+      <w:lvlJc w:val="left"/>
+      <w:pPr>
+        <w:ind w:left="2160" w:hanging="360"/>
+      </w:pPr>
+      <w:rPr>
+        <w:rFonts w:ascii="Wingdings" w:hAnsi="Wingdings" w:hint="default"/>
+      </w:rPr>
+    </w:lvl>
+    <w:lvl w:ilvl="3" w:tplc="08090001" w:tentative="1">
+      <w:start w:val="1"/>
+      <w:numFmt w:val="bullet"/>
+      <w:lvlText w:val=""/>
+      <w:lvlJc w:val="left"/>
+      <w:pPr>
+        <w:ind w:left="2880" w:hanging="360"/>
+      </w:pPr>
+      <w:rPr>
+        <w:rFonts w:ascii="Symbol" w:hAnsi="Symbol" w:hint="default"/>
+      </w:rPr>
+    </w:lvl>
+    <w:lvl w:ilvl="4" w:tplc="08090003" w:tentative="1">
+      <w:start w:val="1"/>
+      <w:numFmt w:val="bullet"/>
+      <w:lvlText w:val="o"/>
+      <w:lvlJc w:val="left"/>
+      <w:pPr>
+        <w:ind w:left="3600" w:hanging="360"/>
+      </w:pPr>
+      <w:rPr>
+        <w:rFonts w:ascii="Courier New" w:hAnsi="Courier New" w:cs="Courier New" w:hint="default"/>
+      </w:rPr>
+    </w:lvl>
+    <w:lvl w:ilvl="5" w:tplc="08090005" w:tentative="1">
+      <w:start w:val="1"/>
+      <w:numFmt w:val="bullet"/>
+      <w:lvlText w:val=""/>
+      <w:lvlJc w:val="left"/>
+      <w:pPr>
+        <w:ind w:left="4320" w:hanging="360"/>
+      </w:pPr>
+      <w:rPr>
+        <w:rFonts w:ascii="Wingdings" w:hAnsi="Wingdings" w:hint="default"/>
+      </w:rPr>
+    </w:lvl>
+    <w:lvl w:ilvl="6" w:tplc="08090001" w:tentative="1">
+      <w:start w:val="1"/>
+      <w:numFmt w:val="bullet"/>
+      <w:lvlText w:val=""/>
+      <w:lvlJc w:val="left"/>
+      <w:pPr>
+        <w:ind w:left="5040" w:hanging="360"/>
+      </w:pPr>
+      <w:rPr>
+        <w:rFonts w:ascii="Symbol" w:hAnsi="Symbol" w:hint="default"/>
+      </w:rPr>
+    </w:lvl>
+    <w:lvl w:ilvl="7" w:tplc="08090003" w:tentative="1">
+      <w:start w:val="1"/>
+      <w:numFmt w:val="bullet"/>
+      <w:lvlText w:val="o"/>
+      <w:lvlJc w:val="left"/>
+      <w:pPr>
+        <w:ind w:left="5760" w:hanging="360"/>
+      </w:pPr>
+      <w:rPr>
+        <w:rFonts w:ascii="Courier New" w:hAnsi="Courier New" w:cs="Courier New" w:hint="default"/>
+      </w:rPr>
+    </w:lvl>
+    <w:lvl w:ilvl="8" w:tplc="08090005" w:tentative="1">
+      <w:start w:val="1"/>
+      <w:numFmt w:val="bullet"/>
+      <w:lvlText w:val=""/>
+      <w:lvlJc w:val="left"/>
+      <w:pPr>
+        <w:ind w:left="6480" w:hanging="360"/>
+      </w:pPr>
+      <w:rPr>
+        <w:rFonts w:ascii="Wingdings" w:hAnsi="Wingdings" w:hint="default"/>
+      </w:rPr>
+    </w:lvl>
+  </w:abstractNum>
+  <w:abstractNum w:abstractNumId="19" w15:restartNumberingAfterBreak="0">
     <w:nsid w:val="7F99742F"/>
     <w:multiLevelType w:val="hybridMultilevel"/>
     <w:tmpl w:val="F2183C7C"/>
@@ -7458,49 +8438,64 @@
     </w:lvl>
   </w:abstractNum>
   <w:num w:numId="1" w16cid:durableId="710954827">
+    <w:abstractNumId w:val="1"/>
+  </w:num>
+  <w:num w:numId="2" w16cid:durableId="1376008168">
+    <w:abstractNumId w:val="17"/>
+  </w:num>
+  <w:num w:numId="3" w16cid:durableId="562640390">
+    <w:abstractNumId w:val="9"/>
+  </w:num>
+  <w:num w:numId="4" w16cid:durableId="81685503">
+    <w:abstractNumId w:val="14"/>
+  </w:num>
+  <w:num w:numId="5" w16cid:durableId="2117673973">
+    <w:abstractNumId w:val="6"/>
+  </w:num>
+  <w:num w:numId="6" w16cid:durableId="1831485627">
+    <w:abstractNumId w:val="19"/>
+  </w:num>
+  <w:num w:numId="7" w16cid:durableId="1650402379">
+    <w:abstractNumId w:val="2"/>
+  </w:num>
+  <w:num w:numId="8" w16cid:durableId="1998682478">
+    <w:abstractNumId w:val="13"/>
+  </w:num>
+  <w:num w:numId="9" w16cid:durableId="363601260">
+    <w:abstractNumId w:val="15"/>
+  </w:num>
+  <w:num w:numId="10" w16cid:durableId="732049360">
+    <w:abstractNumId w:val="16"/>
+  </w:num>
+  <w:num w:numId="11" w16cid:durableId="1592205121">
+    <w:abstractNumId w:val="10"/>
+  </w:num>
+  <w:num w:numId="12" w16cid:durableId="305009999">
+    <w:abstractNumId w:val="8"/>
+  </w:num>
+  <w:num w:numId="13" w16cid:durableId="1448499226">
+    <w:abstractNumId w:val="5"/>
+  </w:num>
+  <w:num w:numId="14" w16cid:durableId="1075011090">
+    <w:abstractNumId w:val="3"/>
+  </w:num>
+  <w:num w:numId="15" w16cid:durableId="1104031968">
+    <w:abstractNumId w:val="12"/>
+  </w:num>
+  <w:num w:numId="16" w16cid:durableId="1831286020">
     <w:abstractNumId w:val="0"/>
   </w:num>
-  <w:num w:numId="2" w16cid:durableId="1376008168">
-    <w:abstractNumId w:val="13"/>
+  <w:num w:numId="17" w16cid:durableId="348727206">
+    <w:abstractNumId w:val="7"/>
   </w:num>
-  <w:num w:numId="3" w16cid:durableId="562640390">
-    <w:abstractNumId w:val="6"/>
-  </w:num>
-  <w:num w:numId="4" w16cid:durableId="81685503">
-    <w:abstractNumId w:val="10"/>
-  </w:num>
-  <w:num w:numId="5" w16cid:durableId="2117673973">
-    <w:abstractNumId w:val="4"/>
-  </w:num>
-  <w:num w:numId="6" w16cid:durableId="1831485627">
-    <w:abstractNumId w:val="14"/>
-  </w:num>
-  <w:num w:numId="7" w16cid:durableId="1650402379">
-    <w:abstractNumId w:val="1"/>
-  </w:num>
-  <w:num w:numId="8" w16cid:durableId="1998682478">
-    <w:abstractNumId w:val="9"/>
-  </w:num>
-  <w:num w:numId="9" w16cid:durableId="363601260">
+  <w:num w:numId="18" w16cid:durableId="48385000">
     <w:abstractNumId w:val="11"/>
   </w:num>
-  <w:num w:numId="10" w16cid:durableId="732049360">
-    <w:abstractNumId w:val="12"/>
+  <w:num w:numId="19" w16cid:durableId="463155609">
+    <w:abstractNumId w:val="18"/>
   </w:num>
-  <w:num w:numId="11" w16cid:durableId="1592205121">
-    <w:abstractNumId w:val="7"/>
-  </w:num>
-  <w:num w:numId="12" w16cid:durableId="305009999">
-    <w:abstractNumId w:val="5"/>
-  </w:num>
-  <w:num w:numId="13" w16cid:durableId="1448499226">
-    <w:abstractNumId w:val="3"/>
-  </w:num>
-  <w:num w:numId="14" w16cid:durableId="1075011090">
-    <w:abstractNumId w:val="2"/>
-  </w:num>
-  <w:num w:numId="15" w16cid:durableId="1104031968">
-    <w:abstractNumId w:val="8"/>
+  <w:num w:numId="20" w16cid:durableId="921060933">
+    <w:abstractNumId w:val="4"/>
   </w:num>
 </w:numbering>
 </file>

</xml_diff>

<commit_message>
current progress; still not fully caught up.
</commit_message>
<xml_diff>
--- a/coursework_writeup.docx
+++ b/coursework_writeup.docx
@@ -13,7 +13,19 @@
         <w:t xml:space="preserve">School </w:t>
       </w:r>
       <w:r>
-        <w:t>Minibus Rental System</w:t>
+        <w:t>Transport</w:t>
+      </w:r>
+      <w:r>
+        <w:t xml:space="preserve"> </w:t>
+      </w:r>
+      <w:r>
+        <w:t>Reserva</w:t>
+      </w:r>
+      <w:r>
+        <w:t>tion</w:t>
+      </w:r>
+      <w:r>
+        <w:t xml:space="preserve"> System</w:t>
       </w:r>
     </w:p>
     <w:p>
@@ -90,7 +102,7 @@
             </w:rPr>
             <w:fldChar w:fldCharType="separate"/>
           </w:r>
-          <w:hyperlink w:anchor="_Toc164075858" w:history="1">
+          <w:hyperlink w:anchor="_Toc164241652" w:history="1">
             <w:r>
               <w:rPr>
                 <w:rStyle w:val="Hyperlink"/>
@@ -113,7 +125,7 @@
               <w:rPr>
                 <w:webHidden/>
               </w:rPr>
-              <w:instrText xml:space="preserve"> PAGEREF _Toc164075858 \h </w:instrText>
+              <w:instrText xml:space="preserve"> PAGEREF _Toc164241652 \h </w:instrText>
             </w:r>
             <w:r>
               <w:rPr>
@@ -153,7 +165,7 @@
               <w:lang w:eastAsia="en-GB"/>
             </w:rPr>
           </w:pPr>
-          <w:hyperlink w:anchor="_Toc164075859" w:history="1">
+          <w:hyperlink w:anchor="_Toc164241653" w:history="1">
             <w:r>
               <w:rPr>
                 <w:rStyle w:val="Hyperlink"/>
@@ -180,7 +192,7 @@
                 <w:noProof/>
                 <w:webHidden/>
               </w:rPr>
-              <w:instrText xml:space="preserve"> PAGEREF _Toc164075859 \h </w:instrText>
+              <w:instrText xml:space="preserve"> PAGEREF _Toc164241653 \h </w:instrText>
             </w:r>
             <w:r>
               <w:rPr>
@@ -222,7 +234,7 @@
               <w:lang w:eastAsia="en-GB"/>
             </w:rPr>
           </w:pPr>
-          <w:hyperlink w:anchor="_Toc164075860" w:history="1">
+          <w:hyperlink w:anchor="_Toc164241654" w:history="1">
             <w:r>
               <w:rPr>
                 <w:rStyle w:val="Hyperlink"/>
@@ -245,7 +257,7 @@
               <w:rPr>
                 <w:webHidden/>
               </w:rPr>
-              <w:instrText xml:space="preserve"> PAGEREF _Toc164075860 \h </w:instrText>
+              <w:instrText xml:space="preserve"> PAGEREF _Toc164241654 \h </w:instrText>
             </w:r>
             <w:r>
               <w:rPr>
@@ -283,7 +295,7 @@
               <w:lang w:eastAsia="en-GB"/>
             </w:rPr>
           </w:pPr>
-          <w:hyperlink w:anchor="_Toc164075861" w:history="1">
+          <w:hyperlink w:anchor="_Toc164241655" w:history="1">
             <w:r>
               <w:rPr>
                 <w:rStyle w:val="Hyperlink"/>
@@ -306,7 +318,7 @@
               <w:rPr>
                 <w:webHidden/>
               </w:rPr>
-              <w:instrText xml:space="preserve"> PAGEREF _Toc164075861 \h </w:instrText>
+              <w:instrText xml:space="preserve"> PAGEREF _Toc164241655 \h </w:instrText>
             </w:r>
             <w:r>
               <w:rPr>
@@ -344,7 +356,7 @@
               <w:lang w:eastAsia="en-GB"/>
             </w:rPr>
           </w:pPr>
-          <w:hyperlink w:anchor="_Toc164075862" w:history="1">
+          <w:hyperlink w:anchor="_Toc164241656" w:history="1">
             <w:r>
               <w:rPr>
                 <w:rStyle w:val="Hyperlink"/>
@@ -367,7 +379,7 @@
               <w:rPr>
                 <w:webHidden/>
               </w:rPr>
-              <w:instrText xml:space="preserve"> PAGEREF _Toc164075862 \h </w:instrText>
+              <w:instrText xml:space="preserve"> PAGEREF _Toc164241656 \h </w:instrText>
             </w:r>
             <w:r>
               <w:rPr>
@@ -407,7 +419,7 @@
               <w:lang w:eastAsia="en-GB"/>
             </w:rPr>
           </w:pPr>
-          <w:hyperlink w:anchor="_Toc164075863" w:history="1">
+          <w:hyperlink w:anchor="_Toc164241657" w:history="1">
             <w:r>
               <w:rPr>
                 <w:rStyle w:val="Hyperlink"/>
@@ -434,7 +446,7 @@
                 <w:noProof/>
                 <w:webHidden/>
               </w:rPr>
-              <w:instrText xml:space="preserve"> PAGEREF _Toc164075863 \h </w:instrText>
+              <w:instrText xml:space="preserve"> PAGEREF _Toc164241657 \h </w:instrText>
             </w:r>
             <w:r>
               <w:rPr>
@@ -476,7 +488,7 @@
               <w:lang w:eastAsia="en-GB"/>
             </w:rPr>
           </w:pPr>
-          <w:hyperlink w:anchor="_Toc164075864" w:history="1">
+          <w:hyperlink w:anchor="_Toc164241658" w:history="1">
             <w:r>
               <w:rPr>
                 <w:rStyle w:val="Hyperlink"/>
@@ -499,7 +511,7 @@
               <w:rPr>
                 <w:webHidden/>
               </w:rPr>
-              <w:instrText xml:space="preserve"> PAGEREF _Toc164075864 \h </w:instrText>
+              <w:instrText xml:space="preserve"> PAGEREF _Toc164241658 \h </w:instrText>
             </w:r>
             <w:r>
               <w:rPr>
@@ -539,7 +551,7 @@
               <w:lang w:eastAsia="en-GB"/>
             </w:rPr>
           </w:pPr>
-          <w:hyperlink w:anchor="_Toc164075865" w:history="1">
+          <w:hyperlink w:anchor="_Toc164241659" w:history="1">
             <w:r>
               <w:rPr>
                 <w:rStyle w:val="Hyperlink"/>
@@ -566,7 +578,7 @@
                 <w:noProof/>
                 <w:webHidden/>
               </w:rPr>
-              <w:instrText xml:space="preserve"> PAGEREF _Toc164075865 \h </w:instrText>
+              <w:instrText xml:space="preserve"> PAGEREF _Toc164241659 \h </w:instrText>
             </w:r>
             <w:r>
               <w:rPr>
@@ -610,7 +622,7 @@
               <w:lang w:eastAsia="en-GB"/>
             </w:rPr>
           </w:pPr>
-          <w:hyperlink w:anchor="_Toc164075866" w:history="1">
+          <w:hyperlink w:anchor="_Toc164241660" w:history="1">
             <w:r>
               <w:rPr>
                 <w:rStyle w:val="Hyperlink"/>
@@ -637,7 +649,7 @@
                 <w:noProof/>
                 <w:webHidden/>
               </w:rPr>
-              <w:instrText xml:space="preserve"> PAGEREF _Toc164075866 \h </w:instrText>
+              <w:instrText xml:space="preserve"> PAGEREF _Toc164241660 \h </w:instrText>
             </w:r>
             <w:r>
               <w:rPr>
@@ -681,7 +693,7 @@
               <w:lang w:eastAsia="en-GB"/>
             </w:rPr>
           </w:pPr>
-          <w:hyperlink w:anchor="_Toc164075867" w:history="1">
+          <w:hyperlink w:anchor="_Toc164241661" w:history="1">
             <w:r>
               <w:rPr>
                 <w:rStyle w:val="Hyperlink"/>
@@ -708,7 +720,7 @@
                 <w:noProof/>
                 <w:webHidden/>
               </w:rPr>
-              <w:instrText xml:space="preserve"> PAGEREF _Toc164075867 \h </w:instrText>
+              <w:instrText xml:space="preserve"> PAGEREF _Toc164241661 \h </w:instrText>
             </w:r>
             <w:r>
               <w:rPr>
@@ -752,7 +764,7 @@
               <w:lang w:eastAsia="en-GB"/>
             </w:rPr>
           </w:pPr>
-          <w:hyperlink w:anchor="_Toc164075868" w:history="1">
+          <w:hyperlink w:anchor="_Toc164241662" w:history="1">
             <w:r>
               <w:rPr>
                 <w:rStyle w:val="Hyperlink"/>
@@ -779,7 +791,7 @@
                 <w:noProof/>
                 <w:webHidden/>
               </w:rPr>
-              <w:instrText xml:space="preserve"> PAGEREF _Toc164075868 \h </w:instrText>
+              <w:instrText xml:space="preserve"> PAGEREF _Toc164241662 \h </w:instrText>
             </w:r>
             <w:r>
               <w:rPr>
@@ -823,7 +835,7 @@
               <w:lang w:eastAsia="en-GB"/>
             </w:rPr>
           </w:pPr>
-          <w:hyperlink w:anchor="_Toc164075869" w:history="1">
+          <w:hyperlink w:anchor="_Toc164241663" w:history="1">
             <w:r>
               <w:rPr>
                 <w:rStyle w:val="Hyperlink"/>
@@ -850,7 +862,7 @@
                 <w:noProof/>
                 <w:webHidden/>
               </w:rPr>
-              <w:instrText xml:space="preserve"> PAGEREF _Toc164075869 \h </w:instrText>
+              <w:instrText xml:space="preserve"> PAGEREF _Toc164241663 \h </w:instrText>
             </w:r>
             <w:r>
               <w:rPr>
@@ -892,7 +904,7 @@
               <w:lang w:eastAsia="en-GB"/>
             </w:rPr>
           </w:pPr>
-          <w:hyperlink w:anchor="_Toc164075870" w:history="1">
+          <w:hyperlink w:anchor="_Toc164241664" w:history="1">
             <w:r>
               <w:rPr>
                 <w:rStyle w:val="Hyperlink"/>
@@ -915,7 +927,7 @@
               <w:rPr>
                 <w:webHidden/>
               </w:rPr>
-              <w:instrText xml:space="preserve"> PAGEREF _Toc164075870 \h </w:instrText>
+              <w:instrText xml:space="preserve"> PAGEREF _Toc164241664 \h </w:instrText>
             </w:r>
             <w:r>
               <w:rPr>
@@ -955,7 +967,7 @@
               <w:lang w:eastAsia="en-GB"/>
             </w:rPr>
           </w:pPr>
-          <w:hyperlink w:anchor="_Toc164075871" w:history="1">
+          <w:hyperlink w:anchor="_Toc164241665" w:history="1">
             <w:r>
               <w:rPr>
                 <w:rStyle w:val="Hyperlink"/>
@@ -982,7 +994,7 @@
                 <w:noProof/>
                 <w:webHidden/>
               </w:rPr>
-              <w:instrText xml:space="preserve"> PAGEREF _Toc164075871 \h </w:instrText>
+              <w:instrText xml:space="preserve"> PAGEREF _Toc164241665 \h </w:instrText>
             </w:r>
             <w:r>
               <w:rPr>
@@ -1026,7 +1038,7 @@
               <w:lang w:eastAsia="en-GB"/>
             </w:rPr>
           </w:pPr>
-          <w:hyperlink w:anchor="_Toc164075872" w:history="1">
+          <w:hyperlink w:anchor="_Toc164241666" w:history="1">
             <w:r>
               <w:rPr>
                 <w:rStyle w:val="Hyperlink"/>
@@ -1053,7 +1065,7 @@
                 <w:noProof/>
                 <w:webHidden/>
               </w:rPr>
-              <w:instrText xml:space="preserve"> PAGEREF _Toc164075872 \h </w:instrText>
+              <w:instrText xml:space="preserve"> PAGEREF _Toc164241666 \h </w:instrText>
             </w:r>
             <w:r>
               <w:rPr>
@@ -1095,7 +1107,7 @@
               <w:lang w:eastAsia="en-GB"/>
             </w:rPr>
           </w:pPr>
-          <w:hyperlink w:anchor="_Toc164075873" w:history="1">
+          <w:hyperlink w:anchor="_Toc164241667" w:history="1">
             <w:r>
               <w:rPr>
                 <w:rStyle w:val="Hyperlink"/>
@@ -1118,7 +1130,7 @@
               <w:rPr>
                 <w:webHidden/>
               </w:rPr>
-              <w:instrText xml:space="preserve"> PAGEREF _Toc164075873 \h </w:instrText>
+              <w:instrText xml:space="preserve"> PAGEREF _Toc164241667 \h </w:instrText>
             </w:r>
             <w:r>
               <w:rPr>
@@ -1156,7 +1168,7 @@
               <w:lang w:eastAsia="en-GB"/>
             </w:rPr>
           </w:pPr>
-          <w:hyperlink w:anchor="_Toc164075874" w:history="1">
+          <w:hyperlink w:anchor="_Toc164241668" w:history="1">
             <w:r>
               <w:rPr>
                 <w:rStyle w:val="Hyperlink"/>
@@ -1179,7 +1191,7 @@
               <w:rPr>
                 <w:webHidden/>
               </w:rPr>
-              <w:instrText xml:space="preserve"> PAGEREF _Toc164075874 \h </w:instrText>
+              <w:instrText xml:space="preserve"> PAGEREF _Toc164241668 \h </w:instrText>
             </w:r>
             <w:r>
               <w:rPr>
@@ -1217,7 +1229,7 @@
               <w:lang w:eastAsia="en-GB"/>
             </w:rPr>
           </w:pPr>
-          <w:hyperlink w:anchor="_Toc164075875" w:history="1">
+          <w:hyperlink w:anchor="_Toc164241669" w:history="1">
             <w:r>
               <w:rPr>
                 <w:rStyle w:val="Hyperlink"/>
@@ -1240,7 +1252,7 @@
               <w:rPr>
                 <w:webHidden/>
               </w:rPr>
-              <w:instrText xml:space="preserve"> PAGEREF _Toc164075875 \h </w:instrText>
+              <w:instrText xml:space="preserve"> PAGEREF _Toc164241669 \h </w:instrText>
             </w:r>
             <w:r>
               <w:rPr>
@@ -1278,7 +1290,7 @@
               <w:lang w:eastAsia="en-GB"/>
             </w:rPr>
           </w:pPr>
-          <w:hyperlink w:anchor="_Toc164075876" w:history="1">
+          <w:hyperlink w:anchor="_Toc164241670" w:history="1">
             <w:r>
               <w:rPr>
                 <w:rStyle w:val="Hyperlink"/>
@@ -1301,7 +1313,7 @@
               <w:rPr>
                 <w:webHidden/>
               </w:rPr>
-              <w:instrText xml:space="preserve"> PAGEREF _Toc164075876 \h </w:instrText>
+              <w:instrText xml:space="preserve"> PAGEREF _Toc164241670 \h </w:instrText>
             </w:r>
             <w:r>
               <w:rPr>
@@ -1341,7 +1353,7 @@
               <w:lang w:eastAsia="en-GB"/>
             </w:rPr>
           </w:pPr>
-          <w:hyperlink w:anchor="_Toc164075877" w:history="1">
+          <w:hyperlink w:anchor="_Toc164241671" w:history="1">
             <w:r>
               <w:rPr>
                 <w:rStyle w:val="Hyperlink"/>
@@ -1368,7 +1380,7 @@
                 <w:noProof/>
                 <w:webHidden/>
               </w:rPr>
-              <w:instrText xml:space="preserve"> PAGEREF _Toc164075877 \h </w:instrText>
+              <w:instrText xml:space="preserve"> PAGEREF _Toc164241671 \h </w:instrText>
             </w:r>
             <w:r>
               <w:rPr>
@@ -1393,6 +1405,67 @@
             <w:r>
               <w:rPr>
                 <w:noProof/>
+                <w:webHidden/>
+              </w:rPr>
+              <w:fldChar w:fldCharType="end"/>
+            </w:r>
+          </w:hyperlink>
+        </w:p>
+        <w:p>
+          <w:pPr>
+            <w:pStyle w:val="TOC3"/>
+            <w:rPr>
+              <w:rFonts w:eastAsiaTheme="minorEastAsia"/>
+              <w:i w:val="0"/>
+              <w:iCs w:val="0"/>
+              <w:szCs w:val="24"/>
+              <w:lang w:eastAsia="en-GB"/>
+            </w:rPr>
+          </w:pPr>
+          <w:hyperlink w:anchor="_Toc164241672" w:history="1">
+            <w:r>
+              <w:rPr>
+                <w:rStyle w:val="Hyperlink"/>
+              </w:rPr>
+              <w:t>Generic page design</w:t>
+            </w:r>
+            <w:r>
+              <w:rPr>
+                <w:webHidden/>
+              </w:rPr>
+              <w:tab/>
+            </w:r>
+            <w:r>
+              <w:rPr>
+                <w:webHidden/>
+              </w:rPr>
+              <w:fldChar w:fldCharType="begin"/>
+            </w:r>
+            <w:r>
+              <w:rPr>
+                <w:webHidden/>
+              </w:rPr>
+              <w:instrText xml:space="preserve"> PAGEREF _Toc164241672 \h </w:instrText>
+            </w:r>
+            <w:r>
+              <w:rPr>
+                <w:webHidden/>
+              </w:rPr>
+            </w:r>
+            <w:r>
+              <w:rPr>
+                <w:webHidden/>
+              </w:rPr>
+              <w:fldChar w:fldCharType="separate"/>
+            </w:r>
+            <w:r>
+              <w:rPr>
+                <w:webHidden/>
+              </w:rPr>
+              <w:t>19</w:t>
+            </w:r>
+            <w:r>
+              <w:rPr>
                 <w:webHidden/>
               </w:rPr>
               <w:fldChar w:fldCharType="end"/>
@@ -1439,7 +1512,7 @@
       <w:pPr>
         <w:pStyle w:val="Heading1"/>
       </w:pPr>
-      <w:bookmarkStart w:id="0" w:name="_Toc164075858"/>
+      <w:bookmarkStart w:id="0" w:name="_Toc164241652"/>
       <w:r>
         <w:rPr>
           <w:rFonts w:ascii="Calibri" w:hAnsi="Calibri" w:cs="Calibri"/>
@@ -1448,7 +1521,7 @@
         </w:rPr>
         <w:lastRenderedPageBreak/>
         <w:drawing>
-          <wp:anchor distT="0" distB="0" distL="114300" distR="114300" simplePos="0" relativeHeight="251635712" behindDoc="1" locked="0" layoutInCell="1" allowOverlap="1" wp14:anchorId="02D68097" wp14:editId="439D0552">
+          <wp:anchor distT="0" distB="0" distL="114300" distR="114300" simplePos="0" relativeHeight="251635712" behindDoc="1" locked="0" layoutInCell="1" allowOverlap="1" wp14:anchorId="02D68097" wp14:editId="05DBFAB9">
             <wp:simplePos x="0" y="0"/>
             <wp:positionH relativeFrom="column">
               <wp:posOffset>92075</wp:posOffset>
@@ -1513,7 +1586,7 @@
       <w:pPr>
         <w:pStyle w:val="Heading2"/>
       </w:pPr>
-      <w:bookmarkStart w:id="1" w:name="_Toc164075859"/>
+      <w:bookmarkStart w:id="1" w:name="_Toc164241653"/>
       <w:r>
         <w:t xml:space="preserve">Project </w:t>
       </w:r>
@@ -1582,7 +1655,7 @@
       <w:pPr>
         <w:pStyle w:val="Heading3"/>
       </w:pPr>
-      <w:bookmarkStart w:id="2" w:name="_Toc164075860"/>
+      <w:bookmarkStart w:id="2" w:name="_Toc164241654"/>
       <w:r>
         <w:t>Current system details</w:t>
       </w:r>
@@ -1590,7 +1663,15 @@
     </w:p>
     <w:p>
       <w:r>
-        <w:t>When a teacher at school wants to organise transportation for a group of students, they have to email the school’s transportation office and request a minibus with a certain capacity for a certain time.</w:t>
+        <w:t xml:space="preserve">When a teacher at school wants to organise transportation for a group of students, they </w:t>
+      </w:r>
+      <w:proofErr w:type="gramStart"/>
+      <w:r>
+        <w:t>have to</w:t>
+      </w:r>
+      <w:proofErr w:type="gramEnd"/>
+      <w:r>
+        <w:t xml:space="preserve"> email the school’s transportation office and request a minibus with a certain capacity for a certain time.</w:t>
       </w:r>
       <w:r>
         <w:t xml:space="preserve"> Staff requesting transport can either drive themselves or choose to use a hired driver. The school has a small number of hired drivers on casual contracts.</w:t>
@@ -1841,7 +1922,7 @@
       <w:pPr>
         <w:pStyle w:val="Heading3"/>
       </w:pPr>
-      <w:bookmarkStart w:id="3" w:name="_Toc164075861"/>
+      <w:bookmarkStart w:id="3" w:name="_Toc164241655"/>
       <w:r>
         <w:t>Description of the problem</w:t>
       </w:r>
@@ -1985,7 +2066,7 @@
       <w:pPr>
         <w:pStyle w:val="Heading3"/>
       </w:pPr>
-      <w:bookmarkStart w:id="4" w:name="_Toc164075862"/>
+      <w:bookmarkStart w:id="4" w:name="_Toc164241656"/>
       <w:r>
         <w:t>Computational Solution</w:t>
       </w:r>
@@ -2055,7 +2136,15 @@
         </w:numPr>
       </w:pPr>
       <w:r>
-        <w:t xml:space="preserve">A web-based database system can easily monitor whether a driver has viewed the details of a job with a simple tick box for each driver, and can send automated emails to drivers when jobs are </w:t>
+        <w:t xml:space="preserve">A web-based database system can easily monitor whether a driver has viewed the details of a job with a simple tick box for each </w:t>
+      </w:r>
+      <w:proofErr w:type="gramStart"/>
+      <w:r>
+        <w:t>driver, and</w:t>
+      </w:r>
+      <w:proofErr w:type="gramEnd"/>
+      <w:r>
+        <w:t xml:space="preserve"> can send automated emails to drivers when jobs are </w:t>
       </w:r>
       <w:r>
         <w:t>available to them to remind them to check the system.</w:t>
@@ -2079,7 +2168,7 @@
       <w:pPr>
         <w:pStyle w:val="Heading2"/>
       </w:pPr>
-      <w:bookmarkStart w:id="5" w:name="_Toc164075863"/>
+      <w:bookmarkStart w:id="5" w:name="_Toc164241657"/>
       <w:r>
         <w:lastRenderedPageBreak/>
         <w:t>Stakeholders</w:t>
@@ -2307,7 +2396,7 @@
       <w:pPr>
         <w:pStyle w:val="Heading3"/>
       </w:pPr>
-      <w:bookmarkStart w:id="6" w:name="_Toc164075864"/>
+      <w:bookmarkStart w:id="6" w:name="_Toc164241658"/>
       <w:r>
         <w:t>Stakeholder 1: Kristian Fewster</w:t>
       </w:r>
@@ -2318,7 +2407,15 @@
         <w:t xml:space="preserve">Kristian Fewster is the school’s transport manager. </w:t>
       </w:r>
       <w:r>
-        <w:t xml:space="preserve">His role in school is to oversee and manage all of the school’s transportation. </w:t>
+        <w:t xml:space="preserve">His role in school is to oversee and manage </w:t>
+      </w:r>
+      <w:proofErr w:type="gramStart"/>
+      <w:r>
+        <w:t>all of</w:t>
+      </w:r>
+      <w:proofErr w:type="gramEnd"/>
+      <w:r>
+        <w:t xml:space="preserve"> the school’s transportation. </w:t>
       </w:r>
       <w:r>
         <w:t>T</w:t>
@@ -2345,7 +2442,15 @@
         <w:t xml:space="preserve"> The system is especially suited to his needs </w:t>
       </w:r>
       <w:r>
-        <w:t>due to the ease of access provided by a centralized web-based database. Not only is it easy for him to access and reference, it is also easy for staff members and drivers to make and respond to requests, which is convenient to his role since it is essential that everyone is up to date on information and referencing the same plan.</w:t>
+        <w:t xml:space="preserve">due to the ease of access provided by a centralized web-based database. Not only is it easy for him to access and reference, </w:t>
+      </w:r>
+      <w:proofErr w:type="gramStart"/>
+      <w:r>
+        <w:t>it</w:t>
+      </w:r>
+      <w:proofErr w:type="gramEnd"/>
+      <w:r>
+        <w:t xml:space="preserve"> is also easy for staff members and drivers to make and respond to requests, which is convenient to his role since it is essential that everyone is up to date on information and referencing the same plan.</w:t>
       </w:r>
     </w:p>
     <w:p>
@@ -2584,7 +2689,7 @@
       <w:pPr>
         <w:pStyle w:val="Heading2"/>
       </w:pPr>
-      <w:bookmarkStart w:id="7" w:name="_Toc164075865"/>
+      <w:bookmarkStart w:id="7" w:name="_Toc164241659"/>
       <w:r>
         <w:lastRenderedPageBreak/>
         <w:t>Research</w:t>
@@ -2634,7 +2739,7 @@
       <w:pPr>
         <w:pStyle w:val="Heading2"/>
       </w:pPr>
-      <w:bookmarkStart w:id="8" w:name="_Toc164075866"/>
+      <w:bookmarkStart w:id="8" w:name="_Toc164241660"/>
       <w:r>
         <w:lastRenderedPageBreak/>
         <w:t>Essential features</w:t>
@@ -2830,7 +2935,15 @@
         <w:t>available jobs that haven’t been accepted by anyon</w:t>
       </w:r>
       <w:r>
-        <w:t>e else, and accept them if they choose to.</w:t>
+        <w:t xml:space="preserve">e </w:t>
+      </w:r>
+      <w:proofErr w:type="gramStart"/>
+      <w:r>
+        <w:t>else, and</w:t>
+      </w:r>
+      <w:proofErr w:type="gramEnd"/>
+      <w:r>
+        <w:t xml:space="preserve"> accept them if they choose to.</w:t>
       </w:r>
     </w:p>
     <w:p>
@@ -2842,7 +2955,15 @@
         </w:numPr>
       </w:pPr>
       <w:r>
-        <w:t>This is so that the drivers can volunteer for their own jobs, since they are on casual contracts.</w:t>
+        <w:t xml:space="preserve">This is so that the drivers can volunteer for their own </w:t>
+      </w:r>
+      <w:proofErr w:type="gramStart"/>
+      <w:r>
+        <w:t>jobs, since</w:t>
+      </w:r>
+      <w:proofErr w:type="gramEnd"/>
+      <w:r>
+        <w:t xml:space="preserve"> they are on casual contracts.</w:t>
       </w:r>
     </w:p>
     <w:p>
@@ -2869,11 +2990,16 @@
         <w:t>This page will have a digital form with all required information</w:t>
       </w:r>
       <w:r>
-        <w:t xml:space="preserve">, so that </w:t>
+        <w:t xml:space="preserve">, so </w:t>
+      </w:r>
+      <w:proofErr w:type="gramStart"/>
+      <w:r>
+        <w:t xml:space="preserve">that </w:t>
       </w:r>
       <w:r>
         <w:t>.</w:t>
       </w:r>
+      <w:proofErr w:type="gramEnd"/>
     </w:p>
     <w:p>
       <w:pPr>
@@ -2911,7 +3037,7 @@
       <w:pPr>
         <w:pStyle w:val="Heading2"/>
       </w:pPr>
-      <w:bookmarkStart w:id="9" w:name="_Toc164075867"/>
+      <w:bookmarkStart w:id="9" w:name="_Toc164241661"/>
       <w:r>
         <w:lastRenderedPageBreak/>
         <w:t>Limitations</w:t>
@@ -2964,7 +3090,15 @@
     </w:p>
     <w:p>
       <w:r>
-        <w:t xml:space="preserve">Furthermore, this limitation is not likely to be a major hindrance to the project on the whole, since </w:t>
+        <w:t xml:space="preserve">Furthermore, this limitation is not likely to be a major hindrance to the project </w:t>
+      </w:r>
+      <w:proofErr w:type="gramStart"/>
+      <w:r>
+        <w:t>on the whole</w:t>
+      </w:r>
+      <w:proofErr w:type="gramEnd"/>
+      <w:r>
+        <w:t xml:space="preserve">, since </w:t>
       </w:r>
       <w:r>
         <w:t>the database will be stored on a central server which cannot be accessed without an Internet connection. Given that an internet connection is required for the system to work, one will always be able to access the website in any situation where the system could work on an app.</w:t>
@@ -2979,7 +3113,7 @@
       <w:pPr>
         <w:pStyle w:val="Heading2"/>
       </w:pPr>
-      <w:bookmarkStart w:id="10" w:name="_Toc164075868"/>
+      <w:bookmarkStart w:id="10" w:name="_Toc164241662"/>
       <w:r>
         <w:lastRenderedPageBreak/>
         <w:t>Hardware &amp; software requirements</w:t>
@@ -3061,7 +3195,15 @@
         <w:t>e</w:t>
       </w:r>
       <w:r>
-        <w:t xml:space="preserve">, using Bootstrap and CSS in order to ensure the final website </w:t>
+        <w:t xml:space="preserve">, using Bootstrap and CSS </w:t>
+      </w:r>
+      <w:proofErr w:type="gramStart"/>
+      <w:r>
+        <w:t>in order to</w:t>
+      </w:r>
+      <w:proofErr w:type="gramEnd"/>
+      <w:r>
+        <w:t xml:space="preserve"> ensure the final website </w:t>
       </w:r>
       <w:r>
         <w:t>has a pleasant and appropriate look and feel</w:t>
@@ -3117,7 +3259,15 @@
         <w:t>project</w:t>
       </w:r>
       <w:r>
-        <w:t xml:space="preserve">, I will use Xampp </w:t>
+        <w:t xml:space="preserve">, I will use </w:t>
+      </w:r>
+      <w:proofErr w:type="spellStart"/>
+      <w:r>
+        <w:t>Xampp</w:t>
+      </w:r>
+      <w:proofErr w:type="spellEnd"/>
+      <w:r>
+        <w:t xml:space="preserve"> </w:t>
       </w:r>
       <w:r>
         <w:t xml:space="preserve">for </w:t>
@@ -3129,7 +3279,15 @@
         <w:t>, which I need</w:t>
       </w:r>
       <w:r>
-        <w:t xml:space="preserve"> in order to create </w:t>
+        <w:t xml:space="preserve"> </w:t>
+      </w:r>
+      <w:proofErr w:type="gramStart"/>
+      <w:r>
+        <w:t>in order to</w:t>
+      </w:r>
+      <w:proofErr w:type="gramEnd"/>
+      <w:r>
+        <w:t xml:space="preserve"> create </w:t>
       </w:r>
       <w:r>
         <w:t xml:space="preserve">and host </w:t>
@@ -3147,13 +3305,29 @@
         <w:t>used in the final system.</w:t>
       </w:r>
       <w:r>
-        <w:t xml:space="preserve"> Xampp is the local hosting app that I am most familiar with, and it is also free and pre-installed on the school computers</w:t>
+        <w:t xml:space="preserve"> </w:t>
+      </w:r>
+      <w:proofErr w:type="spellStart"/>
+      <w:r>
+        <w:t>Xampp</w:t>
+      </w:r>
+      <w:proofErr w:type="spellEnd"/>
+      <w:r>
+        <w:t xml:space="preserve"> is the local hosting app that I am most familiar with, and it is also free and pre-installed on the school computers</w:t>
       </w:r>
       <w:r>
         <w:t>,</w:t>
       </w:r>
       <w:r>
-        <w:t xml:space="preserve"> which I will be using to complete this project. Xampp also allows for an easy view of the tables, so that I can easily see the data within them. Eventually once I am ready to host the final </w:t>
+        <w:t xml:space="preserve"> which I will be using to complete this project. </w:t>
+      </w:r>
+      <w:proofErr w:type="spellStart"/>
+      <w:r>
+        <w:t>Xampp</w:t>
+      </w:r>
+      <w:proofErr w:type="spellEnd"/>
+      <w:r>
+        <w:t xml:space="preserve"> also allows for an easy view of the tables, so that I can easily see the data within them. Eventually once I am ready to host the final </w:t>
       </w:r>
       <w:r>
         <w:t>project</w:t>
@@ -3171,7 +3345,15 @@
         <w:t>w</w:t>
       </w:r>
       <w:r>
-        <w:t>eb server to host the website so it is available for customers to access from anywhere at all times.</w:t>
+        <w:t xml:space="preserve">eb server to host the </w:t>
+      </w:r>
+      <w:proofErr w:type="gramStart"/>
+      <w:r>
+        <w:t>website</w:t>
+      </w:r>
+      <w:proofErr w:type="gramEnd"/>
+      <w:r>
+        <w:t xml:space="preserve"> so it is available for customers to access from anywhere at all times.</w:t>
       </w:r>
     </w:p>
     <w:p>
@@ -3183,7 +3365,7 @@
       <w:pPr>
         <w:pStyle w:val="Heading2"/>
       </w:pPr>
-      <w:bookmarkStart w:id="11" w:name="_Toc164075869"/>
+      <w:bookmarkStart w:id="11" w:name="_Toc164241663"/>
       <w:r>
         <w:lastRenderedPageBreak/>
         <w:t>Success criteria</w:t>
@@ -3362,7 +3544,15 @@
         </w:numPr>
       </w:pPr>
       <w:r>
-        <w:t>This is so that they can manage their working hours effectively, and is also a convenience that will make the new system more attractive to them.</w:t>
+        <w:t xml:space="preserve">This is so that they can manage their working hours </w:t>
+      </w:r>
+      <w:proofErr w:type="gramStart"/>
+      <w:r>
+        <w:t>effectively, and</w:t>
+      </w:r>
+      <w:proofErr w:type="gramEnd"/>
+      <w:r>
+        <w:t xml:space="preserve"> is also a convenience that will make the new system more attractive to them.</w:t>
       </w:r>
       <w:r>
         <w:br w:type="page"/>
@@ -3372,7 +3562,7 @@
       <w:pPr>
         <w:pStyle w:val="Heading1"/>
       </w:pPr>
-      <w:bookmarkStart w:id="12" w:name="_Toc164075870"/>
+      <w:bookmarkStart w:id="12" w:name="_Toc164241664"/>
       <w:r>
         <w:rPr>
           <w:rFonts w:ascii="Calibri" w:hAnsi="Calibri" w:cs="Calibri"/>
@@ -3381,7 +3571,7 @@
         </w:rPr>
         <w:lastRenderedPageBreak/>
         <w:drawing>
-          <wp:anchor distT="0" distB="0" distL="114300" distR="114300" simplePos="0" relativeHeight="251664384" behindDoc="0" locked="0" layoutInCell="1" allowOverlap="1" wp14:anchorId="552CE5C2" wp14:editId="75ECF355">
+          <wp:anchor distT="0" distB="0" distL="114300" distR="114300" simplePos="0" relativeHeight="251664384" behindDoc="0" locked="0" layoutInCell="1" allowOverlap="1" wp14:anchorId="552CE5C2" wp14:editId="1B93882E">
             <wp:simplePos x="0" y="0"/>
             <wp:positionH relativeFrom="column">
               <wp:posOffset>0</wp:posOffset>
@@ -3446,7 +3636,7 @@
       <w:pPr>
         <w:pStyle w:val="Heading2"/>
       </w:pPr>
-      <w:bookmarkStart w:id="13" w:name="_Toc164075871"/>
+      <w:bookmarkStart w:id="13" w:name="_Toc164241665"/>
       <w:r>
         <w:t xml:space="preserve">Solution </w:t>
       </w:r>
@@ -3567,7 +3757,15 @@
         <w:t>d</w:t>
       </w:r>
       <w:r>
-        <w:t xml:space="preserve">ecomposition to break down the problem with a top down design chart as shown </w:t>
+        <w:t xml:space="preserve">ecomposition to break down the problem with a </w:t>
+      </w:r>
+      <w:proofErr w:type="gramStart"/>
+      <w:r>
+        <w:t>top down</w:t>
+      </w:r>
+      <w:proofErr w:type="gramEnd"/>
+      <w:r>
+        <w:t xml:space="preserve"> design chart as shown </w:t>
       </w:r>
       <w:r>
         <w:t>on the right</w:t>
@@ -3587,8 +3785,13 @@
       <w:r>
         <w:t xml:space="preserve"> I am doing this </w:t>
       </w:r>
-      <w:r>
-        <w:t xml:space="preserve">in order to make </w:t>
+      <w:proofErr w:type="gramStart"/>
+      <w:r>
+        <w:t>in order to</w:t>
+      </w:r>
+      <w:proofErr w:type="gramEnd"/>
+      <w:r>
+        <w:t xml:space="preserve"> make </w:t>
       </w:r>
       <w:r>
         <w:t xml:space="preserve">the </w:t>
@@ -3614,15 +3817,31 @@
     </w:p>
     <w:p>
       <w:r>
-        <w:t>The first page every user sees is the login page where they enter their details and can then (if the details are correct) view other pages.</w:t>
-      </w:r>
-    </w:p>
-    <w:p>
-      <w:r>
-        <w:t>The website will have a navigation bar</w:t>
-      </w:r>
-      <w:r>
-        <w:t xml:space="preserve"> visible at all times that links to every page a user has access to.</w:t>
+        <w:t xml:space="preserve">The first page every user </w:t>
+      </w:r>
+      <w:proofErr w:type="gramStart"/>
+      <w:r>
+        <w:t>sees</w:t>
+      </w:r>
+      <w:proofErr w:type="gramEnd"/>
+      <w:r>
+        <w:t xml:space="preserve"> is the login page where they enter their details and can then (if the details are correct) view other pages.</w:t>
+      </w:r>
+    </w:p>
+    <w:p>
+      <w:r>
+        <w:t xml:space="preserve">The website will </w:t>
+      </w:r>
+      <w:proofErr w:type="gramStart"/>
+      <w:r>
+        <w:t>have a navigation bar</w:t>
+      </w:r>
+      <w:r>
+        <w:t xml:space="preserve"> visible at all times</w:t>
+      </w:r>
+      <w:proofErr w:type="gramEnd"/>
+      <w:r>
+        <w:t xml:space="preserve"> that links to every page a user has access to.</w:t>
       </w:r>
     </w:p>
     <w:p>
@@ -3700,7 +3919,15 @@
         </w:numPr>
       </w:pPr>
       <w:r>
-        <w:t>This is also so that they are able to cancel their requests if they change their mind about the details of any of them.</w:t>
+        <w:t xml:space="preserve">This is also so that they </w:t>
+      </w:r>
+      <w:proofErr w:type="gramStart"/>
+      <w:r>
+        <w:t>are able to</w:t>
+      </w:r>
+      <w:proofErr w:type="gramEnd"/>
+      <w:r>
+        <w:t xml:space="preserve"> cancel their requests if they change their mind about the details of any of them.</w:t>
       </w:r>
     </w:p>
     <w:p>
@@ -3736,7 +3963,15 @@
         </w:numPr>
       </w:pPr>
       <w:r>
-        <w:t>This page will likely be merged with the previous page for the sake of simplicity, and since it serves all the same purposes – those being to remind staff members about their jobs and also to allow them to cancel them.</w:t>
+        <w:t xml:space="preserve">This page will likely be merged with the previous page for the sake of simplicity, and since it serves all the same purposes – those being to remind staff members about their jobs </w:t>
+      </w:r>
+      <w:proofErr w:type="gramStart"/>
+      <w:r>
+        <w:t>and also</w:t>
+      </w:r>
+      <w:proofErr w:type="gramEnd"/>
+      <w:r>
+        <w:t xml:space="preserve"> to allow them to cancel them.</w:t>
       </w:r>
     </w:p>
     <w:p>
@@ -3933,7 +4168,15 @@
         </w:numPr>
       </w:pPr>
       <w:r>
-        <w:t>On this page Kristian will be able to see all the details of all jobs including the time and date when they start and finish, the destination and purpose of the trip, the number of people being transported, the staff member who requested it, the driver who accepted the job (if any), the drivers that declined the job (if any), and any drivers that have done neither (ie haven’t read it).</w:t>
+        <w:t>On this page Kristian will be able to see all the details of all jobs including the time and date when they start and finish, the destination and purpose of the trip, the number of people being transported, the staff member who requested it, the driver who accepted the job (if any), the drivers that declined the job (if any), and any drivers that have done neither (</w:t>
+      </w:r>
+      <w:proofErr w:type="spellStart"/>
+      <w:r>
+        <w:t>ie</w:t>
+      </w:r>
+      <w:proofErr w:type="spellEnd"/>
+      <w:r>
+        <w:t xml:space="preserve"> haven’t read it).</w:t>
       </w:r>
     </w:p>
     <w:p>
@@ -3975,7 +4218,15 @@
         </w:numPr>
       </w:pPr>
       <w:r>
-        <w:t>He will also be able to see which vehicles have been assigned to which jobs, and view their details.</w:t>
+        <w:t xml:space="preserve">He will also be able to see which vehicles have been assigned to which </w:t>
+      </w:r>
+      <w:proofErr w:type="gramStart"/>
+      <w:r>
+        <w:t>jobs, and</w:t>
+      </w:r>
+      <w:proofErr w:type="gramEnd"/>
+      <w:r>
+        <w:t xml:space="preserve"> view their details.</w:t>
       </w:r>
     </w:p>
     <w:p>
@@ -4038,7 +4289,15 @@
         </w:numPr>
       </w:pPr>
       <w:r>
-        <w:t>This is so that Kristian can ensure that the vehicles are used efficiently and that there are vehicles free at all times to accept new jobs.</w:t>
+        <w:t xml:space="preserve">This is so that Kristian can ensure that the vehicles are used efficiently and that there </w:t>
+      </w:r>
+      <w:proofErr w:type="gramStart"/>
+      <w:r>
+        <w:t>are vehicles free at all times</w:t>
+      </w:r>
+      <w:proofErr w:type="gramEnd"/>
+      <w:r>
+        <w:t xml:space="preserve"> to accept new jobs.</w:t>
       </w:r>
     </w:p>
     <w:p>
@@ -4089,7 +4348,7 @@
       <w:pPr>
         <w:pStyle w:val="Heading2"/>
       </w:pPr>
-      <w:bookmarkStart w:id="14" w:name="_Toc164075872"/>
+      <w:bookmarkStart w:id="14" w:name="_Toc164241666"/>
       <w:r>
         <w:lastRenderedPageBreak/>
         <w:t>Tables</w:t>
@@ -4183,7 +4442,8 @@
       <w:pPr>
         <w:pStyle w:val="Heading3"/>
       </w:pPr>
-      <w:bookmarkStart w:id="15" w:name="_Toc164075873"/>
+      <w:bookmarkStart w:id="15" w:name="_Toc164241667"/>
+      <w:proofErr w:type="spellStart"/>
       <w:r>
         <w:t>Tbl</w:t>
       </w:r>
@@ -4191,6 +4451,7 @@
         <w:t>Vehicles</w:t>
       </w:r>
       <w:bookmarkEnd w:id="15"/>
+      <w:proofErr w:type="spellEnd"/>
     </w:p>
     <w:tbl>
       <w:tblPr>
@@ -4334,12 +4595,14 @@
                 <w:u w:val="thick"/>
               </w:rPr>
             </w:pPr>
+            <w:proofErr w:type="spellStart"/>
             <w:r>
               <w:rPr>
                 <w:u w:val="thick"/>
               </w:rPr>
               <w:t>VehicleID</w:t>
             </w:r>
+            <w:proofErr w:type="spellEnd"/>
           </w:p>
         </w:tc>
         <w:tc>
@@ -4347,8 +4610,13 @@
             <w:tcW w:w="1701" w:type="dxa"/>
           </w:tcPr>
           <w:p>
-            <w:r>
-              <w:t>INT(6), auto increment, Primary key</w:t>
+            <w:proofErr w:type="gramStart"/>
+            <w:r>
+              <w:t>INT(</w:t>
+            </w:r>
+            <w:proofErr w:type="gramEnd"/>
+            <w:r>
+              <w:t>6), auto increment, Primary key</w:t>
             </w:r>
           </w:p>
         </w:tc>
@@ -4389,9 +4657,11 @@
             <w:tcW w:w="1555" w:type="dxa"/>
           </w:tcPr>
           <w:p>
+            <w:proofErr w:type="spellStart"/>
             <w:r>
               <w:t>RegNumber</w:t>
             </w:r>
+            <w:proofErr w:type="spellEnd"/>
           </w:p>
         </w:tc>
         <w:tc>
@@ -4399,8 +4669,13 @@
             <w:tcW w:w="1701" w:type="dxa"/>
           </w:tcPr>
           <w:p>
-            <w:r>
-              <w:t>VARCHAR(7)</w:t>
+            <w:proofErr w:type="gramStart"/>
+            <w:r>
+              <w:t>VARCHAR(</w:t>
+            </w:r>
+            <w:proofErr w:type="gramEnd"/>
+            <w:r>
+              <w:t>7)</w:t>
             </w:r>
           </w:p>
         </w:tc>
@@ -4460,8 +4735,13 @@
             <w:tcW w:w="1701" w:type="dxa"/>
           </w:tcPr>
           <w:p>
-            <w:r>
-              <w:t>INT(2)</w:t>
+            <w:proofErr w:type="gramStart"/>
+            <w:r>
+              <w:t>INT(</w:t>
+            </w:r>
+            <w:proofErr w:type="gramEnd"/>
+            <w:r>
+              <w:t>2)</w:t>
             </w:r>
           </w:p>
         </w:tc>
@@ -4514,9 +4794,11 @@
             <w:tcW w:w="1555" w:type="dxa"/>
           </w:tcPr>
           <w:p>
+            <w:proofErr w:type="spellStart"/>
             <w:r>
               <w:t>NotAvailableFrom</w:t>
             </w:r>
+            <w:proofErr w:type="spellEnd"/>
           </w:p>
         </w:tc>
         <w:tc>
@@ -4588,7 +4870,8 @@
       <w:pPr>
         <w:pStyle w:val="Heading3"/>
       </w:pPr>
-      <w:bookmarkStart w:id="16" w:name="_Toc164075874"/>
+      <w:bookmarkStart w:id="16" w:name="_Toc164241668"/>
+      <w:proofErr w:type="spellStart"/>
       <w:r>
         <w:t>Tbl</w:t>
       </w:r>
@@ -4596,6 +4879,7 @@
         <w:t>Users</w:t>
       </w:r>
       <w:bookmarkEnd w:id="16"/>
+      <w:proofErr w:type="spellEnd"/>
     </w:p>
     <w:tbl>
       <w:tblPr>
@@ -4725,12 +5009,14 @@
                 <w:u w:val="thick"/>
               </w:rPr>
             </w:pPr>
+            <w:proofErr w:type="spellStart"/>
             <w:r>
               <w:rPr>
                 <w:u w:val="thick"/>
               </w:rPr>
               <w:t>UserID</w:t>
             </w:r>
+            <w:proofErr w:type="spellEnd"/>
           </w:p>
         </w:tc>
         <w:tc>
@@ -4738,8 +5024,13 @@
             <w:tcW w:w="1701" w:type="dxa"/>
           </w:tcPr>
           <w:p>
-            <w:r>
-              <w:t>INT(6), auto increment, Primary key</w:t>
+            <w:proofErr w:type="gramStart"/>
+            <w:r>
+              <w:t>INT(</w:t>
+            </w:r>
+            <w:proofErr w:type="gramEnd"/>
+            <w:r>
+              <w:t>6), auto increment, Primary key</w:t>
             </w:r>
           </w:p>
         </w:tc>
@@ -4791,8 +5082,13 @@
             <w:tcW w:w="1701" w:type="dxa"/>
           </w:tcPr>
           <w:p>
-            <w:r>
-              <w:t>VARCHAR(60)</w:t>
+            <w:proofErr w:type="gramStart"/>
+            <w:r>
+              <w:t>VARCHAR(</w:t>
+            </w:r>
+            <w:proofErr w:type="gramEnd"/>
+            <w:r>
+              <w:t>60)</w:t>
             </w:r>
           </w:p>
         </w:tc>
@@ -4905,9 +5201,11 @@
             <w:tcW w:w="1701" w:type="dxa"/>
           </w:tcPr>
           <w:p>
+            <w:proofErr w:type="gramStart"/>
             <w:r>
               <w:t>VARCHAR(</w:t>
             </w:r>
+            <w:proofErr w:type="gramEnd"/>
             <w:r>
               <w:t>5</w:t>
             </w:r>
@@ -4956,6 +5254,7 @@
             <w:tcW w:w="1555" w:type="dxa"/>
           </w:tcPr>
           <w:p>
+            <w:proofErr w:type="spellStart"/>
             <w:r>
               <w:t>Telephone</w:t>
             </w:r>
@@ -4965,6 +5264,7 @@
             <w:r>
               <w:t>umber</w:t>
             </w:r>
+            <w:proofErr w:type="spellEnd"/>
           </w:p>
         </w:tc>
         <w:tc>
@@ -4972,8 +5272,13 @@
             <w:tcW w:w="1701" w:type="dxa"/>
           </w:tcPr>
           <w:p>
-            <w:r>
-              <w:t>VARCHAR(11)</w:t>
+            <w:proofErr w:type="gramStart"/>
+            <w:r>
+              <w:t>VARCHAR(</w:t>
+            </w:r>
+            <w:proofErr w:type="gramEnd"/>
+            <w:r>
+              <w:t>11)</w:t>
             </w:r>
           </w:p>
         </w:tc>
@@ -5032,9 +5337,11 @@
             <w:tcW w:w="1701" w:type="dxa"/>
           </w:tcPr>
           <w:p>
+            <w:proofErr w:type="gramStart"/>
             <w:r>
               <w:t>VARCHAR(</w:t>
             </w:r>
+            <w:proofErr w:type="gramEnd"/>
             <w:r>
               <w:t>3</w:t>
             </w:r>
@@ -5090,9 +5397,11 @@
             <w:tcW w:w="1701" w:type="dxa"/>
           </w:tcPr>
           <w:p>
+            <w:proofErr w:type="gramStart"/>
             <w:r>
               <w:t>VARCHAR(</w:t>
             </w:r>
+            <w:proofErr w:type="gramEnd"/>
             <w:r>
               <w:t>30</w:t>
             </w:r>
@@ -5138,9 +5447,11 @@
             <w:tcW w:w="1555" w:type="dxa"/>
           </w:tcPr>
           <w:p>
+            <w:proofErr w:type="spellStart"/>
             <w:r>
               <w:t>IsDriver</w:t>
             </w:r>
+            <w:proofErr w:type="spellEnd"/>
           </w:p>
         </w:tc>
         <w:tc>
@@ -5148,8 +5459,13 @@
             <w:tcW w:w="1701" w:type="dxa"/>
           </w:tcPr>
           <w:p>
-            <w:r>
-              <w:t>TINYINT(1)</w:t>
+            <w:proofErr w:type="gramStart"/>
+            <w:r>
+              <w:t>TINYINT(</w:t>
+            </w:r>
+            <w:proofErr w:type="gramEnd"/>
+            <w:r>
+              <w:t>1)</w:t>
             </w:r>
           </w:p>
         </w:tc>
@@ -5205,12 +5521,14 @@
             <w:pPr>
               <w:keepNext/>
             </w:pPr>
+            <w:proofErr w:type="spellStart"/>
             <w:r>
               <w:t>Is</w:t>
             </w:r>
             <w:r>
               <w:t>Admin</w:t>
             </w:r>
+            <w:proofErr w:type="spellEnd"/>
           </w:p>
         </w:tc>
         <w:tc>
@@ -5218,8 +5536,13 @@
             <w:tcW w:w="1701" w:type="dxa"/>
           </w:tcPr>
           <w:p>
-            <w:r>
-              <w:t>TINYINT(1)</w:t>
+            <w:proofErr w:type="gramStart"/>
+            <w:r>
+              <w:t>TINYINT(</w:t>
+            </w:r>
+            <w:proofErr w:type="gramEnd"/>
+            <w:r>
+              <w:t>1)</w:t>
             </w:r>
           </w:p>
         </w:tc>
@@ -5269,9 +5592,11 @@
             <w:tcW w:w="1555" w:type="dxa"/>
           </w:tcPr>
           <w:p>
+            <w:proofErr w:type="spellStart"/>
             <w:r>
               <w:t>HoursWorked</w:t>
             </w:r>
+            <w:proofErr w:type="spellEnd"/>
           </w:p>
         </w:tc>
         <w:tc>
@@ -5279,8 +5604,13 @@
             <w:tcW w:w="1701" w:type="dxa"/>
           </w:tcPr>
           <w:p>
-            <w:r>
-              <w:t>INT(3)</w:t>
+            <w:proofErr w:type="gramStart"/>
+            <w:r>
+              <w:t>INT(</w:t>
+            </w:r>
+            <w:proofErr w:type="gramEnd"/>
+            <w:r>
+              <w:t>3)</w:t>
             </w:r>
           </w:p>
         </w:tc>
@@ -5323,12 +5653,14 @@
       <w:pPr>
         <w:pStyle w:val="Heading3"/>
       </w:pPr>
-      <w:bookmarkStart w:id="17" w:name="_Toc164075875"/>
+      <w:bookmarkStart w:id="17" w:name="_Toc164241669"/>
+      <w:proofErr w:type="spellStart"/>
       <w:r>
         <w:lastRenderedPageBreak/>
         <w:t>TblRequests</w:t>
       </w:r>
       <w:bookmarkEnd w:id="17"/>
+      <w:proofErr w:type="spellEnd"/>
     </w:p>
     <w:tbl>
       <w:tblPr>
@@ -5443,12 +5775,14 @@
                 <w:u w:val="thick"/>
               </w:rPr>
             </w:pPr>
+            <w:proofErr w:type="spellStart"/>
             <w:r>
               <w:rPr>
                 <w:u w:val="thick"/>
               </w:rPr>
               <w:t>RequestID</w:t>
             </w:r>
+            <w:proofErr w:type="spellEnd"/>
           </w:p>
         </w:tc>
         <w:tc>
@@ -5456,8 +5790,13 @@
             <w:tcW w:w="1676" w:type="dxa"/>
           </w:tcPr>
           <w:p>
-            <w:r>
-              <w:t>INT(6), auto increment, Primary key</w:t>
+            <w:proofErr w:type="gramStart"/>
+            <w:r>
+              <w:t>INT(</w:t>
+            </w:r>
+            <w:proofErr w:type="gramEnd"/>
+            <w:r>
+              <w:t>6), auto increment, Primary key</w:t>
             </w:r>
           </w:p>
         </w:tc>
@@ -5498,9 +5837,11 @@
             <w:tcW w:w="1580" w:type="dxa"/>
           </w:tcPr>
           <w:p>
+            <w:proofErr w:type="spellStart"/>
             <w:r>
               <w:t>DateTimeOut</w:t>
             </w:r>
+            <w:proofErr w:type="spellEnd"/>
           </w:p>
         </w:tc>
         <w:tc>
@@ -5524,8 +5865,13 @@
           </w:p>
           <w:p>
             <w:r>
-              <w:t>YYYY-MM-DD HH:MM:SS</w:t>
-            </w:r>
+              <w:t>YYYY-MM-DD HH:</w:t>
+            </w:r>
+            <w:proofErr w:type="gramStart"/>
+            <w:r>
+              <w:t>MM:SS</w:t>
+            </w:r>
+            <w:proofErr w:type="gramEnd"/>
           </w:p>
         </w:tc>
         <w:tc>
@@ -5555,9 +5901,11 @@
             <w:tcW w:w="1580" w:type="dxa"/>
           </w:tcPr>
           <w:p>
+            <w:proofErr w:type="spellStart"/>
             <w:r>
               <w:t>TimeIn</w:t>
             </w:r>
+            <w:proofErr w:type="spellEnd"/>
           </w:p>
         </w:tc>
         <w:tc>
@@ -5579,13 +5927,26 @@
           </w:tcPr>
           <w:p>
             <w:r>
-              <w:t>Required. Must be after DateTimeOut.</w:t>
-            </w:r>
-          </w:p>
-          <w:p>
-            <w:r>
-              <w:t>HH:MM:SS</w:t>
-            </w:r>
+              <w:t xml:space="preserve">Required. Must be after </w:t>
+            </w:r>
+            <w:proofErr w:type="spellStart"/>
+            <w:r>
+              <w:t>DateTimeOut</w:t>
+            </w:r>
+            <w:proofErr w:type="spellEnd"/>
+            <w:r>
+              <w:t>.</w:t>
+            </w:r>
+          </w:p>
+          <w:p>
+            <w:r>
+              <w:t>HH:</w:t>
+            </w:r>
+            <w:proofErr w:type="gramStart"/>
+            <w:r>
+              <w:t>MM:SS</w:t>
+            </w:r>
+            <w:proofErr w:type="gramEnd"/>
           </w:p>
         </w:tc>
         <w:tc>
@@ -5628,8 +5989,13 @@
             <w:tcW w:w="1676" w:type="dxa"/>
           </w:tcPr>
           <w:p>
-            <w:r>
-              <w:t>VARCHAR(20)</w:t>
+            <w:proofErr w:type="gramStart"/>
+            <w:r>
+              <w:t>VARCHAR(</w:t>
+            </w:r>
+            <w:proofErr w:type="gramEnd"/>
+            <w:r>
+              <w:t>20)</w:t>
             </w:r>
           </w:p>
         </w:tc>
@@ -5680,8 +6046,13 @@
             <w:tcW w:w="1676" w:type="dxa"/>
           </w:tcPr>
           <w:p>
-            <w:r>
-              <w:t>VARCHAR(8)</w:t>
+            <w:proofErr w:type="gramStart"/>
+            <w:r>
+              <w:t>VARCHAR(</w:t>
+            </w:r>
+            <w:proofErr w:type="gramEnd"/>
+            <w:r>
+              <w:t>8)</w:t>
             </w:r>
           </w:p>
         </w:tc>
@@ -5735,8 +6106,13 @@
             <w:tcW w:w="1676" w:type="dxa"/>
           </w:tcPr>
           <w:p>
-            <w:r>
-              <w:t>VARCHAR(20)</w:t>
+            <w:proofErr w:type="gramStart"/>
+            <w:r>
+              <w:t>VARCHAR(</w:t>
+            </w:r>
+            <w:proofErr w:type="gramEnd"/>
+            <w:r>
+              <w:t>20)</w:t>
             </w:r>
           </w:p>
         </w:tc>
@@ -5777,9 +6153,11 @@
             <w:tcW w:w="1580" w:type="dxa"/>
           </w:tcPr>
           <w:p>
+            <w:proofErr w:type="spellStart"/>
             <w:r>
               <w:t>ReqCapacity</w:t>
             </w:r>
+            <w:proofErr w:type="spellEnd"/>
           </w:p>
         </w:tc>
         <w:tc>
@@ -5787,8 +6165,13 @@
             <w:tcW w:w="1676" w:type="dxa"/>
           </w:tcPr>
           <w:p>
-            <w:r>
-              <w:t>INT(2)</w:t>
+            <w:proofErr w:type="gramStart"/>
+            <w:r>
+              <w:t>INT(</w:t>
+            </w:r>
+            <w:proofErr w:type="gramEnd"/>
+            <w:r>
+              <w:t>2)</w:t>
             </w:r>
           </w:p>
         </w:tc>
@@ -5829,9 +6212,11 @@
             <w:tcW w:w="1580" w:type="dxa"/>
           </w:tcPr>
           <w:p>
+            <w:proofErr w:type="spellStart"/>
             <w:r>
               <w:t>DriverID</w:t>
             </w:r>
+            <w:proofErr w:type="spellEnd"/>
           </w:p>
         </w:tc>
         <w:tc>
@@ -5839,8 +6224,13 @@
             <w:tcW w:w="1676" w:type="dxa"/>
           </w:tcPr>
           <w:p>
-            <w:r>
-              <w:t>INT(6)</w:t>
+            <w:proofErr w:type="gramStart"/>
+            <w:r>
+              <w:t>INT(</w:t>
+            </w:r>
+            <w:proofErr w:type="gramEnd"/>
+            <w:r>
+              <w:t>6)</w:t>
             </w:r>
           </w:p>
         </w:tc>
@@ -5870,7 +6260,15 @@
           </w:tcPr>
           <w:p>
             <w:r>
-              <w:t>This is the UserID of the user driving the job. It may be one of the hired drivers or the requestor themselves.</w:t>
+              <w:t xml:space="preserve">This is the </w:t>
+            </w:r>
+            <w:proofErr w:type="spellStart"/>
+            <w:r>
+              <w:t>UserID</w:t>
+            </w:r>
+            <w:proofErr w:type="spellEnd"/>
+            <w:r>
+              <w:t xml:space="preserve"> of the user driving the job. It may be one of the hired drivers or the requestor themselves.</w:t>
             </w:r>
           </w:p>
         </w:tc>
@@ -5881,9 +6279,11 @@
             <w:tcW w:w="1580" w:type="dxa"/>
           </w:tcPr>
           <w:p>
+            <w:proofErr w:type="spellStart"/>
             <w:r>
               <w:t>VehicleID</w:t>
             </w:r>
+            <w:proofErr w:type="spellEnd"/>
           </w:p>
         </w:tc>
         <w:tc>
@@ -5891,8 +6291,13 @@
             <w:tcW w:w="1676" w:type="dxa"/>
           </w:tcPr>
           <w:p>
-            <w:r>
-              <w:t>INT(6)</w:t>
+            <w:proofErr w:type="gramStart"/>
+            <w:r>
+              <w:t>INT(</w:t>
+            </w:r>
+            <w:proofErr w:type="gramEnd"/>
+            <w:r>
+              <w:t>6)</w:t>
             </w:r>
           </w:p>
         </w:tc>
@@ -5922,7 +6327,15 @@
           </w:tcPr>
           <w:p>
             <w:r>
-              <w:t>This is the VehicleID of the vehicle assigned to the job. Left blank if no vehicle has been assigned.</w:t>
+              <w:t xml:space="preserve">This is the </w:t>
+            </w:r>
+            <w:proofErr w:type="spellStart"/>
+            <w:r>
+              <w:t>VehicleID</w:t>
+            </w:r>
+            <w:proofErr w:type="spellEnd"/>
+            <w:r>
+              <w:t xml:space="preserve"> of the vehicle assigned to the job. Left blank if no vehicle has been assigned.</w:t>
             </w:r>
           </w:p>
         </w:tc>
@@ -5933,9 +6346,11 @@
             <w:tcW w:w="1580" w:type="dxa"/>
           </w:tcPr>
           <w:p>
+            <w:proofErr w:type="spellStart"/>
             <w:r>
               <w:t>RequestorID</w:t>
             </w:r>
+            <w:proofErr w:type="spellEnd"/>
           </w:p>
         </w:tc>
         <w:tc>
@@ -5943,8 +6358,13 @@
             <w:tcW w:w="1676" w:type="dxa"/>
           </w:tcPr>
           <w:p>
-            <w:r>
-              <w:t>INT(6)</w:t>
+            <w:proofErr w:type="gramStart"/>
+            <w:r>
+              <w:t>INT(</w:t>
+            </w:r>
+            <w:proofErr w:type="gramEnd"/>
+            <w:r>
+              <w:t>6)</w:t>
             </w:r>
           </w:p>
         </w:tc>
@@ -5974,7 +6394,15 @@
           </w:tcPr>
           <w:p>
             <w:r>
-              <w:t>This is the UserID of the requestor.</w:t>
+              <w:t xml:space="preserve">This is the </w:t>
+            </w:r>
+            <w:proofErr w:type="spellStart"/>
+            <w:r>
+              <w:t>UserID</w:t>
+            </w:r>
+            <w:proofErr w:type="spellEnd"/>
+            <w:r>
+              <w:t xml:space="preserve"> of the requestor.</w:t>
             </w:r>
           </w:p>
         </w:tc>
@@ -5984,7 +6412,7 @@
       <w:pPr>
         <w:pStyle w:val="Heading3"/>
       </w:pPr>
-      <w:bookmarkStart w:id="18" w:name="_Toc164075876"/>
+      <w:bookmarkStart w:id="18" w:name="_Toc164241670"/>
       <w:r>
         <w:rPr>
           <w:noProof/>
@@ -6921,7 +7349,7 @@
       <w:pPr>
         <w:pStyle w:val="Heading2"/>
       </w:pPr>
-      <w:bookmarkStart w:id="19" w:name="_Toc164075877"/>
+      <w:bookmarkStart w:id="19" w:name="_Toc164241671"/>
       <w:r>
         <w:lastRenderedPageBreak/>
         <w:t>Structure</w:t>
@@ -6978,7 +7406,15 @@
     </w:p>
     <w:p>
       <w:r>
-        <w:t xml:space="preserve">Kristian has advised that the website have a simple and intuitive layout that is easy to understand for those users that may less </w:t>
+        <w:t xml:space="preserve">Kristian has advised that the website have a simple and intuitive layout that is easy to understand for those users that </w:t>
+      </w:r>
+      <w:proofErr w:type="gramStart"/>
+      <w:r>
+        <w:t>may</w:t>
+      </w:r>
+      <w:proofErr w:type="gramEnd"/>
+      <w:r>
+        <w:t xml:space="preserve"> less </w:t>
       </w:r>
       <w:r>
         <w:t>familiar with online technology. Following this guidance</w:t>
@@ -7003,9 +7439,11 @@
       <w:pPr>
         <w:pStyle w:val="Heading3"/>
       </w:pPr>
+      <w:bookmarkStart w:id="20" w:name="_Toc164241672"/>
       <w:r>
         <w:t>Generic page design</w:t>
       </w:r>
+      <w:bookmarkEnd w:id="20"/>
     </w:p>
     <w:p>
       <w:r>
@@ -7125,7 +7563,7 @@
         <mc:AlternateContent>
           <mc:Choice Requires="wpg">
             <w:drawing>
-              <wp:anchor distT="0" distB="0" distL="114300" distR="114300" simplePos="0" relativeHeight="251694080" behindDoc="0" locked="0" layoutInCell="1" allowOverlap="1" wp14:anchorId="23EB5D0F" wp14:editId="3B46B477">
+              <wp:anchor distT="0" distB="0" distL="114300" distR="114300" simplePos="0" relativeHeight="251694080" behindDoc="0" locked="0" layoutInCell="1" allowOverlap="1" wp14:anchorId="23EB5D0F" wp14:editId="52E0F7E9">
                 <wp:simplePos x="0" y="0"/>
                 <wp:positionH relativeFrom="column">
                   <wp:posOffset>-1080</wp:posOffset>
@@ -8090,7 +8528,7 @@
           </mc:Choice>
           <mc:Fallback>
             <w:pict>
-              <v:group w14:anchorId="23EB5D0F" id="Generic page design" o:spid="_x0000_s1042" style="position:absolute;margin-left:-.1pt;margin-top:41.05pt;width:451pt;height:253.95pt;z-index:251694080;mso-width-relative:margin;mso-height-relative:margin" coordorigin="-1" coordsize="57317,32251" o:gfxdata="UEsDBBQABgAIAAAAIQCKFT+YDAEAABUCAAATAAAAW0NvbnRlbnRfVHlwZXNdLnhtbJSRwU7DMAyG&#10;70i8Q5QratPtgBBqu8M6joDQeIAocdtA40RxKNvbk3abBNNA4pjY3+/PSbna2YGNEMg4rPgiLzgD&#10;VE4b7Cr+un3I7jijKFHLwSFUfA/EV/X1VbndeyCWaKSK9zH6eyFI9WAl5c4DpkrrgpUxHUMnvFTv&#10;sgOxLIpboRxGwJjFKYPXZQOt/Bgi2+zS9cHkzUPH2frQOM2quLFTwFwQF5kAA50x0vvBKBnTdmJE&#10;fWaWHa3yRM491BtPN0mdX54wVX5KfR9w5J7ScwajgT3LEB+lTepCBxKwdI1T+d8Zk6SlzLWtUZA3&#10;gTYzdXL6LVu7Twww/je8SdgLjKd0MX9q/QUAAP//AwBQSwMEFAAGAAgAAAAhADj9If/WAAAAlAEA&#10;AAsAAABfcmVscy8ucmVsc6SQwWrDMAyG74O9g9F9cZrDGKNOL6PQa+kewNiKYxpbRjLZ+vYzg8Ey&#10;ettRv9D3iX9/+EyLWpElUjaw63pQmB35mIOB98vx6QWUVJu9XSijgRsKHMbHh/0ZF1vbkcyxiGqU&#10;LAbmWsur1uJmTFY6KpjbZiJOtraRgy7WXW1APfT9s+bfDBg3THXyBvjkB1CXW2nmP+wUHZPQVDtH&#10;SdM0RXePqj195DOujWI5YDXgWb5DxrVrz4G+79390xvYljm6I9uEb+S2fhyoZT96vely/AIAAP//&#10;AwBQSwMEFAAGAAgAAAAhAIl5H/GSBwAA8j0AAA4AAABkcnMvZTJvRG9jLnhtbOxbW3PUNhR+70z/&#10;g8dP5QHWku87LG0aGoaZFBigpa9er7zrwbZcWZtN+uv7SbK8lwRIArSQmBk28kXHR8dHn47Od/z4&#10;5/O6cs6Y6ErezFzyyHMd1uR8UTbLmfvH25OHiet0MmsWWcUbNnMvWOf+/OTHHx5v2imjfMWrBRMO&#10;hDTddNPO3JWU7XQy6fIVq7PuEW9Zg4sFF3UmcSiWk4XINpBeVxPqedFkw8WiFTxnXYezT81F94mW&#10;XxQsly+LomPSqWYudJP6V+jfufqdPHmcTZcia1dl3quR3UKLOisbPHQQ9TSTmbMW5SVRdZkL3vFC&#10;Psp5PeFFUeZMjwGjId7BaJ4Jvm71WJbTzbIdzATTHtjp1mLzF2fPRPumfSVgiU27hC30kRrLeSFq&#10;9RdaOufaZBeDydi5dHKcDGMaxx4sm+OaT2lIotAYNV/B8qrfQ5Li+rZrvvpt6OyTOA4udZ7YZ0/2&#10;NNq08JFua4bu88zwZpW1TFu3m8IMr4RTLuDCURCkXuz5qes0WQ2X/bVcOgKOlDXLijk/kWiaPlBD&#10;VOqg32C7btrBjNZwTlGV7Z+Qp93i4yb0vSQOP2yFbNqKTj5jvHZUY+YqbbTY7Oy0k1AFBrO3qOd3&#10;vCoXJ2VV6QM1ldhxJZyzDJNgviRKefTYu6tqPtVRnl/REWJUT7wnO3rdkhcVU/Kq5jUrYFZ4AdUK&#10;63m9VSbLc9ZIY6JulS2Y0ZGEHlyq19Kqr3XWApXkAqMbZPcC7J1GiJVtxPT3q65Mw8LQ2fuYYqbz&#10;0EM/mTdy6FyXDRdXCagwqv7J5n5rJGMaZSV5Pj/XLhdbb5rzxQXcUHADU12bn5R44adZJ19lAriE&#10;eQSslS/xU1R8M3N533KdFRf/XHVe3Y95gquuswHOzdzu73UmmOtUzxvMoJQEgQJGfRBgOuNA7F6Z&#10;715p1vUxhxcRoHqb66a6X1a2WQhevwMkH6mn4lLW5Hj2zM2lsAfH0uAvQD1nR0f6NoBhm8nT5k2b&#10;2ymjHPrt+btMtL3XS2DOC25nbTY9cH5zr3pDDT9aS16UemYoSxu79m8ACGLm7leHEhqGQUwSAoAz&#10;SHIMV4C/Ozn+YsFgwr74D8OIGk8PHiTw/ZD4Gkr9EIK138CfezQNaJp4Md6MgmKaRGGCd2l80CK5&#10;BYlb4YhYzgcUOdH/eulXAEnDFfyYh48A8bkAkVg/ucMAIe8dPJAwxZQNogBLv8GHF9nZPLsZKABi&#10;VeAVER9xFObbFg4AFzSIEcX0cADw0JHZEFxtY4bPhgOP0JPIgs0IB185XkhHOLiD0QIJ4zANU48c&#10;wIFTSlY7vn3n1woVDCqkJAkTvXbso0JMelQghCSJP6KC2aF857sIovF3G+6O2wgddn3/2wi1g0B+&#10;IEnj/TjBAAO9BTBEfhyZDfYHgIFiIxFpyWO00GdwPpC56Pf4Jhuhw69vLbtAdCJixIW7l17wgtAL&#10;kygYMpVm/2BwYXjrNwgY/MgLqJ72/w8u0ODX9Fjh2dXZyTGp0OdSv0jWkQwrxx3OKtzHtGMSJz71&#10;wnAIF2zaccWQYRc3ihd84ItvdhM6vNziQujHlKrUhSZ+wjQNbcL7iycbx+xCT5MYZPzK2QVkmPGc&#10;Ox4vzL+lbGNb5lP87+ldtC7xmp+mwdFLrhWrY6j0+loy6ky8X7cPDflSzsuqlBeaVcfOSSnVnL0q&#10;c0VpqgPEEZYiTTwagTZKqN2QvFw3C3CjFV9y11mwLgfD0597A/6HV85Pv3B9D8JoHD5wJs5fys2s&#10;YPMYZCTL/JTn7zun4ccrEK7sqGtBdipOSDn//u36cE/HOThXy3uqdm8NaHPAl19hULAs4OKf8nxd&#10;g6MxxQWCVZlEZUO3KtsOPNeU1XO2AAH7fKF4FhQ2SBDErSgbqfQDpyry19DXtKVgMl+p04Z91OdV&#10;aGMv6AFsdVajUxSyM9/8zhcQnIHG0ptYC6k9E3TIqFsGCPGbR/vcjmoDuZXVLJt+44TvEHAZllcx&#10;awe0jlW5fzc43KkiMM0dv/HSKCJpHAwr02nZyb1wdanc7LoFCSRETptiCUIGPElDPzxYogIv8UKk&#10;RfraBDjsYWnC3sq2rUs47JiG+3vh/6MswUsiL/QwSjvndmx3S0Jxb/TWhz419stOpCa2cnrtqQek&#10;rCpa0PNirEjAdN5bxg0mFN9mzkBzSXc8BriPewM/ocgkUv9KFCmbgqsFQ733a2UNkiRB5ZLGX1U2&#10;FZk10CKJTxJUUaH+TxOQaUSp5iK+5nKkNDdFWLo1liHdpAwJxFP/8seEwH9Vh7SNJD4WN/lhEBCK&#10;orjLa3+fxLlp3JRQEIMqbiIUHCGKD3XEamfuYQzwPQdOlHhpEAKdroA8OgZO27gMuDxWaukY9oDq&#10;uRGG6jVwDJzuHNlCaOwFKdkpC9/uv6gzRk4q93FvC7jJWMGNlfS/rcm6VuSEdT+NY98bEpXbSdtn&#10;uW8aOA0JJxLFUXBYRHGnAif1bU6E4Oly0OmPcdMYN9kPe74MGX0fStzvY8KJEJ9EqDxPh6rWHQge&#10;4yadG7+/cdN9qGT/xmb9btyk2/iwWHOE/UfQ6svl3WO0dz/VfvIvAAAA//8DAFBLAwQKAAAAAAAA&#10;ACEAk0fNr1gMAABYDAAAFQAAAGRycy9tZWRpYS9pbWFnZTEuanBlZ//Y/+AAEEpGSUYAAQEBANwA&#10;3AAA/9sAQwACAQEBAQECAQEBAgICAgIEAwICAgIFBAQDBAYFBgYGBQYGBgcJCAYHCQcGBggLCAkK&#10;CgoKCgYICwwLCgwJCgoK/9sAQwECAgICAgIFAwMFCgcGBwoKCgoKCgoKCgoKCgoKCgoKCgoKCgoK&#10;CgoKCgoKCgoKCgoKCgoKCgoKCgoKCgoKCgoK/8AAEQgAVwBXAwEiAAIRAQMRAf/EAB8AAAEFAQEB&#10;AQEBAAAAAAAAAAABAgMEBQYHCAkKC//EALUQAAIBAwMCBAMFBQQEAAABfQECAwAEEQUSITFBBhNR&#10;YQcicRQygZGhCCNCscEVUtHwJDNicoIJChYXGBkaJSYnKCkqNDU2Nzg5OkNERUZHSElKU1RVVldY&#10;WVpjZGVmZ2hpanN0dXZ3eHl6g4SFhoeIiYqSk5SVlpeYmZqio6Slpqeoqaqys7S1tre4ubrCw8TF&#10;xsfIycrS09TV1tfY2drh4uPk5ebn6Onq8fLz9PX29/j5+v/EAB8BAAMBAQEBAQEBAQEAAAAAAAAB&#10;AgMEBQYHCAkKC//EALURAAIBAgQEAwQHBQQEAAECdwABAgMRBAUhMQYSQVEHYXETIjKBCBRCkaGx&#10;wQkjM1LwFWJy0QoWJDThJfEXGBkaJicoKSo1Njc4OTpDREVGR0hJSlNUVVZXWFlaY2RlZmdoaWpz&#10;dHV2d3h5eoKDhIWGh4iJipKTlJWWl5iZmqKjpKWmp6ipqrKztLW2t7i5usLDxMXGx8jJytLT1NXW&#10;19jZ2uLj5OXm5+jp6vLz9PX29/j5+v/aAAwDAQACEQMRAD8A/Juiiiv6APxMKKKKACiprCwv9Vv4&#10;dL0uymubq6mWK3t7eMtJLIxwqKo5JJIAA5JNWvFXhfXvBPiG68KeKLA2uoWMnl3lq0is0T4BKkqS&#10;MjPIzkHg4IIpcyvYfLK1zPooopiCiiigAooooAKKKKACuk+HHwp8Y/FS9urPwnbwt9jt2munmmxt&#10;UKxAVFzJIzEBFVFYl3RcZdQebr3X9mT9n/x5qngLXvj62iXFx4Y03TbhNVtxNJGs8WVVJGSOeJ54&#10;klV3Kk+UWt1RjlxjHEVVRp81zajT9rU5bD/AX7LeoeEdSM/ji5eLxJOtnffDO3t4WmsvEUy/aZGg&#10;+eJUkDyWhtlHmxu8rp5SXCvkey/H74Z/Hzxv8OT8BdS+DniPTbfRIVv/ALKyWNy63dukVu7F1WN3&#10;SGaS7t2nklk3ETMwZ0wNP4SeEfB/iz4f3vjPwV8P/wCz/AegwLqbSeJ/LtbDU7XcZLnShMZJZ5U8&#10;hrza+Tskh2vDKTLMu54c8U2XxJ+IXxD+J/xGn8O2jeLPC1s2k/2w2n6MNXV7VRLZfaVgMlwl1tSB&#10;YbZ5yqrKTIriKZvFrYqpKXM91rt100+49SnQpqNl1/L+tD5m8UfsO+MRZr488C6wsngiaEtbeJtY&#10;06+hiDRGSO6WTFqChikibIKgkSRhd5LY8l+IHgTX/hp4tuvBniZYftdqsT7reTcrxyxrLG3OGUlH&#10;UlHCyISUdUdWUfavxl8O+F9I0PSfht448P2HijXFi0+Xw9eTNbNPqmvTlknthc2txbXMkcaIqx3E&#10;sLb3RlleUpbRD5s/bC/Z41L4B/EC3llvfP0/xFHNfaXI0gYiPfkKP30rsgV0AaQhywcEEoWbuwuK&#10;lUkoye+3n8/z0OTE4eNOLlFf8A8kooor0jgCiiigAooooAK+0v2dP2h/BXwe/Zf8Maj5NpcTaHBI&#10;uqR2seHkurzUbwJb3EscMzR7rZM4k2gx/wCrjmO8r8W17B+yb458H+Dp9Wj8SfFXVPDU39paXf28&#10;drbR3FrdR2sksknmQSSRLLOgKtCDNECTIu479rceNoxrUfe6O504WpKnU06o9w+FvxP+Gd14V8Te&#10;MLebT9JtfCOt6I/iDRF1RptP8QaXdSyjULeJWuHW2j8gTAQxrOsbzSxRs7XMKp5zpnxhvYdOmurz&#10;4ZWulaPrH2WPSPFF5DLF/aV9Z2FxDZy3StcPFZO5lSZWiKKnlL8zqHnXtvid8G/h14x/4rjwD4Lt&#10;5v7VWZbnUrHU1mhuHjMObtVu0jtm2NFM6Ro8bSxyR70jjukKx3GheO/Fvhy98A6r8ILi50zTo9JX&#10;TYrHTll81RAIdSgSV2QQQ3mqeTIbhmBA8yeLzmgVa4Iez3tvvrtt+up3S9ps3ttpv/SOj8XfGcaf&#10;8W4/+EItbHxB/wAK70+1+2a9r9m9idca6sri5vW+yXMwWzn8ppws0ibwLSOJ5BlIJ+P/AOCmHxr+&#10;HfxitPCv/CGeIpr26sbu8ub5bpSjyC7jt5orpVBMZWSHykYpgiW3k3qCys21bfDH4Y/Ba1k8Z+Nd&#10;PmtbPVrS+sL3WNVlS+Gm3hidbK3itAYVlEdviMo0ot1efypWKRBj8ufGNtAPxEvI/C3iKz1TT4YL&#10;eG1u7GOZY9scEcYQCUBvl27cjKkjKkrg1eFo06ldTSfu9e/cjEVJxouL69DmaKKK9g8sKKKKAChj&#10;gZopr9KAOi0L4U/EzxNHpcugeB9Ruv7eufs/h+OO2PmaxN5oh8mzQ/NdyeayoUhDsGYAgEiqf/CC&#10;+N/+ETu/Hp8I6h/Ymn6pFpt9q32R/s9veSJI8ds8mNqyukMzLGSGZYpCAQrEez/td6xoX7QvjL4Y&#10;a78MfF+jNpt18L/DXhm10rU9dtbE6Df6dptvZ3kE/wBolQQRPdJLdLcOVikW6Lbt4lVPWv22/wBo&#10;T4F/tI6H+0defBXX9Jt49W+NHhHxFpkd9dRae/iC1s9J1nT7/VII5zGXknvbqK6aAAzBb0sUxHKU&#10;8r69W9y8d9/7vvJWfnr+D6HofVaPvWltt56N3Xlp+KPmLwH4S/aDu7Sa18BeAde1K1/4RubW7y1s&#10;dHluFk0SCctPcP5alvsSyxP5j5EasrhiCGrvtL/aG/a2+Inh3S/BHh//AISrXF8U3j6D4dsY4lmh&#10;vLzy2ia3tooYVZ5wt8mI0OVNyMqVmCVi/Azxl8R/gD4k1j4jfDHx9pui+J/BWgWt1pmpWviCybdc&#10;jV7OcJb5kK3p2MweGMShkWUMpQNXv3w48Wfsv3X7Xv7Mf7RHwt8aeGfCuj6t8b7bxD8QPBt7dR6d&#10;B4CvIb7R2vYw87hBpriJ7i2k3fLEzW53SW0jGMRWlG7cU97O3VK9nr1Wz9fI0o04yslJra6v3drr&#10;Tp1X/BPk/wCIk3xc8YxD4j+Pra7vLGbUZbRdcjtk+wveFVmkiE0KiEzbZEdlzv2upOBtrM8afDzx&#10;98NfFtx4A+IngvUtB121aNbrR9YsntrmAuiugeOQBkLKysMgZDA9CK9h+EmvaJ8Nf2SPjZ4c8beN&#10;tGdvHlro2l+FfDNrqltdTTapaatBdNqbiN2+zRQWiXkAlcoJTqJWPeBKU67/AIKVaTo3xk/b0+KX&#10;xE+HnxM8F6jodr/ZNzDqVv4005otQU2thbFLVhPi5dZHy6x7vLSOV32rGxGkcZJVeR2Ss9e/w2/G&#10;TXqvuzlh4yp86bb007fFf8k/mfOfiT4a/EXwdJq8XivwRqmmt4f1oaPryXli8baZqBM2LO4BH7mc&#10;/Zrj90+H/cS8fI2MWvrL/goBq3gH41fG34/eMfA+veAdH0nQvipr2u2d/ofjCO7fx6b3WoobN4Yj&#10;dStM6W8t5dGWEeRHG0i7Iml/efJuc9K6sHWliKCnLfT5aJ/1/mc2Ipxo1XFbBRRRXUYBVvQtbvfD&#10;uqw6zp8FnJNDu2Jf6fDdRHKkfNFMjxtwf4lODyMEA1UooA7D/hefjU9dD8G/+G50X/5Eo/4Xp43H&#10;/ME8G/8AhutF/wDkSuPoqeWPYrml3PZvh943tPEngLXdb8Uaz4H0vU7NVfS7W48EeHkW5AntllCJ&#10;9kMkkwSZiiP5MThZH+0KYDFL1GraTp19fWjeGfjD8JbO3lXRLO6XWPC3ht5Ir66sBcXMmYLdh9kh&#10;kWSNpeTHK8cTZAaevnBlDdRQVGOB0rGVCfM2pW+SNVWjypOP4s9N8efE7WPDc2mxaBL4H1JbvTRc&#10;zzQ+AdBby3MsqiNlS0PlOEVNyEthiSrMhVjhj45eNgMf2H4N/wDDc6L/APIlccox2pa0jT5Y2epn&#10;Kd5XWh2B+OXjU5H9h+Duf+qdaL/8iVx4GBiiirSS2Ju3uFFFFMQUUUUAFFFFABRRRQAUUUUAFFFF&#10;ABRRRQB//9lQSwMEFAAGAAgAAAAhAFwN6XnfAAAACAEAAA8AAABkcnMvZG93bnJldi54bWxMj0FL&#10;w0AUhO+C/2F5grd2N5FKG/NSSlFPRbAVxNs2+5qEZt+G7DZJ/73ryR6HGWa+ydeTbcVAvW8cIyRz&#10;BYK4dKbhCuHr8DZbgvBBs9GtY0K4kod1cX+X68y4kT9p2IdKxBL2mUaoQ+gyKX1Zk9V+7jri6J1c&#10;b3WIsq+k6fUYy20rU6WepdUNx4Vad7StqTzvLxbhfdTj5il5HXbn0/b6c1h8fO8SQnx8mDYvIAJN&#10;4T8Mf/gRHYrIdHQXNl60CLM0BhGWaQIi2iuVxCdHhMVKKZBFLm8PFL8AAAD//wMAUEsDBBQABgAI&#10;AAAAIQBYYLMbugAAACIBAAAZAAAAZHJzL19yZWxzL2Uyb0RvYy54bWwucmVsc4SPywrCMBBF94L/&#10;EGZv07oQkaZuRHAr9QOGZJpGmwdJFPv3BtwoCC7nXu45TLt/2ok9KCbjnYCmqoGRk14ZpwVc+uNq&#10;CyxldAon70jATAn23XLRnmnCXEZpNCGxQnFJwJhz2HGe5EgWU+UDudIMPlrM5YyaB5Q31MTXdb3h&#10;8ZMB3ReTnZSAeFINsH4Oxfyf7YfBSDp4ebfk8g8FN7a4CxCjpizAkjL4DpvqGkgD71r+9Vn3AgAA&#10;//8DAFBLAQItABQABgAIAAAAIQCKFT+YDAEAABUCAAATAAAAAAAAAAAAAAAAAAAAAABbQ29udGVu&#10;dF9UeXBlc10ueG1sUEsBAi0AFAAGAAgAAAAhADj9If/WAAAAlAEAAAsAAAAAAAAAAAAAAAAAPQEA&#10;AF9yZWxzLy5yZWxzUEsBAi0AFAAGAAgAAAAhAIl5H/GSBwAA8j0AAA4AAAAAAAAAAAAAAAAAPAIA&#10;AGRycy9lMm9Eb2MueG1sUEsBAi0ACgAAAAAAAAAhAJNHza9YDAAAWAwAABUAAAAAAAAAAAAAAAAA&#10;+gkAAGRycy9tZWRpYS9pbWFnZTEuanBlZ1BLAQItABQABgAIAAAAIQBcDel53wAAAAgBAAAPAAAA&#10;AAAAAAAAAAAAAIUWAABkcnMvZG93bnJldi54bWxQSwECLQAUAAYACAAAACEAWGCzG7oAAAAiAQAA&#10;GQAAAAAAAAAAAAAAAACRFwAAZHJzL19yZWxzL2Uyb0RvYy54bWwucmVsc1BLBQYAAAAABgAGAH0B&#10;AACCGAAAAAA=&#10;">
+              <v:group w14:anchorId="23EB5D0F" id="Generic page design" o:spid="_x0000_s1042" style="position:absolute;margin-left:-.1pt;margin-top:41.05pt;width:451pt;height:253.95pt;z-index:251694080;mso-width-relative:margin;mso-height-relative:margin" coordorigin="-1" coordsize="57317,32251" o:gfxdata="UEsDBBQABgAIAAAAIQCKFT+YDAEAABUCAAATAAAAW0NvbnRlbnRfVHlwZXNdLnhtbJSRwU7DMAyG&#10;70i8Q5QratPtgBBqu8M6joDQeIAocdtA40RxKNvbk3abBNNA4pjY3+/PSbna2YGNEMg4rPgiLzgD&#10;VE4b7Cr+un3I7jijKFHLwSFUfA/EV/X1VbndeyCWaKSK9zH6eyFI9WAl5c4DpkrrgpUxHUMnvFTv&#10;sgOxLIpboRxGwJjFKYPXZQOt/Bgi2+zS9cHkzUPH2frQOM2quLFTwFwQF5kAA50x0vvBKBnTdmJE&#10;fWaWHa3yRM491BtPN0mdX54wVX5KfR9w5J7ScwajgT3LEB+lTepCBxKwdI1T+d8Zk6SlzLWtUZA3&#10;gTYzdXL6LVu7Twww/je8SdgLjKd0MX9q/QUAAP//AwBQSwMEFAAGAAgAAAAhADj9If/WAAAAlAEA&#10;AAsAAABfcmVscy8ucmVsc6SQwWrDMAyG74O9g9F9cZrDGKNOL6PQa+kewNiKYxpbRjLZ+vYzg8Ey&#10;ettRv9D3iX9/+EyLWpElUjaw63pQmB35mIOB98vx6QWUVJu9XSijgRsKHMbHh/0ZF1vbkcyxiGqU&#10;LAbmWsur1uJmTFY6KpjbZiJOtraRgy7WXW1APfT9s+bfDBg3THXyBvjkB1CXW2nmP+wUHZPQVDtH&#10;SdM0RXePqj195DOujWI5YDXgWb5DxrVrz4G+79390xvYljm6I9uEb+S2fhyoZT96vely/AIAAP//&#10;AwBQSwMEFAAGAAgAAAAhAIl5H/GSBwAA8j0AAA4AAABkcnMvZTJvRG9jLnhtbOxbW3PUNhR+70z/&#10;g8dP5QHWku87LG0aGoaZFBigpa9er7zrwbZcWZtN+uv7SbK8lwRIArSQmBk28kXHR8dHn47Od/z4&#10;5/O6cs6Y6ErezFzyyHMd1uR8UTbLmfvH25OHiet0MmsWWcUbNnMvWOf+/OTHHx5v2imjfMWrBRMO&#10;hDTddNPO3JWU7XQy6fIVq7PuEW9Zg4sFF3UmcSiWk4XINpBeVxPqedFkw8WiFTxnXYezT81F94mW&#10;XxQsly+LomPSqWYudJP6V+jfufqdPHmcTZcia1dl3quR3UKLOisbPHQQ9TSTmbMW5SVRdZkL3vFC&#10;Psp5PeFFUeZMjwGjId7BaJ4Jvm71WJbTzbIdzATTHtjp1mLzF2fPRPumfSVgiU27hC30kRrLeSFq&#10;9RdaOufaZBeDydi5dHKcDGMaxx4sm+OaT2lIotAYNV/B8qrfQ5Li+rZrvvpt6OyTOA4udZ7YZ0/2&#10;NNq08JFua4bu88zwZpW1TFu3m8IMr4RTLuDCURCkXuz5qes0WQ2X/bVcOgKOlDXLijk/kWiaPlBD&#10;VOqg32C7btrBjNZwTlGV7Z+Qp93i4yb0vSQOP2yFbNqKTj5jvHZUY+YqbbTY7Oy0k1AFBrO3qOd3&#10;vCoXJ2VV6QM1ldhxJZyzDJNgviRKefTYu6tqPtVRnl/REWJUT7wnO3rdkhcVU/Kq5jUrYFZ4AdUK&#10;63m9VSbLc9ZIY6JulS2Y0ZGEHlyq19Kqr3XWApXkAqMbZPcC7J1GiJVtxPT3q65Mw8LQ2fuYYqbz&#10;0EM/mTdy6FyXDRdXCagwqv7J5n5rJGMaZSV5Pj/XLhdbb5rzxQXcUHADU12bn5R44adZJ19lAriE&#10;eQSslS/xU1R8M3N533KdFRf/XHVe3Y95gquuswHOzdzu73UmmOtUzxvMoJQEgQJGfRBgOuNA7F6Z&#10;715p1vUxhxcRoHqb66a6X1a2WQhevwMkH6mn4lLW5Hj2zM2lsAfH0uAvQD1nR0f6NoBhm8nT5k2b&#10;2ymjHPrt+btMtL3XS2DOC25nbTY9cH5zr3pDDT9aS16UemYoSxu79m8ACGLm7leHEhqGQUwSAoAz&#10;SHIMV4C/Ozn+YsFgwr74D8OIGk8PHiTw/ZD4Gkr9EIK138CfezQNaJp4Md6MgmKaRGGCd2l80CK5&#10;BYlb4YhYzgcUOdH/eulXAEnDFfyYh48A8bkAkVg/ucMAIe8dPJAwxZQNogBLv8GHF9nZPLsZKABi&#10;VeAVER9xFObbFg4AFzSIEcX0cADw0JHZEFxtY4bPhgOP0JPIgs0IB185XkhHOLiD0QIJ4zANU48c&#10;wIFTSlY7vn3n1woVDCqkJAkTvXbso0JMelQghCSJP6KC2aF857sIovF3G+6O2wgddn3/2wi1g0B+&#10;IEnj/TjBAAO9BTBEfhyZDfYHgIFiIxFpyWO00GdwPpC56Pf4Jhuhw69vLbtAdCJixIW7l17wgtAL&#10;kygYMpVm/2BwYXjrNwgY/MgLqJ72/w8u0ODX9Fjh2dXZyTGp0OdSv0jWkQwrxx3OKtzHtGMSJz71&#10;wnAIF2zaccWQYRc3ihd84ItvdhM6vNziQujHlKrUhSZ+wjQNbcL7iycbx+xCT5MYZPzK2QVkmPGc&#10;Ox4vzL+lbGNb5lP87+ldtC7xmp+mwdFLrhWrY6j0+loy6ky8X7cPDflSzsuqlBeaVcfOSSnVnL0q&#10;c0VpqgPEEZYiTTwagTZKqN2QvFw3C3CjFV9y11mwLgfD0597A/6HV85Pv3B9D8JoHD5wJs5fys2s&#10;YPMYZCTL/JTn7zun4ccrEK7sqGtBdipOSDn//u36cE/HOThXy3uqdm8NaHPAl19hULAs4OKf8nxd&#10;g6MxxQWCVZlEZUO3KtsOPNeU1XO2AAH7fKF4FhQ2SBDErSgbqfQDpyry19DXtKVgMl+p04Z91OdV&#10;aGMv6AFsdVajUxSyM9/8zhcQnIHG0ptYC6k9E3TIqFsGCPGbR/vcjmoDuZXVLJt+44TvEHAZllcx&#10;awe0jlW5fzc43KkiMM0dv/HSKCJpHAwr02nZyb1wdanc7LoFCSRETptiCUIGPElDPzxYogIv8UKk&#10;RfraBDjsYWnC3sq2rUs47JiG+3vh/6MswUsiL/QwSjvndmx3S0Jxb/TWhz419stOpCa2cnrtqQek&#10;rCpa0PNirEjAdN5bxg0mFN9mzkBzSXc8BriPewM/ocgkUv9KFCmbgqsFQ733a2UNkiRB5ZLGX1U2&#10;FZk10CKJTxJUUaH+TxOQaUSp5iK+5nKkNDdFWLo1liHdpAwJxFP/8seEwH9Vh7SNJD4WN/lhEBCK&#10;orjLa3+fxLlp3JRQEIMqbiIUHCGKD3XEamfuYQzwPQdOlHhpEAKdroA8OgZO27gMuDxWaukY9oDq&#10;uRGG6jVwDJzuHNlCaOwFKdkpC9/uv6gzRk4q93FvC7jJWMGNlfS/rcm6VuSEdT+NY98bEpXbSdtn&#10;uW8aOA0JJxLFUXBYRHGnAif1bU6E4Oly0OmPcdMYN9kPe74MGX0fStzvY8KJEJ9EqDxPh6rWHQge&#10;4yadG7+/cdN9qGT/xmb9btyk2/iwWHOE/UfQ6svl3WO0dz/VfvIvAAAA//8DAFBLAwQKAAAAAAAA&#10;ACEAmdVxzVIMAABSDAAAFQAAAGRycy9tZWRpYS9pbWFnZTEuanBlZ//Y/+AAEEpGSUYAAQEBANwA&#10;3AAA/9sAQwACAQEBAQECAQEBAgICAgIEAwICAgIFBAQDBAYFBgYGBQYGBgcJCAYHCQcGBggLCAkK&#10;CgoKCgYICwwLCgwJCgoK/9sAQwECAgICAgIFAwMFCgcGBwoKCgoKCgoKCgoKCgoKCgoKCgoKCgoK&#10;CgoKCgoKCgoKCgoKCgoKCgoKCgoKCgoKCgoK/8AAEQgAVwBXAwEiAAIRAQMRAf/EAB8AAAEFAQEB&#10;AQEBAAAAAAAAAAABAgMEBQYHCAkKC//EALUQAAIBAwMCBAMFBQQEAAABfQECAwAEEQUSITFBBhNR&#10;YQcicRQygZGhCCNCscEVUtHwJDNicoIJChYXGBkaJSYnKCkqNDU2Nzg5OkNERUZHSElKU1RVVldY&#10;WVpjZGVmZ2hpanN0dXZ3eHl6g4SFhoeIiYqSk5SVlpeYmZqio6Slpqeoqaqys7S1tre4ubrCw8TF&#10;xsfIycrS09TV1tfY2drh4uPk5ebn6Onq8fLz9PX29/j5+v/EAB8BAAMBAQEBAQEBAQEAAAAAAAAB&#10;AgMEBQYHCAkKC//EALURAAIBAgQEAwQHBQQEAAECdwABAgMRBAUhMQYSQVEHYXETIjKBCBRCkaGx&#10;wQkjM1LwFWJy0QoWJDThJfEXGBkaJicoKSo1Njc4OTpDREVGR0hJSlNUVVZXWFlaY2RlZmdoaWpz&#10;dHV2d3h5eoKDhIWGh4iJipKTlJWWl5iZmqKjpKWmp6ipqrKztLW2t7i5usLDxMXGx8jJytLT1NXW&#10;19jZ2uLj5OXm5+jp6vLz9PX29/j5+v/aAAwDAQACEQMRAD8A/Juiiiv6APxMKKKKACiprCw1DVb+&#10;HS9Ls5rm6uplit7e3jLSSyMcKiqOSSSAAOSTVrxT4X17wT4huvCniiwNrqFjJ5d5atIrNE+ASpKk&#10;jIzyM5B4OCCKnmV7FcsrXM+iiiqJCiiigAooooAKKKKACuk+HHwq8Y/FS9urPwnbwt9jt2munmmx&#10;tUKxAVFzJIzEBFVFYl3RcZdQebr3X9mX9n/x5qfgLXvj62iXFx4Y03TbhNVtxNJGs8WVVJGSOeJ5&#10;4klV3Kk+UWt1RjlxjHEVvY0+a5tRp+1qcth/gP8AZb1DwjqLT+OLl4vEk62d98M7e3haay8RTL9p&#10;kaD54lSQPJaG2UebG7yunlJcK+R7L8fvhn8fPG/w6PwF1L4OeI9Nt9EhW/8AsrJY3Lrd26RW7sXV&#10;Y3dIZpLu3aeSWTcRMzBnTA0/hJ4R8H+LPh/e+M/BXw//ALP8B6DAuptJ4n8u1sNTtdxkudKExkln&#10;lTyGvNr5OySHa8MpMsy7nhzxTZfEn4g/EP4n/Eafw7aN4s8LWzaT/bDafow1dXtVEtl9pWAyXCXW&#10;1IFhtnnKqspMiuIpm8WtiqkpXe61266afcepTo01Gy6/kfM/ij9h3xkLNfHngXWFk8ETQlrbxNrG&#10;m30MQaIyR3SyYtQUMUkTZBUEiSMLvJbHkvxA8Ca/8NfF114M8TrD9rtVifdbybleOWNZY25wyko6&#10;ko4WRCSjqjqyj7U+Mvh3wvpGh6T8NvHHh+w8Ua4sWny+HryZrZp9U16csk9sLm1uLa5kjjRFWO4l&#10;hbe6MsrylLaIfNn7YP7PGp/AP4gW8kt75+n+Io5r7S5GkDER78hR++ldkCugDSEOWDgglCzd2FxU&#10;qklGT328/n+ehy4jDxpxcor/AIB5JRRRXpHnhRRRQAUUUUAFfaX7On7Q/gv4Pfsv+GNR8m0uJtDh&#10;kXVI7WPDyXV5qN4Et7iWOGZo91smcSbQY/8AVxzHeV+La9g/ZO8c+D/B1xq0fiX4q6p4am/tLS7+&#10;3jtbaO4tbqO1klkk8yCSSJZZ0BVoQZogSZF3HftbjxlGNajr0dzqwtSVOpp1R7h8Lfif8M7rwr4m&#10;8YW82n6Ta+Edb0R/EGiLqjTaf4g0u6llGoW8StcOttH5AmAhjWdY3mlijZ2uYVTznTPjDew6dNdX&#10;fwytdL0fWPssekeKLyGWL+0r6zsLiGzlula4eKydzKkytEUVPKX5nUPOvbfE/wCDfw68Y/8AFceA&#10;fBVvN/aqzLc6lY6ms0Nw8Zhzdqt2kds2xopnSNHjaWOSPekcd0hWO40Lx34t8OXvgHVfhBcXOl6d&#10;HpK6bFY6csvmqIBDqUCSuyCCG81TyZDcMwIHmTxec0CrXnx9n233122/XU7X7TZvbbTc6Pxb8Zxp&#10;/wAW4/8AhCLWx8Qf8K70+1+2a9r9m9idca6sri5vW+yXMwWzn8ppws0ibwLSOJ5BlIJ+P/4KYfGv&#10;4d/GG08KnwZ4imvbqxvLy5vlulKPILuO3miulUExlZIfKRimCJbeTeoLKzbVt8Mfhj8FraTxl410&#10;+a1s9WtL6wvdY1WZL4abeGJ1sreK0BhWUR2+IyjSi3V5/KlYpEGPy58Ym0D/AIWLeR+FvEVnqmnw&#10;wW8Nrd2Mcyx7Y4I4wgEoDfLt25GVJGVJXBrTC0adSspJP3evfuRXqSjRcX16HM0UUV7B5YUUUUAF&#10;BOBmimv0oA6LQvhV8TPE0ely6D4H1G6/t65+z+H447Y+ZrE3miHybND813J5rKhSEOwZgCASKp/8&#10;IP42/wCEUuvHZ8Jah/Yun6pFpt9q32R/s9veSJI8ds8mNqyukMzLGSGZYpCAQrEezftcaton7Qnj&#10;H4Ya78M/GGjNpt18L/Dfhm10vU9dtbE6Df6dp1vZ3kE/2iVBBE90kt0tw5WKRbotu3iVU9a/bb/a&#10;C+Bf7SOi/tGXvwU17SbeLVvjP4R8RaZHfXUWnv4gtbPSdY0+/wBUgjnMZeSe9uorpoADMFvSxTEc&#10;pTyJY6v7nu77/wB33krPz1/DsegsLR960ttvPRu68tD5j8B+E/2gbu1mtfAfgLXtStf+Ebm1u8tr&#10;HR5bhZNEgnLT3D+Wpb7EssT+Y+RGrK4Yghq77TP2hv2tfiH4d0vwRoH/AAlWuL4ovH0Hw7YxxLND&#10;eXnltE1vbRQwqzzhb5MRocqbkZUrMErF+BnjL4j/AAC8Sax8Rvhl4+03RfE/gvw/a3Wmala+ILJt&#10;1yNXs5wlvmQrenYzB4YxKGRZQylA1e+fDvxX+zBdftc/sy/tD/C3xr4Z8LaRq3xut/EPxA8G3l1H&#10;p0PgO8hvtHa9jDzuEGmuInuLaTd8sTNbndJbSMYxWIlTu+VPezt1SvZ69Vs/XyNKNOMrJSa2ur93&#10;a606dUfKXxDm+LXjGL/hY/j+2vLyxm1GW0XXI7ZPsL3hVZpIhNCohM22RHZc79rqTgbay/Gnw98f&#10;fDXxbceAPiJ4L1LQddtWjW60fWLJ7a5gLoroHjkAZCysrDIGQwPQivYfhJr2ifDX9kn42eHPGvjb&#10;Rnbx5a6NpfhXwza6pbXU02qWmrQXTam4jdvs0UFol5AJXKCU6iVj3gSlOu/4KVaVo3xk/b0+KXxD&#10;+HnxM8F6lodr/ZNzDqVv4005otQU2thbFLVhPi5dZHy6x7vLSOV32rGxGkcZKNTldkrPXvtb8W16&#10;oiWHjKPMm29NO29/yTPnPxH8NviL4QfV4/FfgjVNNbw/rQ0fXlvLF420zUCZsWdwCP3M5+zXH7p8&#10;P+4l4+RsYtfWH7fereAvjR8aPj54w8Ea74B0fSdB+KWu67Z3+h+MI7t/Hpvdaihs3hiN1K0zpby3&#10;l0ZYR5EcbSLsiaX958n5rrwNaWIw6nLfT5aJnNiKcaNRxWwUUUV1nOFXNC1u88O6rDrOnwWck0O7&#10;Yt/p8N1EcqR80UyPG3B/iU4PIwQDVOigDsP+F5+NT/zA/Bv/AIbnRf8A5Eo/4Xp43HTRPBv/AIbn&#10;Rf8A5Erj6Knlj2K5pdz2b4f+OLTxJ4C13W/FGs+B9L1OzVX0u1uPBPh5FuQJ7ZZQifZDJJMEmYoj&#10;+TE4WR/tCmAxS9Rq2k6dfX1o3hn4w/CWzt5l0Szul1jwt4beSK+urAXFzJmC3YfZIZFkjaXkxyvH&#10;E2QGnr5wZQ3UUFeOB0rGVCXM2pW+SNlWjypOP4s9N8efE7WPDc2mxaBL4H1JbvTRczzQ+AdBby3M&#10;sqiNlS0PlOEVNyEthiSrMhVjhj45eNgMf2J4N/8ADc6L/wDIlccowOlLWkafLGz1MpTfNdaHYH45&#10;eNjkf2J4O5/6p1ov/wAiVx4GBgUUVcUo7Ecze4UUUUwCiiigAooooAKKKKACiiigAooooAKKKKAP&#10;/9lQSwMEFAAGAAgAAAAhAFwN6XnfAAAACAEAAA8AAABkcnMvZG93bnJldi54bWxMj0FLw0AUhO+C&#10;/2F5grd2N5FKG/NSSlFPRbAVxNs2+5qEZt+G7DZJ/73ryR6HGWa+ydeTbcVAvW8cIyRzBYK4dKbh&#10;CuHr8DZbgvBBs9GtY0K4kod1cX+X68y4kT9p2IdKxBL2mUaoQ+gyKX1Zk9V+7jri6J1cb3WIsq+k&#10;6fUYy20rU6WepdUNx4Vad7StqTzvLxbhfdTj5il5HXbn0/b6c1h8fO8SQnx8mDYvIAJN4T8Mf/gR&#10;HYrIdHQXNl60CLM0BhGWaQIi2iuVxCdHhMVKKZBFLm8PFL8AAAD//wMAUEsDBBQABgAIAAAAIQBY&#10;YLMbugAAACIBAAAZAAAAZHJzL19yZWxzL2Uyb0RvYy54bWwucmVsc4SPywrCMBBF94L/EGZv07oQ&#10;kaZuRHAr9QOGZJpGmwdJFPv3BtwoCC7nXu45TLt/2ok9KCbjnYCmqoGRk14ZpwVc+uNqCyxldAon&#10;70jATAn23XLRnmnCXEZpNCGxQnFJwJhz2HGe5EgWU+UDudIMPlrM5YyaB5Q31MTXdb3h8ZMB3ReT&#10;nZSAeFINsH4Oxfyf7YfBSDp4ebfk8g8FN7a4CxCjpizAkjL4DpvqGkgD71r+9Vn3AgAA//8DAFBL&#10;AQItABQABgAIAAAAIQCKFT+YDAEAABUCAAATAAAAAAAAAAAAAAAAAAAAAABbQ29udGVudF9UeXBl&#10;c10ueG1sUEsBAi0AFAAGAAgAAAAhADj9If/WAAAAlAEAAAsAAAAAAAAAAAAAAAAAPQEAAF9yZWxz&#10;Ly5yZWxzUEsBAi0AFAAGAAgAAAAhAIl5H/GSBwAA8j0AAA4AAAAAAAAAAAAAAAAAPAIAAGRycy9l&#10;Mm9Eb2MueG1sUEsBAi0ACgAAAAAAAAAhAJnVcc1SDAAAUgwAABUAAAAAAAAAAAAAAAAA+gkAAGRy&#10;cy9tZWRpYS9pbWFnZTEuanBlZ1BLAQItABQABgAIAAAAIQBcDel53wAAAAgBAAAPAAAAAAAAAAAA&#10;AAAAAH8WAABkcnMvZG93bnJldi54bWxQSwECLQAUAAYACAAAACEAWGCzG7oAAAAiAQAAGQAAAAAA&#10;AAAAAAAAAACLFwAAZHJzL19yZWxzL2Uyb0RvYy54bWwucmVsc1BLBQYAAAAABgAGAH0BAAB8GAAA&#10;AAA=&#10;">
                 <v:rect id="Big rectangle (16:9)" o:spid="_x0000_s1043" style="position:absolute;width:57308;height:32251;flip:y;visibility:visible;mso-wrap-style:square;v-text-anchor:middle" o:gfxdata="UEsDBBQABgAIAAAAIQDb4fbL7gAAAIUBAAATAAAAW0NvbnRlbnRfVHlwZXNdLnhtbHyQz07DMAyH&#10;70i8Q+QralM4IITa7kDhCAiNB7ASt43WOlEcyvb2pNu4IODoPz9/n1xv9vOkForiPDdwXVagiI23&#10;jocG3rdPxR0oScgWJ8/UwIEENu3lRb09BBKV0ywNjCmFe63FjDSjlD4Q50nv44wpl3HQAc0OB9I3&#10;VXWrjedEnIq03oC27qjHjympx31un0wiTQLq4bS4shrAECZnMGVTvbD9QSnOhDInjzsyuiBXWQP0&#10;r4R18jfgnHvJr4nOknrFmJ5xzhraRtHWf3Kkpfz/yGo5S+H73hkquyhdjr3R8m2lj09svwAAAP//&#10;AwBQSwMEFAAGAAgAAAAhAFr0LFu/AAAAFQEAAAsAAABfcmVscy8ucmVsc2zPwWrDMAwG4Ptg72B0&#10;X5TuUMaI01uh19I+gLGVxCy2jGSy9e1nemrHjpL4P0nD4SetZiPRyNnCruvBUPYcYp4tXC/Htw8w&#10;Wl0ObuVMFm6kcBhfX4Yzra62kC6xqGlKVgtLreUTUf1CyWnHhXKbTCzJ1VbKjMX5LzcTvvf9HuXR&#10;gPHJNKdgQU5hB+ZyK23zHztFL6w81c5zQp6m6P9TMfB3PtPWFCczVQtB9N4U2rp2HOA44NMz4y8A&#10;AAD//wMAUEsDBBQABgAIAAAAIQA1LiA/xwAAAOMAAAAPAAAAZHJzL2Rvd25yZXYueG1sRE/NasJA&#10;EL4LvsMyQm+6axXTpK4igiBeitaDvY3ZaRKanU2zW41v3xUEj/P9z3zZ2VpcqPWVYw3jkQJBnDtT&#10;caHh+LkZvoHwAdlg7Zg03MjDctHvzTEz7sp7uhxCIWII+ww1lCE0mZQ+L8miH7mGOHLfrrUY4tkW&#10;0rR4jeG2lq9KzaTFimNDiQ2tS8p/Dn9Ww+8uof3pnKvjl3U8CbfklH6ctX4ZdKt3EIG68BQ/3FsT&#10;58+m01QlapLC/acIgFz8AwAA//8DAFBLAQItABQABgAIAAAAIQDb4fbL7gAAAIUBAAATAAAAAAAA&#10;AAAAAAAAAAAAAABbQ29udGVudF9UeXBlc10ueG1sUEsBAi0AFAAGAAgAAAAhAFr0LFu/AAAAFQEA&#10;AAsAAAAAAAAAAAAAAAAAHwEAAF9yZWxzLy5yZWxzUEsBAi0AFAAGAAgAAAAhADUuID/HAAAA4wAA&#10;AA8AAAAAAAAAAAAAAAAABwIAAGRycy9kb3ducmV2LnhtbFBLBQYAAAAAAwADALcAAAD7AgAAAAA=&#10;" fillcolor="white [3212]" strokecolor="black [3213]" strokeweight="1pt">
                   <v:textbox>
                     <w:txbxContent>
@@ -8237,7 +8675,7 @@
                   <v:path o:extrusionok="f" gradientshapeok="t" o:connecttype="rect"/>
                   <o:lock v:ext="edit" aspectratio="t"/>
                 </v:shapetype>
-                <v:shape id="Oundle logo" o:spid="_x0000_s1050" type="#_x0000_t75" alt="Oundle School (@oundleschool) / X" style="position:absolute;left:-1;width:3599;height:3600;visibility:visible;mso-wrap-style:square" o:gfxdata="UEsDBBQABgAIAAAAIQDb4fbL7gAAAIUBAAATAAAAW0NvbnRlbnRfVHlwZXNdLnhtbHyQz07DMAyH&#10;70i8Q+QralM4IITa7kDhCAiNB7ASt43WOlEcyvb2pNu4IODoPz9/n1xv9vOkForiPDdwXVagiI23&#10;jocG3rdPxR0oScgWJ8/UwIEENu3lRb09BBKV0ywNjCmFe63FjDSjlD4Q50nv44wpl3HQAc0OB9I3&#10;VXWrjedEnIq03oC27qjHjympx31un0wiTQLq4bS4shrAECZnMGVTvbD9QSnOhDInjzsyuiBXWQP0&#10;r4R18jfgnHvJr4nOknrFmJ5xzhraRtHWf3Kkpfz/yGo5S+H73hkquyhdjr3R8m2lj09svwAAAP//&#10;AwBQSwMEFAAGAAgAAAAhAFr0LFu/AAAAFQEAAAsAAABfcmVscy8ucmVsc2zPwWrDMAwG4Ptg72B0&#10;X5TuUMaI01uh19I+gLGVxCy2jGSy9e1nemrHjpL4P0nD4SetZiPRyNnCruvBUPYcYp4tXC/Htw8w&#10;Wl0ObuVMFm6kcBhfX4Yzra62kC6xqGlKVgtLreUTUf1CyWnHhXKbTCzJ1VbKjMX5LzcTvvf9HuXR&#10;gPHJNKdgQU5hB+ZyK23zHztFL6w81c5zQp6m6P9TMfB3PtPWFCczVQtB9N4U2rp2HOA44NMz4y8A&#10;AAD//wMAUEsDBBQABgAIAAAAIQDSA6YPyQAAAOMAAAAPAAAAZHJzL2Rvd25yZXYueG1sRE9fa8Iw&#10;EH8f7DuEG+xlzNQiUqtRZDDY9qBT5/vZ3JrS5lKarFY//SIM9ni//7dYDbYRPXW+cqxgPEpAEBdO&#10;V1wq+Dq8PmcgfEDW2DgmBRfysFre3y0w1+7MO+r3oRQxhH2OCkwIbS6lLwxZ9CPXEkfu23UWQzy7&#10;UuoOzzHcNjJNkqm0WHFsMNjSi6Gi3v9YBf37Uz3bHD9mm2u9RXO6rrfH+lOpx4dhPQcRaAj/4j/3&#10;m47zsySdjieTLIXbTxEAufwFAAD//wMAUEsBAi0AFAAGAAgAAAAhANvh9svuAAAAhQEAABMAAAAA&#10;AAAAAAAAAAAAAAAAAFtDb250ZW50X1R5cGVzXS54bWxQSwECLQAUAAYACAAAACEAWvQsW78AAAAV&#10;AQAACwAAAAAAAAAAAAAAAAAfAQAAX3JlbHMvLnJlbHNQSwECLQAUAAYACAAAACEA0gOmD8kAAADj&#10;AAAADwAAAAAAAAAAAAAAAAAHAgAAZHJzL2Rvd25yZXYueG1sUEsFBgAAAAADAAMAtwAAAP0CAAAA&#10;AA==&#10;">
+                <v:shape id="Oundle logo" o:spid="_x0000_s1050" type="#_x0000_t75" alt="Oundle School (@oundleschool) / X" style="position:absolute;left:-1;width:3599;height:3600;visibility:visible;mso-wrap-style:square" o:gfxdata="UEsDBBQABgAIAAAAIQDb4fbL7gAAAIUBAAATAAAAW0NvbnRlbnRfVHlwZXNdLnhtbHyQz07DMAyH&#10;70i8Q+QralM4IITa7kDhCAiNB7ASt43WOlEcyvb2pNu4IODoPz9/n1xv9vOkForiPDdwXVagiI23&#10;jocG3rdPxR0oScgWJ8/UwIEENu3lRb09BBKV0ywNjCmFe63FjDSjlD4Q50nv44wpl3HQAc0OB9I3&#10;VXWrjedEnIq03oC27qjHjympx31un0wiTQLq4bS4shrAECZnMGVTvbD9QSnOhDInjzsyuiBXWQP0&#10;r4R18jfgnHvJr4nOknrFmJ5xzhraRtHWf3Kkpfz/yGo5S+H73hkquyhdjr3R8m2lj09svwAAAP//&#10;AwBQSwMEFAAGAAgAAAAhAFr0LFu/AAAAFQEAAAsAAABfcmVscy8ucmVsc2zPwWrDMAwG4Ptg72B0&#10;X5TuUMaI01uh19I+gLGVxCy2jGSy9e1nemrHjpL4P0nD4SetZiPRyNnCruvBUPYcYp4tXC/Htw8w&#10;Wl0ObuVMFm6kcBhfX4Yzra62kC6xqGlKVgtLreUTUf1CyWnHhXKbTCzJ1VbKjMX5LzcTvvf9HuXR&#10;gPHJNKdgQU5hB+ZyK23zHztFL6w81c5zQp6m6P9TMfB3PtPWFCczVQtB9N4U2rp2HOA44NMz4y8A&#10;AAD//wMAUEsDBBQABgAIAAAAIQD38eS7yAAAAOMAAAAPAAAAZHJzL2Rvd25yZXYueG1sRE9fS8Mw&#10;EH8X/A7hBr6IS9aNrXTLhoiCCDLW+bK3ozmbuuZSmth1394Igo/3+3+b3ehaMVAfGs8aZlMFgrjy&#10;puFaw8fx5SEHESKywdYzabhSgN329maDhfEXPtBQxlqkEA4FarAxdoWUobLkMEx9R5y4T987jOns&#10;a2l6vKRw18pMqaV02HBqsNjRk6XqXH47Dffvg1Xj29fq+FzOT/LKGe3nTuu7yfi4BhFpjP/iP/er&#10;SfNzlS1ni0Wewe9PCQC5/QEAAP//AwBQSwECLQAUAAYACAAAACEA2+H2y+4AAACFAQAAEwAAAAAA&#10;AAAAAAAAAAAAAAAAW0NvbnRlbnRfVHlwZXNdLnhtbFBLAQItABQABgAIAAAAIQBa9CxbvwAAABUB&#10;AAALAAAAAAAAAAAAAAAAAB8BAABfcmVscy8ucmVsc1BLAQItABQABgAIAAAAIQD38eS7yAAAAOMA&#10;AAAPAAAAAAAAAAAAAAAAAAcCAABkcnMvZG93bnJldi54bWxQSwUGAAAAAAMAAwC3AAAA/AIAAAAA&#10;">
                   <v:imagedata r:id="rId13" o:title=" X"/>
                 </v:shape>
                 <v:group id="List item 1" o:spid="_x0000_s1051" style="position:absolute;left:15335;top:8953;width:40805;height:3245" coordsize="40805,3249" o:gfxdata="UEsDBBQABgAIAAAAIQDb4fbL7gAAAIUBAAATAAAAW0NvbnRlbnRfVHlwZXNdLnhtbHyQz07DMAyH&#10;70i8Q+QralM4IITa7kDhCAiNB7ASt43WOlEcyvb2pNu4IODoPz9/n1xv9vOkForiPDdwXVagiI23&#10;jocG3rdPxR0oScgWJ8/UwIEENu3lRb09BBKV0ywNjCmFe63FjDSjlD4Q50nv44wpl3HQAc0OB9I3&#10;VXWrjedEnIq03oC27qjHjympx31un0wiTQLq4bS4shrAECZnMGVTvbD9QSnOhDInjzsyuiBXWQP0&#10;r4R18jfgnHvJr4nOknrFmJ5xzhraRtHWf3Kkpfz/yGo5S+H73hkquyhdjr3R8m2lj09svwAAAP//&#10;AwBQSwMEFAAGAAgAAAAhAFr0LFu/AAAAFQEAAAsAAABfcmVscy8ucmVsc2zPwWrDMAwG4Ptg72B0&#10;X5TuUMaI01uh19I+gLGVxCy2jGSy9e1nemrHjpL4P0nD4SetZiPRyNnCruvBUPYcYp4tXC/Htw8w&#10;Wl0ObuVMFm6kcBhfX4Yzra62kC6xqGlKVgtLreUTUf1CyWnHhXKbTCzJ1VbKjMX5LzcTvvf9HuXR&#10;gPHJNKdgQU5hB+ZyK23zHztFL6w81c5zQp6m6P9TMfB3PtPWFCczVQtB9N4U2rp2HOA44NMz4y8A&#10;AAD//wMAUEsDBBQABgAIAAAAIQBQtOvzyQAAAOMAAAAPAAAAZHJzL2Rvd25yZXYueG1sRE9La8JA&#10;EL4L/Q/LFHrTTfpINHUVES09SKFakN6G7JgEs7Mhu03iv3cFocf53jNfDqYWHbWusqwgnkQgiHOr&#10;Ky4U/By24ykI55E11pZJwYUcLBcPozlm2vb8Td3eFyKEsMtQQel9k0np8pIMuoltiAN3sq1BH862&#10;kLrFPoSbWj5HUSINVhwaSmxoXVJ+3v8ZBR899quXeNPtzqf15ffw9nXcxaTU0+OwegfhafD/4rv7&#10;U4f50SxJ4ln6msLtpwCAXFwBAAD//wMAUEsBAi0AFAAGAAgAAAAhANvh9svuAAAAhQEAABMAAAAA&#10;AAAAAAAAAAAAAAAAAFtDb250ZW50X1R5cGVzXS54bWxQSwECLQAUAAYACAAAACEAWvQsW78AAAAV&#10;AQAACwAAAAAAAAAAAAAAAAAfAQAAX3JlbHMvLnJlbHNQSwECLQAUAAYACAAAACEAULTr88kAAADj&#10;AAAADwAAAAAAAAAAAAAAAAAHAgAAZHJzL2Rvd25yZXYueG1sUEsFBgAAAAADAAMAtwAAAP0CAAAA&#10;AA==&#10;">
@@ -8494,7 +8932,15 @@
         <w:t>the majority of</w:t>
       </w:r>
       <w:r>
-        <w:t xml:space="preserve"> school products we use </w:t>
+        <w:t xml:space="preserve"> school </w:t>
+      </w:r>
+      <w:proofErr w:type="gramStart"/>
+      <w:r>
+        <w:t>products</w:t>
+      </w:r>
+      <w:proofErr w:type="gramEnd"/>
+      <w:r>
+        <w:t xml:space="preserve"> we use </w:t>
       </w:r>
       <w:r>
         <w:t>have the school logo in the top left corner of the page, I decided to follow suit to ensure the branding is consistent.</w:t>
@@ -8524,8 +8970,13 @@
         </w:numPr>
       </w:pPr>
       <w:r>
-        <w:t>Make a request</w:t>
-      </w:r>
+        <w:t xml:space="preserve">Make a </w:t>
+      </w:r>
+      <w:proofErr w:type="gramStart"/>
+      <w:r>
+        <w:t>request</w:t>
+      </w:r>
+      <w:proofErr w:type="gramEnd"/>
     </w:p>
     <w:sectPr>
       <w:pgSz w:w="11906" w:h="16838"/>

</xml_diff>

<commit_message>
set up basic php pages
</commit_message>
<xml_diff>
--- a/coursework_writeup.docx
+++ b/coursework_writeup.docx
@@ -6601,12 +6601,14 @@
                         <wps:txbx>
                           <w:txbxContent>
                             <w:p>
+                              <w:proofErr w:type="spellStart"/>
                               <w:r>
                                 <w:rPr>
                                   <w:u w:val="thick"/>
                                 </w:rPr>
                                 <w:t>UserID</w:t>
                               </w:r>
+                              <w:proofErr w:type="spellEnd"/>
                               <w:r>
                                 <w:br/>
                               </w:r>
@@ -6660,12 +6662,20 @@
                               </w:r>
                               <w:r>
                                 <w:br/>
+                              </w:r>
+                              <w:proofErr w:type="spellStart"/>
+                              <w:r>
                                 <w:t>IsDriver</w:t>
                               </w:r>
+                              <w:proofErr w:type="spellEnd"/>
                               <w:r>
                                 <w:br/>
+                              </w:r>
+                              <w:proofErr w:type="spellStart"/>
+                              <w:r>
                                 <w:t>IsAdmin</w:t>
                               </w:r>
+                              <w:proofErr w:type="spellEnd"/>
                               <w:r>
                                 <w:br/>
                               </w:r>
@@ -6676,8 +6686,13 @@
                                 <w:t>ours</w:t>
                               </w:r>
                               <w:r>
-                                <w:t xml:space="preserve"> worked</w:t>
+                                <w:t xml:space="preserve"> </w:t>
                               </w:r>
+                              <w:proofErr w:type="gramStart"/>
+                              <w:r>
+                                <w:t>worked</w:t>
+                              </w:r>
+                              <w:proofErr w:type="gramEnd"/>
                             </w:p>
                           </w:txbxContent>
                         </wps:txbx>
@@ -6711,12 +6726,14 @@
                         <wps:txbx>
                           <w:txbxContent>
                             <w:p>
+                              <w:proofErr w:type="spellStart"/>
                               <w:r>
                                 <w:rPr>
                                   <w:u w:val="thick"/>
                                 </w:rPr>
                                 <w:t>RequestID</w:t>
                               </w:r>
+                              <w:proofErr w:type="spellEnd"/>
                               <w:r>
                                 <w:br/>
                               </w:r>
@@ -6745,15 +6762,52 @@
                               </w:r>
                               <w:r>
                                 <w:br/>
-                                <w:t>DriverID (foreign UserID)</w:t>
+                              </w:r>
+                              <w:proofErr w:type="spellStart"/>
+                              <w:r>
+                                <w:t>DriverID</w:t>
+                              </w:r>
+                              <w:proofErr w:type="spellEnd"/>
+                              <w:r>
+                                <w:t xml:space="preserve"> (foreign </w:t>
+                              </w:r>
+                              <w:proofErr w:type="spellStart"/>
+                              <w:r>
+                                <w:t>UserID</w:t>
+                              </w:r>
+                              <w:proofErr w:type="spellEnd"/>
+                              <w:r>
+                                <w:t>)</w:t>
                               </w:r>
                               <w:r>
                                 <w:br/>
-                                <w:t>VehicleID (foreign)</w:t>
+                              </w:r>
+                              <w:proofErr w:type="spellStart"/>
+                              <w:r>
+                                <w:t>VehicleID</w:t>
+                              </w:r>
+                              <w:proofErr w:type="spellEnd"/>
+                              <w:r>
+                                <w:t xml:space="preserve"> (foreign)</w:t>
                               </w:r>
                               <w:r>
                                 <w:br/>
-                                <w:t>RequestorID (foreign UserID)</w:t>
+                              </w:r>
+                              <w:proofErr w:type="spellStart"/>
+                              <w:r>
+                                <w:t>RequestorID</w:t>
+                              </w:r>
+                              <w:proofErr w:type="spellEnd"/>
+                              <w:r>
+                                <w:t xml:space="preserve"> (foreign </w:t>
+                              </w:r>
+                              <w:proofErr w:type="spellStart"/>
+                              <w:r>
+                                <w:t>UserID</w:t>
+                              </w:r>
+                              <w:proofErr w:type="spellEnd"/>
+                              <w:r>
+                                <w:t>)</w:t>
                               </w:r>
                             </w:p>
                           </w:txbxContent>
@@ -6788,12 +6842,14 @@
                         <wps:txbx>
                           <w:txbxContent>
                             <w:p>
+                              <w:proofErr w:type="spellStart"/>
                               <w:r>
                                 <w:rPr>
                                   <w:u w:val="thick"/>
                                 </w:rPr>
                                 <w:t>VehicleID</w:t>
                               </w:r>
+                              <w:proofErr w:type="spellEnd"/>
                               <w:r>
                                 <w:br/>
                               </w:r>
@@ -6824,9 +6880,11 @@
                               <w:r>
                                 <w:br/>
                               </w:r>
+                              <w:proofErr w:type="spellStart"/>
                               <w:r>
                                 <w:t>NotAvailableFrom</w:t>
                               </w:r>
+                              <w:proofErr w:type="spellEnd"/>
                             </w:p>
                           </w:txbxContent>
                         </wps:txbx>
@@ -7127,12 +7185,14 @@
                   <v:textbox>
                     <w:txbxContent>
                       <w:p>
+                        <w:proofErr w:type="spellStart"/>
                         <w:r>
                           <w:rPr>
                             <w:u w:val="thick"/>
                           </w:rPr>
                           <w:t>UserID</w:t>
                         </w:r>
+                        <w:proofErr w:type="spellEnd"/>
                         <w:r>
                           <w:br/>
                         </w:r>
@@ -7186,12 +7246,20 @@
                         </w:r>
                         <w:r>
                           <w:br/>
+                        </w:r>
+                        <w:proofErr w:type="spellStart"/>
+                        <w:r>
                           <w:t>IsDriver</w:t>
                         </w:r>
+                        <w:proofErr w:type="spellEnd"/>
                         <w:r>
                           <w:br/>
+                        </w:r>
+                        <w:proofErr w:type="spellStart"/>
+                        <w:r>
                           <w:t>IsAdmin</w:t>
                         </w:r>
+                        <w:proofErr w:type="spellEnd"/>
                         <w:r>
                           <w:br/>
                         </w:r>
@@ -7202,8 +7270,13 @@
                           <w:t>ours</w:t>
                         </w:r>
                         <w:r>
-                          <w:t xml:space="preserve"> worked</w:t>
+                          <w:t xml:space="preserve"> </w:t>
                         </w:r>
+                        <w:proofErr w:type="gramStart"/>
+                        <w:r>
+                          <w:t>worked</w:t>
+                        </w:r>
+                        <w:proofErr w:type="gramEnd"/>
                       </w:p>
                     </w:txbxContent>
                   </v:textbox>
@@ -7212,12 +7285,14 @@
                   <v:textbox>
                     <w:txbxContent>
                       <w:p>
+                        <w:proofErr w:type="spellStart"/>
                         <w:r>
                           <w:rPr>
                             <w:u w:val="thick"/>
                           </w:rPr>
                           <w:t>RequestID</w:t>
                         </w:r>
+                        <w:proofErr w:type="spellEnd"/>
                         <w:r>
                           <w:br/>
                         </w:r>
@@ -7246,15 +7321,52 @@
                         </w:r>
                         <w:r>
                           <w:br/>
-                          <w:t>DriverID (foreign UserID)</w:t>
+                        </w:r>
+                        <w:proofErr w:type="spellStart"/>
+                        <w:r>
+                          <w:t>DriverID</w:t>
+                        </w:r>
+                        <w:proofErr w:type="spellEnd"/>
+                        <w:r>
+                          <w:t xml:space="preserve"> (foreign </w:t>
+                        </w:r>
+                        <w:proofErr w:type="spellStart"/>
+                        <w:r>
+                          <w:t>UserID</w:t>
+                        </w:r>
+                        <w:proofErr w:type="spellEnd"/>
+                        <w:r>
+                          <w:t>)</w:t>
                         </w:r>
                         <w:r>
                           <w:br/>
-                          <w:t>VehicleID (foreign)</w:t>
+                        </w:r>
+                        <w:proofErr w:type="spellStart"/>
+                        <w:r>
+                          <w:t>VehicleID</w:t>
+                        </w:r>
+                        <w:proofErr w:type="spellEnd"/>
+                        <w:r>
+                          <w:t xml:space="preserve"> (foreign)</w:t>
                         </w:r>
                         <w:r>
                           <w:br/>
-                          <w:t>RequestorID (foreign UserID)</w:t>
+                        </w:r>
+                        <w:proofErr w:type="spellStart"/>
+                        <w:r>
+                          <w:t>RequestorID</w:t>
+                        </w:r>
+                        <w:proofErr w:type="spellEnd"/>
+                        <w:r>
+                          <w:t xml:space="preserve"> (foreign </w:t>
+                        </w:r>
+                        <w:proofErr w:type="spellStart"/>
+                        <w:r>
+                          <w:t>UserID</w:t>
+                        </w:r>
+                        <w:proofErr w:type="spellEnd"/>
+                        <w:r>
+                          <w:t>)</w:t>
                         </w:r>
                       </w:p>
                     </w:txbxContent>
@@ -7264,12 +7376,14 @@
                   <v:textbox>
                     <w:txbxContent>
                       <w:p>
+                        <w:proofErr w:type="spellStart"/>
                         <w:r>
                           <w:rPr>
                             <w:u w:val="thick"/>
                           </w:rPr>
                           <w:t>VehicleID</w:t>
                         </w:r>
+                        <w:proofErr w:type="spellEnd"/>
                         <w:r>
                           <w:br/>
                         </w:r>
@@ -7300,9 +7414,11 @@
                         <w:r>
                           <w:br/>
                         </w:r>
+                        <w:proofErr w:type="spellStart"/>
                         <w:r>
                           <w:t>NotAvailableFrom</w:t>
                         </w:r>
+                        <w:proofErr w:type="spellEnd"/>
                       </w:p>
                     </w:txbxContent>
                   </v:textbox>
@@ -7511,8 +7627,13 @@
                             </w:r>
                             <w:r>
                               <w:tab/>
-                              <w:t>Log out</w:t>
+                              <w:t xml:space="preserve">Log </w:t>
                             </w:r>
+                            <w:proofErr w:type="gramStart"/>
+                            <w:r>
+                              <w:t>out</w:t>
+                            </w:r>
+                            <w:proofErr w:type="gramEnd"/>
                           </w:p>
                         </w:txbxContent>
                       </wps:txbx>
@@ -7546,8 +7667,13 @@
                       </w:r>
                       <w:r>
                         <w:tab/>
-                        <w:t>Log out</w:t>
+                        <w:t xml:space="preserve">Log </w:t>
                       </w:r>
+                      <w:proofErr w:type="gramStart"/>
+                      <w:r>
+                        <w:t>out</w:t>
+                      </w:r>
+                      <w:proofErr w:type="gramEnd"/>
                     </w:p>
                   </w:txbxContent>
                 </v:textbox>
@@ -8960,6 +9086,9 @@
       <w:r>
         <w:t>Staff member</w:t>
       </w:r>
+      <w:r>
+        <w:t>s need pages to:</w:t>
+      </w:r>
     </w:p>
     <w:p>
       <w:pPr>
@@ -8970,13 +9099,26 @@
         </w:numPr>
       </w:pPr>
       <w:r>
-        <w:t xml:space="preserve">Make a </w:t>
-      </w:r>
-      <w:proofErr w:type="gramStart"/>
-      <w:r>
-        <w:t>request</w:t>
-      </w:r>
-      <w:proofErr w:type="gramEnd"/>
+        <w:t xml:space="preserve">Make </w:t>
+      </w:r>
+      <w:r>
+        <w:t xml:space="preserve">and submit </w:t>
+      </w:r>
+      <w:r>
+        <w:t>a request</w:t>
+      </w:r>
+      <w:r>
+        <w:t>.</w:t>
+      </w:r>
+    </w:p>
+    <w:p>
+      <w:pPr>
+        <w:pStyle w:val="ListParagraph"/>
+        <w:numPr>
+          <w:ilvl w:val="1"/>
+          <w:numId w:val="21"/>
+        </w:numPr>
+      </w:pPr>
     </w:p>
     <w:sectPr>
       <w:pgSz w:w="11906" w:h="16838"/>

</xml_diff>

<commit_message>
vehicles pages first added. WIll do some tests.
</commit_message>
<xml_diff>
--- a/coursework_writeup.docx
+++ b/coursework_writeup.docx
@@ -1704,7 +1704,7 @@
         </w:rPr>
         <w:lastRenderedPageBreak/>
         <w:drawing>
-          <wp:anchor distT="0" distB="0" distL="114300" distR="114300" simplePos="0" relativeHeight="251588608" behindDoc="1" locked="0" layoutInCell="1" allowOverlap="1" wp14:anchorId="02D68097" wp14:editId="7EF774AE">
+          <wp:anchor distT="0" distB="0" distL="114300" distR="114300" simplePos="0" relativeHeight="251588608" behindDoc="1" locked="0" layoutInCell="1" allowOverlap="1" wp14:anchorId="02D68097" wp14:editId="696D3351">
             <wp:simplePos x="0" y="0"/>
             <wp:positionH relativeFrom="margin">
               <wp:posOffset>0</wp:posOffset>
@@ -3742,7 +3742,7 @@
         </w:rPr>
         <w:lastRenderedPageBreak/>
         <w:drawing>
-          <wp:anchor distT="0" distB="0" distL="114300" distR="114300" simplePos="0" relativeHeight="251617280" behindDoc="0" locked="0" layoutInCell="1" allowOverlap="1" wp14:anchorId="552CE5C2" wp14:editId="0FE5D3B5">
+          <wp:anchor distT="0" distB="0" distL="114300" distR="114300" simplePos="0" relativeHeight="251617280" behindDoc="0" locked="0" layoutInCell="1" allowOverlap="1" wp14:anchorId="552CE5C2" wp14:editId="43A9F01C">
             <wp:simplePos x="0" y="0"/>
             <wp:positionH relativeFrom="column">
               <wp:posOffset>0</wp:posOffset>
@@ -7797,7 +7797,7 @@
         <mc:AlternateContent>
           <mc:Choice Requires="wpg">
             <w:drawing>
-              <wp:anchor distT="0" distB="0" distL="114300" distR="114300" simplePos="0" relativeHeight="251659264" behindDoc="0" locked="0" layoutInCell="1" allowOverlap="1" wp14:anchorId="6A4A9524" wp14:editId="3453DA2E">
+              <wp:anchor distT="0" distB="0" distL="114300" distR="114300" simplePos="0" relativeHeight="251659264" behindDoc="0" locked="0" layoutInCell="1" allowOverlap="1" wp14:anchorId="6A4A9524" wp14:editId="760F4A7F">
                 <wp:simplePos x="0" y="0"/>
                 <wp:positionH relativeFrom="column">
                   <wp:posOffset>0</wp:posOffset>
@@ -12686,14 +12686,127 @@
       </w:r>
     </w:p>
     <w:p>
-      <w:pPr>
-        <w:pStyle w:val="ListParagraph"/>
-        <w:numPr>
-          <w:ilvl w:val="1"/>
-          <w:numId w:val="26"/>
-        </w:numPr>
-      </w:pPr>
-    </w:p>
+      <w:r>
+        <w:br w:type="page"/>
+      </w:r>
+    </w:p>
+    <w:p>
+      <w:pPr>
+        <w:pStyle w:val="Heading1"/>
+      </w:pPr>
+      <w:r>
+        <w:lastRenderedPageBreak/>
+        <w:t>Development</w:t>
+      </w:r>
+    </w:p>
+    <w:p>
+      <w:pPr>
+        <w:pStyle w:val="Heading2"/>
+      </w:pPr>
+      <w:r>
+        <w:t>Vehicle pages</w:t>
+      </w:r>
+    </w:p>
+    <w:p>
+      <w:r>
+        <w:drawing>
+          <wp:anchor distT="0" distB="0" distL="114300" distR="114300" simplePos="0" relativeHeight="251709440" behindDoc="0" locked="0" layoutInCell="1" allowOverlap="1" wp14:anchorId="5E61C1C8" wp14:editId="1099C460">
+            <wp:simplePos x="0" y="0"/>
+            <wp:positionH relativeFrom="column">
+              <wp:posOffset>0</wp:posOffset>
+            </wp:positionH>
+            <wp:positionV relativeFrom="paragraph">
+              <wp:posOffset>3475355</wp:posOffset>
+            </wp:positionV>
+            <wp:extent cx="5731510" cy="3547745"/>
+            <wp:effectExtent l="0" t="0" r="2540" b="0"/>
+            <wp:wrapTopAndBottom/>
+            <wp:docPr id="2031580763" name="Picture 1" descr="A screen shot of a computer program&#10;&#10;Description automatically generated"/>
+            <wp:cNvGraphicFramePr>
+              <a:graphicFrameLocks xmlns:a="http://schemas.openxmlformats.org/drawingml/2006/main" noChangeAspect="1"/>
+            </wp:cNvGraphicFramePr>
+            <a:graphic xmlns:a="http://schemas.openxmlformats.org/drawingml/2006/main">
+              <a:graphicData uri="http://schemas.openxmlformats.org/drawingml/2006/picture">
+                <pic:pic xmlns:pic="http://schemas.openxmlformats.org/drawingml/2006/picture">
+                  <pic:nvPicPr>
+                    <pic:cNvPr id="2031580763" name="Picture 1" descr="A screen shot of a computer program&#10;&#10;Description automatically generated"/>
+                    <pic:cNvPicPr/>
+                  </pic:nvPicPr>
+                  <pic:blipFill>
+                    <a:blip r:embed="rId19"/>
+                    <a:stretch>
+                      <a:fillRect/>
+                    </a:stretch>
+                  </pic:blipFill>
+                  <pic:spPr>
+                    <a:xfrm>
+                      <a:off x="0" y="0"/>
+                      <a:ext cx="5731510" cy="3547745"/>
+                    </a:xfrm>
+                    <a:prstGeom prst="rect">
+                      <a:avLst/>
+                    </a:prstGeom>
+                  </pic:spPr>
+                </pic:pic>
+              </a:graphicData>
+            </a:graphic>
+          </wp:anchor>
+        </w:drawing>
+      </w:r>
+      <w:r>
+        <w:drawing>
+          <wp:anchor distT="0" distB="0" distL="114300" distR="114300" simplePos="0" relativeHeight="251707392" behindDoc="0" locked="0" layoutInCell="1" allowOverlap="1" wp14:anchorId="5BC38E13" wp14:editId="1C8D08C5">
+            <wp:simplePos x="0" y="0"/>
+            <wp:positionH relativeFrom="margin">
+              <wp:posOffset>0</wp:posOffset>
+            </wp:positionH>
+            <wp:positionV relativeFrom="paragraph">
+              <wp:posOffset>0</wp:posOffset>
+            </wp:positionV>
+            <wp:extent cx="5731200" cy="3171600"/>
+            <wp:effectExtent l="0" t="0" r="3175" b="0"/>
+            <wp:wrapTopAndBottom/>
+            <wp:docPr id="805477457" name="Picture 1" descr="A computer screen shot of text&#10;&#10;Description automatically generated"/>
+            <wp:cNvGraphicFramePr>
+              <a:graphicFrameLocks xmlns:a="http://schemas.openxmlformats.org/drawingml/2006/main" noChangeAspect="1"/>
+            </wp:cNvGraphicFramePr>
+            <a:graphic xmlns:a="http://schemas.openxmlformats.org/drawingml/2006/main">
+              <a:graphicData uri="http://schemas.openxmlformats.org/drawingml/2006/picture">
+                <pic:pic xmlns:pic="http://schemas.openxmlformats.org/drawingml/2006/picture">
+                  <pic:nvPicPr>
+                    <pic:cNvPr id="805477457" name="Picture 1" descr="A computer screen shot of text&#10;&#10;Description automatically generated"/>
+                    <pic:cNvPicPr/>
+                  </pic:nvPicPr>
+                  <pic:blipFill>
+                    <a:blip r:embed="rId20"/>
+                    <a:stretch>
+                      <a:fillRect/>
+                    </a:stretch>
+                  </pic:blipFill>
+                  <pic:spPr>
+                    <a:xfrm>
+                      <a:off x="0" y="0"/>
+                      <a:ext cx="5731200" cy="3171600"/>
+                    </a:xfrm>
+                    <a:prstGeom prst="rect">
+                      <a:avLst/>
+                    </a:prstGeom>
+                  </pic:spPr>
+                </pic:pic>
+              </a:graphicData>
+            </a:graphic>
+            <wp14:sizeRelH relativeFrom="margin">
+              <wp14:pctWidth>0</wp14:pctWidth>
+            </wp14:sizeRelH>
+            <wp14:sizeRelV relativeFrom="margin">
+              <wp14:pctHeight>0</wp14:pctHeight>
+            </wp14:sizeRelV>
+          </wp:anchor>
+        </w:drawing>
+      </w:r>
+    </w:p>
+    <w:p/>
+    <w:p/>
     <w:sectPr>
       <w:pgSz w:w="11906" w:h="16838"/>
       <w:pgMar w:top="1440" w:right="1440" w:bottom="1440" w:left="1440" w:header="708" w:footer="708" w:gutter="0"/>

</xml_diff>